<commit_message>
Finished Parsing Part B
- Parsed all portions of the equation so that they are stored in arrays
</commit_message>
<xml_diff>
--- a/CS1571 Introduction to AI - Assignment 2.docx
+++ b/CS1571 Introduction to AI - Assignment 2.docx
@@ -13,8 +13,6 @@
           <w:szCs w:val="24"/>
         </w:rPr>
       </w:pPr>
-      <w:bookmarkStart w:id="0" w:name="_GoBack"/>
-      <w:bookmarkEnd w:id="0"/>
       <w:r>
         <w:rPr>
           <w:rFonts w:ascii="Times New Roman" w:hAnsi="Times New Roman" w:cs="Times New Roman"/>
@@ -3375,7 +3373,124 @@
                       </wps:spPr>
                       <wps:txbx>
                         <w:txbxContent>
-                          <w:p/>
+                          <w:p>
+                            <w:proofErr w:type="spellStart"/>
+                            <w:proofErr w:type="gramStart"/>
+                            <w:r>
+                              <w:t>posV</w:t>
+                            </w:r>
+                            <w:r>
+                              <w:t>arRight</w:t>
+                            </w:r>
+                            <w:proofErr w:type="spellEnd"/>
+                            <w:r>
+                              <w:t>(</w:t>
+                            </w:r>
+                            <w:proofErr w:type="gramEnd"/>
+                            <w:r>
+                              <w:t xml:space="preserve">), </w:t>
+                            </w:r>
+                            <w:proofErr w:type="spellStart"/>
+                            <w:r>
+                              <w:t>posV</w:t>
+                            </w:r>
+                            <w:r>
+                              <w:t>arLeft</w:t>
+                            </w:r>
+                            <w:proofErr w:type="spellEnd"/>
+                            <w:r>
+                              <w:t xml:space="preserve">(), </w:t>
+                            </w:r>
+                            <w:proofErr w:type="spellStart"/>
+                            <w:r>
+                              <w:t>posC</w:t>
+                            </w:r>
+                            <w:r>
+                              <w:t>onstLeft</w:t>
+                            </w:r>
+                            <w:proofErr w:type="spellEnd"/>
+                            <w:r>
+                              <w:t xml:space="preserve">(), </w:t>
+                            </w:r>
+                            <w:proofErr w:type="spellStart"/>
+                            <w:r>
+                              <w:t>posC</w:t>
+                            </w:r>
+                            <w:r>
+                              <w:t>onstRight</w:t>
+                            </w:r>
+                            <w:proofErr w:type="spellEnd"/>
+                            <w:r>
+                              <w:t xml:space="preserve">(), </w:t>
+                            </w:r>
+                            <w:proofErr w:type="spellStart"/>
+                            <w:r>
+                              <w:t>negConstLeft</w:t>
+                            </w:r>
+                            <w:proofErr w:type="spellEnd"/>
+                            <w:r>
+                              <w:t xml:space="preserve">(), </w:t>
+                            </w:r>
+                            <w:proofErr w:type="spellStart"/>
+                            <w:r>
+                              <w:t>negConstRight</w:t>
+                            </w:r>
+                            <w:proofErr w:type="spellEnd"/>
+                            <w:r>
+                              <w:t xml:space="preserve">(), </w:t>
+                            </w:r>
+                            <w:proofErr w:type="spellStart"/>
+                            <w:r>
+                              <w:t>negVarRight</w:t>
+                            </w:r>
+                            <w:proofErr w:type="spellEnd"/>
+                            <w:r>
+                              <w:t xml:space="preserve">(), </w:t>
+                            </w:r>
+                            <w:proofErr w:type="spellStart"/>
+                            <w:r>
+                              <w:t>negVarLeft</w:t>
+                            </w:r>
+                            <w:proofErr w:type="spellEnd"/>
+                            <w:r>
+                              <w:t>()</w:t>
+                            </w:r>
+                            <w:r>
+                              <w:t xml:space="preserve">, </w:t>
+                            </w:r>
+                            <w:proofErr w:type="spellStart"/>
+                            <w:r>
+                              <w:t>noVarLeft</w:t>
+                            </w:r>
+                            <w:proofErr w:type="spellEnd"/>
+                            <w:r>
+                              <w:t xml:space="preserve">(), </w:t>
+                            </w:r>
+                            <w:proofErr w:type="spellStart"/>
+                            <w:r>
+                              <w:t>noVarRight</w:t>
+                            </w:r>
+                            <w:proofErr w:type="spellEnd"/>
+                            <w:r>
+                              <w:t xml:space="preserve">(), </w:t>
+                            </w:r>
+                            <w:proofErr w:type="spellStart"/>
+                            <w:r>
+                              <w:t>noConstLeft</w:t>
+                            </w:r>
+                            <w:proofErr w:type="spellEnd"/>
+                            <w:r>
+                              <w:t xml:space="preserve">(), </w:t>
+                            </w:r>
+                            <w:proofErr w:type="spellStart"/>
+                            <w:r>
+                              <w:t>noConstRight</w:t>
+                            </w:r>
+                            <w:proofErr w:type="spellEnd"/>
+                            <w:r>
+                              <w:t>()</w:t>
+                            </w:r>
+                          </w:p>
                         </w:txbxContent>
                       </wps:txbx>
                       <wps:bodyPr rot="0" vert="horz" wrap="square" lIns="91440" tIns="45720" rIns="91440" bIns="45720" anchor="t" anchorCtr="0">
@@ -3402,7 +3517,124 @@
               <v:shape id="Text Box 2" o:spid="_x0000_s1026" type="#_x0000_t202" style="position:absolute;left:0;text-align:left;margin-left:19pt;margin-top:20.85pt;width:453pt;height:115.5pt;z-index:251659264;visibility:visible;mso-wrap-style:square;mso-width-percent:0;mso-height-percent:0;mso-wrap-distance-left:9pt;mso-wrap-distance-top:3.6pt;mso-wrap-distance-right:9pt;mso-wrap-distance-bottom:3.6pt;mso-position-horizontal:absolute;mso-position-horizontal-relative:text;mso-position-vertical:absolute;mso-position-vertical-relative:text;mso-width-percent:0;mso-height-percent:0;mso-width-relative:margin;mso-height-relative:margin;v-text-anchor:top" o:gfxdata="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">
                 <v:textbox>
                   <w:txbxContent>
-                    <w:p/>
+                    <w:p>
+                      <w:proofErr w:type="spellStart"/>
+                      <w:proofErr w:type="gramStart"/>
+                      <w:r>
+                        <w:t>posV</w:t>
+                      </w:r>
+                      <w:r>
+                        <w:t>arRight</w:t>
+                      </w:r>
+                      <w:proofErr w:type="spellEnd"/>
+                      <w:r>
+                        <w:t>(</w:t>
+                      </w:r>
+                      <w:proofErr w:type="gramEnd"/>
+                      <w:r>
+                        <w:t xml:space="preserve">), </w:t>
+                      </w:r>
+                      <w:proofErr w:type="spellStart"/>
+                      <w:r>
+                        <w:t>posV</w:t>
+                      </w:r>
+                      <w:r>
+                        <w:t>arLeft</w:t>
+                      </w:r>
+                      <w:proofErr w:type="spellEnd"/>
+                      <w:r>
+                        <w:t xml:space="preserve">(), </w:t>
+                      </w:r>
+                      <w:proofErr w:type="spellStart"/>
+                      <w:r>
+                        <w:t>posC</w:t>
+                      </w:r>
+                      <w:r>
+                        <w:t>onstLeft</w:t>
+                      </w:r>
+                      <w:proofErr w:type="spellEnd"/>
+                      <w:r>
+                        <w:t xml:space="preserve">(), </w:t>
+                      </w:r>
+                      <w:proofErr w:type="spellStart"/>
+                      <w:r>
+                        <w:t>posC</w:t>
+                      </w:r>
+                      <w:r>
+                        <w:t>onstRight</w:t>
+                      </w:r>
+                      <w:proofErr w:type="spellEnd"/>
+                      <w:r>
+                        <w:t xml:space="preserve">(), </w:t>
+                      </w:r>
+                      <w:proofErr w:type="spellStart"/>
+                      <w:r>
+                        <w:t>negConstLeft</w:t>
+                      </w:r>
+                      <w:proofErr w:type="spellEnd"/>
+                      <w:r>
+                        <w:t xml:space="preserve">(), </w:t>
+                      </w:r>
+                      <w:proofErr w:type="spellStart"/>
+                      <w:r>
+                        <w:t>negConstRight</w:t>
+                      </w:r>
+                      <w:proofErr w:type="spellEnd"/>
+                      <w:r>
+                        <w:t xml:space="preserve">(), </w:t>
+                      </w:r>
+                      <w:proofErr w:type="spellStart"/>
+                      <w:r>
+                        <w:t>negVarRight</w:t>
+                      </w:r>
+                      <w:proofErr w:type="spellEnd"/>
+                      <w:r>
+                        <w:t xml:space="preserve">(), </w:t>
+                      </w:r>
+                      <w:proofErr w:type="spellStart"/>
+                      <w:r>
+                        <w:t>negVarLeft</w:t>
+                      </w:r>
+                      <w:proofErr w:type="spellEnd"/>
+                      <w:r>
+                        <w:t>()</w:t>
+                      </w:r>
+                      <w:r>
+                        <w:t xml:space="preserve">, </w:t>
+                      </w:r>
+                      <w:proofErr w:type="spellStart"/>
+                      <w:r>
+                        <w:t>noVarLeft</w:t>
+                      </w:r>
+                      <w:proofErr w:type="spellEnd"/>
+                      <w:r>
+                        <w:t xml:space="preserve">(), </w:t>
+                      </w:r>
+                      <w:proofErr w:type="spellStart"/>
+                      <w:r>
+                        <w:t>noVarRight</w:t>
+                      </w:r>
+                      <w:proofErr w:type="spellEnd"/>
+                      <w:r>
+                        <w:t xml:space="preserve">(), </w:t>
+                      </w:r>
+                      <w:proofErr w:type="spellStart"/>
+                      <w:r>
+                        <w:t>noConstLeft</w:t>
+                      </w:r>
+                      <w:proofErr w:type="spellEnd"/>
+                      <w:r>
+                        <w:t xml:space="preserve">(), </w:t>
+                      </w:r>
+                      <w:proofErr w:type="spellStart"/>
+                      <w:r>
+                        <w:t>noConstRight</w:t>
+                      </w:r>
+                      <w:proofErr w:type="spellEnd"/>
+                      <w:r>
+                        <w:t>()</w:t>
+                      </w:r>
+                    </w:p>
                   </w:txbxContent>
                 </v:textbox>
                 <w10:wrap type="square"/>
@@ -3506,7 +3738,308 @@
                       </wps:spPr>
                       <wps:txbx>
                         <w:txbxContent>
-                          <w:p/>
+                          <w:p>
+                            <w:pPr>
+                              <w:rPr>
+                                <w:rFonts w:ascii="Times New Roman" w:hAnsi="Times New Roman" w:cs="Times New Roman"/>
+                                <w:sz w:val="24"/>
+                                <w:szCs w:val="24"/>
+                              </w:rPr>
+                            </w:pPr>
+                            <w:r>
+                              <w:rPr>
+                                <w:rFonts w:ascii="Times New Roman" w:hAnsi="Times New Roman" w:cs="Times New Roman"/>
+                                <w:sz w:val="24"/>
+                                <w:szCs w:val="24"/>
+                              </w:rPr>
+                              <w:t>x=3</w:t>
+                            </w:r>
+                          </w:p>
+                          <w:p>
+                            <w:pPr>
+                              <w:rPr>
+                                <w:rFonts w:ascii="Times New Roman" w:hAnsi="Times New Roman" w:cs="Times New Roman"/>
+                                <w:sz w:val="24"/>
+                                <w:szCs w:val="24"/>
+                              </w:rPr>
+                            </w:pPr>
+                            <w:r>
+                              <w:rPr>
+                                <w:rFonts w:ascii="Times New Roman" w:hAnsi="Times New Roman" w:cs="Times New Roman"/>
+                                <w:sz w:val="24"/>
+                                <w:szCs w:val="24"/>
+                              </w:rPr>
+                              <w:tab/>
+                            </w:r>
+                            <w:proofErr w:type="spellStart"/>
+                            <w:r>
+                              <w:rPr>
+                                <w:rFonts w:ascii="Times New Roman" w:hAnsi="Times New Roman" w:cs="Times New Roman"/>
+                                <w:sz w:val="24"/>
+                                <w:szCs w:val="24"/>
+                              </w:rPr>
+                              <w:t>posVarLeft</w:t>
+                            </w:r>
+                            <w:proofErr w:type="spellEnd"/>
+                            <w:r>
+                              <w:rPr>
+                                <w:rFonts w:ascii="Times New Roman" w:hAnsi="Times New Roman" w:cs="Times New Roman"/>
+                                <w:sz w:val="24"/>
+                                <w:szCs w:val="24"/>
+                              </w:rPr>
+                              <w:t xml:space="preserve">(x) V </w:t>
+                            </w:r>
+                            <w:proofErr w:type="spellStart"/>
+                            <w:r>
+                              <w:rPr>
+                                <w:rFonts w:ascii="Times New Roman" w:hAnsi="Times New Roman" w:cs="Times New Roman"/>
+                                <w:sz w:val="24"/>
+                                <w:szCs w:val="24"/>
+                              </w:rPr>
+                              <w:t>posConstRight</w:t>
+                            </w:r>
+                            <w:proofErr w:type="spellEnd"/>
+                            <w:r>
+                              <w:rPr>
+                                <w:rFonts w:ascii="Times New Roman" w:hAnsi="Times New Roman" w:cs="Times New Roman"/>
+                                <w:sz w:val="24"/>
+                                <w:szCs w:val="24"/>
+                              </w:rPr>
+                              <w:t>(y)</w:t>
+                            </w:r>
+                          </w:p>
+                          <w:p>
+                            <w:pPr>
+                              <w:rPr>
+                                <w:rFonts w:ascii="Times New Roman" w:hAnsi="Times New Roman" w:cs="Times New Roman"/>
+                                <w:sz w:val="24"/>
+                                <w:szCs w:val="24"/>
+                              </w:rPr>
+                            </w:pPr>
+                            <w:r>
+                              <w:rPr>
+                                <w:rFonts w:ascii="Times New Roman" w:hAnsi="Times New Roman" w:cs="Times New Roman"/>
+                                <w:sz w:val="24"/>
+                                <w:szCs w:val="24"/>
+                              </w:rPr>
+                              <w:t>-3x=6</w:t>
+                            </w:r>
+                            <w:r>
+                              <w:rPr>
+                                <w:rFonts w:ascii="Times New Roman" w:hAnsi="Times New Roman" w:cs="Times New Roman"/>
+                                <w:sz w:val="24"/>
+                                <w:szCs w:val="24"/>
+                              </w:rPr>
+                              <w:br/>
+                            </w:r>
+                            <w:r>
+                              <w:rPr>
+                                <w:rFonts w:ascii="Times New Roman" w:hAnsi="Times New Roman" w:cs="Times New Roman"/>
+                                <w:sz w:val="24"/>
+                                <w:szCs w:val="24"/>
+                              </w:rPr>
+                              <w:tab/>
+                            </w:r>
+                            <w:proofErr w:type="spellStart"/>
+                            <w:r>
+                              <w:rPr>
+                                <w:rFonts w:ascii="Times New Roman" w:hAnsi="Times New Roman" w:cs="Times New Roman"/>
+                                <w:sz w:val="24"/>
+                                <w:szCs w:val="24"/>
+                              </w:rPr>
+                              <w:t>negVarLeft</w:t>
+                            </w:r>
+                            <w:proofErr w:type="spellEnd"/>
+                            <w:r>
+                              <w:rPr>
+                                <w:rFonts w:ascii="Times New Roman" w:hAnsi="Times New Roman" w:cs="Times New Roman"/>
+                                <w:sz w:val="24"/>
+                                <w:szCs w:val="24"/>
+                              </w:rPr>
+                              <w:t xml:space="preserve">(x) V </w:t>
+                            </w:r>
+                            <w:proofErr w:type="spellStart"/>
+                            <w:r>
+                              <w:rPr>
+                                <w:rFonts w:ascii="Times New Roman" w:hAnsi="Times New Roman" w:cs="Times New Roman"/>
+                                <w:sz w:val="24"/>
+                                <w:szCs w:val="24"/>
+                              </w:rPr>
+                              <w:t>posConstRight</w:t>
+                            </w:r>
+                            <w:proofErr w:type="spellEnd"/>
+                            <w:r>
+                              <w:rPr>
+                                <w:rFonts w:ascii="Times New Roman" w:hAnsi="Times New Roman" w:cs="Times New Roman"/>
+                                <w:sz w:val="24"/>
+                                <w:szCs w:val="24"/>
+                              </w:rPr>
+                              <w:t>(y)</w:t>
+                            </w:r>
+                          </w:p>
+                          <w:p>
+                            <w:pPr>
+                              <w:rPr>
+                                <w:rFonts w:ascii="Times New Roman" w:hAnsi="Times New Roman" w:cs="Times New Roman"/>
+                                <w:sz w:val="24"/>
+                                <w:szCs w:val="24"/>
+                              </w:rPr>
+                            </w:pPr>
+                            <w:r>
+                              <w:rPr>
+                                <w:rFonts w:ascii="Times New Roman" w:hAnsi="Times New Roman" w:cs="Times New Roman"/>
+                                <w:sz w:val="24"/>
+                                <w:szCs w:val="24"/>
+                              </w:rPr>
+                              <w:t>3x-2=-6</w:t>
+                            </w:r>
+                            <w:r>
+                              <w:rPr>
+                                <w:rFonts w:ascii="Times New Roman" w:hAnsi="Times New Roman" w:cs="Times New Roman"/>
+                                <w:sz w:val="24"/>
+                                <w:szCs w:val="24"/>
+                              </w:rPr>
+                              <w:br/>
+                            </w:r>
+                            <w:r>
+                              <w:rPr>
+                                <w:rFonts w:ascii="Times New Roman" w:hAnsi="Times New Roman" w:cs="Times New Roman"/>
+                                <w:sz w:val="24"/>
+                                <w:szCs w:val="24"/>
+                              </w:rPr>
+                              <w:tab/>
+                            </w:r>
+                            <w:proofErr w:type="spellStart"/>
+                            <w:r>
+                              <w:rPr>
+                                <w:rFonts w:ascii="Times New Roman" w:hAnsi="Times New Roman" w:cs="Times New Roman"/>
+                                <w:sz w:val="24"/>
+                                <w:szCs w:val="24"/>
+                              </w:rPr>
+                              <w:t>posVarRight</w:t>
+                            </w:r>
+                            <w:proofErr w:type="spellEnd"/>
+                            <w:r>
+                              <w:rPr>
+                                <w:rFonts w:ascii="Times New Roman" w:hAnsi="Times New Roman" w:cs="Times New Roman"/>
+                                <w:sz w:val="24"/>
+                                <w:szCs w:val="24"/>
+                              </w:rPr>
+                              <w:t xml:space="preserve">(x) V </w:t>
+                            </w:r>
+                            <w:proofErr w:type="spellStart"/>
+                            <w:r>
+                              <w:rPr>
+                                <w:rFonts w:ascii="Times New Roman" w:hAnsi="Times New Roman" w:cs="Times New Roman"/>
+                                <w:sz w:val="24"/>
+                                <w:szCs w:val="24"/>
+                              </w:rPr>
+                              <w:t>negConstLeft</w:t>
+                            </w:r>
+                            <w:proofErr w:type="spellEnd"/>
+                            <w:r>
+                              <w:rPr>
+                                <w:rFonts w:ascii="Times New Roman" w:hAnsi="Times New Roman" w:cs="Times New Roman"/>
+                                <w:sz w:val="24"/>
+                                <w:szCs w:val="24"/>
+                              </w:rPr>
+                              <w:t>(x) V</w:t>
+                            </w:r>
+                          </w:p>
+                          <w:p>
+                            <w:pPr>
+                              <w:rPr>
+                                <w:rFonts w:ascii="Times New Roman" w:hAnsi="Times New Roman" w:cs="Times New Roman"/>
+                                <w:sz w:val="24"/>
+                                <w:szCs w:val="24"/>
+                              </w:rPr>
+                            </w:pPr>
+                            <w:r>
+                              <w:rPr>
+                                <w:rFonts w:ascii="Times New Roman" w:hAnsi="Times New Roman" w:cs="Times New Roman"/>
+                                <w:sz w:val="24"/>
+                                <w:szCs w:val="24"/>
+                              </w:rPr>
+                              <w:tab/>
+                            </w:r>
+                            <w:proofErr w:type="spellStart"/>
+                            <w:r>
+                              <w:rPr>
+                                <w:rFonts w:ascii="Times New Roman" w:hAnsi="Times New Roman" w:cs="Times New Roman"/>
+                                <w:sz w:val="24"/>
+                                <w:szCs w:val="24"/>
+                              </w:rPr>
+                              <w:t>negConstRight</w:t>
+                            </w:r>
+                            <w:proofErr w:type="spellEnd"/>
+                            <w:r>
+                              <w:rPr>
+                                <w:rFonts w:ascii="Times New Roman" w:hAnsi="Times New Roman" w:cs="Times New Roman"/>
+                                <w:sz w:val="24"/>
+                                <w:szCs w:val="24"/>
+                              </w:rPr>
+                              <w:t>(y)</w:t>
+                            </w:r>
+                          </w:p>
+                          <w:p>
+                            <w:pPr>
+                              <w:rPr>
+                                <w:rFonts w:ascii="Times New Roman" w:hAnsi="Times New Roman" w:cs="Times New Roman"/>
+                                <w:sz w:val="24"/>
+                                <w:szCs w:val="24"/>
+                              </w:rPr>
+                            </w:pPr>
+                            <w:r>
+                              <w:rPr>
+                                <w:rFonts w:ascii="Times New Roman" w:hAnsi="Times New Roman" w:cs="Times New Roman"/>
+                                <w:sz w:val="24"/>
+                                <w:szCs w:val="24"/>
+                              </w:rPr>
+                              <w:t>4+3x=6x-7</w:t>
+                            </w:r>
+                          </w:p>
+                          <w:p>
+                            <w:r>
+                              <w:tab/>
+                            </w:r>
+                            <w:proofErr w:type="spellStart"/>
+                            <w:r>
+                              <w:t>posConstLeft</w:t>
+                            </w:r>
+                            <w:proofErr w:type="spellEnd"/>
+                            <w:r>
+                              <w:t xml:space="preserve">(x) V </w:t>
+                            </w:r>
+                            <w:proofErr w:type="spellStart"/>
+                            <w:r>
+                              <w:t>posVarLeft</w:t>
+                            </w:r>
+                            <w:proofErr w:type="spellEnd"/>
+                            <w:r>
+                              <w:t>(x) V</w:t>
+                            </w:r>
+                          </w:p>
+                          <w:p>
+                            <w:r>
+                              <w:tab/>
+                            </w:r>
+                            <w:proofErr w:type="spellStart"/>
+                            <w:r>
+                              <w:t>posVarRight</w:t>
+                            </w:r>
+                            <w:proofErr w:type="spellEnd"/>
+                            <w:r>
+                              <w:t xml:space="preserve">(y) V </w:t>
+                            </w:r>
+                            <w:proofErr w:type="spellStart"/>
+                            <w:r>
+                              <w:t>negConstRight</w:t>
+                            </w:r>
+                            <w:proofErr w:type="spellEnd"/>
+                            <w:r>
+                              <w:t>(y)</w:t>
+                            </w:r>
+                          </w:p>
                         </w:txbxContent>
                       </wps:txbx>
                       <wps:bodyPr rot="0" vert="horz" wrap="square" lIns="91440" tIns="45720" rIns="91440" bIns="45720" anchor="t" anchorCtr="0">
@@ -3529,7 +4062,308 @@
               <v:shape w14:anchorId="5D04209A" id="_x0000_s1027" type="#_x0000_t202" style="position:absolute;left:0;text-align:left;margin-left:19pt;margin-top:43.25pt;width:453pt;height:287pt;z-index:251661312;visibility:visible;mso-wrap-style:square;mso-width-percent:0;mso-height-percent:0;mso-wrap-distance-left:9pt;mso-wrap-distance-top:3.6pt;mso-wrap-distance-right:9pt;mso-wrap-distance-bottom:3.6pt;mso-position-horizontal:absolute;mso-position-horizontal-relative:text;mso-position-vertical:absolute;mso-position-vertical-relative:text;mso-width-percent:0;mso-height-percent:0;mso-width-relative:margin;mso-height-relative:margin;v-text-anchor:top" o:gfxdata="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">
                 <v:textbox>
                   <w:txbxContent>
-                    <w:p/>
+                    <w:p>
+                      <w:pPr>
+                        <w:rPr>
+                          <w:rFonts w:ascii="Times New Roman" w:hAnsi="Times New Roman" w:cs="Times New Roman"/>
+                          <w:sz w:val="24"/>
+                          <w:szCs w:val="24"/>
+                        </w:rPr>
+                      </w:pPr>
+                      <w:r>
+                        <w:rPr>
+                          <w:rFonts w:ascii="Times New Roman" w:hAnsi="Times New Roman" w:cs="Times New Roman"/>
+                          <w:sz w:val="24"/>
+                          <w:szCs w:val="24"/>
+                        </w:rPr>
+                        <w:t>x=3</w:t>
+                      </w:r>
+                    </w:p>
+                    <w:p>
+                      <w:pPr>
+                        <w:rPr>
+                          <w:rFonts w:ascii="Times New Roman" w:hAnsi="Times New Roman" w:cs="Times New Roman"/>
+                          <w:sz w:val="24"/>
+                          <w:szCs w:val="24"/>
+                        </w:rPr>
+                      </w:pPr>
+                      <w:r>
+                        <w:rPr>
+                          <w:rFonts w:ascii="Times New Roman" w:hAnsi="Times New Roman" w:cs="Times New Roman"/>
+                          <w:sz w:val="24"/>
+                          <w:szCs w:val="24"/>
+                        </w:rPr>
+                        <w:tab/>
+                      </w:r>
+                      <w:proofErr w:type="spellStart"/>
+                      <w:r>
+                        <w:rPr>
+                          <w:rFonts w:ascii="Times New Roman" w:hAnsi="Times New Roman" w:cs="Times New Roman"/>
+                          <w:sz w:val="24"/>
+                          <w:szCs w:val="24"/>
+                        </w:rPr>
+                        <w:t>posVarLeft</w:t>
+                      </w:r>
+                      <w:proofErr w:type="spellEnd"/>
+                      <w:r>
+                        <w:rPr>
+                          <w:rFonts w:ascii="Times New Roman" w:hAnsi="Times New Roman" w:cs="Times New Roman"/>
+                          <w:sz w:val="24"/>
+                          <w:szCs w:val="24"/>
+                        </w:rPr>
+                        <w:t xml:space="preserve">(x) V </w:t>
+                      </w:r>
+                      <w:proofErr w:type="spellStart"/>
+                      <w:r>
+                        <w:rPr>
+                          <w:rFonts w:ascii="Times New Roman" w:hAnsi="Times New Roman" w:cs="Times New Roman"/>
+                          <w:sz w:val="24"/>
+                          <w:szCs w:val="24"/>
+                        </w:rPr>
+                        <w:t>posConstRight</w:t>
+                      </w:r>
+                      <w:proofErr w:type="spellEnd"/>
+                      <w:r>
+                        <w:rPr>
+                          <w:rFonts w:ascii="Times New Roman" w:hAnsi="Times New Roman" w:cs="Times New Roman"/>
+                          <w:sz w:val="24"/>
+                          <w:szCs w:val="24"/>
+                        </w:rPr>
+                        <w:t>(y)</w:t>
+                      </w:r>
+                    </w:p>
+                    <w:p>
+                      <w:pPr>
+                        <w:rPr>
+                          <w:rFonts w:ascii="Times New Roman" w:hAnsi="Times New Roman" w:cs="Times New Roman"/>
+                          <w:sz w:val="24"/>
+                          <w:szCs w:val="24"/>
+                        </w:rPr>
+                      </w:pPr>
+                      <w:r>
+                        <w:rPr>
+                          <w:rFonts w:ascii="Times New Roman" w:hAnsi="Times New Roman" w:cs="Times New Roman"/>
+                          <w:sz w:val="24"/>
+                          <w:szCs w:val="24"/>
+                        </w:rPr>
+                        <w:t>-3x=6</w:t>
+                      </w:r>
+                      <w:r>
+                        <w:rPr>
+                          <w:rFonts w:ascii="Times New Roman" w:hAnsi="Times New Roman" w:cs="Times New Roman"/>
+                          <w:sz w:val="24"/>
+                          <w:szCs w:val="24"/>
+                        </w:rPr>
+                        <w:br/>
+                      </w:r>
+                      <w:r>
+                        <w:rPr>
+                          <w:rFonts w:ascii="Times New Roman" w:hAnsi="Times New Roman" w:cs="Times New Roman"/>
+                          <w:sz w:val="24"/>
+                          <w:szCs w:val="24"/>
+                        </w:rPr>
+                        <w:tab/>
+                      </w:r>
+                      <w:proofErr w:type="spellStart"/>
+                      <w:r>
+                        <w:rPr>
+                          <w:rFonts w:ascii="Times New Roman" w:hAnsi="Times New Roman" w:cs="Times New Roman"/>
+                          <w:sz w:val="24"/>
+                          <w:szCs w:val="24"/>
+                        </w:rPr>
+                        <w:t>negVarLeft</w:t>
+                      </w:r>
+                      <w:proofErr w:type="spellEnd"/>
+                      <w:r>
+                        <w:rPr>
+                          <w:rFonts w:ascii="Times New Roman" w:hAnsi="Times New Roman" w:cs="Times New Roman"/>
+                          <w:sz w:val="24"/>
+                          <w:szCs w:val="24"/>
+                        </w:rPr>
+                        <w:t xml:space="preserve">(x) V </w:t>
+                      </w:r>
+                      <w:proofErr w:type="spellStart"/>
+                      <w:r>
+                        <w:rPr>
+                          <w:rFonts w:ascii="Times New Roman" w:hAnsi="Times New Roman" w:cs="Times New Roman"/>
+                          <w:sz w:val="24"/>
+                          <w:szCs w:val="24"/>
+                        </w:rPr>
+                        <w:t>posConstRight</w:t>
+                      </w:r>
+                      <w:proofErr w:type="spellEnd"/>
+                      <w:r>
+                        <w:rPr>
+                          <w:rFonts w:ascii="Times New Roman" w:hAnsi="Times New Roman" w:cs="Times New Roman"/>
+                          <w:sz w:val="24"/>
+                          <w:szCs w:val="24"/>
+                        </w:rPr>
+                        <w:t>(y)</w:t>
+                      </w:r>
+                    </w:p>
+                    <w:p>
+                      <w:pPr>
+                        <w:rPr>
+                          <w:rFonts w:ascii="Times New Roman" w:hAnsi="Times New Roman" w:cs="Times New Roman"/>
+                          <w:sz w:val="24"/>
+                          <w:szCs w:val="24"/>
+                        </w:rPr>
+                      </w:pPr>
+                      <w:r>
+                        <w:rPr>
+                          <w:rFonts w:ascii="Times New Roman" w:hAnsi="Times New Roman" w:cs="Times New Roman"/>
+                          <w:sz w:val="24"/>
+                          <w:szCs w:val="24"/>
+                        </w:rPr>
+                        <w:t>3x-2=-6</w:t>
+                      </w:r>
+                      <w:r>
+                        <w:rPr>
+                          <w:rFonts w:ascii="Times New Roman" w:hAnsi="Times New Roman" w:cs="Times New Roman"/>
+                          <w:sz w:val="24"/>
+                          <w:szCs w:val="24"/>
+                        </w:rPr>
+                        <w:br/>
+                      </w:r>
+                      <w:r>
+                        <w:rPr>
+                          <w:rFonts w:ascii="Times New Roman" w:hAnsi="Times New Roman" w:cs="Times New Roman"/>
+                          <w:sz w:val="24"/>
+                          <w:szCs w:val="24"/>
+                        </w:rPr>
+                        <w:tab/>
+                      </w:r>
+                      <w:proofErr w:type="spellStart"/>
+                      <w:r>
+                        <w:rPr>
+                          <w:rFonts w:ascii="Times New Roman" w:hAnsi="Times New Roman" w:cs="Times New Roman"/>
+                          <w:sz w:val="24"/>
+                          <w:szCs w:val="24"/>
+                        </w:rPr>
+                        <w:t>posVarRight</w:t>
+                      </w:r>
+                      <w:proofErr w:type="spellEnd"/>
+                      <w:r>
+                        <w:rPr>
+                          <w:rFonts w:ascii="Times New Roman" w:hAnsi="Times New Roman" w:cs="Times New Roman"/>
+                          <w:sz w:val="24"/>
+                          <w:szCs w:val="24"/>
+                        </w:rPr>
+                        <w:t xml:space="preserve">(x) V </w:t>
+                      </w:r>
+                      <w:proofErr w:type="spellStart"/>
+                      <w:r>
+                        <w:rPr>
+                          <w:rFonts w:ascii="Times New Roman" w:hAnsi="Times New Roman" w:cs="Times New Roman"/>
+                          <w:sz w:val="24"/>
+                          <w:szCs w:val="24"/>
+                        </w:rPr>
+                        <w:t>negConstLeft</w:t>
+                      </w:r>
+                      <w:proofErr w:type="spellEnd"/>
+                      <w:r>
+                        <w:rPr>
+                          <w:rFonts w:ascii="Times New Roman" w:hAnsi="Times New Roman" w:cs="Times New Roman"/>
+                          <w:sz w:val="24"/>
+                          <w:szCs w:val="24"/>
+                        </w:rPr>
+                        <w:t>(x) V</w:t>
+                      </w:r>
+                    </w:p>
+                    <w:p>
+                      <w:pPr>
+                        <w:rPr>
+                          <w:rFonts w:ascii="Times New Roman" w:hAnsi="Times New Roman" w:cs="Times New Roman"/>
+                          <w:sz w:val="24"/>
+                          <w:szCs w:val="24"/>
+                        </w:rPr>
+                      </w:pPr>
+                      <w:r>
+                        <w:rPr>
+                          <w:rFonts w:ascii="Times New Roman" w:hAnsi="Times New Roman" w:cs="Times New Roman"/>
+                          <w:sz w:val="24"/>
+                          <w:szCs w:val="24"/>
+                        </w:rPr>
+                        <w:tab/>
+                      </w:r>
+                      <w:proofErr w:type="spellStart"/>
+                      <w:r>
+                        <w:rPr>
+                          <w:rFonts w:ascii="Times New Roman" w:hAnsi="Times New Roman" w:cs="Times New Roman"/>
+                          <w:sz w:val="24"/>
+                          <w:szCs w:val="24"/>
+                        </w:rPr>
+                        <w:t>negConstRight</w:t>
+                      </w:r>
+                      <w:proofErr w:type="spellEnd"/>
+                      <w:r>
+                        <w:rPr>
+                          <w:rFonts w:ascii="Times New Roman" w:hAnsi="Times New Roman" w:cs="Times New Roman"/>
+                          <w:sz w:val="24"/>
+                          <w:szCs w:val="24"/>
+                        </w:rPr>
+                        <w:t>(y)</w:t>
+                      </w:r>
+                    </w:p>
+                    <w:p>
+                      <w:pPr>
+                        <w:rPr>
+                          <w:rFonts w:ascii="Times New Roman" w:hAnsi="Times New Roman" w:cs="Times New Roman"/>
+                          <w:sz w:val="24"/>
+                          <w:szCs w:val="24"/>
+                        </w:rPr>
+                      </w:pPr>
+                      <w:r>
+                        <w:rPr>
+                          <w:rFonts w:ascii="Times New Roman" w:hAnsi="Times New Roman" w:cs="Times New Roman"/>
+                          <w:sz w:val="24"/>
+                          <w:szCs w:val="24"/>
+                        </w:rPr>
+                        <w:t>4+3x=6x-7</w:t>
+                      </w:r>
+                    </w:p>
+                    <w:p>
+                      <w:r>
+                        <w:tab/>
+                      </w:r>
+                      <w:proofErr w:type="spellStart"/>
+                      <w:r>
+                        <w:t>posConstLeft</w:t>
+                      </w:r>
+                      <w:proofErr w:type="spellEnd"/>
+                      <w:r>
+                        <w:t xml:space="preserve">(x) V </w:t>
+                      </w:r>
+                      <w:proofErr w:type="spellStart"/>
+                      <w:r>
+                        <w:t>posVarLeft</w:t>
+                      </w:r>
+                      <w:proofErr w:type="spellEnd"/>
+                      <w:r>
+                        <w:t>(x) V</w:t>
+                      </w:r>
+                    </w:p>
+                    <w:p>
+                      <w:r>
+                        <w:tab/>
+                      </w:r>
+                      <w:proofErr w:type="spellStart"/>
+                      <w:r>
+                        <w:t>posVarRight</w:t>
+                      </w:r>
+                      <w:proofErr w:type="spellEnd"/>
+                      <w:r>
+                        <w:t xml:space="preserve">(y) V </w:t>
+                      </w:r>
+                      <w:proofErr w:type="spellStart"/>
+                      <w:r>
+                        <w:t>negConstRight</w:t>
+                      </w:r>
+                      <w:proofErr w:type="spellEnd"/>
+                      <w:r>
+                        <w:t>(y)</w:t>
+                      </w:r>
+                    </w:p>
                   </w:txbxContent>
                 </v:textbox>
                 <w10:wrap type="square"/>
@@ -3688,7 +4522,34 @@
                       </wps:spPr>
                       <wps:txbx>
                         <w:txbxContent>
-                          <w:p/>
+                          <w:p>
+                            <w:proofErr w:type="spellStart"/>
+                            <w:r>
+                              <w:t>posVarRight</w:t>
+                            </w:r>
+                            <w:proofErr w:type="spellEnd"/>
+                            <w:r>
+                              <w:t xml:space="preserve">() V ( </w:t>
+                            </w:r>
+                            <w:bookmarkStart w:id="0" w:name="_GoBack"/>
+                            <w:bookmarkEnd w:id="0"/>
+                            <w:proofErr w:type="spellStart"/>
+                            <w:r>
+                              <w:t>negConstLeft</w:t>
+                            </w:r>
+                            <w:proofErr w:type="spellEnd"/>
+                            <w:r>
+                              <w:t xml:space="preserve">() ^ </w:t>
+                            </w:r>
+                            <w:proofErr w:type="spellStart"/>
+                            <w:r>
+                              <w:t>posConstLeft</w:t>
+                            </w:r>
+                            <w:proofErr w:type="spellEnd"/>
+                            <w:r>
+                              <w:t>() )</w:t>
+                            </w:r>
+                          </w:p>
                         </w:txbxContent>
                       </wps:txbx>
                       <wps:bodyPr rot="0" vert="horz" wrap="square" lIns="91440" tIns="45720" rIns="91440" bIns="45720" anchor="t" anchorCtr="0">
@@ -3711,7 +4572,34 @@
               <v:shape w14:anchorId="08C0E250" id="_x0000_s1028" type="#_x0000_t202" style="position:absolute;left:0;text-align:left;margin-left:401.8pt;margin-top:18.95pt;width:453pt;height:49pt;z-index:251663360;visibility:visible;mso-wrap-style:square;mso-width-percent:0;mso-height-percent:0;mso-wrap-distance-left:9pt;mso-wrap-distance-top:3.6pt;mso-wrap-distance-right:9pt;mso-wrap-distance-bottom:3.6pt;mso-position-horizontal:right;mso-position-horizontal-relative:margin;mso-position-vertical:absolute;mso-position-vertical-relative:text;mso-width-percent:0;mso-height-percent:0;mso-width-relative:margin;mso-height-relative:margin;v-text-anchor:top" o:gfxdata="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">
                 <v:textbox>
                   <w:txbxContent>
-                    <w:p/>
+                    <w:p>
+                      <w:proofErr w:type="spellStart"/>
+                      <w:r>
+                        <w:t>posVarRight</w:t>
+                      </w:r>
+                      <w:proofErr w:type="spellEnd"/>
+                      <w:r>
+                        <w:t xml:space="preserve">() V ( </w:t>
+                      </w:r>
+                      <w:bookmarkStart w:id="1" w:name="_GoBack"/>
+                      <w:bookmarkEnd w:id="1"/>
+                      <w:proofErr w:type="spellStart"/>
+                      <w:r>
+                        <w:t>negConstLeft</w:t>
+                      </w:r>
+                      <w:proofErr w:type="spellEnd"/>
+                      <w:r>
+                        <w:t xml:space="preserve">() ^ </w:t>
+                      </w:r>
+                      <w:proofErr w:type="spellStart"/>
+                      <w:r>
+                        <w:t>posConstLeft</w:t>
+                      </w:r>
+                      <w:proofErr w:type="spellEnd"/>
+                      <w:r>
+                        <w:t>() )</w:t>
+                      </w:r>
+                    </w:p>
                   </w:txbxContent>
                 </v:textbox>
                 <w10:wrap type="square" anchorx="margin"/>
@@ -8133,7 +9021,7 @@
 </file>
 
 <file path=customXml/itemProps1.xml><?xml version="1.0" encoding="utf-8"?>
-<ds:datastoreItem xmlns:ds="http://schemas.openxmlformats.org/officeDocument/2006/customXml" ds:itemID="{B179997B-C4EA-44F5-BA43-67CED16E8E86}">
+<ds:datastoreItem xmlns:ds="http://schemas.openxmlformats.org/officeDocument/2006/customXml" ds:itemID="{6E10773A-AEAF-404E-B5F4-0AC1DFC0D943}">
   <ds:schemaRefs>
     <ds:schemaRef ds:uri="http://schemas.openxmlformats.org/officeDocument/2006/bibliography"/>
   </ds:schemaRefs>

</xml_diff>

<commit_message>
Updated Document to next Part
- Finished more parts of Word Document
- Added imports into a2.py
</commit_message>
<xml_diff>
--- a/CS1571 Introduction to AI - Assignment 2.docx
+++ b/CS1571 Introduction to AI - Assignment 2.docx
@@ -3375,122 +3375,84 @@
                         <w:txbxContent>
                           <w:p>
                             <w:proofErr w:type="spellStart"/>
-                            <w:proofErr w:type="gramStart"/>
-                            <w:r>
-                              <w:t>posV</w:t>
-                            </w:r>
-                            <w:r>
-                              <w:t>arRight</w:t>
+                            <w:r>
+                              <w:t>varRight</w:t>
                             </w:r>
                             <w:proofErr w:type="spellEnd"/>
                             <w:r>
+                              <w:t xml:space="preserve"> </w:t>
+                            </w:r>
+                            <w:r>
                               <w:t>(</w:t>
                             </w:r>
-                            <w:proofErr w:type="gramEnd"/>
+                            <w:r>
+                              <w:t>x</w:t>
+                            </w:r>
+                            <w:r>
+                              <w:t>)</w:t>
+                            </w:r>
+                          </w:p>
+                          <w:p>
+                            <w:proofErr w:type="spellStart"/>
+                            <w:r>
+                              <w:t>v</w:t>
+                            </w:r>
+                            <w:r>
+                              <w:t>arLeft</w:t>
+                            </w:r>
+                            <w:proofErr w:type="spellEnd"/>
+                            <w:r>
+                              <w:t>(</w:t>
+                            </w:r>
+                            <w:r>
+                              <w:t>x</w:t>
+                            </w:r>
                             <w:r>
                               <w:t xml:space="preserve">), </w:t>
                             </w:r>
+                          </w:p>
+                          <w:p>
                             <w:proofErr w:type="spellStart"/>
                             <w:r>
-                              <w:t>posV</w:t>
-                            </w:r>
-                            <w:r>
-                              <w:t>arLeft</w:t>
+                              <w:t>c</w:t>
+                            </w:r>
+                            <w:r>
+                              <w:t>onstLeft</w:t>
                             </w:r>
                             <w:proofErr w:type="spellEnd"/>
                             <w:r>
-                              <w:t xml:space="preserve">(), </w:t>
-                            </w:r>
+                              <w:t>(</w:t>
+                            </w:r>
+                            <w:r>
+                              <w:t>b</w:t>
+                            </w:r>
+                            <w:r>
+                              <w:t xml:space="preserve">), </w:t>
+                            </w:r>
+                          </w:p>
+                          <w:p>
                             <w:proofErr w:type="spellStart"/>
                             <w:r>
-                              <w:t>posC</w:t>
-                            </w:r>
-                            <w:r>
-                              <w:t>onstLeft</w:t>
+                              <w:t>c</w:t>
+                            </w:r>
+                            <w:r>
+                              <w:t>onstRight</w:t>
                             </w:r>
                             <w:proofErr w:type="spellEnd"/>
                             <w:r>
-                              <w:t xml:space="preserve">(), </w:t>
-                            </w:r>
-                            <w:proofErr w:type="spellStart"/>
-                            <w:r>
-                              <w:t>posC</w:t>
-                            </w:r>
-                            <w:r>
-                              <w:t>onstRight</w:t>
-                            </w:r>
-                            <w:proofErr w:type="spellEnd"/>
-                            <w:r>
-                              <w:t xml:space="preserve">(), </w:t>
-                            </w:r>
-                            <w:proofErr w:type="spellStart"/>
-                            <w:r>
-                              <w:t>negConstLeft</w:t>
-                            </w:r>
-                            <w:proofErr w:type="spellEnd"/>
-                            <w:r>
-                              <w:t xml:space="preserve">(), </w:t>
-                            </w:r>
-                            <w:proofErr w:type="spellStart"/>
-                            <w:r>
-                              <w:t>negConstRight</w:t>
-                            </w:r>
-                            <w:proofErr w:type="spellEnd"/>
-                            <w:r>
-                              <w:t xml:space="preserve">(), </w:t>
-                            </w:r>
-                            <w:proofErr w:type="spellStart"/>
-                            <w:r>
-                              <w:t>negVarRight</w:t>
-                            </w:r>
-                            <w:proofErr w:type="spellEnd"/>
-                            <w:r>
-                              <w:t xml:space="preserve">(), </w:t>
-                            </w:r>
-                            <w:proofErr w:type="spellStart"/>
-                            <w:r>
-                              <w:t>negVarLeft</w:t>
-                            </w:r>
-                            <w:proofErr w:type="spellEnd"/>
-                            <w:r>
-                              <w:t>()</w:t>
+                              <w:t>(</w:t>
+                            </w:r>
+                            <w:r>
+                              <w:t>b</w:t>
+                            </w:r>
+                            <w:r>
+                              <w:t>)</w:t>
                             </w:r>
                             <w:r>
                               <w:t xml:space="preserve">, </w:t>
                             </w:r>
-                            <w:proofErr w:type="spellStart"/>
-                            <w:r>
-                              <w:t>noVarLeft</w:t>
-                            </w:r>
-                            <w:proofErr w:type="spellEnd"/>
-                            <w:r>
-                              <w:t xml:space="preserve">(), </w:t>
-                            </w:r>
-                            <w:proofErr w:type="spellStart"/>
-                            <w:r>
-                              <w:t>noVarRight</w:t>
-                            </w:r>
-                            <w:proofErr w:type="spellEnd"/>
-                            <w:r>
-                              <w:t xml:space="preserve">(), </w:t>
-                            </w:r>
-                            <w:proofErr w:type="spellStart"/>
-                            <w:r>
-                              <w:t>noConstLeft</w:t>
-                            </w:r>
-                            <w:proofErr w:type="spellEnd"/>
-                            <w:r>
-                              <w:t xml:space="preserve">(), </w:t>
-                            </w:r>
-                            <w:proofErr w:type="spellStart"/>
-                            <w:r>
-                              <w:t>noConstRight</w:t>
-                            </w:r>
-                            <w:proofErr w:type="spellEnd"/>
-                            <w:r>
-                              <w:t>()</w:t>
-                            </w:r>
                           </w:p>
+                          <w:p/>
                         </w:txbxContent>
                       </wps:txbx>
                       <wps:bodyPr rot="0" vert="horz" wrap="square" lIns="91440" tIns="45720" rIns="91440" bIns="45720" anchor="t" anchorCtr="0">
@@ -3519,122 +3481,84 @@
                   <w:txbxContent>
                     <w:p>
                       <w:proofErr w:type="spellStart"/>
-                      <w:proofErr w:type="gramStart"/>
-                      <w:r>
-                        <w:t>posV</w:t>
-                      </w:r>
-                      <w:r>
-                        <w:t>arRight</w:t>
+                      <w:r>
+                        <w:t>varRight</w:t>
                       </w:r>
                       <w:proofErr w:type="spellEnd"/>
                       <w:r>
+                        <w:t xml:space="preserve"> </w:t>
+                      </w:r>
+                      <w:r>
                         <w:t>(</w:t>
                       </w:r>
-                      <w:proofErr w:type="gramEnd"/>
+                      <w:r>
+                        <w:t>x</w:t>
+                      </w:r>
+                      <w:r>
+                        <w:t>)</w:t>
+                      </w:r>
+                    </w:p>
+                    <w:p>
+                      <w:proofErr w:type="spellStart"/>
+                      <w:r>
+                        <w:t>v</w:t>
+                      </w:r>
+                      <w:r>
+                        <w:t>arLeft</w:t>
+                      </w:r>
+                      <w:proofErr w:type="spellEnd"/>
+                      <w:r>
+                        <w:t>(</w:t>
+                      </w:r>
+                      <w:r>
+                        <w:t>x</w:t>
+                      </w:r>
                       <w:r>
                         <w:t xml:space="preserve">), </w:t>
                       </w:r>
+                    </w:p>
+                    <w:p>
                       <w:proofErr w:type="spellStart"/>
                       <w:r>
-                        <w:t>posV</w:t>
-                      </w:r>
-                      <w:r>
-                        <w:t>arLeft</w:t>
+                        <w:t>c</w:t>
+                      </w:r>
+                      <w:r>
+                        <w:t>onstLeft</w:t>
                       </w:r>
                       <w:proofErr w:type="spellEnd"/>
                       <w:r>
-                        <w:t xml:space="preserve">(), </w:t>
-                      </w:r>
+                        <w:t>(</w:t>
+                      </w:r>
+                      <w:r>
+                        <w:t>b</w:t>
+                      </w:r>
+                      <w:r>
+                        <w:t xml:space="preserve">), </w:t>
+                      </w:r>
+                    </w:p>
+                    <w:p>
                       <w:proofErr w:type="spellStart"/>
                       <w:r>
-                        <w:t>posC</w:t>
-                      </w:r>
-                      <w:r>
-                        <w:t>onstLeft</w:t>
+                        <w:t>c</w:t>
+                      </w:r>
+                      <w:r>
+                        <w:t>onstRight</w:t>
                       </w:r>
                       <w:proofErr w:type="spellEnd"/>
                       <w:r>
-                        <w:t xml:space="preserve">(), </w:t>
-                      </w:r>
-                      <w:proofErr w:type="spellStart"/>
-                      <w:r>
-                        <w:t>posC</w:t>
-                      </w:r>
-                      <w:r>
-                        <w:t>onstRight</w:t>
-                      </w:r>
-                      <w:proofErr w:type="spellEnd"/>
-                      <w:r>
-                        <w:t xml:space="preserve">(), </w:t>
-                      </w:r>
-                      <w:proofErr w:type="spellStart"/>
-                      <w:r>
-                        <w:t>negConstLeft</w:t>
-                      </w:r>
-                      <w:proofErr w:type="spellEnd"/>
-                      <w:r>
-                        <w:t xml:space="preserve">(), </w:t>
-                      </w:r>
-                      <w:proofErr w:type="spellStart"/>
-                      <w:r>
-                        <w:t>negConstRight</w:t>
-                      </w:r>
-                      <w:proofErr w:type="spellEnd"/>
-                      <w:r>
-                        <w:t xml:space="preserve">(), </w:t>
-                      </w:r>
-                      <w:proofErr w:type="spellStart"/>
-                      <w:r>
-                        <w:t>negVarRight</w:t>
-                      </w:r>
-                      <w:proofErr w:type="spellEnd"/>
-                      <w:r>
-                        <w:t xml:space="preserve">(), </w:t>
-                      </w:r>
-                      <w:proofErr w:type="spellStart"/>
-                      <w:r>
-                        <w:t>negVarLeft</w:t>
-                      </w:r>
-                      <w:proofErr w:type="spellEnd"/>
-                      <w:r>
-                        <w:t>()</w:t>
+                        <w:t>(</w:t>
+                      </w:r>
+                      <w:r>
+                        <w:t>b</w:t>
+                      </w:r>
+                      <w:r>
+                        <w:t>)</w:t>
                       </w:r>
                       <w:r>
                         <w:t xml:space="preserve">, </w:t>
                       </w:r>
-                      <w:proofErr w:type="spellStart"/>
-                      <w:r>
-                        <w:t>noVarLeft</w:t>
-                      </w:r>
-                      <w:proofErr w:type="spellEnd"/>
-                      <w:r>
-                        <w:t xml:space="preserve">(), </w:t>
-                      </w:r>
-                      <w:proofErr w:type="spellStart"/>
-                      <w:r>
-                        <w:t>noVarRight</w:t>
-                      </w:r>
-                      <w:proofErr w:type="spellEnd"/>
-                      <w:r>
-                        <w:t xml:space="preserve">(), </w:t>
-                      </w:r>
-                      <w:proofErr w:type="spellStart"/>
-                      <w:r>
-                        <w:t>noConstLeft</w:t>
-                      </w:r>
-                      <w:proofErr w:type="spellEnd"/>
-                      <w:r>
-                        <w:t xml:space="preserve">(), </w:t>
-                      </w:r>
-                      <w:proofErr w:type="spellStart"/>
-                      <w:r>
-                        <w:t>noConstRight</w:t>
-                      </w:r>
-                      <w:proofErr w:type="spellEnd"/>
-                      <w:r>
-                        <w:t>()</w:t>
-                      </w:r>
                     </w:p>
+                    <w:p/>
                   </w:txbxContent>
                 </v:textbox>
                 <w10:wrap type="square"/>
@@ -3772,13 +3696,14 @@
                               <w:tab/>
                             </w:r>
                             <w:proofErr w:type="spellStart"/>
+                            <w:proofErr w:type="gramStart"/>
                             <w:r>
                               <w:rPr>
                                 <w:rFonts w:ascii="Times New Roman" w:hAnsi="Times New Roman" w:cs="Times New Roman"/>
                                 <w:sz w:val="24"/>
                                 <w:szCs w:val="24"/>
                               </w:rPr>
-                              <w:t>posVarLeft</w:t>
+                              <w:t>varLeft</w:t>
                             </w:r>
                             <w:proofErr w:type="spellEnd"/>
                             <w:r>
@@ -3787,25 +3712,74 @@
                                 <w:sz w:val="24"/>
                                 <w:szCs w:val="24"/>
                               </w:rPr>
-                              <w:t xml:space="preserve">(x) V </w:t>
-                            </w:r>
-                            <w:proofErr w:type="spellStart"/>
+                              <w:t>(</w:t>
+                            </w:r>
+                            <w:proofErr w:type="gramEnd"/>
                             <w:r>
                               <w:rPr>
                                 <w:rFonts w:ascii="Times New Roman" w:hAnsi="Times New Roman" w:cs="Times New Roman"/>
                                 <w:sz w:val="24"/>
                                 <w:szCs w:val="24"/>
                               </w:rPr>
-                              <w:t>posConstRight</w:t>
-                            </w:r>
-                            <w:proofErr w:type="spellEnd"/>
+                              <w:t>1</w:t>
+                            </w:r>
                             <w:r>
                               <w:rPr>
                                 <w:rFonts w:ascii="Times New Roman" w:hAnsi="Times New Roman" w:cs="Times New Roman"/>
                                 <w:sz w:val="24"/>
                                 <w:szCs w:val="24"/>
                               </w:rPr>
-                              <w:t>(y)</w:t>
+                              <w:t xml:space="preserve">) </w:t>
+                            </w:r>
+                            <w:r>
+                              <w:rPr>
+                                <w:rFonts w:ascii="Times New Roman" w:hAnsi="Times New Roman" w:cs="Times New Roman"/>
+                                <w:sz w:val="24"/>
+                                <w:szCs w:val="24"/>
+                              </w:rPr>
+                              <w:t>^</w:t>
+                            </w:r>
+                            <w:r>
+                              <w:rPr>
+                                <w:rFonts w:ascii="Times New Roman" w:hAnsi="Times New Roman" w:cs="Times New Roman"/>
+                                <w:sz w:val="24"/>
+                                <w:szCs w:val="24"/>
+                              </w:rPr>
+                              <w:t xml:space="preserve"> </w:t>
+                            </w:r>
+                            <w:proofErr w:type="spellStart"/>
+                            <w:r>
+                              <w:rPr>
+                                <w:rFonts w:ascii="Times New Roman" w:hAnsi="Times New Roman" w:cs="Times New Roman"/>
+                                <w:sz w:val="24"/>
+                                <w:szCs w:val="24"/>
+                              </w:rPr>
+                              <w:t>constRight</w:t>
+                            </w:r>
+                            <w:proofErr w:type="spellEnd"/>
+                            <w:r>
+                              <w:rPr>
+                                <w:rFonts w:ascii="Times New Roman" w:hAnsi="Times New Roman" w:cs="Times New Roman"/>
+                                <w:sz w:val="24"/>
+                                <w:szCs w:val="24"/>
+                              </w:rPr>
+                              <w:t>(</w:t>
+                            </w:r>
+                            <w:r>
+                              <w:rPr>
+                                <w:rFonts w:ascii="Times New Roman" w:hAnsi="Times New Roman" w:cs="Times New Roman"/>
+                                <w:sz w:val="24"/>
+                                <w:szCs w:val="24"/>
+                              </w:rPr>
+                              <w:t>3</w:t>
+                            </w:r>
+                            <w:r>
+                              <w:rPr>
+                                <w:rFonts w:ascii="Times New Roman" w:hAnsi="Times New Roman" w:cs="Times New Roman"/>
+                                <w:sz w:val="24"/>
+                                <w:szCs w:val="24"/>
+                              </w:rPr>
+                              <w:t>)</w:t>
                             </w:r>
                           </w:p>
                           <w:p>
@@ -3841,13 +3815,14 @@
                               <w:tab/>
                             </w:r>
                             <w:proofErr w:type="spellStart"/>
+                            <w:proofErr w:type="gramStart"/>
                             <w:r>
                               <w:rPr>
                                 <w:rFonts w:ascii="Times New Roman" w:hAnsi="Times New Roman" w:cs="Times New Roman"/>
                                 <w:sz w:val="24"/>
                                 <w:szCs w:val="24"/>
                               </w:rPr>
-                              <w:t>negVarLeft</w:t>
+                              <w:t>varLeft</w:t>
                             </w:r>
                             <w:proofErr w:type="spellEnd"/>
                             <w:r>
@@ -3856,25 +3831,74 @@
                                 <w:sz w:val="24"/>
                                 <w:szCs w:val="24"/>
                               </w:rPr>
-                              <w:t xml:space="preserve">(x) V </w:t>
-                            </w:r>
-                            <w:proofErr w:type="spellStart"/>
+                              <w:t>(</w:t>
+                            </w:r>
+                            <w:proofErr w:type="gramEnd"/>
                             <w:r>
                               <w:rPr>
                                 <w:rFonts w:ascii="Times New Roman" w:hAnsi="Times New Roman" w:cs="Times New Roman"/>
                                 <w:sz w:val="24"/>
                                 <w:szCs w:val="24"/>
                               </w:rPr>
-                              <w:t>posConstRight</w:t>
-                            </w:r>
-                            <w:proofErr w:type="spellEnd"/>
+                              <w:t>-3</w:t>
+                            </w:r>
                             <w:r>
                               <w:rPr>
                                 <w:rFonts w:ascii="Times New Roman" w:hAnsi="Times New Roman" w:cs="Times New Roman"/>
                                 <w:sz w:val="24"/>
                                 <w:szCs w:val="24"/>
                               </w:rPr>
-                              <w:t>(y)</w:t>
+                              <w:t>)</w:t>
+                            </w:r>
+                            <w:r>
+                              <w:rPr>
+                                <w:rFonts w:ascii="Times New Roman" w:hAnsi="Times New Roman" w:cs="Times New Roman"/>
+                                <w:sz w:val="24"/>
+                                <w:szCs w:val="24"/>
+                              </w:rPr>
+                              <w:t xml:space="preserve"> ^</w:t>
+                            </w:r>
+                            <w:r>
+                              <w:rPr>
+                                <w:rFonts w:ascii="Times New Roman" w:hAnsi="Times New Roman" w:cs="Times New Roman"/>
+                                <w:sz w:val="24"/>
+                                <w:szCs w:val="24"/>
+                              </w:rPr>
+                              <w:t xml:space="preserve"> </w:t>
+                            </w:r>
+                            <w:proofErr w:type="spellStart"/>
+                            <w:r>
+                              <w:rPr>
+                                <w:rFonts w:ascii="Times New Roman" w:hAnsi="Times New Roman" w:cs="Times New Roman"/>
+                                <w:sz w:val="24"/>
+                                <w:szCs w:val="24"/>
+                              </w:rPr>
+                              <w:t>constRight</w:t>
+                            </w:r>
+                            <w:proofErr w:type="spellEnd"/>
+                            <w:r>
+                              <w:rPr>
+                                <w:rFonts w:ascii="Times New Roman" w:hAnsi="Times New Roman" w:cs="Times New Roman"/>
+                                <w:sz w:val="24"/>
+                                <w:szCs w:val="24"/>
+                              </w:rPr>
+                              <w:t>(</w:t>
+                            </w:r>
+                            <w:r>
+                              <w:rPr>
+                                <w:rFonts w:ascii="Times New Roman" w:hAnsi="Times New Roman" w:cs="Times New Roman"/>
+                                <w:sz w:val="24"/>
+                                <w:szCs w:val="24"/>
+                              </w:rPr>
+                              <w:t>6</w:t>
+                            </w:r>
+                            <w:r>
+                              <w:rPr>
+                                <w:rFonts w:ascii="Times New Roman" w:hAnsi="Times New Roman" w:cs="Times New Roman"/>
+                                <w:sz w:val="24"/>
+                                <w:szCs w:val="24"/>
+                              </w:rPr>
+                              <w:t>)</w:t>
                             </w:r>
                           </w:p>
                           <w:p>
@@ -3910,13 +3934,14 @@
                               <w:tab/>
                             </w:r>
                             <w:proofErr w:type="spellStart"/>
+                            <w:proofErr w:type="gramStart"/>
                             <w:r>
                               <w:rPr>
                                 <w:rFonts w:ascii="Times New Roman" w:hAnsi="Times New Roman" w:cs="Times New Roman"/>
                                 <w:sz w:val="24"/>
                                 <w:szCs w:val="24"/>
                               </w:rPr>
-                              <w:t>posVarRight</w:t>
+                              <w:t>varLeft</w:t>
                             </w:r>
                             <w:proofErr w:type="spellEnd"/>
                             <w:r>
@@ -3925,25 +3950,124 @@
                                 <w:sz w:val="24"/>
                                 <w:szCs w:val="24"/>
                               </w:rPr>
-                              <w:t xml:space="preserve">(x) V </w:t>
-                            </w:r>
-                            <w:proofErr w:type="spellStart"/>
+                              <w:t>(</w:t>
+                            </w:r>
+                            <w:proofErr w:type="gramEnd"/>
                             <w:r>
                               <w:rPr>
                                 <w:rFonts w:ascii="Times New Roman" w:hAnsi="Times New Roman" w:cs="Times New Roman"/>
                                 <w:sz w:val="24"/>
                                 <w:szCs w:val="24"/>
                               </w:rPr>
-                              <w:t>negConstLeft</w:t>
-                            </w:r>
-                            <w:proofErr w:type="spellEnd"/>
+                              <w:t>3</w:t>
+                            </w:r>
                             <w:r>
                               <w:rPr>
                                 <w:rFonts w:ascii="Times New Roman" w:hAnsi="Times New Roman" w:cs="Times New Roman"/>
                                 <w:sz w:val="24"/>
                                 <w:szCs w:val="24"/>
                               </w:rPr>
-                              <w:t>(x) V</w:t>
+                              <w:t xml:space="preserve">) </w:t>
+                            </w:r>
+                            <w:r>
+                              <w:rPr>
+                                <w:rFonts w:ascii="Times New Roman" w:hAnsi="Times New Roman" w:cs="Times New Roman"/>
+                                <w:sz w:val="24"/>
+                                <w:szCs w:val="24"/>
+                              </w:rPr>
+                              <w:t>^</w:t>
+                            </w:r>
+                            <w:r>
+                              <w:rPr>
+                                <w:rFonts w:ascii="Times New Roman" w:hAnsi="Times New Roman" w:cs="Times New Roman"/>
+                                <w:sz w:val="24"/>
+                                <w:szCs w:val="24"/>
+                              </w:rPr>
+                              <w:t xml:space="preserve"> </w:t>
+                            </w:r>
+                            <w:proofErr w:type="spellStart"/>
+                            <w:r>
+                              <w:rPr>
+                                <w:rFonts w:ascii="Times New Roman" w:hAnsi="Times New Roman" w:cs="Times New Roman"/>
+                                <w:sz w:val="24"/>
+                                <w:szCs w:val="24"/>
+                              </w:rPr>
+                              <w:t>constLeft</w:t>
+                            </w:r>
+                            <w:proofErr w:type="spellEnd"/>
+                            <w:r>
+                              <w:rPr>
+                                <w:rFonts w:ascii="Times New Roman" w:hAnsi="Times New Roman" w:cs="Times New Roman"/>
+                                <w:sz w:val="24"/>
+                                <w:szCs w:val="24"/>
+                              </w:rPr>
+                              <w:t>(</w:t>
+                            </w:r>
+                            <w:r>
+                              <w:rPr>
+                                <w:rFonts w:ascii="Times New Roman" w:hAnsi="Times New Roman" w:cs="Times New Roman"/>
+                                <w:sz w:val="24"/>
+                                <w:szCs w:val="24"/>
+                              </w:rPr>
+                              <w:t>-2</w:t>
+                            </w:r>
+                            <w:r>
+                              <w:rPr>
+                                <w:rFonts w:ascii="Times New Roman" w:hAnsi="Times New Roman" w:cs="Times New Roman"/>
+                                <w:sz w:val="24"/>
+                                <w:szCs w:val="24"/>
+                              </w:rPr>
+                              <w:t xml:space="preserve">) </w:t>
+                            </w:r>
+                            <w:r>
+                              <w:rPr>
+                                <w:rFonts w:ascii="Times New Roman" w:hAnsi="Times New Roman" w:cs="Times New Roman"/>
+                                <w:sz w:val="24"/>
+                                <w:szCs w:val="24"/>
+                              </w:rPr>
+                              <w:t>^</w:t>
+                            </w:r>
+                            <w:r>
+                              <w:rPr>
+                                <w:rFonts w:ascii="Times New Roman" w:hAnsi="Times New Roman" w:cs="Times New Roman"/>
+                                <w:sz w:val="24"/>
+                                <w:szCs w:val="24"/>
+                              </w:rPr>
+                              <w:t xml:space="preserve"> </w:t>
+                            </w:r>
+                            <w:proofErr w:type="spellStart"/>
+                            <w:r>
+                              <w:rPr>
+                                <w:rFonts w:ascii="Times New Roman" w:hAnsi="Times New Roman" w:cs="Times New Roman"/>
+                                <w:sz w:val="24"/>
+                                <w:szCs w:val="24"/>
+                              </w:rPr>
+                              <w:t>constRight</w:t>
+                            </w:r>
+                            <w:proofErr w:type="spellEnd"/>
+                            <w:r>
+                              <w:rPr>
+                                <w:rFonts w:ascii="Times New Roman" w:hAnsi="Times New Roman" w:cs="Times New Roman"/>
+                                <w:sz w:val="24"/>
+                                <w:szCs w:val="24"/>
+                              </w:rPr>
+                              <w:t>(</w:t>
+                            </w:r>
+                            <w:r>
+                              <w:rPr>
+                                <w:rFonts w:ascii="Times New Roman" w:hAnsi="Times New Roman" w:cs="Times New Roman"/>
+                                <w:sz w:val="24"/>
+                                <w:szCs w:val="24"/>
+                              </w:rPr>
+                              <w:t>-6</w:t>
+                            </w:r>
+                            <w:r>
+                              <w:rPr>
+                                <w:rFonts w:ascii="Times New Roman" w:hAnsi="Times New Roman" w:cs="Times New Roman"/>
+                                <w:sz w:val="24"/>
+                                <w:szCs w:val="24"/>
+                              </w:rPr>
+                              <w:t>)</w:t>
                             </w:r>
                           </w:p>
                           <w:p>
@@ -3960,84 +4084,85 @@
                                 <w:sz w:val="24"/>
                                 <w:szCs w:val="24"/>
                               </w:rPr>
-                              <w:tab/>
-                            </w:r>
-                            <w:proofErr w:type="spellStart"/>
-                            <w:r>
-                              <w:rPr>
-                                <w:rFonts w:ascii="Times New Roman" w:hAnsi="Times New Roman" w:cs="Times New Roman"/>
-                                <w:sz w:val="24"/>
-                                <w:szCs w:val="24"/>
-                              </w:rPr>
-                              <w:t>negConstRight</w:t>
-                            </w:r>
-                            <w:proofErr w:type="spellEnd"/>
-                            <w:r>
-                              <w:rPr>
-                                <w:rFonts w:ascii="Times New Roman" w:hAnsi="Times New Roman" w:cs="Times New Roman"/>
-                                <w:sz w:val="24"/>
-                                <w:szCs w:val="24"/>
-                              </w:rPr>
-                              <w:t>(y)</w:t>
+                              <w:t>4+3x=6x-7</w:t>
                             </w:r>
                           </w:p>
                           <w:p>
-                            <w:pPr>
-                              <w:rPr>
-                                <w:rFonts w:ascii="Times New Roman" w:hAnsi="Times New Roman" w:cs="Times New Roman"/>
-                                <w:sz w:val="24"/>
-                                <w:szCs w:val="24"/>
-                              </w:rPr>
-                            </w:pPr>
-                            <w:r>
-                              <w:rPr>
-                                <w:rFonts w:ascii="Times New Roman" w:hAnsi="Times New Roman" w:cs="Times New Roman"/>
-                                <w:sz w:val="24"/>
-                                <w:szCs w:val="24"/>
-                              </w:rPr>
-                              <w:t>4+3x=6x-7</w:t>
-                            </w:r>
-                          </w:p>
-                          <w:p>
                             <w:r>
                               <w:tab/>
                             </w:r>
                             <w:proofErr w:type="spellStart"/>
-                            <w:r>
-                              <w:t>posConstLeft</w:t>
+                            <w:proofErr w:type="gramStart"/>
+                            <w:r>
+                              <w:t>constLeft</w:t>
                             </w:r>
                             <w:proofErr w:type="spellEnd"/>
                             <w:r>
-                              <w:t xml:space="preserve">(x) V </w:t>
+                              <w:t>(</w:t>
+                            </w:r>
+                            <w:proofErr w:type="gramEnd"/>
+                            <w:r>
+                              <w:t>4</w:t>
+                            </w:r>
+                            <w:r>
+                              <w:t xml:space="preserve">) </w:t>
+                            </w:r>
+                            <w:r>
+                              <w:t>^</w:t>
+                            </w:r>
+                            <w:r>
+                              <w:t xml:space="preserve"> </w:t>
                             </w:r>
                             <w:proofErr w:type="spellStart"/>
                             <w:r>
-                              <w:t>posVarLeft</w:t>
+                              <w:t>varLeft</w:t>
                             </w:r>
                             <w:proofErr w:type="spellEnd"/>
                             <w:r>
-                              <w:t>(x) V</w:t>
-                            </w:r>
-                          </w:p>
-                          <w:p>
-                            <w:r>
-                              <w:tab/>
+                              <w:t>(</w:t>
+                            </w:r>
+                            <w:r>
+                              <w:t>3</w:t>
+                            </w:r>
+                            <w:r>
+                              <w:t xml:space="preserve">) </w:t>
+                            </w:r>
+                            <w:r>
+                              <w:t>^</w:t>
+                            </w:r>
+                            <w:r>
+                              <w:t xml:space="preserve"> </w:t>
                             </w:r>
                             <w:proofErr w:type="spellStart"/>
                             <w:r>
-                              <w:t>posVarRight</w:t>
+                              <w:t>varRight</w:t>
                             </w:r>
                             <w:proofErr w:type="spellEnd"/>
                             <w:r>
-                              <w:t xml:space="preserve">(y) V </w:t>
+                              <w:t>(</w:t>
+                            </w:r>
+                            <w:r>
+                              <w:t>6</w:t>
+                            </w:r>
+                            <w:r>
+                              <w:t xml:space="preserve">) </w:t>
+                            </w:r>
+                            <w:r>
+                              <w:t xml:space="preserve">^ </w:t>
                             </w:r>
                             <w:proofErr w:type="spellStart"/>
                             <w:r>
-                              <w:t>negConstRight</w:t>
+                              <w:t>constRight</w:t>
                             </w:r>
                             <w:proofErr w:type="spellEnd"/>
                             <w:r>
-                              <w:t>(y)</w:t>
+                              <w:t>(</w:t>
+                            </w:r>
+                            <w:r>
+                              <w:t>-7</w:t>
+                            </w:r>
+                            <w:r>
+                              <w:t>)</w:t>
                             </w:r>
                           </w:p>
                         </w:txbxContent>
@@ -4096,13 +4221,14 @@
                         <w:tab/>
                       </w:r>
                       <w:proofErr w:type="spellStart"/>
+                      <w:proofErr w:type="gramStart"/>
                       <w:r>
                         <w:rPr>
                           <w:rFonts w:ascii="Times New Roman" w:hAnsi="Times New Roman" w:cs="Times New Roman"/>
                           <w:sz w:val="24"/>
                           <w:szCs w:val="24"/>
                         </w:rPr>
-                        <w:t>posVarLeft</w:t>
+                        <w:t>varLeft</w:t>
                       </w:r>
                       <w:proofErr w:type="spellEnd"/>
                       <w:r>
@@ -4111,25 +4237,74 @@
                           <w:sz w:val="24"/>
                           <w:szCs w:val="24"/>
                         </w:rPr>
-                        <w:t xml:space="preserve">(x) V </w:t>
-                      </w:r>
-                      <w:proofErr w:type="spellStart"/>
+                        <w:t>(</w:t>
+                      </w:r>
+                      <w:proofErr w:type="gramEnd"/>
                       <w:r>
                         <w:rPr>
                           <w:rFonts w:ascii="Times New Roman" w:hAnsi="Times New Roman" w:cs="Times New Roman"/>
                           <w:sz w:val="24"/>
                           <w:szCs w:val="24"/>
                         </w:rPr>
-                        <w:t>posConstRight</w:t>
-                      </w:r>
-                      <w:proofErr w:type="spellEnd"/>
+                        <w:t>1</w:t>
+                      </w:r>
                       <w:r>
                         <w:rPr>
                           <w:rFonts w:ascii="Times New Roman" w:hAnsi="Times New Roman" w:cs="Times New Roman"/>
                           <w:sz w:val="24"/>
                           <w:szCs w:val="24"/>
                         </w:rPr>
-                        <w:t>(y)</w:t>
+                        <w:t xml:space="preserve">) </w:t>
+                      </w:r>
+                      <w:r>
+                        <w:rPr>
+                          <w:rFonts w:ascii="Times New Roman" w:hAnsi="Times New Roman" w:cs="Times New Roman"/>
+                          <w:sz w:val="24"/>
+                          <w:szCs w:val="24"/>
+                        </w:rPr>
+                        <w:t>^</w:t>
+                      </w:r>
+                      <w:r>
+                        <w:rPr>
+                          <w:rFonts w:ascii="Times New Roman" w:hAnsi="Times New Roman" w:cs="Times New Roman"/>
+                          <w:sz w:val="24"/>
+                          <w:szCs w:val="24"/>
+                        </w:rPr>
+                        <w:t xml:space="preserve"> </w:t>
+                      </w:r>
+                      <w:proofErr w:type="spellStart"/>
+                      <w:r>
+                        <w:rPr>
+                          <w:rFonts w:ascii="Times New Roman" w:hAnsi="Times New Roman" w:cs="Times New Roman"/>
+                          <w:sz w:val="24"/>
+                          <w:szCs w:val="24"/>
+                        </w:rPr>
+                        <w:t>constRight</w:t>
+                      </w:r>
+                      <w:proofErr w:type="spellEnd"/>
+                      <w:r>
+                        <w:rPr>
+                          <w:rFonts w:ascii="Times New Roman" w:hAnsi="Times New Roman" w:cs="Times New Roman"/>
+                          <w:sz w:val="24"/>
+                          <w:szCs w:val="24"/>
+                        </w:rPr>
+                        <w:t>(</w:t>
+                      </w:r>
+                      <w:r>
+                        <w:rPr>
+                          <w:rFonts w:ascii="Times New Roman" w:hAnsi="Times New Roman" w:cs="Times New Roman"/>
+                          <w:sz w:val="24"/>
+                          <w:szCs w:val="24"/>
+                        </w:rPr>
+                        <w:t>3</w:t>
+                      </w:r>
+                      <w:r>
+                        <w:rPr>
+                          <w:rFonts w:ascii="Times New Roman" w:hAnsi="Times New Roman" w:cs="Times New Roman"/>
+                          <w:sz w:val="24"/>
+                          <w:szCs w:val="24"/>
+                        </w:rPr>
+                        <w:t>)</w:t>
                       </w:r>
                     </w:p>
                     <w:p>
@@ -4165,13 +4340,14 @@
                         <w:tab/>
                       </w:r>
                       <w:proofErr w:type="spellStart"/>
+                      <w:proofErr w:type="gramStart"/>
                       <w:r>
                         <w:rPr>
                           <w:rFonts w:ascii="Times New Roman" w:hAnsi="Times New Roman" w:cs="Times New Roman"/>
                           <w:sz w:val="24"/>
                           <w:szCs w:val="24"/>
                         </w:rPr>
-                        <w:t>negVarLeft</w:t>
+                        <w:t>varLeft</w:t>
                       </w:r>
                       <w:proofErr w:type="spellEnd"/>
                       <w:r>
@@ -4180,25 +4356,74 @@
                           <w:sz w:val="24"/>
                           <w:szCs w:val="24"/>
                         </w:rPr>
-                        <w:t xml:space="preserve">(x) V </w:t>
-                      </w:r>
-                      <w:proofErr w:type="spellStart"/>
+                        <w:t>(</w:t>
+                      </w:r>
+                      <w:proofErr w:type="gramEnd"/>
                       <w:r>
                         <w:rPr>
                           <w:rFonts w:ascii="Times New Roman" w:hAnsi="Times New Roman" w:cs="Times New Roman"/>
                           <w:sz w:val="24"/>
                           <w:szCs w:val="24"/>
                         </w:rPr>
-                        <w:t>posConstRight</w:t>
-                      </w:r>
-                      <w:proofErr w:type="spellEnd"/>
+                        <w:t>-3</w:t>
+                      </w:r>
                       <w:r>
                         <w:rPr>
                           <w:rFonts w:ascii="Times New Roman" w:hAnsi="Times New Roman" w:cs="Times New Roman"/>
                           <w:sz w:val="24"/>
                           <w:szCs w:val="24"/>
                         </w:rPr>
-                        <w:t>(y)</w:t>
+                        <w:t>)</w:t>
+                      </w:r>
+                      <w:r>
+                        <w:rPr>
+                          <w:rFonts w:ascii="Times New Roman" w:hAnsi="Times New Roman" w:cs="Times New Roman"/>
+                          <w:sz w:val="24"/>
+                          <w:szCs w:val="24"/>
+                        </w:rPr>
+                        <w:t xml:space="preserve"> ^</w:t>
+                      </w:r>
+                      <w:r>
+                        <w:rPr>
+                          <w:rFonts w:ascii="Times New Roman" w:hAnsi="Times New Roman" w:cs="Times New Roman"/>
+                          <w:sz w:val="24"/>
+                          <w:szCs w:val="24"/>
+                        </w:rPr>
+                        <w:t xml:space="preserve"> </w:t>
+                      </w:r>
+                      <w:proofErr w:type="spellStart"/>
+                      <w:r>
+                        <w:rPr>
+                          <w:rFonts w:ascii="Times New Roman" w:hAnsi="Times New Roman" w:cs="Times New Roman"/>
+                          <w:sz w:val="24"/>
+                          <w:szCs w:val="24"/>
+                        </w:rPr>
+                        <w:t>constRight</w:t>
+                      </w:r>
+                      <w:proofErr w:type="spellEnd"/>
+                      <w:r>
+                        <w:rPr>
+                          <w:rFonts w:ascii="Times New Roman" w:hAnsi="Times New Roman" w:cs="Times New Roman"/>
+                          <w:sz w:val="24"/>
+                          <w:szCs w:val="24"/>
+                        </w:rPr>
+                        <w:t>(</w:t>
+                      </w:r>
+                      <w:r>
+                        <w:rPr>
+                          <w:rFonts w:ascii="Times New Roman" w:hAnsi="Times New Roman" w:cs="Times New Roman"/>
+                          <w:sz w:val="24"/>
+                          <w:szCs w:val="24"/>
+                        </w:rPr>
+                        <w:t>6</w:t>
+                      </w:r>
+                      <w:r>
+                        <w:rPr>
+                          <w:rFonts w:ascii="Times New Roman" w:hAnsi="Times New Roman" w:cs="Times New Roman"/>
+                          <w:sz w:val="24"/>
+                          <w:szCs w:val="24"/>
+                        </w:rPr>
+                        <w:t>)</w:t>
                       </w:r>
                     </w:p>
                     <w:p>
@@ -4234,13 +4459,14 @@
                         <w:tab/>
                       </w:r>
                       <w:proofErr w:type="spellStart"/>
+                      <w:proofErr w:type="gramStart"/>
                       <w:r>
                         <w:rPr>
                           <w:rFonts w:ascii="Times New Roman" w:hAnsi="Times New Roman" w:cs="Times New Roman"/>
                           <w:sz w:val="24"/>
                           <w:szCs w:val="24"/>
                         </w:rPr>
-                        <w:t>posVarRight</w:t>
+                        <w:t>varLeft</w:t>
                       </w:r>
                       <w:proofErr w:type="spellEnd"/>
                       <w:r>
@@ -4249,25 +4475,124 @@
                           <w:sz w:val="24"/>
                           <w:szCs w:val="24"/>
                         </w:rPr>
-                        <w:t xml:space="preserve">(x) V </w:t>
-                      </w:r>
-                      <w:proofErr w:type="spellStart"/>
+                        <w:t>(</w:t>
+                      </w:r>
+                      <w:proofErr w:type="gramEnd"/>
                       <w:r>
                         <w:rPr>
                           <w:rFonts w:ascii="Times New Roman" w:hAnsi="Times New Roman" w:cs="Times New Roman"/>
                           <w:sz w:val="24"/>
                           <w:szCs w:val="24"/>
                         </w:rPr>
-                        <w:t>negConstLeft</w:t>
-                      </w:r>
-                      <w:proofErr w:type="spellEnd"/>
+                        <w:t>3</w:t>
+                      </w:r>
                       <w:r>
                         <w:rPr>
                           <w:rFonts w:ascii="Times New Roman" w:hAnsi="Times New Roman" w:cs="Times New Roman"/>
                           <w:sz w:val="24"/>
                           <w:szCs w:val="24"/>
                         </w:rPr>
-                        <w:t>(x) V</w:t>
+                        <w:t xml:space="preserve">) </w:t>
+                      </w:r>
+                      <w:r>
+                        <w:rPr>
+                          <w:rFonts w:ascii="Times New Roman" w:hAnsi="Times New Roman" w:cs="Times New Roman"/>
+                          <w:sz w:val="24"/>
+                          <w:szCs w:val="24"/>
+                        </w:rPr>
+                        <w:t>^</w:t>
+                      </w:r>
+                      <w:r>
+                        <w:rPr>
+                          <w:rFonts w:ascii="Times New Roman" w:hAnsi="Times New Roman" w:cs="Times New Roman"/>
+                          <w:sz w:val="24"/>
+                          <w:szCs w:val="24"/>
+                        </w:rPr>
+                        <w:t xml:space="preserve"> </w:t>
+                      </w:r>
+                      <w:proofErr w:type="spellStart"/>
+                      <w:r>
+                        <w:rPr>
+                          <w:rFonts w:ascii="Times New Roman" w:hAnsi="Times New Roman" w:cs="Times New Roman"/>
+                          <w:sz w:val="24"/>
+                          <w:szCs w:val="24"/>
+                        </w:rPr>
+                        <w:t>constLeft</w:t>
+                      </w:r>
+                      <w:proofErr w:type="spellEnd"/>
+                      <w:r>
+                        <w:rPr>
+                          <w:rFonts w:ascii="Times New Roman" w:hAnsi="Times New Roman" w:cs="Times New Roman"/>
+                          <w:sz w:val="24"/>
+                          <w:szCs w:val="24"/>
+                        </w:rPr>
+                        <w:t>(</w:t>
+                      </w:r>
+                      <w:r>
+                        <w:rPr>
+                          <w:rFonts w:ascii="Times New Roman" w:hAnsi="Times New Roman" w:cs="Times New Roman"/>
+                          <w:sz w:val="24"/>
+                          <w:szCs w:val="24"/>
+                        </w:rPr>
+                        <w:t>-2</w:t>
+                      </w:r>
+                      <w:r>
+                        <w:rPr>
+                          <w:rFonts w:ascii="Times New Roman" w:hAnsi="Times New Roman" w:cs="Times New Roman"/>
+                          <w:sz w:val="24"/>
+                          <w:szCs w:val="24"/>
+                        </w:rPr>
+                        <w:t xml:space="preserve">) </w:t>
+                      </w:r>
+                      <w:r>
+                        <w:rPr>
+                          <w:rFonts w:ascii="Times New Roman" w:hAnsi="Times New Roman" w:cs="Times New Roman"/>
+                          <w:sz w:val="24"/>
+                          <w:szCs w:val="24"/>
+                        </w:rPr>
+                        <w:t>^</w:t>
+                      </w:r>
+                      <w:r>
+                        <w:rPr>
+                          <w:rFonts w:ascii="Times New Roman" w:hAnsi="Times New Roman" w:cs="Times New Roman"/>
+                          <w:sz w:val="24"/>
+                          <w:szCs w:val="24"/>
+                        </w:rPr>
+                        <w:t xml:space="preserve"> </w:t>
+                      </w:r>
+                      <w:proofErr w:type="spellStart"/>
+                      <w:r>
+                        <w:rPr>
+                          <w:rFonts w:ascii="Times New Roman" w:hAnsi="Times New Roman" w:cs="Times New Roman"/>
+                          <w:sz w:val="24"/>
+                          <w:szCs w:val="24"/>
+                        </w:rPr>
+                        <w:t>constRight</w:t>
+                      </w:r>
+                      <w:proofErr w:type="spellEnd"/>
+                      <w:r>
+                        <w:rPr>
+                          <w:rFonts w:ascii="Times New Roman" w:hAnsi="Times New Roman" w:cs="Times New Roman"/>
+                          <w:sz w:val="24"/>
+                          <w:szCs w:val="24"/>
+                        </w:rPr>
+                        <w:t>(</w:t>
+                      </w:r>
+                      <w:r>
+                        <w:rPr>
+                          <w:rFonts w:ascii="Times New Roman" w:hAnsi="Times New Roman" w:cs="Times New Roman"/>
+                          <w:sz w:val="24"/>
+                          <w:szCs w:val="24"/>
+                        </w:rPr>
+                        <w:t>-6</w:t>
+                      </w:r>
+                      <w:r>
+                        <w:rPr>
+                          <w:rFonts w:ascii="Times New Roman" w:hAnsi="Times New Roman" w:cs="Times New Roman"/>
+                          <w:sz w:val="24"/>
+                          <w:szCs w:val="24"/>
+                        </w:rPr>
+                        <w:t>)</w:t>
                       </w:r>
                     </w:p>
                     <w:p>
@@ -4284,84 +4609,85 @@
                           <w:sz w:val="24"/>
                           <w:szCs w:val="24"/>
                         </w:rPr>
-                        <w:tab/>
-                      </w:r>
-                      <w:proofErr w:type="spellStart"/>
-                      <w:r>
-                        <w:rPr>
-                          <w:rFonts w:ascii="Times New Roman" w:hAnsi="Times New Roman" w:cs="Times New Roman"/>
-                          <w:sz w:val="24"/>
-                          <w:szCs w:val="24"/>
-                        </w:rPr>
-                        <w:t>negConstRight</w:t>
-                      </w:r>
-                      <w:proofErr w:type="spellEnd"/>
-                      <w:r>
-                        <w:rPr>
-                          <w:rFonts w:ascii="Times New Roman" w:hAnsi="Times New Roman" w:cs="Times New Roman"/>
-                          <w:sz w:val="24"/>
-                          <w:szCs w:val="24"/>
-                        </w:rPr>
-                        <w:t>(y)</w:t>
+                        <w:t>4+3x=6x-7</w:t>
                       </w:r>
                     </w:p>
                     <w:p>
-                      <w:pPr>
-                        <w:rPr>
-                          <w:rFonts w:ascii="Times New Roman" w:hAnsi="Times New Roman" w:cs="Times New Roman"/>
-                          <w:sz w:val="24"/>
-                          <w:szCs w:val="24"/>
-                        </w:rPr>
-                      </w:pPr>
-                      <w:r>
-                        <w:rPr>
-                          <w:rFonts w:ascii="Times New Roman" w:hAnsi="Times New Roman" w:cs="Times New Roman"/>
-                          <w:sz w:val="24"/>
-                          <w:szCs w:val="24"/>
-                        </w:rPr>
-                        <w:t>4+3x=6x-7</w:t>
-                      </w:r>
-                    </w:p>
-                    <w:p>
                       <w:r>
                         <w:tab/>
                       </w:r>
                       <w:proofErr w:type="spellStart"/>
-                      <w:r>
-                        <w:t>posConstLeft</w:t>
+                      <w:proofErr w:type="gramStart"/>
+                      <w:r>
+                        <w:t>constLeft</w:t>
                       </w:r>
                       <w:proofErr w:type="spellEnd"/>
                       <w:r>
-                        <w:t xml:space="preserve">(x) V </w:t>
+                        <w:t>(</w:t>
+                      </w:r>
+                      <w:proofErr w:type="gramEnd"/>
+                      <w:r>
+                        <w:t>4</w:t>
+                      </w:r>
+                      <w:r>
+                        <w:t xml:space="preserve">) </w:t>
+                      </w:r>
+                      <w:r>
+                        <w:t>^</w:t>
+                      </w:r>
+                      <w:r>
+                        <w:t xml:space="preserve"> </w:t>
                       </w:r>
                       <w:proofErr w:type="spellStart"/>
                       <w:r>
-                        <w:t>posVarLeft</w:t>
+                        <w:t>varLeft</w:t>
                       </w:r>
                       <w:proofErr w:type="spellEnd"/>
                       <w:r>
-                        <w:t>(x) V</w:t>
-                      </w:r>
-                    </w:p>
-                    <w:p>
-                      <w:r>
-                        <w:tab/>
+                        <w:t>(</w:t>
+                      </w:r>
+                      <w:r>
+                        <w:t>3</w:t>
+                      </w:r>
+                      <w:r>
+                        <w:t xml:space="preserve">) </w:t>
+                      </w:r>
+                      <w:r>
+                        <w:t>^</w:t>
+                      </w:r>
+                      <w:r>
+                        <w:t xml:space="preserve"> </w:t>
                       </w:r>
                       <w:proofErr w:type="spellStart"/>
                       <w:r>
-                        <w:t>posVarRight</w:t>
+                        <w:t>varRight</w:t>
                       </w:r>
                       <w:proofErr w:type="spellEnd"/>
                       <w:r>
-                        <w:t xml:space="preserve">(y) V </w:t>
+                        <w:t>(</w:t>
+                      </w:r>
+                      <w:r>
+                        <w:t>6</w:t>
+                      </w:r>
+                      <w:r>
+                        <w:t xml:space="preserve">) </w:t>
+                      </w:r>
+                      <w:r>
+                        <w:t xml:space="preserve">^ </w:t>
                       </w:r>
                       <w:proofErr w:type="spellStart"/>
                       <w:r>
-                        <w:t>negConstRight</w:t>
+                        <w:t>constRight</w:t>
                       </w:r>
                       <w:proofErr w:type="spellEnd"/>
                       <w:r>
-                        <w:t>(y)</w:t>
+                        <w:t>(</w:t>
+                      </w:r>
+                      <w:r>
+                        <w:t>-7</w:t>
+                      </w:r>
+                      <w:r>
+                        <w:t>)</w:t>
                       </w:r>
                     </w:p>
                   </w:txbxContent>
@@ -4524,30 +4850,37 @@
                         <w:txbxContent>
                           <w:p>
                             <w:proofErr w:type="spellStart"/>
-                            <w:r>
-                              <w:t>posVarRight</w:t>
+                            <w:proofErr w:type="gramStart"/>
+                            <w:r>
+                              <w:t>varLeft</w:t>
                             </w:r>
                             <w:proofErr w:type="spellEnd"/>
                             <w:r>
-                              <w:t xml:space="preserve">() V ( </w:t>
-                            </w:r>
-                            <w:bookmarkStart w:id="0" w:name="_GoBack"/>
-                            <w:bookmarkEnd w:id="0"/>
+                              <w:t>(</w:t>
+                            </w:r>
+                            <w:proofErr w:type="gramEnd"/>
+                            <w:r>
+                              <w:t xml:space="preserve">1) </w:t>
+                            </w:r>
+                            <w:r>
+                              <w:t>^</w:t>
+                            </w:r>
+                            <w:r>
+                              <w:t xml:space="preserve"> </w:t>
+                            </w:r>
                             <w:proofErr w:type="spellStart"/>
                             <w:r>
-                              <w:t>negConstLeft</w:t>
+                              <w:t>constRight</w:t>
                             </w:r>
                             <w:proofErr w:type="spellEnd"/>
                             <w:r>
-                              <w:t xml:space="preserve">() ^ </w:t>
-                            </w:r>
-                            <w:proofErr w:type="spellStart"/>
-                            <w:r>
-                              <w:t>posConstLeft</w:t>
-                            </w:r>
-                            <w:proofErr w:type="spellEnd"/>
-                            <w:r>
-                              <w:t>() )</w:t>
+                              <w:t xml:space="preserve">(x) – </w:t>
+                            </w:r>
+                            <w:r>
+                              <w:t>W</w:t>
+                            </w:r>
+                            <w:r>
+                              <w:t>here x is a value</w:t>
                             </w:r>
                           </w:p>
                         </w:txbxContent>
@@ -4574,30 +4907,37 @@
                   <w:txbxContent>
                     <w:p>
                       <w:proofErr w:type="spellStart"/>
-                      <w:r>
-                        <w:t>posVarRight</w:t>
+                      <w:proofErr w:type="gramStart"/>
+                      <w:r>
+                        <w:t>varLeft</w:t>
                       </w:r>
                       <w:proofErr w:type="spellEnd"/>
                       <w:r>
-                        <w:t xml:space="preserve">() V ( </w:t>
-                      </w:r>
-                      <w:bookmarkStart w:id="1" w:name="_GoBack"/>
-                      <w:bookmarkEnd w:id="1"/>
+                        <w:t>(</w:t>
+                      </w:r>
+                      <w:proofErr w:type="gramEnd"/>
+                      <w:r>
+                        <w:t xml:space="preserve">1) </w:t>
+                      </w:r>
+                      <w:r>
+                        <w:t>^</w:t>
+                      </w:r>
+                      <w:r>
+                        <w:t xml:space="preserve"> </w:t>
+                      </w:r>
                       <w:proofErr w:type="spellStart"/>
                       <w:r>
-                        <w:t>negConstLeft</w:t>
+                        <w:t>constRight</w:t>
                       </w:r>
                       <w:proofErr w:type="spellEnd"/>
                       <w:r>
-                        <w:t xml:space="preserve">() ^ </w:t>
-                      </w:r>
-                      <w:proofErr w:type="spellStart"/>
-                      <w:r>
-                        <w:t>posConstLeft</w:t>
-                      </w:r>
-                      <w:proofErr w:type="spellEnd"/>
-                      <w:r>
-                        <w:t>() )</w:t>
+                        <w:t xml:space="preserve">(x) – </w:t>
+                      </w:r>
+                      <w:r>
+                        <w:t>W</w:t>
+                      </w:r>
+                      <w:r>
+                        <w:t>here x is a value</w:t>
                       </w:r>
                     </w:p>
                   </w:txbxContent>
@@ -4666,16 +5006,16 @@
         <mc:AlternateContent>
           <mc:Choice Requires="wps">
             <w:drawing>
-              <wp:anchor distT="45720" distB="45720" distL="114300" distR="114300" simplePos="0" relativeHeight="251665408" behindDoc="0" locked="0" layoutInCell="1" allowOverlap="1" wp14:anchorId="269564E2" wp14:editId="7320EE4A">
+              <wp:anchor distT="45720" distB="45720" distL="114300" distR="114300" simplePos="0" relativeHeight="251665408" behindDoc="0" locked="0" layoutInCell="1" allowOverlap="1" wp14:anchorId="269564E2" wp14:editId="24402113">
                 <wp:simplePos x="0" y="0"/>
                 <wp:positionH relativeFrom="margin">
-                  <wp:align>center</wp:align>
+                  <wp:posOffset>88900</wp:posOffset>
                 </wp:positionH>
                 <wp:positionV relativeFrom="paragraph">
-                  <wp:posOffset>530860</wp:posOffset>
+                  <wp:posOffset>528320</wp:posOffset>
                 </wp:positionV>
-                <wp:extent cx="5753100" cy="2368550"/>
-                <wp:effectExtent l="0" t="0" r="19050" b="12700"/>
+                <wp:extent cx="5810250" cy="4057650"/>
+                <wp:effectExtent l="0" t="0" r="19050" b="19050"/>
                 <wp:wrapSquare wrapText="bothSides"/>
                 <wp:docPr id="3" name="Text Box 3"/>
                 <wp:cNvGraphicFramePr>
@@ -4690,7 +5030,7 @@
                       <wps:spPr bwMode="auto">
                         <a:xfrm>
                           <a:off x="0" y="0"/>
-                          <a:ext cx="5753100" cy="2368550"/>
+                          <a:ext cx="5810250" cy="4057650"/>
                         </a:xfrm>
                         <a:prstGeom prst="rect">
                           <a:avLst/>
@@ -4709,7 +5049,1049 @@
                       </wps:spPr>
                       <wps:txbx>
                         <w:txbxContent>
-                          <w:p/>
+                          <w:p>
+                            <w:proofErr w:type="spellStart"/>
+                            <w:proofErr w:type="gramStart"/>
+                            <w:r>
+                              <w:rPr>
+                                <w:b/>
+                              </w:rPr>
+                              <w:t>combineLeftConsts</w:t>
+                            </w:r>
+                            <w:proofErr w:type="spellEnd"/>
+                            <w:r>
+                              <w:rPr>
+                                <w:b/>
+                              </w:rPr>
+                              <w:t>(</w:t>
+                            </w:r>
+                            <w:proofErr w:type="gramEnd"/>
+                            <w:r>
+                              <w:rPr>
+                                <w:b/>
+                              </w:rPr>
+                              <w:t>a, b)</w:t>
+                            </w:r>
+                            <w:r>
+                              <w:t>:</w:t>
+                            </w:r>
+                            <w:r>
+                              <w:t xml:space="preserve"> </w:t>
+                            </w:r>
+                            <w:r>
+                              <w:t xml:space="preserve"> </w:t>
+                            </w:r>
+                            <w:r>
+                              <w:tab/>
+                            </w:r>
+                            <w:r>
+                              <w:rPr>
+                                <w:i/>
+                              </w:rPr>
+                              <w:t>Precondition</w:t>
+                            </w:r>
+                            <w:r>
+                              <w:t xml:space="preserve">: </w:t>
+                            </w:r>
+                            <w:proofErr w:type="spellStart"/>
+                            <w:r>
+                              <w:t>constLeft</w:t>
+                            </w:r>
+                            <w:proofErr w:type="spellEnd"/>
+                            <w:r>
+                              <w:t xml:space="preserve">(a) </w:t>
+                            </w:r>
+                            <w:r>
+                              <w:t>^</w:t>
+                            </w:r>
+                            <w:r>
+                              <w:t xml:space="preserve"> </w:t>
+                            </w:r>
+                            <w:proofErr w:type="spellStart"/>
+                            <w:r>
+                              <w:t>constLeft</w:t>
+                            </w:r>
+                            <w:proofErr w:type="spellEnd"/>
+                            <w:r>
+                              <w:t>(b)</w:t>
+                            </w:r>
+                          </w:p>
+                          <w:p>
+                            <w:pPr>
+                              <w:ind w:left="2160" w:firstLine="720"/>
+                            </w:pPr>
+                            <w:r>
+                              <w:rPr>
+                                <w:i/>
+                              </w:rPr>
+                              <w:t>Effect</w:t>
+                            </w:r>
+                            <w:r>
+                              <w:t xml:space="preserve">: </w:t>
+                            </w:r>
+                            <w:r>
+                              <w:rPr>
+                                <w:u w:val="single"/>
+                              </w:rPr>
+                              <w:t>Add:</w:t>
+                            </w:r>
+                            <w:r>
+                              <w:t xml:space="preserve"> </w:t>
+                            </w:r>
+                            <w:proofErr w:type="spellStart"/>
+                            <w:proofErr w:type="gramStart"/>
+                            <w:r>
+                              <w:t>constLeft</w:t>
+                            </w:r>
+                            <w:proofErr w:type="spellEnd"/>
+                            <w:r>
+                              <w:t>(</w:t>
+                            </w:r>
+                            <w:proofErr w:type="gramEnd"/>
+                            <w:r>
+                              <w:t>a + b)</w:t>
+                            </w:r>
+                            <w:r>
+                              <w:t xml:space="preserve">, </w:t>
+                            </w:r>
+                            <w:r>
+                              <w:rPr>
+                                <w:u w:val="single"/>
+                              </w:rPr>
+                              <w:t>Remove</w:t>
+                            </w:r>
+                            <w:r>
+                              <w:t xml:space="preserve">: </w:t>
+                            </w:r>
+                            <w:proofErr w:type="spellStart"/>
+                            <w:r>
+                              <w:t>constLeft</w:t>
+                            </w:r>
+                            <w:proofErr w:type="spellEnd"/>
+                            <w:r>
+                              <w:t xml:space="preserve">(a), </w:t>
+                            </w:r>
+                            <w:proofErr w:type="spellStart"/>
+                            <w:r>
+                              <w:t>constLeft</w:t>
+                            </w:r>
+                            <w:proofErr w:type="spellEnd"/>
+                            <w:r>
+                              <w:t>(b)</w:t>
+                            </w:r>
+                          </w:p>
+                          <w:p>
+                            <w:pPr>
+                              <w:rPr>
+                                <w:b/>
+                              </w:rPr>
+                            </w:pPr>
+                            <w:proofErr w:type="spellStart"/>
+                            <w:proofErr w:type="gramStart"/>
+                            <w:r>
+                              <w:rPr>
+                                <w:b/>
+                              </w:rPr>
+                              <w:t>combine</w:t>
+                            </w:r>
+                            <w:r>
+                              <w:rPr>
+                                <w:b/>
+                              </w:rPr>
+                              <w:t>RightConsts</w:t>
+                            </w:r>
+                            <w:proofErr w:type="spellEnd"/>
+                            <w:r>
+                              <w:rPr>
+                                <w:b/>
+                              </w:rPr>
+                              <w:t>(</w:t>
+                            </w:r>
+                            <w:proofErr w:type="gramEnd"/>
+                            <w:r>
+                              <w:rPr>
+                                <w:b/>
+                              </w:rPr>
+                              <w:t>a, b):</w:t>
+                            </w:r>
+                            <w:r>
+                              <w:rPr>
+                                <w:b/>
+                              </w:rPr>
+                              <w:tab/>
+                            </w:r>
+                            <w:r>
+                              <w:rPr>
+                                <w:i/>
+                              </w:rPr>
+                              <w:t>Precondition</w:t>
+                            </w:r>
+                            <w:r>
+                              <w:t xml:space="preserve">: </w:t>
+                            </w:r>
+                            <w:proofErr w:type="spellStart"/>
+                            <w:r>
+                              <w:t>constRight</w:t>
+                            </w:r>
+                            <w:proofErr w:type="spellEnd"/>
+                            <w:r>
+                              <w:t xml:space="preserve">(a) </w:t>
+                            </w:r>
+                            <w:r>
+                              <w:t>^</w:t>
+                            </w:r>
+                            <w:r>
+                              <w:t xml:space="preserve"> </w:t>
+                            </w:r>
+                            <w:proofErr w:type="spellStart"/>
+                            <w:r>
+                              <w:t>constRight</w:t>
+                            </w:r>
+                            <w:proofErr w:type="spellEnd"/>
+                            <w:r>
+                              <w:t>(b)</w:t>
+                            </w:r>
+                          </w:p>
+                          <w:p>
+                            <w:r>
+                              <w:tab/>
+                            </w:r>
+                            <w:r>
+                              <w:tab/>
+                            </w:r>
+                            <w:r>
+                              <w:tab/>
+                            </w:r>
+                            <w:r>
+                              <w:tab/>
+                            </w:r>
+                            <w:r>
+                              <w:rPr>
+                                <w:i/>
+                              </w:rPr>
+                              <w:t>Effect</w:t>
+                            </w:r>
+                            <w:r>
+                              <w:t xml:space="preserve">: </w:t>
+                            </w:r>
+                            <w:r>
+                              <w:rPr>
+                                <w:u w:val="single"/>
+                              </w:rPr>
+                              <w:t>Add:</w:t>
+                            </w:r>
+                            <w:r>
+                              <w:t xml:space="preserve"> </w:t>
+                            </w:r>
+                            <w:proofErr w:type="spellStart"/>
+                            <w:r>
+                              <w:t>constRight</w:t>
+                            </w:r>
+                            <w:proofErr w:type="spellEnd"/>
+                            <w:r>
+                              <w:t>(</w:t>
+                            </w:r>
+                            <w:proofErr w:type="spellStart"/>
+                            <w:r>
+                              <w:t>a+b</w:t>
+                            </w:r>
+                            <w:proofErr w:type="spellEnd"/>
+                            <w:r>
+                              <w:t>)</w:t>
+                            </w:r>
+                            <w:r>
+                              <w:t xml:space="preserve">, </w:t>
+                            </w:r>
+                            <w:r>
+                              <w:rPr>
+                                <w:u w:val="single"/>
+                              </w:rPr>
+                              <w:t>Remove</w:t>
+                            </w:r>
+                            <w:r>
+                              <w:t xml:space="preserve">: </w:t>
+                            </w:r>
+                            <w:proofErr w:type="spellStart"/>
+                            <w:r>
+                              <w:t>constRight</w:t>
+                            </w:r>
+                            <w:proofErr w:type="spellEnd"/>
+                            <w:r>
+                              <w:t xml:space="preserve">(a), </w:t>
+                            </w:r>
+                            <w:proofErr w:type="spellStart"/>
+                            <w:r>
+                              <w:t>constRight</w:t>
+                            </w:r>
+                            <w:proofErr w:type="spellEnd"/>
+                            <w:r>
+                              <w:t>(b)</w:t>
+                            </w:r>
+                          </w:p>
+                          <w:p>
+                            <w:pPr>
+                              <w:rPr>
+                                <w:i/>
+                              </w:rPr>
+                            </w:pPr>
+                            <w:proofErr w:type="spellStart"/>
+                            <w:proofErr w:type="gramStart"/>
+                            <w:r>
+                              <w:rPr>
+                                <w:b/>
+                              </w:rPr>
+                              <w:t>combine</w:t>
+                            </w:r>
+                            <w:r>
+                              <w:rPr>
+                                <w:b/>
+                              </w:rPr>
+                              <w:t>Left</w:t>
+                            </w:r>
+                            <w:r>
+                              <w:rPr>
+                                <w:b/>
+                              </w:rPr>
+                              <w:t>Vars</w:t>
+                            </w:r>
+                            <w:proofErr w:type="spellEnd"/>
+                            <w:r>
+                              <w:rPr>
+                                <w:b/>
+                              </w:rPr>
+                              <w:t>(</w:t>
+                            </w:r>
+                            <w:proofErr w:type="gramEnd"/>
+                            <w:r>
+                              <w:rPr>
+                                <w:b/>
+                              </w:rPr>
+                              <w:t>a, b):</w:t>
+                            </w:r>
+                            <w:r>
+                              <w:tab/>
+                            </w:r>
+                            <w:r>
+                              <w:tab/>
+                            </w:r>
+                            <w:r>
+                              <w:rPr>
+                                <w:i/>
+                              </w:rPr>
+                              <w:t xml:space="preserve">Precondition: </w:t>
+                            </w:r>
+                            <w:proofErr w:type="spellStart"/>
+                            <w:r>
+                              <w:rPr>
+                                <w:i/>
+                              </w:rPr>
+                              <w:t>varLeft</w:t>
+                            </w:r>
+                            <w:proofErr w:type="spellEnd"/>
+                            <w:r>
+                              <w:rPr>
+                                <w:i/>
+                              </w:rPr>
+                              <w:t xml:space="preserve">(a) ^ </w:t>
+                            </w:r>
+                            <w:proofErr w:type="spellStart"/>
+                            <w:r>
+                              <w:rPr>
+                                <w:i/>
+                              </w:rPr>
+                              <w:t>varLeft</w:t>
+                            </w:r>
+                            <w:proofErr w:type="spellEnd"/>
+                            <w:r>
+                              <w:rPr>
+                                <w:i/>
+                              </w:rPr>
+                              <w:t>(b)</w:t>
+                            </w:r>
+                          </w:p>
+                          <w:p>
+                            <w:r>
+                              <w:rPr>
+                                <w:i/>
+                              </w:rPr>
+                              <w:tab/>
+                            </w:r>
+                            <w:r>
+                              <w:rPr>
+                                <w:i/>
+                              </w:rPr>
+                              <w:tab/>
+                            </w:r>
+                            <w:r>
+                              <w:rPr>
+                                <w:i/>
+                              </w:rPr>
+                              <w:tab/>
+                            </w:r>
+                            <w:r>
+                              <w:rPr>
+                                <w:i/>
+                              </w:rPr>
+                              <w:tab/>
+                              <w:t>Effect</w:t>
+                            </w:r>
+                            <w:r>
+                              <w:rPr>
+                                <w:i/>
+                              </w:rPr>
+                              <w:t xml:space="preserve">: </w:t>
+                            </w:r>
+                            <w:r>
+                              <w:rPr>
+                                <w:u w:val="single"/>
+                              </w:rPr>
+                              <w:t>Add</w:t>
+                            </w:r>
+                            <w:r>
+                              <w:t xml:space="preserve">: </w:t>
+                            </w:r>
+                            <w:proofErr w:type="spellStart"/>
+                            <w:proofErr w:type="gramStart"/>
+                            <w:r>
+                              <w:rPr>
+                                <w:i/>
+                              </w:rPr>
+                              <w:t>varLeft</w:t>
+                            </w:r>
+                            <w:proofErr w:type="spellEnd"/>
+                            <w:r>
+                              <w:rPr>
+                                <w:i/>
+                              </w:rPr>
+                              <w:t>(</w:t>
+                            </w:r>
+                            <w:proofErr w:type="gramEnd"/>
+                            <w:r>
+                              <w:rPr>
+                                <w:i/>
+                              </w:rPr>
+                              <w:t>a + b)</w:t>
+                            </w:r>
+                            <w:r>
+                              <w:rPr>
+                                <w:i/>
+                              </w:rPr>
+                              <w:t xml:space="preserve">, </w:t>
+                            </w:r>
+                            <w:r>
+                              <w:rPr>
+                                <w:u w:val="single"/>
+                              </w:rPr>
+                              <w:t>Remove</w:t>
+                            </w:r>
+                            <w:r>
+                              <w:t xml:space="preserve">: </w:t>
+                            </w:r>
+                            <w:proofErr w:type="spellStart"/>
+                            <w:r>
+                              <w:t>varLeft</w:t>
+                            </w:r>
+                            <w:proofErr w:type="spellEnd"/>
+                            <w:r>
+                              <w:t xml:space="preserve">(a), </w:t>
+                            </w:r>
+                            <w:proofErr w:type="spellStart"/>
+                            <w:r>
+                              <w:t>varLeft</w:t>
+                            </w:r>
+                            <w:proofErr w:type="spellEnd"/>
+                            <w:r>
+                              <w:t>(b)</w:t>
+                            </w:r>
+                          </w:p>
+                          <w:p>
+                            <w:pPr>
+                              <w:rPr>
+                                <w:i/>
+                              </w:rPr>
+                            </w:pPr>
+                            <w:proofErr w:type="spellStart"/>
+                            <w:proofErr w:type="gramStart"/>
+                            <w:r>
+                              <w:rPr>
+                                <w:b/>
+                              </w:rPr>
+                              <w:t>combineRightVars</w:t>
+                            </w:r>
+                            <w:proofErr w:type="spellEnd"/>
+                            <w:r>
+                              <w:rPr>
+                                <w:b/>
+                              </w:rPr>
+                              <w:t>(</w:t>
+                            </w:r>
+                            <w:proofErr w:type="gramEnd"/>
+                            <w:r>
+                              <w:rPr>
+                                <w:b/>
+                              </w:rPr>
+                              <w:t>a, b)</w:t>
+                            </w:r>
+                            <w:r>
+                              <w:rPr>
+                                <w:b/>
+                              </w:rPr>
+                              <w:tab/>
+                            </w:r>
+                            <w:r>
+                              <w:tab/>
+                            </w:r>
+                            <w:r>
+                              <w:rPr>
+                                <w:i/>
+                              </w:rPr>
+                              <w:t xml:space="preserve">Precondition: </w:t>
+                            </w:r>
+                            <w:proofErr w:type="spellStart"/>
+                            <w:r>
+                              <w:rPr>
+                                <w:i/>
+                              </w:rPr>
+                              <w:t>varRight</w:t>
+                            </w:r>
+                            <w:proofErr w:type="spellEnd"/>
+                            <w:r>
+                              <w:rPr>
+                                <w:i/>
+                              </w:rPr>
+                              <w:t xml:space="preserve">(a) ^ </w:t>
+                            </w:r>
+                            <w:proofErr w:type="spellStart"/>
+                            <w:r>
+                              <w:rPr>
+                                <w:i/>
+                              </w:rPr>
+                              <w:t>varRight</w:t>
+                            </w:r>
+                            <w:proofErr w:type="spellEnd"/>
+                            <w:r>
+                              <w:rPr>
+                                <w:i/>
+                              </w:rPr>
+                              <w:t>(b)</w:t>
+                            </w:r>
+                          </w:p>
+                          <w:p>
+                            <w:r>
+                              <w:rPr>
+                                <w:i/>
+                              </w:rPr>
+                              <w:tab/>
+                            </w:r>
+                            <w:r>
+                              <w:rPr>
+                                <w:i/>
+                              </w:rPr>
+                              <w:tab/>
+                            </w:r>
+                            <w:r>
+                              <w:rPr>
+                                <w:i/>
+                              </w:rPr>
+                              <w:tab/>
+                            </w:r>
+                            <w:r>
+                              <w:rPr>
+                                <w:i/>
+                              </w:rPr>
+                              <w:tab/>
+                              <w:t xml:space="preserve">Effect: </w:t>
+                            </w:r>
+                            <w:r>
+                              <w:rPr>
+                                <w:u w:val="single"/>
+                              </w:rPr>
+                              <w:t>Add</w:t>
+                            </w:r>
+                            <w:r>
+                              <w:t xml:space="preserve">: </w:t>
+                            </w:r>
+                            <w:proofErr w:type="spellStart"/>
+                            <w:proofErr w:type="gramStart"/>
+                            <w:r>
+                              <w:rPr>
+                                <w:i/>
+                              </w:rPr>
+                              <w:t>varRight</w:t>
+                            </w:r>
+                            <w:proofErr w:type="spellEnd"/>
+                            <w:r>
+                              <w:rPr>
+                                <w:i/>
+                              </w:rPr>
+                              <w:t>(</w:t>
+                            </w:r>
+                            <w:proofErr w:type="gramEnd"/>
+                            <w:r>
+                              <w:rPr>
+                                <w:i/>
+                              </w:rPr>
+                              <w:t>a + b)</w:t>
+                            </w:r>
+                            <w:r>
+                              <w:rPr>
+                                <w:i/>
+                              </w:rPr>
+                              <w:t xml:space="preserve">, </w:t>
+                            </w:r>
+                            <w:r>
+                              <w:rPr>
+                                <w:u w:val="single"/>
+                              </w:rPr>
+                              <w:t>Remove</w:t>
+                            </w:r>
+                            <w:r>
+                              <w:t xml:space="preserve">: </w:t>
+                            </w:r>
+                            <w:proofErr w:type="spellStart"/>
+                            <w:r>
+                              <w:t>varRight</w:t>
+                            </w:r>
+                            <w:proofErr w:type="spellEnd"/>
+                            <w:r>
+                              <w:t xml:space="preserve">(a), </w:t>
+                            </w:r>
+                            <w:proofErr w:type="spellStart"/>
+                            <w:r>
+                              <w:t>varRight</w:t>
+                            </w:r>
+                            <w:proofErr w:type="spellEnd"/>
+                            <w:r>
+                              <w:t>(b)</w:t>
+                            </w:r>
+                          </w:p>
+                          <w:p>
+                            <w:proofErr w:type="spellStart"/>
+                            <w:r>
+                              <w:rPr>
+                                <w:b/>
+                              </w:rPr>
+                              <w:t>addVarRight</w:t>
+                            </w:r>
+                            <w:proofErr w:type="spellEnd"/>
+                            <w:r>
+                              <w:rPr>
+                                <w:b/>
+                              </w:rPr>
+                              <w:t xml:space="preserve">: </w:t>
+                            </w:r>
+                            <w:r>
+                              <w:tab/>
+                            </w:r>
+                            <w:r>
+                              <w:tab/>
+                            </w:r>
+                            <w:r>
+                              <w:tab/>
+                            </w:r>
+                            <w:r>
+                              <w:rPr>
+                                <w:i/>
+                              </w:rPr>
+                              <w:t>Precondition</w:t>
+                            </w:r>
+                            <w:r>
+                              <w:t xml:space="preserve">: </w:t>
+                            </w:r>
+                            <w:proofErr w:type="spellStart"/>
+                            <w:r>
+                              <w:t>var</w:t>
+                            </w:r>
+                            <w:r>
+                              <w:t>Right</w:t>
+                            </w:r>
+                            <w:proofErr w:type="spellEnd"/>
+                            <w:r>
+                              <w:t>(a)</w:t>
+                            </w:r>
+                          </w:p>
+                          <w:p>
+                            <w:r>
+                              <w:tab/>
+                            </w:r>
+                            <w:r>
+                              <w:tab/>
+                            </w:r>
+                            <w:r>
+                              <w:tab/>
+                            </w:r>
+                            <w:r>
+                              <w:tab/>
+                            </w:r>
+                            <w:r>
+                              <w:rPr>
+                                <w:i/>
+                              </w:rPr>
+                              <w:t>Effect</w:t>
+                            </w:r>
+                            <w:r>
+                              <w:t xml:space="preserve">: </w:t>
+                            </w:r>
+                            <w:r>
+                              <w:rPr>
+                                <w:u w:val="single"/>
+                              </w:rPr>
+                              <w:t>Add</w:t>
+                            </w:r>
+                            <w:r>
+                              <w:t xml:space="preserve">: </w:t>
+                            </w:r>
+                            <w:proofErr w:type="spellStart"/>
+                            <w:r>
+                              <w:t>varLeft</w:t>
+                            </w:r>
+                            <w:proofErr w:type="spellEnd"/>
+                            <w:r>
+                              <w:t>(a)</w:t>
+                            </w:r>
+                            <w:r>
+                              <w:t xml:space="preserve">, </w:t>
+                            </w:r>
+                            <w:r>
+                              <w:rPr>
+                                <w:u w:val="single"/>
+                              </w:rPr>
+                              <w:t>Remove</w:t>
+                            </w:r>
+                            <w:r>
+                              <w:t xml:space="preserve">: </w:t>
+                            </w:r>
+                            <w:proofErr w:type="spellStart"/>
+                            <w:r>
+                              <w:t>varRight</w:t>
+                            </w:r>
+                            <w:proofErr w:type="spellEnd"/>
+                            <w:r>
+                              <w:t>(a)</w:t>
+                            </w:r>
+                          </w:p>
+                          <w:p>
+                            <w:proofErr w:type="spellStart"/>
+                            <w:r>
+                              <w:rPr>
+                                <w:b/>
+                              </w:rPr>
+                              <w:t>add</w:t>
+                            </w:r>
+                            <w:r>
+                              <w:rPr>
+                                <w:b/>
+                              </w:rPr>
+                              <w:t>Const</w:t>
+                            </w:r>
+                            <w:r>
+                              <w:rPr>
+                                <w:b/>
+                              </w:rPr>
+                              <w:t>Left</w:t>
+                            </w:r>
+                            <w:proofErr w:type="spellEnd"/>
+                            <w:r>
+                              <w:rPr>
+                                <w:b/>
+                              </w:rPr>
+                              <w:t>:</w:t>
+                            </w:r>
+                            <w:r>
+                              <w:rPr>
+                                <w:b/>
+                              </w:rPr>
+                              <w:tab/>
+                            </w:r>
+                            <w:r>
+                              <w:rPr>
+                                <w:b/>
+                              </w:rPr>
+                              <w:tab/>
+                            </w:r>
+                            <w:r>
+                              <w:rPr>
+                                <w:b/>
+                              </w:rPr>
+                              <w:tab/>
+                            </w:r>
+                            <w:r>
+                              <w:rPr>
+                                <w:i/>
+                              </w:rPr>
+                              <w:t>Precondition</w:t>
+                            </w:r>
+                            <w:r>
+                              <w:t xml:space="preserve">: </w:t>
+                            </w:r>
+                            <w:proofErr w:type="spellStart"/>
+                            <w:r>
+                              <w:t>constLeft</w:t>
+                            </w:r>
+                            <w:proofErr w:type="spellEnd"/>
+                            <w:r>
+                              <w:t>(a)</w:t>
+                            </w:r>
+                          </w:p>
+                          <w:p>
+                            <w:r>
+                              <w:tab/>
+                            </w:r>
+                            <w:r>
+                              <w:tab/>
+                            </w:r>
+                            <w:r>
+                              <w:tab/>
+                            </w:r>
+                            <w:r>
+                              <w:tab/>
+                            </w:r>
+                            <w:r>
+                              <w:rPr>
+                                <w:i/>
+                              </w:rPr>
+                              <w:t>Effect</w:t>
+                            </w:r>
+                            <w:r>
+                              <w:t xml:space="preserve">: </w:t>
+                            </w:r>
+                            <w:r>
+                              <w:rPr>
+                                <w:u w:val="single"/>
+                              </w:rPr>
+                              <w:t>Add</w:t>
+                            </w:r>
+                            <w:r>
+                              <w:t>:</w:t>
+                            </w:r>
+                            <w:r>
+                              <w:t xml:space="preserve"> </w:t>
+                            </w:r>
+                            <w:proofErr w:type="spellStart"/>
+                            <w:r>
+                              <w:t>constRight</w:t>
+                            </w:r>
+                            <w:proofErr w:type="spellEnd"/>
+                            <w:r>
+                              <w:t xml:space="preserve">(+a) ^ </w:t>
+                            </w:r>
+                            <w:proofErr w:type="spellStart"/>
+                            <w:r>
+                              <w:t>constLeft</w:t>
+                            </w:r>
+                            <w:proofErr w:type="spellEnd"/>
+                            <w:r>
+                              <w:t>(+a)</w:t>
+                            </w:r>
+                            <w:r>
+                              <w:t xml:space="preserve">, </w:t>
+                            </w:r>
+                            <w:r>
+                              <w:rPr>
+                                <w:u w:val="single"/>
+                              </w:rPr>
+                              <w:t>Remove</w:t>
+                            </w:r>
+                            <w:r>
+                              <w:t xml:space="preserve">: </w:t>
+                            </w:r>
+                            <w:proofErr w:type="spellStart"/>
+                            <w:r>
+                              <w:t>constLeft</w:t>
+                            </w:r>
+                            <w:proofErr w:type="spellEnd"/>
+                            <w:r>
+                              <w:t>(a)</w:t>
+                            </w:r>
+                          </w:p>
+                          <w:p>
+                            <w:pPr>
+                              <w:rPr>
+                                <w:i/>
+                              </w:rPr>
+                            </w:pPr>
+                            <w:r>
+                              <w:rPr>
+                                <w:b/>
+                              </w:rPr>
+                              <w:t>Divide</w:t>
+                            </w:r>
+                            <w:r>
+                              <w:rPr>
+                                <w:b/>
+                              </w:rPr>
+                              <w:t>:</w:t>
+                            </w:r>
+                            <w:r>
+                              <w:rPr>
+                                <w:b/>
+                              </w:rPr>
+                              <w:tab/>
+                            </w:r>
+                            <w:r>
+                              <w:rPr>
+                                <w:b/>
+                              </w:rPr>
+                              <w:tab/>
+                            </w:r>
+                            <w:r>
+                              <w:rPr>
+                                <w:b/>
+                              </w:rPr>
+                              <w:tab/>
+                            </w:r>
+                            <w:r>
+                              <w:rPr>
+                                <w:b/>
+                              </w:rPr>
+                              <w:tab/>
+                            </w:r>
+                            <w:r>
+                              <w:rPr>
+                                <w:i/>
+                              </w:rPr>
+                              <w:t xml:space="preserve">Precondition: </w:t>
+                            </w:r>
+                            <w:proofErr w:type="spellStart"/>
+                            <w:r>
+                              <w:t>varLeft</w:t>
+                            </w:r>
+                            <w:proofErr w:type="spellEnd"/>
+                            <w:r>
+                              <w:rPr>
+                                <w:i/>
+                              </w:rPr>
+                              <w:t>(a)</w:t>
+                            </w:r>
+                            <w:r>
+                              <w:rPr>
+                                <w:i/>
+                              </w:rPr>
+                              <w:t xml:space="preserve"> ^ </w:t>
+                            </w:r>
+                            <w:proofErr w:type="spellStart"/>
+                            <w:r>
+                              <w:rPr>
+                                <w:i/>
+                              </w:rPr>
+                              <w:t>constRight</w:t>
+                            </w:r>
+                            <w:proofErr w:type="spellEnd"/>
+                            <w:r>
+                              <w:rPr>
+                                <w:i/>
+                              </w:rPr>
+                              <w:t>(b)</w:t>
+                            </w:r>
+                          </w:p>
+                          <w:p>
+                            <w:r>
+                              <w:rPr>
+                                <w:i/>
+                              </w:rPr>
+                              <w:tab/>
+                            </w:r>
+                            <w:r>
+                              <w:rPr>
+                                <w:i/>
+                              </w:rPr>
+                              <w:tab/>
+                            </w:r>
+                            <w:r>
+                              <w:rPr>
+                                <w:i/>
+                              </w:rPr>
+                              <w:tab/>
+                            </w:r>
+                            <w:r>
+                              <w:rPr>
+                                <w:i/>
+                              </w:rPr>
+                              <w:tab/>
+                              <w:t xml:space="preserve">Effect: </w:t>
+                            </w:r>
+                            <w:r>
+                              <w:rPr>
+                                <w:u w:val="single"/>
+                              </w:rPr>
+                              <w:t>Add</w:t>
+                            </w:r>
+                            <w:r>
+                              <w:t xml:space="preserve">: </w:t>
+                            </w:r>
+                            <w:proofErr w:type="spellStart"/>
+                            <w:r>
+                              <w:t>constRight</w:t>
+                            </w:r>
+                            <w:proofErr w:type="spellEnd"/>
+                            <w:r>
+                              <w:rPr>
+                                <w:i/>
+                              </w:rPr>
+                              <w:t>(</w:t>
+                            </w:r>
+                            <w:r>
+                              <w:rPr>
+                                <w:i/>
+                              </w:rPr>
+                              <w:t>b</w:t>
+                            </w:r>
+                            <w:r>
+                              <w:rPr>
+                                <w:i/>
+                              </w:rPr>
+                              <w:t xml:space="preserve"> </w:t>
+                            </w:r>
+                            <w:r>
+                              <w:rPr>
+                                <w:i/>
+                              </w:rPr>
+                              <w:t>/</w:t>
+                            </w:r>
+                            <w:r>
+                              <w:rPr>
+                                <w:i/>
+                              </w:rPr>
+                              <w:t xml:space="preserve"> </w:t>
+                            </w:r>
+                            <w:r>
+                              <w:rPr>
+                                <w:i/>
+                              </w:rPr>
+                              <w:t>a</w:t>
+                            </w:r>
+                            <w:r>
+                              <w:rPr>
+                                <w:i/>
+                              </w:rPr>
+                              <w:t>)</w:t>
+                            </w:r>
+                            <w:r>
+                              <w:rPr>
+                                <w:i/>
+                              </w:rPr>
+                              <w:t xml:space="preserve">, </w:t>
+                            </w:r>
+                            <w:r>
+                              <w:rPr>
+                                <w:u w:val="single"/>
+                              </w:rPr>
+                              <w:t>Remove</w:t>
+                            </w:r>
+                            <w:r>
+                              <w:t xml:space="preserve">: </w:t>
+                            </w:r>
+                            <w:proofErr w:type="spellStart"/>
+                            <w:r>
+                              <w:t>varLeft</w:t>
+                            </w:r>
+                            <w:proofErr w:type="spellEnd"/>
+                            <w:r>
+                              <w:t>(a), constRight(b)</w:t>
+                            </w:r>
+                            <w:bookmarkStart w:id="0" w:name="_GoBack"/>
+                            <w:bookmarkEnd w:id="0"/>
+                          </w:p>
                         </w:txbxContent>
                       </wps:txbx>
                       <wps:bodyPr rot="0" vert="horz" wrap="square" lIns="91440" tIns="45720" rIns="91440" bIns="45720" anchor="t" anchorCtr="0">
@@ -4729,10 +6111,1052 @@
           </mc:Choice>
           <mc:Fallback>
             <w:pict>
-              <v:shape w14:anchorId="269564E2" id="Text Box 3" o:spid="_x0000_s1029" type="#_x0000_t202" style="position:absolute;left:0;text-align:left;margin-left:0;margin-top:41.8pt;width:453pt;height:186.5pt;z-index:251665408;visibility:visible;mso-wrap-style:square;mso-width-percent:0;mso-height-percent:0;mso-wrap-distance-left:9pt;mso-wrap-distance-top:3.6pt;mso-wrap-distance-right:9pt;mso-wrap-distance-bottom:3.6pt;mso-position-horizontal:center;mso-position-horizontal-relative:margin;mso-position-vertical:absolute;mso-position-vertical-relative:text;mso-width-percent:0;mso-height-percent:0;mso-width-relative:margin;mso-height-relative:margin;v-text-anchor:top" o:gfxdata="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">
+              <v:shape w14:anchorId="269564E2" id="Text Box 3" o:spid="_x0000_s1029" type="#_x0000_t202" style="position:absolute;left:0;text-align:left;margin-left:7pt;margin-top:41.6pt;width:457.5pt;height:319.5pt;z-index:251665408;visibility:visible;mso-wrap-style:square;mso-width-percent:0;mso-height-percent:0;mso-wrap-distance-left:9pt;mso-wrap-distance-top:3.6pt;mso-wrap-distance-right:9pt;mso-wrap-distance-bottom:3.6pt;mso-position-horizontal:absolute;mso-position-horizontal-relative:margin;mso-position-vertical:absolute;mso-position-vertical-relative:text;mso-width-percent:0;mso-height-percent:0;mso-width-relative:margin;mso-height-relative:margin;v-text-anchor:top" o:gfxdata="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">
                 <v:textbox>
                   <w:txbxContent>
-                    <w:p/>
+                    <w:p>
+                      <w:proofErr w:type="spellStart"/>
+                      <w:proofErr w:type="gramStart"/>
+                      <w:r>
+                        <w:rPr>
+                          <w:b/>
+                        </w:rPr>
+                        <w:t>combineLeftConsts</w:t>
+                      </w:r>
+                      <w:proofErr w:type="spellEnd"/>
+                      <w:r>
+                        <w:rPr>
+                          <w:b/>
+                        </w:rPr>
+                        <w:t>(</w:t>
+                      </w:r>
+                      <w:proofErr w:type="gramEnd"/>
+                      <w:r>
+                        <w:rPr>
+                          <w:b/>
+                        </w:rPr>
+                        <w:t>a, b)</w:t>
+                      </w:r>
+                      <w:r>
+                        <w:t>:</w:t>
+                      </w:r>
+                      <w:r>
+                        <w:t xml:space="preserve"> </w:t>
+                      </w:r>
+                      <w:r>
+                        <w:t xml:space="preserve"> </w:t>
+                      </w:r>
+                      <w:r>
+                        <w:tab/>
+                      </w:r>
+                      <w:r>
+                        <w:rPr>
+                          <w:i/>
+                        </w:rPr>
+                        <w:t>Precondition</w:t>
+                      </w:r>
+                      <w:r>
+                        <w:t xml:space="preserve">: </w:t>
+                      </w:r>
+                      <w:proofErr w:type="spellStart"/>
+                      <w:r>
+                        <w:t>constLeft</w:t>
+                      </w:r>
+                      <w:proofErr w:type="spellEnd"/>
+                      <w:r>
+                        <w:t xml:space="preserve">(a) </w:t>
+                      </w:r>
+                      <w:r>
+                        <w:t>^</w:t>
+                      </w:r>
+                      <w:r>
+                        <w:t xml:space="preserve"> </w:t>
+                      </w:r>
+                      <w:proofErr w:type="spellStart"/>
+                      <w:r>
+                        <w:t>constLeft</w:t>
+                      </w:r>
+                      <w:proofErr w:type="spellEnd"/>
+                      <w:r>
+                        <w:t>(b)</w:t>
+                      </w:r>
+                    </w:p>
+                    <w:p>
+                      <w:pPr>
+                        <w:ind w:left="2160" w:firstLine="720"/>
+                      </w:pPr>
+                      <w:r>
+                        <w:rPr>
+                          <w:i/>
+                        </w:rPr>
+                        <w:t>Effect</w:t>
+                      </w:r>
+                      <w:r>
+                        <w:t xml:space="preserve">: </w:t>
+                      </w:r>
+                      <w:r>
+                        <w:rPr>
+                          <w:u w:val="single"/>
+                        </w:rPr>
+                        <w:t>Add:</w:t>
+                      </w:r>
+                      <w:r>
+                        <w:t xml:space="preserve"> </w:t>
+                      </w:r>
+                      <w:proofErr w:type="spellStart"/>
+                      <w:proofErr w:type="gramStart"/>
+                      <w:r>
+                        <w:t>constLeft</w:t>
+                      </w:r>
+                      <w:proofErr w:type="spellEnd"/>
+                      <w:r>
+                        <w:t>(</w:t>
+                      </w:r>
+                      <w:proofErr w:type="gramEnd"/>
+                      <w:r>
+                        <w:t>a + b)</w:t>
+                      </w:r>
+                      <w:r>
+                        <w:t xml:space="preserve">, </w:t>
+                      </w:r>
+                      <w:r>
+                        <w:rPr>
+                          <w:u w:val="single"/>
+                        </w:rPr>
+                        <w:t>Remove</w:t>
+                      </w:r>
+                      <w:r>
+                        <w:t xml:space="preserve">: </w:t>
+                      </w:r>
+                      <w:proofErr w:type="spellStart"/>
+                      <w:r>
+                        <w:t>constLeft</w:t>
+                      </w:r>
+                      <w:proofErr w:type="spellEnd"/>
+                      <w:r>
+                        <w:t xml:space="preserve">(a), </w:t>
+                      </w:r>
+                      <w:proofErr w:type="spellStart"/>
+                      <w:r>
+                        <w:t>constLeft</w:t>
+                      </w:r>
+                      <w:proofErr w:type="spellEnd"/>
+                      <w:r>
+                        <w:t>(b)</w:t>
+                      </w:r>
+                    </w:p>
+                    <w:p>
+                      <w:pPr>
+                        <w:rPr>
+                          <w:b/>
+                        </w:rPr>
+                      </w:pPr>
+                      <w:proofErr w:type="spellStart"/>
+                      <w:proofErr w:type="gramStart"/>
+                      <w:r>
+                        <w:rPr>
+                          <w:b/>
+                        </w:rPr>
+                        <w:t>combine</w:t>
+                      </w:r>
+                      <w:r>
+                        <w:rPr>
+                          <w:b/>
+                        </w:rPr>
+                        <w:t>RightConsts</w:t>
+                      </w:r>
+                      <w:proofErr w:type="spellEnd"/>
+                      <w:r>
+                        <w:rPr>
+                          <w:b/>
+                        </w:rPr>
+                        <w:t>(</w:t>
+                      </w:r>
+                      <w:proofErr w:type="gramEnd"/>
+                      <w:r>
+                        <w:rPr>
+                          <w:b/>
+                        </w:rPr>
+                        <w:t>a, b):</w:t>
+                      </w:r>
+                      <w:r>
+                        <w:rPr>
+                          <w:b/>
+                        </w:rPr>
+                        <w:tab/>
+                      </w:r>
+                      <w:r>
+                        <w:rPr>
+                          <w:i/>
+                        </w:rPr>
+                        <w:t>Precondition</w:t>
+                      </w:r>
+                      <w:r>
+                        <w:t xml:space="preserve">: </w:t>
+                      </w:r>
+                      <w:proofErr w:type="spellStart"/>
+                      <w:r>
+                        <w:t>constRight</w:t>
+                      </w:r>
+                      <w:proofErr w:type="spellEnd"/>
+                      <w:r>
+                        <w:t xml:space="preserve">(a) </w:t>
+                      </w:r>
+                      <w:r>
+                        <w:t>^</w:t>
+                      </w:r>
+                      <w:r>
+                        <w:t xml:space="preserve"> </w:t>
+                      </w:r>
+                      <w:proofErr w:type="spellStart"/>
+                      <w:r>
+                        <w:t>constRight</w:t>
+                      </w:r>
+                      <w:proofErr w:type="spellEnd"/>
+                      <w:r>
+                        <w:t>(b)</w:t>
+                      </w:r>
+                    </w:p>
+                    <w:p>
+                      <w:r>
+                        <w:tab/>
+                      </w:r>
+                      <w:r>
+                        <w:tab/>
+                      </w:r>
+                      <w:r>
+                        <w:tab/>
+                      </w:r>
+                      <w:r>
+                        <w:tab/>
+                      </w:r>
+                      <w:r>
+                        <w:rPr>
+                          <w:i/>
+                        </w:rPr>
+                        <w:t>Effect</w:t>
+                      </w:r>
+                      <w:r>
+                        <w:t xml:space="preserve">: </w:t>
+                      </w:r>
+                      <w:r>
+                        <w:rPr>
+                          <w:u w:val="single"/>
+                        </w:rPr>
+                        <w:t>Add:</w:t>
+                      </w:r>
+                      <w:r>
+                        <w:t xml:space="preserve"> </w:t>
+                      </w:r>
+                      <w:proofErr w:type="spellStart"/>
+                      <w:r>
+                        <w:t>constRight</w:t>
+                      </w:r>
+                      <w:proofErr w:type="spellEnd"/>
+                      <w:r>
+                        <w:t>(</w:t>
+                      </w:r>
+                      <w:proofErr w:type="spellStart"/>
+                      <w:r>
+                        <w:t>a+b</w:t>
+                      </w:r>
+                      <w:proofErr w:type="spellEnd"/>
+                      <w:r>
+                        <w:t>)</w:t>
+                      </w:r>
+                      <w:r>
+                        <w:t xml:space="preserve">, </w:t>
+                      </w:r>
+                      <w:r>
+                        <w:rPr>
+                          <w:u w:val="single"/>
+                        </w:rPr>
+                        <w:t>Remove</w:t>
+                      </w:r>
+                      <w:r>
+                        <w:t xml:space="preserve">: </w:t>
+                      </w:r>
+                      <w:proofErr w:type="spellStart"/>
+                      <w:r>
+                        <w:t>constRight</w:t>
+                      </w:r>
+                      <w:proofErr w:type="spellEnd"/>
+                      <w:r>
+                        <w:t xml:space="preserve">(a), </w:t>
+                      </w:r>
+                      <w:proofErr w:type="spellStart"/>
+                      <w:r>
+                        <w:t>constRight</w:t>
+                      </w:r>
+                      <w:proofErr w:type="spellEnd"/>
+                      <w:r>
+                        <w:t>(b)</w:t>
+                      </w:r>
+                    </w:p>
+                    <w:p>
+                      <w:pPr>
+                        <w:rPr>
+                          <w:i/>
+                        </w:rPr>
+                      </w:pPr>
+                      <w:proofErr w:type="spellStart"/>
+                      <w:proofErr w:type="gramStart"/>
+                      <w:r>
+                        <w:rPr>
+                          <w:b/>
+                        </w:rPr>
+                        <w:t>combine</w:t>
+                      </w:r>
+                      <w:r>
+                        <w:rPr>
+                          <w:b/>
+                        </w:rPr>
+                        <w:t>Left</w:t>
+                      </w:r>
+                      <w:r>
+                        <w:rPr>
+                          <w:b/>
+                        </w:rPr>
+                        <w:t>Vars</w:t>
+                      </w:r>
+                      <w:proofErr w:type="spellEnd"/>
+                      <w:r>
+                        <w:rPr>
+                          <w:b/>
+                        </w:rPr>
+                        <w:t>(</w:t>
+                      </w:r>
+                      <w:proofErr w:type="gramEnd"/>
+                      <w:r>
+                        <w:rPr>
+                          <w:b/>
+                        </w:rPr>
+                        <w:t>a, b):</w:t>
+                      </w:r>
+                      <w:r>
+                        <w:tab/>
+                      </w:r>
+                      <w:r>
+                        <w:tab/>
+                      </w:r>
+                      <w:r>
+                        <w:rPr>
+                          <w:i/>
+                        </w:rPr>
+                        <w:t xml:space="preserve">Precondition: </w:t>
+                      </w:r>
+                      <w:proofErr w:type="spellStart"/>
+                      <w:r>
+                        <w:rPr>
+                          <w:i/>
+                        </w:rPr>
+                        <w:t>varLeft</w:t>
+                      </w:r>
+                      <w:proofErr w:type="spellEnd"/>
+                      <w:r>
+                        <w:rPr>
+                          <w:i/>
+                        </w:rPr>
+                        <w:t xml:space="preserve">(a) ^ </w:t>
+                      </w:r>
+                      <w:proofErr w:type="spellStart"/>
+                      <w:r>
+                        <w:rPr>
+                          <w:i/>
+                        </w:rPr>
+                        <w:t>varLeft</w:t>
+                      </w:r>
+                      <w:proofErr w:type="spellEnd"/>
+                      <w:r>
+                        <w:rPr>
+                          <w:i/>
+                        </w:rPr>
+                        <w:t>(b)</w:t>
+                      </w:r>
+                    </w:p>
+                    <w:p>
+                      <w:r>
+                        <w:rPr>
+                          <w:i/>
+                        </w:rPr>
+                        <w:tab/>
+                      </w:r>
+                      <w:r>
+                        <w:rPr>
+                          <w:i/>
+                        </w:rPr>
+                        <w:tab/>
+                      </w:r>
+                      <w:r>
+                        <w:rPr>
+                          <w:i/>
+                        </w:rPr>
+                        <w:tab/>
+                      </w:r>
+                      <w:r>
+                        <w:rPr>
+                          <w:i/>
+                        </w:rPr>
+                        <w:tab/>
+                        <w:t>Effect</w:t>
+                      </w:r>
+                      <w:r>
+                        <w:rPr>
+                          <w:i/>
+                        </w:rPr>
+                        <w:t xml:space="preserve">: </w:t>
+                      </w:r>
+                      <w:r>
+                        <w:rPr>
+                          <w:u w:val="single"/>
+                        </w:rPr>
+                        <w:t>Add</w:t>
+                      </w:r>
+                      <w:r>
+                        <w:t xml:space="preserve">: </w:t>
+                      </w:r>
+                      <w:proofErr w:type="spellStart"/>
+                      <w:proofErr w:type="gramStart"/>
+                      <w:r>
+                        <w:rPr>
+                          <w:i/>
+                        </w:rPr>
+                        <w:t>varLeft</w:t>
+                      </w:r>
+                      <w:proofErr w:type="spellEnd"/>
+                      <w:r>
+                        <w:rPr>
+                          <w:i/>
+                        </w:rPr>
+                        <w:t>(</w:t>
+                      </w:r>
+                      <w:proofErr w:type="gramEnd"/>
+                      <w:r>
+                        <w:rPr>
+                          <w:i/>
+                        </w:rPr>
+                        <w:t>a + b)</w:t>
+                      </w:r>
+                      <w:r>
+                        <w:rPr>
+                          <w:i/>
+                        </w:rPr>
+                        <w:t xml:space="preserve">, </w:t>
+                      </w:r>
+                      <w:r>
+                        <w:rPr>
+                          <w:u w:val="single"/>
+                        </w:rPr>
+                        <w:t>Remove</w:t>
+                      </w:r>
+                      <w:r>
+                        <w:t xml:space="preserve">: </w:t>
+                      </w:r>
+                      <w:proofErr w:type="spellStart"/>
+                      <w:r>
+                        <w:t>varLeft</w:t>
+                      </w:r>
+                      <w:proofErr w:type="spellEnd"/>
+                      <w:r>
+                        <w:t xml:space="preserve">(a), </w:t>
+                      </w:r>
+                      <w:proofErr w:type="spellStart"/>
+                      <w:r>
+                        <w:t>varLeft</w:t>
+                      </w:r>
+                      <w:proofErr w:type="spellEnd"/>
+                      <w:r>
+                        <w:t>(b)</w:t>
+                      </w:r>
+                    </w:p>
+                    <w:p>
+                      <w:pPr>
+                        <w:rPr>
+                          <w:i/>
+                        </w:rPr>
+                      </w:pPr>
+                      <w:proofErr w:type="spellStart"/>
+                      <w:proofErr w:type="gramStart"/>
+                      <w:r>
+                        <w:rPr>
+                          <w:b/>
+                        </w:rPr>
+                        <w:t>combineRightVars</w:t>
+                      </w:r>
+                      <w:proofErr w:type="spellEnd"/>
+                      <w:r>
+                        <w:rPr>
+                          <w:b/>
+                        </w:rPr>
+                        <w:t>(</w:t>
+                      </w:r>
+                      <w:proofErr w:type="gramEnd"/>
+                      <w:r>
+                        <w:rPr>
+                          <w:b/>
+                        </w:rPr>
+                        <w:t>a, b)</w:t>
+                      </w:r>
+                      <w:r>
+                        <w:rPr>
+                          <w:b/>
+                        </w:rPr>
+                        <w:tab/>
+                      </w:r>
+                      <w:r>
+                        <w:tab/>
+                      </w:r>
+                      <w:r>
+                        <w:rPr>
+                          <w:i/>
+                        </w:rPr>
+                        <w:t xml:space="preserve">Precondition: </w:t>
+                      </w:r>
+                      <w:proofErr w:type="spellStart"/>
+                      <w:r>
+                        <w:rPr>
+                          <w:i/>
+                        </w:rPr>
+                        <w:t>varRight</w:t>
+                      </w:r>
+                      <w:proofErr w:type="spellEnd"/>
+                      <w:r>
+                        <w:rPr>
+                          <w:i/>
+                        </w:rPr>
+                        <w:t xml:space="preserve">(a) ^ </w:t>
+                      </w:r>
+                      <w:proofErr w:type="spellStart"/>
+                      <w:r>
+                        <w:rPr>
+                          <w:i/>
+                        </w:rPr>
+                        <w:t>varRight</w:t>
+                      </w:r>
+                      <w:proofErr w:type="spellEnd"/>
+                      <w:r>
+                        <w:rPr>
+                          <w:i/>
+                        </w:rPr>
+                        <w:t>(b)</w:t>
+                      </w:r>
+                    </w:p>
+                    <w:p>
+                      <w:r>
+                        <w:rPr>
+                          <w:i/>
+                        </w:rPr>
+                        <w:tab/>
+                      </w:r>
+                      <w:r>
+                        <w:rPr>
+                          <w:i/>
+                        </w:rPr>
+                        <w:tab/>
+                      </w:r>
+                      <w:r>
+                        <w:rPr>
+                          <w:i/>
+                        </w:rPr>
+                        <w:tab/>
+                      </w:r>
+                      <w:r>
+                        <w:rPr>
+                          <w:i/>
+                        </w:rPr>
+                        <w:tab/>
+                        <w:t xml:space="preserve">Effect: </w:t>
+                      </w:r>
+                      <w:r>
+                        <w:rPr>
+                          <w:u w:val="single"/>
+                        </w:rPr>
+                        <w:t>Add</w:t>
+                      </w:r>
+                      <w:r>
+                        <w:t xml:space="preserve">: </w:t>
+                      </w:r>
+                      <w:proofErr w:type="spellStart"/>
+                      <w:proofErr w:type="gramStart"/>
+                      <w:r>
+                        <w:rPr>
+                          <w:i/>
+                        </w:rPr>
+                        <w:t>varRight</w:t>
+                      </w:r>
+                      <w:proofErr w:type="spellEnd"/>
+                      <w:r>
+                        <w:rPr>
+                          <w:i/>
+                        </w:rPr>
+                        <w:t>(</w:t>
+                      </w:r>
+                      <w:proofErr w:type="gramEnd"/>
+                      <w:r>
+                        <w:rPr>
+                          <w:i/>
+                        </w:rPr>
+                        <w:t>a + b)</w:t>
+                      </w:r>
+                      <w:r>
+                        <w:rPr>
+                          <w:i/>
+                        </w:rPr>
+                        <w:t xml:space="preserve">, </w:t>
+                      </w:r>
+                      <w:r>
+                        <w:rPr>
+                          <w:u w:val="single"/>
+                        </w:rPr>
+                        <w:t>Remove</w:t>
+                      </w:r>
+                      <w:r>
+                        <w:t xml:space="preserve">: </w:t>
+                      </w:r>
+                      <w:proofErr w:type="spellStart"/>
+                      <w:r>
+                        <w:t>varRight</w:t>
+                      </w:r>
+                      <w:proofErr w:type="spellEnd"/>
+                      <w:r>
+                        <w:t xml:space="preserve">(a), </w:t>
+                      </w:r>
+                      <w:proofErr w:type="spellStart"/>
+                      <w:r>
+                        <w:t>varRight</w:t>
+                      </w:r>
+                      <w:proofErr w:type="spellEnd"/>
+                      <w:r>
+                        <w:t>(b)</w:t>
+                      </w:r>
+                    </w:p>
+                    <w:p>
+                      <w:proofErr w:type="spellStart"/>
+                      <w:r>
+                        <w:rPr>
+                          <w:b/>
+                        </w:rPr>
+                        <w:t>addVarRight</w:t>
+                      </w:r>
+                      <w:proofErr w:type="spellEnd"/>
+                      <w:r>
+                        <w:rPr>
+                          <w:b/>
+                        </w:rPr>
+                        <w:t xml:space="preserve">: </w:t>
+                      </w:r>
+                      <w:r>
+                        <w:tab/>
+                      </w:r>
+                      <w:r>
+                        <w:tab/>
+                      </w:r>
+                      <w:r>
+                        <w:tab/>
+                      </w:r>
+                      <w:r>
+                        <w:rPr>
+                          <w:i/>
+                        </w:rPr>
+                        <w:t>Precondition</w:t>
+                      </w:r>
+                      <w:r>
+                        <w:t xml:space="preserve">: </w:t>
+                      </w:r>
+                      <w:proofErr w:type="spellStart"/>
+                      <w:r>
+                        <w:t>var</w:t>
+                      </w:r>
+                      <w:r>
+                        <w:t>Right</w:t>
+                      </w:r>
+                      <w:proofErr w:type="spellEnd"/>
+                      <w:r>
+                        <w:t>(a)</w:t>
+                      </w:r>
+                    </w:p>
+                    <w:p>
+                      <w:r>
+                        <w:tab/>
+                      </w:r>
+                      <w:r>
+                        <w:tab/>
+                      </w:r>
+                      <w:r>
+                        <w:tab/>
+                      </w:r>
+                      <w:r>
+                        <w:tab/>
+                      </w:r>
+                      <w:r>
+                        <w:rPr>
+                          <w:i/>
+                        </w:rPr>
+                        <w:t>Effect</w:t>
+                      </w:r>
+                      <w:r>
+                        <w:t xml:space="preserve">: </w:t>
+                      </w:r>
+                      <w:r>
+                        <w:rPr>
+                          <w:u w:val="single"/>
+                        </w:rPr>
+                        <w:t>Add</w:t>
+                      </w:r>
+                      <w:r>
+                        <w:t xml:space="preserve">: </w:t>
+                      </w:r>
+                      <w:proofErr w:type="spellStart"/>
+                      <w:r>
+                        <w:t>varLeft</w:t>
+                      </w:r>
+                      <w:proofErr w:type="spellEnd"/>
+                      <w:r>
+                        <w:t>(a)</w:t>
+                      </w:r>
+                      <w:r>
+                        <w:t xml:space="preserve">, </w:t>
+                      </w:r>
+                      <w:r>
+                        <w:rPr>
+                          <w:u w:val="single"/>
+                        </w:rPr>
+                        <w:t>Remove</w:t>
+                      </w:r>
+                      <w:r>
+                        <w:t xml:space="preserve">: </w:t>
+                      </w:r>
+                      <w:proofErr w:type="spellStart"/>
+                      <w:r>
+                        <w:t>varRight</w:t>
+                      </w:r>
+                      <w:proofErr w:type="spellEnd"/>
+                      <w:r>
+                        <w:t>(a)</w:t>
+                      </w:r>
+                    </w:p>
+                    <w:p>
+                      <w:proofErr w:type="spellStart"/>
+                      <w:r>
+                        <w:rPr>
+                          <w:b/>
+                        </w:rPr>
+                        <w:t>add</w:t>
+                      </w:r>
+                      <w:r>
+                        <w:rPr>
+                          <w:b/>
+                        </w:rPr>
+                        <w:t>Const</w:t>
+                      </w:r>
+                      <w:r>
+                        <w:rPr>
+                          <w:b/>
+                        </w:rPr>
+                        <w:t>Left</w:t>
+                      </w:r>
+                      <w:proofErr w:type="spellEnd"/>
+                      <w:r>
+                        <w:rPr>
+                          <w:b/>
+                        </w:rPr>
+                        <w:t>:</w:t>
+                      </w:r>
+                      <w:r>
+                        <w:rPr>
+                          <w:b/>
+                        </w:rPr>
+                        <w:tab/>
+                      </w:r>
+                      <w:r>
+                        <w:rPr>
+                          <w:b/>
+                        </w:rPr>
+                        <w:tab/>
+                      </w:r>
+                      <w:r>
+                        <w:rPr>
+                          <w:b/>
+                        </w:rPr>
+                        <w:tab/>
+                      </w:r>
+                      <w:r>
+                        <w:rPr>
+                          <w:i/>
+                        </w:rPr>
+                        <w:t>Precondition</w:t>
+                      </w:r>
+                      <w:r>
+                        <w:t xml:space="preserve">: </w:t>
+                      </w:r>
+                      <w:proofErr w:type="spellStart"/>
+                      <w:r>
+                        <w:t>constLeft</w:t>
+                      </w:r>
+                      <w:proofErr w:type="spellEnd"/>
+                      <w:r>
+                        <w:t>(a)</w:t>
+                      </w:r>
+                    </w:p>
+                    <w:p>
+                      <w:r>
+                        <w:tab/>
+                      </w:r>
+                      <w:r>
+                        <w:tab/>
+                      </w:r>
+                      <w:r>
+                        <w:tab/>
+                      </w:r>
+                      <w:r>
+                        <w:tab/>
+                      </w:r>
+                      <w:r>
+                        <w:rPr>
+                          <w:i/>
+                        </w:rPr>
+                        <w:t>Effect</w:t>
+                      </w:r>
+                      <w:r>
+                        <w:t xml:space="preserve">: </w:t>
+                      </w:r>
+                      <w:r>
+                        <w:rPr>
+                          <w:u w:val="single"/>
+                        </w:rPr>
+                        <w:t>Add</w:t>
+                      </w:r>
+                      <w:r>
+                        <w:t>:</w:t>
+                      </w:r>
+                      <w:r>
+                        <w:t xml:space="preserve"> </w:t>
+                      </w:r>
+                      <w:proofErr w:type="spellStart"/>
+                      <w:r>
+                        <w:t>constRight</w:t>
+                      </w:r>
+                      <w:proofErr w:type="spellEnd"/>
+                      <w:r>
+                        <w:t xml:space="preserve">(+a) ^ </w:t>
+                      </w:r>
+                      <w:proofErr w:type="spellStart"/>
+                      <w:r>
+                        <w:t>constLeft</w:t>
+                      </w:r>
+                      <w:proofErr w:type="spellEnd"/>
+                      <w:r>
+                        <w:t>(+a)</w:t>
+                      </w:r>
+                      <w:r>
+                        <w:t xml:space="preserve">, </w:t>
+                      </w:r>
+                      <w:r>
+                        <w:rPr>
+                          <w:u w:val="single"/>
+                        </w:rPr>
+                        <w:t>Remove</w:t>
+                      </w:r>
+                      <w:r>
+                        <w:t xml:space="preserve">: </w:t>
+                      </w:r>
+                      <w:proofErr w:type="spellStart"/>
+                      <w:r>
+                        <w:t>constLeft</w:t>
+                      </w:r>
+                      <w:proofErr w:type="spellEnd"/>
+                      <w:r>
+                        <w:t>(a)</w:t>
+                      </w:r>
+                    </w:p>
+                    <w:p>
+                      <w:pPr>
+                        <w:rPr>
+                          <w:i/>
+                        </w:rPr>
+                      </w:pPr>
+                      <w:r>
+                        <w:rPr>
+                          <w:b/>
+                        </w:rPr>
+                        <w:t>Divide</w:t>
+                      </w:r>
+                      <w:r>
+                        <w:rPr>
+                          <w:b/>
+                        </w:rPr>
+                        <w:t>:</w:t>
+                      </w:r>
+                      <w:r>
+                        <w:rPr>
+                          <w:b/>
+                        </w:rPr>
+                        <w:tab/>
+                      </w:r>
+                      <w:r>
+                        <w:rPr>
+                          <w:b/>
+                        </w:rPr>
+                        <w:tab/>
+                      </w:r>
+                      <w:r>
+                        <w:rPr>
+                          <w:b/>
+                        </w:rPr>
+                        <w:tab/>
+                      </w:r>
+                      <w:r>
+                        <w:rPr>
+                          <w:b/>
+                        </w:rPr>
+                        <w:tab/>
+                      </w:r>
+                      <w:r>
+                        <w:rPr>
+                          <w:i/>
+                        </w:rPr>
+                        <w:t xml:space="preserve">Precondition: </w:t>
+                      </w:r>
+                      <w:proofErr w:type="spellStart"/>
+                      <w:r>
+                        <w:t>varLeft</w:t>
+                      </w:r>
+                      <w:proofErr w:type="spellEnd"/>
+                      <w:r>
+                        <w:rPr>
+                          <w:i/>
+                        </w:rPr>
+                        <w:t>(a)</w:t>
+                      </w:r>
+                      <w:r>
+                        <w:rPr>
+                          <w:i/>
+                        </w:rPr>
+                        <w:t xml:space="preserve"> ^ </w:t>
+                      </w:r>
+                      <w:proofErr w:type="spellStart"/>
+                      <w:r>
+                        <w:rPr>
+                          <w:i/>
+                        </w:rPr>
+                        <w:t>constRight</w:t>
+                      </w:r>
+                      <w:proofErr w:type="spellEnd"/>
+                      <w:r>
+                        <w:rPr>
+                          <w:i/>
+                        </w:rPr>
+                        <w:t>(b)</w:t>
+                      </w:r>
+                    </w:p>
+                    <w:p>
+                      <w:r>
+                        <w:rPr>
+                          <w:i/>
+                        </w:rPr>
+                        <w:tab/>
+                      </w:r>
+                      <w:r>
+                        <w:rPr>
+                          <w:i/>
+                        </w:rPr>
+                        <w:tab/>
+                      </w:r>
+                      <w:r>
+                        <w:rPr>
+                          <w:i/>
+                        </w:rPr>
+                        <w:tab/>
+                      </w:r>
+                      <w:r>
+                        <w:rPr>
+                          <w:i/>
+                        </w:rPr>
+                        <w:tab/>
+                        <w:t xml:space="preserve">Effect: </w:t>
+                      </w:r>
+                      <w:r>
+                        <w:rPr>
+                          <w:u w:val="single"/>
+                        </w:rPr>
+                        <w:t>Add</w:t>
+                      </w:r>
+                      <w:r>
+                        <w:t xml:space="preserve">: </w:t>
+                      </w:r>
+                      <w:proofErr w:type="spellStart"/>
+                      <w:r>
+                        <w:t>constRight</w:t>
+                      </w:r>
+                      <w:proofErr w:type="spellEnd"/>
+                      <w:r>
+                        <w:rPr>
+                          <w:i/>
+                        </w:rPr>
+                        <w:t>(</w:t>
+                      </w:r>
+                      <w:r>
+                        <w:rPr>
+                          <w:i/>
+                        </w:rPr>
+                        <w:t>b</w:t>
+                      </w:r>
+                      <w:r>
+                        <w:rPr>
+                          <w:i/>
+                        </w:rPr>
+                        <w:t xml:space="preserve"> </w:t>
+                      </w:r>
+                      <w:r>
+                        <w:rPr>
+                          <w:i/>
+                        </w:rPr>
+                        <w:t>/</w:t>
+                      </w:r>
+                      <w:r>
+                        <w:rPr>
+                          <w:i/>
+                        </w:rPr>
+                        <w:t xml:space="preserve"> </w:t>
+                      </w:r>
+                      <w:r>
+                        <w:rPr>
+                          <w:i/>
+                        </w:rPr>
+                        <w:t>a</w:t>
+                      </w:r>
+                      <w:r>
+                        <w:rPr>
+                          <w:i/>
+                        </w:rPr>
+                        <w:t>)</w:t>
+                      </w:r>
+                      <w:r>
+                        <w:rPr>
+                          <w:i/>
+                        </w:rPr>
+                        <w:t xml:space="preserve">, </w:t>
+                      </w:r>
+                      <w:r>
+                        <w:rPr>
+                          <w:u w:val="single"/>
+                        </w:rPr>
+                        <w:t>Remove</w:t>
+                      </w:r>
+                      <w:r>
+                        <w:t xml:space="preserve">: </w:t>
+                      </w:r>
+                      <w:proofErr w:type="spellStart"/>
+                      <w:r>
+                        <w:t>varLeft</w:t>
+                      </w:r>
+                      <w:proofErr w:type="spellEnd"/>
+                      <w:r>
+                        <w:t>(a), constRight(b)</w:t>
+                      </w:r>
+                      <w:bookmarkStart w:id="1" w:name="_GoBack"/>
+                      <w:bookmarkEnd w:id="1"/>
+                    </w:p>
                   </w:txbxContent>
                 </v:textbox>
                 <w10:wrap type="square" anchorx="margin"/>
@@ -4906,6 +7330,7 @@
           <w:sz w:val="24"/>
           <w:szCs w:val="24"/>
         </w:rPr>
+        <w:lastRenderedPageBreak/>
         <w:t>Then, i</w:t>
       </w:r>
       <w:r>
@@ -5134,7 +7559,6 @@
           <w:sz w:val="24"/>
           <w:szCs w:val="24"/>
         </w:rPr>
-        <w:lastRenderedPageBreak/>
         <w:t xml:space="preserve">Part </w:t>
       </w:r>
       <w:r>
@@ -5541,6 +7965,7 @@
           <w:sz w:val="24"/>
           <w:szCs w:val="24"/>
         </w:rPr>
+        <w:lastRenderedPageBreak/>
         <mc:AlternateContent>
           <mc:Choice Requires="wps">
             <w:drawing>
@@ -5696,7 +8121,6 @@
           <w:sz w:val="24"/>
           <w:szCs w:val="24"/>
         </w:rPr>
-        <w:lastRenderedPageBreak/>
         <w:t xml:space="preserve">Part </w:t>
       </w:r>
       <w:r>
@@ -6086,6 +8510,7 @@
           <w:sz w:val="24"/>
           <w:szCs w:val="24"/>
         </w:rPr>
+        <w:lastRenderedPageBreak/>
         <mc:AlternateContent>
           <mc:Choice Requires="wps">
             <w:drawing>
@@ -9021,7 +11446,7 @@
 </file>
 
 <file path=customXml/itemProps1.xml><?xml version="1.0" encoding="utf-8"?>
-<ds:datastoreItem xmlns:ds="http://schemas.openxmlformats.org/officeDocument/2006/customXml" ds:itemID="{6E10773A-AEAF-404E-B5F4-0AC1DFC0D943}">
+<ds:datastoreItem xmlns:ds="http://schemas.openxmlformats.org/officeDocument/2006/customXml" ds:itemID="{F5EAF615-3521-49BA-8D01-2F797791631D}">
   <ds:schemaRefs>
     <ds:schemaRef ds:uri="http://schemas.openxmlformats.org/officeDocument/2006/bibliography"/>
   </ds:schemaRefs>

</xml_diff>

<commit_message>
Got part A working fully and done parsing B, still error using a_star_search
</commit_message>
<xml_diff>
--- a/CS1571 Introduction to AI - Assignment 2.docx
+++ b/CS1571 Introduction to AI - Assignment 2.docx
@@ -5006,7 +5006,7 @@
         <mc:AlternateContent>
           <mc:Choice Requires="wps">
             <w:drawing>
-              <wp:anchor distT="45720" distB="45720" distL="114300" distR="114300" simplePos="0" relativeHeight="251665408" behindDoc="0" locked="0" layoutInCell="1" allowOverlap="1" wp14:anchorId="269564E2" wp14:editId="24402113">
+              <wp:anchor distT="45720" distB="45720" distL="114300" distR="114300" simplePos="0" relativeHeight="251665408" behindDoc="0" locked="0" layoutInCell="1" allowOverlap="1" wp14:anchorId="269564E2" wp14:editId="48808684">
                 <wp:simplePos x="0" y="0"/>
                 <wp:positionH relativeFrom="margin">
                   <wp:posOffset>88900</wp:posOffset>
@@ -5014,8 +5014,8 @@
                 <wp:positionV relativeFrom="paragraph">
                   <wp:posOffset>528320</wp:posOffset>
                 </wp:positionV>
-                <wp:extent cx="5810250" cy="4057650"/>
-                <wp:effectExtent l="0" t="0" r="19050" b="19050"/>
+                <wp:extent cx="5810250" cy="4197350"/>
+                <wp:effectExtent l="0" t="0" r="19050" b="12700"/>
                 <wp:wrapSquare wrapText="bothSides"/>
                 <wp:docPr id="3" name="Text Box 3"/>
                 <wp:cNvGraphicFramePr>
@@ -5030,7 +5030,7 @@
                       <wps:spPr bwMode="auto">
                         <a:xfrm>
                           <a:off x="0" y="0"/>
-                          <a:ext cx="5810250" cy="4057650"/>
+                          <a:ext cx="5810250" cy="4197350"/>
                         </a:xfrm>
                         <a:prstGeom prst="rect">
                           <a:avLst/>
@@ -5070,7 +5070,25 @@
                               <w:rPr>
                                 <w:b/>
                               </w:rPr>
-                              <w:t>a, b)</w:t>
+                              <w:t>x</w:t>
+                            </w:r>
+                            <w:r>
+                              <w:rPr>
+                                <w:b/>
+                              </w:rPr>
+                              <w:t xml:space="preserve">, </w:t>
+                            </w:r>
+                            <w:r>
+                              <w:rPr>
+                                <w:b/>
+                              </w:rPr>
+                              <w:t>y</w:t>
+                            </w:r>
+                            <w:r>
+                              <w:rPr>
+                                <w:b/>
+                              </w:rPr>
+                              <w:t>)</w:t>
                             </w:r>
                             <w:r>
                               <w:t>:</w:t>
@@ -5139,7 +5157,6 @@
                               <w:t xml:space="preserve"> </w:t>
                             </w:r>
                             <w:proofErr w:type="spellStart"/>
-                            <w:proofErr w:type="gramStart"/>
                             <w:r>
                               <w:t>constLeft</w:t>
                             </w:r>
@@ -5147,9 +5164,13 @@
                             <w:r>
                               <w:t>(</w:t>
                             </w:r>
-                            <w:proofErr w:type="gramEnd"/>
-                            <w:r>
-                              <w:t>a + b)</w:t>
+                            <w:proofErr w:type="spellStart"/>
+                            <w:r>
+                              <w:t>a+b</w:t>
+                            </w:r>
+                            <w:proofErr w:type="spellEnd"/>
+                            <w:r>
+                              <w:t>)</w:t>
                             </w:r>
                             <w:r>
                               <w:t xml:space="preserve">, </w:t>
@@ -5212,7 +5233,25 @@
                               <w:rPr>
                                 <w:b/>
                               </w:rPr>
-                              <w:t>a, b):</w:t>
+                              <w:t>x</w:t>
+                            </w:r>
+                            <w:r>
+                              <w:rPr>
+                                <w:b/>
+                              </w:rPr>
+                              <w:t xml:space="preserve">, </w:t>
+                            </w:r>
+                            <w:r>
+                              <w:rPr>
+                                <w:b/>
+                              </w:rPr>
+                              <w:t>y</w:t>
+                            </w:r>
+                            <w:r>
+                              <w:rPr>
+                                <w:b/>
+                              </w:rPr>
+                              <w:t>):</w:t>
                             </w:r>
                             <w:r>
                               <w:rPr>
@@ -5366,7 +5405,25 @@
                               <w:rPr>
                                 <w:b/>
                               </w:rPr>
-                              <w:t>a, b):</w:t>
+                              <w:t>x</w:t>
+                            </w:r>
+                            <w:r>
+                              <w:rPr>
+                                <w:b/>
+                              </w:rPr>
+                              <w:t xml:space="preserve">, </w:t>
+                            </w:r>
+                            <w:r>
+                              <w:rPr>
+                                <w:b/>
+                              </w:rPr>
+                              <w:t>y</w:t>
+                            </w:r>
+                            <w:r>
+                              <w:rPr>
+                                <w:b/>
+                              </w:rPr>
+                              <w:t>):</w:t>
                             </w:r>
                             <w:r>
                               <w:tab/>
@@ -5511,7 +5568,6 @@
                               </w:rPr>
                             </w:pPr>
                             <w:proofErr w:type="spellStart"/>
-                            <w:proofErr w:type="gramStart"/>
                             <w:r>
                               <w:rPr>
                                 <w:b/>
@@ -5525,12 +5581,31 @@
                               </w:rPr>
                               <w:t>(</w:t>
                             </w:r>
-                            <w:proofErr w:type="gramEnd"/>
                             <w:r>
                               <w:rPr>
                                 <w:b/>
                               </w:rPr>
-                              <w:t>a, b)</w:t>
+                              <w:t>x</w:t>
+                            </w:r>
+                            <w:bookmarkStart w:id="0" w:name="_GoBack"/>
+                            <w:bookmarkEnd w:id="0"/>
+                            <w:r>
+                              <w:rPr>
+                                <w:b/>
+                              </w:rPr>
+                              <w:t xml:space="preserve">, </w:t>
+                            </w:r>
+                            <w:r>
+                              <w:rPr>
+                                <w:b/>
+                              </w:rPr>
+                              <w:t>y</w:t>
+                            </w:r>
+                            <w:r>
+                              <w:rPr>
+                                <w:b/>
+                              </w:rPr>
+                              <w:t>)</w:t>
                             </w:r>
                             <w:r>
                               <w:rPr>
@@ -5612,7 +5687,6 @@
                               <w:t xml:space="preserve">: </w:t>
                             </w:r>
                             <w:proofErr w:type="spellStart"/>
-                            <w:proofErr w:type="gramStart"/>
                             <w:r>
                               <w:rPr>
                                 <w:i/>
@@ -5626,12 +5700,19 @@
                               </w:rPr>
                               <w:t>(</w:t>
                             </w:r>
-                            <w:proofErr w:type="gramEnd"/>
+                            <w:proofErr w:type="spellStart"/>
                             <w:r>
                               <w:rPr>
                                 <w:i/>
                               </w:rPr>
-                              <w:t>a + b)</w:t>
+                              <w:t>a+b</w:t>
+                            </w:r>
+                            <w:proofErr w:type="spellEnd"/>
+                            <w:r>
+                              <w:rPr>
+                                <w:i/>
+                              </w:rPr>
+                              <w:t>)</w:t>
                             </w:r>
                             <w:r>
                               <w:rPr>
@@ -5671,7 +5752,7 @@
                               <w:rPr>
                                 <w:b/>
                               </w:rPr>
-                              <w:t>addVarRight</w:t>
+                              <w:t>addVar</w:t>
                             </w:r>
                             <w:proofErr w:type="spellEnd"/>
                             <w:r>
@@ -5784,12 +5865,6 @@
                               </w:rPr>
                               <w:t>Const</w:t>
                             </w:r>
-                            <w:r>
-                              <w:rPr>
-                                <w:b/>
-                              </w:rPr>
-                              <w:t>Left</w:t>
-                            </w:r>
                             <w:proofErr w:type="spellEnd"/>
                             <w:r>
                               <w:rPr>
@@ -5873,18 +5948,21 @@
                             </w:r>
                             <w:proofErr w:type="spellEnd"/>
                             <w:r>
-                              <w:t xml:space="preserve">(+a) ^ </w:t>
-                            </w:r>
-                            <w:proofErr w:type="spellStart"/>
-                            <w:r>
-                              <w:t>constLeft</w:t>
-                            </w:r>
-                            <w:proofErr w:type="spellEnd"/>
-                            <w:r>
-                              <w:t>(+a)</w:t>
-                            </w:r>
-                            <w:r>
-                              <w:t xml:space="preserve">, </w:t>
+                              <w:t>(</w:t>
+                            </w:r>
+                            <w:r>
+                              <w:t>a</w:t>
+                            </w:r>
+                            <w:proofErr w:type="gramStart"/>
+                            <w:r>
+                              <w:t xml:space="preserve">) </w:t>
+                            </w:r>
+                            <w:r>
+                              <w:t>,</w:t>
+                            </w:r>
+                            <w:proofErr w:type="gramEnd"/>
+                            <w:r>
+                              <w:t xml:space="preserve"> </w:t>
                             </w:r>
                             <w:r>
                               <w:rPr>
@@ -5985,112 +6063,115 @@
                             </w:r>
                           </w:p>
                           <w:p>
+                            <w:pPr>
+                              <w:ind w:left="2880"/>
+                            </w:pPr>
                             <w:r>
                               <w:rPr>
                                 <w:i/>
                               </w:rPr>
-                              <w:tab/>
-                            </w:r>
+                              <w:t xml:space="preserve">Effect: </w:t>
+                            </w:r>
+                            <w:r>
+                              <w:rPr>
+                                <w:u w:val="single"/>
+                              </w:rPr>
+                              <w:t>Add</w:t>
+                            </w:r>
+                            <w:r>
+                              <w:t xml:space="preserve">: </w:t>
+                            </w:r>
+                            <w:proofErr w:type="spellStart"/>
+                            <w:r>
+                              <w:t>constRight</w:t>
+                            </w:r>
+                            <w:proofErr w:type="spellEnd"/>
                             <w:r>
                               <w:rPr>
                                 <w:i/>
                               </w:rPr>
-                              <w:tab/>
+                              <w:t>(</w:t>
                             </w:r>
                             <w:r>
                               <w:rPr>
                                 <w:i/>
                               </w:rPr>
-                              <w:tab/>
+                              <w:t>b/a</w:t>
                             </w:r>
                             <w:r>
                               <w:rPr>
                                 <w:i/>
                               </w:rPr>
-                              <w:tab/>
-                              <w:t xml:space="preserve">Effect: </w:t>
+                              <w:t>)</w:t>
+                            </w:r>
+                            <w:r>
+                              <w:rPr>
+                                <w:i/>
+                              </w:rPr>
+                              <w:t xml:space="preserve"> </w:t>
+                            </w:r>
+                            <w:proofErr w:type="spellStart"/>
+                            <w:r>
+                              <w:rPr>
+                                <w:i/>
+                              </w:rPr>
+                              <w:t>varLeft</w:t>
+                            </w:r>
+                            <w:proofErr w:type="spellEnd"/>
+                            <w:r>
+                              <w:rPr>
+                                <w:i/>
+                              </w:rPr>
+                              <w:t>(a/a</w:t>
+                            </w:r>
+                            <w:proofErr w:type="gramStart"/>
+                            <w:r>
+                              <w:rPr>
+                                <w:i/>
+                              </w:rPr>
+                              <w:t xml:space="preserve">) </w:t>
+                            </w:r>
+                            <w:r>
+                              <w:rPr>
+                                <w:i/>
+                              </w:rPr>
+                              <w:t>,</w:t>
+                            </w:r>
+                            <w:proofErr w:type="gramEnd"/>
+                            <w:r>
+                              <w:rPr>
+                                <w:i/>
+                              </w:rPr>
+                              <w:t xml:space="preserve"> </w:t>
                             </w:r>
                             <w:r>
                               <w:rPr>
                                 <w:u w:val="single"/>
                               </w:rPr>
-                              <w:t>Add</w:t>
+                              <w:t>Remove</w:t>
                             </w:r>
                             <w:r>
                               <w:t xml:space="preserve">: </w:t>
                             </w:r>
                             <w:proofErr w:type="spellStart"/>
                             <w:r>
+                              <w:t>varLeft</w:t>
+                            </w:r>
+                            <w:proofErr w:type="spellEnd"/>
+                            <w:r>
+                              <w:t>(a),</w:t>
+                            </w:r>
+                            <w:r>
+                              <w:t xml:space="preserve"> </w:t>
+                            </w:r>
+                            <w:proofErr w:type="spellStart"/>
+                            <w:r>
                               <w:t>constRight</w:t>
                             </w:r>
                             <w:proofErr w:type="spellEnd"/>
                             <w:r>
-                              <w:rPr>
-                                <w:i/>
-                              </w:rPr>
-                              <w:t>(</w:t>
-                            </w:r>
-                            <w:r>
-                              <w:rPr>
-                                <w:i/>
-                              </w:rPr>
-                              <w:t>b</w:t>
-                            </w:r>
-                            <w:r>
-                              <w:rPr>
-                                <w:i/>
-                              </w:rPr>
-                              <w:t xml:space="preserve"> </w:t>
-                            </w:r>
-                            <w:r>
-                              <w:rPr>
-                                <w:i/>
-                              </w:rPr>
-                              <w:t>/</w:t>
-                            </w:r>
-                            <w:r>
-                              <w:rPr>
-                                <w:i/>
-                              </w:rPr>
-                              <w:t xml:space="preserve"> </w:t>
-                            </w:r>
-                            <w:r>
-                              <w:rPr>
-                                <w:i/>
-                              </w:rPr>
-                              <w:t>a</w:t>
-                            </w:r>
-                            <w:r>
-                              <w:rPr>
-                                <w:i/>
-                              </w:rPr>
-                              <w:t>)</w:t>
-                            </w:r>
-                            <w:r>
-                              <w:rPr>
-                                <w:i/>
-                              </w:rPr>
-                              <w:t xml:space="preserve">, </w:t>
-                            </w:r>
-                            <w:r>
-                              <w:rPr>
-                                <w:u w:val="single"/>
-                              </w:rPr>
-                              <w:t>Remove</w:t>
-                            </w:r>
-                            <w:r>
-                              <w:t xml:space="preserve">: </w:t>
-                            </w:r>
-                            <w:proofErr w:type="spellStart"/>
-                            <w:r>
-                              <w:t>varLeft</w:t>
-                            </w:r>
-                            <w:proofErr w:type="spellEnd"/>
-                            <w:r>
-                              <w:t>(a), constRight(b)</w:t>
-                            </w:r>
-                            <w:bookmarkStart w:id="0" w:name="_GoBack"/>
-                            <w:bookmarkEnd w:id="0"/>
+                              <w:t>(b)</w:t>
+                            </w:r>
                           </w:p>
                         </w:txbxContent>
                       </wps:txbx>
@@ -6111,7 +6192,7 @@
           </mc:Choice>
           <mc:Fallback>
             <w:pict>
-              <v:shape w14:anchorId="269564E2" id="Text Box 3" o:spid="_x0000_s1029" type="#_x0000_t202" style="position:absolute;left:0;text-align:left;margin-left:7pt;margin-top:41.6pt;width:457.5pt;height:319.5pt;z-index:251665408;visibility:visible;mso-wrap-style:square;mso-width-percent:0;mso-height-percent:0;mso-wrap-distance-left:9pt;mso-wrap-distance-top:3.6pt;mso-wrap-distance-right:9pt;mso-wrap-distance-bottom:3.6pt;mso-position-horizontal:absolute;mso-position-horizontal-relative:margin;mso-position-vertical:absolute;mso-position-vertical-relative:text;mso-width-percent:0;mso-height-percent:0;mso-width-relative:margin;mso-height-relative:margin;v-text-anchor:top" o:gfxdata="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">
+              <v:shape w14:anchorId="269564E2" id="Text Box 3" o:spid="_x0000_s1029" type="#_x0000_t202" style="position:absolute;left:0;text-align:left;margin-left:7pt;margin-top:41.6pt;width:457.5pt;height:330.5pt;z-index:251665408;visibility:visible;mso-wrap-style:square;mso-width-percent:0;mso-height-percent:0;mso-wrap-distance-left:9pt;mso-wrap-distance-top:3.6pt;mso-wrap-distance-right:9pt;mso-wrap-distance-bottom:3.6pt;mso-position-horizontal:absolute;mso-position-horizontal-relative:margin;mso-position-vertical:absolute;mso-position-vertical-relative:text;mso-width-percent:0;mso-height-percent:0;mso-width-relative:margin;mso-height-relative:margin;v-text-anchor:top" o:gfxdata="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">
                 <v:textbox>
                   <w:txbxContent>
                     <w:p>
@@ -6135,7 +6216,25 @@
                         <w:rPr>
                           <w:b/>
                         </w:rPr>
-                        <w:t>a, b)</w:t>
+                        <w:t>x</w:t>
+                      </w:r>
+                      <w:r>
+                        <w:rPr>
+                          <w:b/>
+                        </w:rPr>
+                        <w:t xml:space="preserve">, </w:t>
+                      </w:r>
+                      <w:r>
+                        <w:rPr>
+                          <w:b/>
+                        </w:rPr>
+                        <w:t>y</w:t>
+                      </w:r>
+                      <w:r>
+                        <w:rPr>
+                          <w:b/>
+                        </w:rPr>
+                        <w:t>)</w:t>
                       </w:r>
                       <w:r>
                         <w:t>:</w:t>
@@ -6204,7 +6303,6 @@
                         <w:t xml:space="preserve"> </w:t>
                       </w:r>
                       <w:proofErr w:type="spellStart"/>
-                      <w:proofErr w:type="gramStart"/>
                       <w:r>
                         <w:t>constLeft</w:t>
                       </w:r>
@@ -6212,9 +6310,13 @@
                       <w:r>
                         <w:t>(</w:t>
                       </w:r>
-                      <w:proofErr w:type="gramEnd"/>
-                      <w:r>
-                        <w:t>a + b)</w:t>
+                      <w:proofErr w:type="spellStart"/>
+                      <w:r>
+                        <w:t>a+b</w:t>
+                      </w:r>
+                      <w:proofErr w:type="spellEnd"/>
+                      <w:r>
+                        <w:t>)</w:t>
                       </w:r>
                       <w:r>
                         <w:t xml:space="preserve">, </w:t>
@@ -6277,7 +6379,25 @@
                         <w:rPr>
                           <w:b/>
                         </w:rPr>
-                        <w:t>a, b):</w:t>
+                        <w:t>x</w:t>
+                      </w:r>
+                      <w:r>
+                        <w:rPr>
+                          <w:b/>
+                        </w:rPr>
+                        <w:t xml:space="preserve">, </w:t>
+                      </w:r>
+                      <w:r>
+                        <w:rPr>
+                          <w:b/>
+                        </w:rPr>
+                        <w:t>y</w:t>
+                      </w:r>
+                      <w:r>
+                        <w:rPr>
+                          <w:b/>
+                        </w:rPr>
+                        <w:t>):</w:t>
                       </w:r>
                       <w:r>
                         <w:rPr>
@@ -6431,7 +6551,25 @@
                         <w:rPr>
                           <w:b/>
                         </w:rPr>
-                        <w:t>a, b):</w:t>
+                        <w:t>x</w:t>
+                      </w:r>
+                      <w:r>
+                        <w:rPr>
+                          <w:b/>
+                        </w:rPr>
+                        <w:t xml:space="preserve">, </w:t>
+                      </w:r>
+                      <w:r>
+                        <w:rPr>
+                          <w:b/>
+                        </w:rPr>
+                        <w:t>y</w:t>
+                      </w:r>
+                      <w:r>
+                        <w:rPr>
+                          <w:b/>
+                        </w:rPr>
+                        <w:t>):</w:t>
                       </w:r>
                       <w:r>
                         <w:tab/>
@@ -6576,7 +6714,6 @@
                         </w:rPr>
                       </w:pPr>
                       <w:proofErr w:type="spellStart"/>
-                      <w:proofErr w:type="gramStart"/>
                       <w:r>
                         <w:rPr>
                           <w:b/>
@@ -6590,12 +6727,31 @@
                         </w:rPr>
                         <w:t>(</w:t>
                       </w:r>
-                      <w:proofErr w:type="gramEnd"/>
                       <w:r>
                         <w:rPr>
                           <w:b/>
                         </w:rPr>
-                        <w:t>a, b)</w:t>
+                        <w:t>x</w:t>
+                      </w:r>
+                      <w:bookmarkStart w:id="1" w:name="_GoBack"/>
+                      <w:bookmarkEnd w:id="1"/>
+                      <w:r>
+                        <w:rPr>
+                          <w:b/>
+                        </w:rPr>
+                        <w:t xml:space="preserve">, </w:t>
+                      </w:r>
+                      <w:r>
+                        <w:rPr>
+                          <w:b/>
+                        </w:rPr>
+                        <w:t>y</w:t>
+                      </w:r>
+                      <w:r>
+                        <w:rPr>
+                          <w:b/>
+                        </w:rPr>
+                        <w:t>)</w:t>
                       </w:r>
                       <w:r>
                         <w:rPr>
@@ -6677,7 +6833,6 @@
                         <w:t xml:space="preserve">: </w:t>
                       </w:r>
                       <w:proofErr w:type="spellStart"/>
-                      <w:proofErr w:type="gramStart"/>
                       <w:r>
                         <w:rPr>
                           <w:i/>
@@ -6691,12 +6846,19 @@
                         </w:rPr>
                         <w:t>(</w:t>
                       </w:r>
-                      <w:proofErr w:type="gramEnd"/>
+                      <w:proofErr w:type="spellStart"/>
                       <w:r>
                         <w:rPr>
                           <w:i/>
                         </w:rPr>
-                        <w:t>a + b)</w:t>
+                        <w:t>a+b</w:t>
+                      </w:r>
+                      <w:proofErr w:type="spellEnd"/>
+                      <w:r>
+                        <w:rPr>
+                          <w:i/>
+                        </w:rPr>
+                        <w:t>)</w:t>
                       </w:r>
                       <w:r>
                         <w:rPr>
@@ -6736,7 +6898,7 @@
                         <w:rPr>
                           <w:b/>
                         </w:rPr>
-                        <w:t>addVarRight</w:t>
+                        <w:t>addVar</w:t>
                       </w:r>
                       <w:proofErr w:type="spellEnd"/>
                       <w:r>
@@ -6849,12 +7011,6 @@
                         </w:rPr>
                         <w:t>Const</w:t>
                       </w:r>
-                      <w:r>
-                        <w:rPr>
-                          <w:b/>
-                        </w:rPr>
-                        <w:t>Left</w:t>
-                      </w:r>
                       <w:proofErr w:type="spellEnd"/>
                       <w:r>
                         <w:rPr>
@@ -6938,18 +7094,21 @@
                       </w:r>
                       <w:proofErr w:type="spellEnd"/>
                       <w:r>
-                        <w:t xml:space="preserve">(+a) ^ </w:t>
-                      </w:r>
-                      <w:proofErr w:type="spellStart"/>
-                      <w:r>
-                        <w:t>constLeft</w:t>
-                      </w:r>
-                      <w:proofErr w:type="spellEnd"/>
-                      <w:r>
-                        <w:t>(+a)</w:t>
-                      </w:r>
-                      <w:r>
-                        <w:t xml:space="preserve">, </w:t>
+                        <w:t>(</w:t>
+                      </w:r>
+                      <w:r>
+                        <w:t>a</w:t>
+                      </w:r>
+                      <w:proofErr w:type="gramStart"/>
+                      <w:r>
+                        <w:t xml:space="preserve">) </w:t>
+                      </w:r>
+                      <w:r>
+                        <w:t>,</w:t>
+                      </w:r>
+                      <w:proofErr w:type="gramEnd"/>
+                      <w:r>
+                        <w:t xml:space="preserve"> </w:t>
                       </w:r>
                       <w:r>
                         <w:rPr>
@@ -7050,112 +7209,115 @@
                       </w:r>
                     </w:p>
                     <w:p>
+                      <w:pPr>
+                        <w:ind w:left="2880"/>
+                      </w:pPr>
                       <w:r>
                         <w:rPr>
                           <w:i/>
                         </w:rPr>
-                        <w:tab/>
-                      </w:r>
+                        <w:t xml:space="preserve">Effect: </w:t>
+                      </w:r>
+                      <w:r>
+                        <w:rPr>
+                          <w:u w:val="single"/>
+                        </w:rPr>
+                        <w:t>Add</w:t>
+                      </w:r>
+                      <w:r>
+                        <w:t xml:space="preserve">: </w:t>
+                      </w:r>
+                      <w:proofErr w:type="spellStart"/>
+                      <w:r>
+                        <w:t>constRight</w:t>
+                      </w:r>
+                      <w:proofErr w:type="spellEnd"/>
                       <w:r>
                         <w:rPr>
                           <w:i/>
                         </w:rPr>
-                        <w:tab/>
+                        <w:t>(</w:t>
                       </w:r>
                       <w:r>
                         <w:rPr>
                           <w:i/>
                         </w:rPr>
-                        <w:tab/>
+                        <w:t>b/a</w:t>
                       </w:r>
                       <w:r>
                         <w:rPr>
                           <w:i/>
                         </w:rPr>
-                        <w:tab/>
-                        <w:t xml:space="preserve">Effect: </w:t>
+                        <w:t>)</w:t>
+                      </w:r>
+                      <w:r>
+                        <w:rPr>
+                          <w:i/>
+                        </w:rPr>
+                        <w:t xml:space="preserve"> </w:t>
+                      </w:r>
+                      <w:proofErr w:type="spellStart"/>
+                      <w:r>
+                        <w:rPr>
+                          <w:i/>
+                        </w:rPr>
+                        <w:t>varLeft</w:t>
+                      </w:r>
+                      <w:proofErr w:type="spellEnd"/>
+                      <w:r>
+                        <w:rPr>
+                          <w:i/>
+                        </w:rPr>
+                        <w:t>(a/a</w:t>
+                      </w:r>
+                      <w:proofErr w:type="gramStart"/>
+                      <w:r>
+                        <w:rPr>
+                          <w:i/>
+                        </w:rPr>
+                        <w:t xml:space="preserve">) </w:t>
+                      </w:r>
+                      <w:r>
+                        <w:rPr>
+                          <w:i/>
+                        </w:rPr>
+                        <w:t>,</w:t>
+                      </w:r>
+                      <w:proofErr w:type="gramEnd"/>
+                      <w:r>
+                        <w:rPr>
+                          <w:i/>
+                        </w:rPr>
+                        <w:t xml:space="preserve"> </w:t>
                       </w:r>
                       <w:r>
                         <w:rPr>
                           <w:u w:val="single"/>
                         </w:rPr>
-                        <w:t>Add</w:t>
+                        <w:t>Remove</w:t>
                       </w:r>
                       <w:r>
                         <w:t xml:space="preserve">: </w:t>
                       </w:r>
                       <w:proofErr w:type="spellStart"/>
                       <w:r>
+                        <w:t>varLeft</w:t>
+                      </w:r>
+                      <w:proofErr w:type="spellEnd"/>
+                      <w:r>
+                        <w:t>(a),</w:t>
+                      </w:r>
+                      <w:r>
+                        <w:t xml:space="preserve"> </w:t>
+                      </w:r>
+                      <w:proofErr w:type="spellStart"/>
+                      <w:r>
                         <w:t>constRight</w:t>
                       </w:r>
                       <w:proofErr w:type="spellEnd"/>
                       <w:r>
-                        <w:rPr>
-                          <w:i/>
-                        </w:rPr>
-                        <w:t>(</w:t>
-                      </w:r>
-                      <w:r>
-                        <w:rPr>
-                          <w:i/>
-                        </w:rPr>
-                        <w:t>b</w:t>
-                      </w:r>
-                      <w:r>
-                        <w:rPr>
-                          <w:i/>
-                        </w:rPr>
-                        <w:t xml:space="preserve"> </w:t>
-                      </w:r>
-                      <w:r>
-                        <w:rPr>
-                          <w:i/>
-                        </w:rPr>
-                        <w:t>/</w:t>
-                      </w:r>
-                      <w:r>
-                        <w:rPr>
-                          <w:i/>
-                        </w:rPr>
-                        <w:t xml:space="preserve"> </w:t>
-                      </w:r>
-                      <w:r>
-                        <w:rPr>
-                          <w:i/>
-                        </w:rPr>
-                        <w:t>a</w:t>
-                      </w:r>
-                      <w:r>
-                        <w:rPr>
-                          <w:i/>
-                        </w:rPr>
-                        <w:t>)</w:t>
-                      </w:r>
-                      <w:r>
-                        <w:rPr>
-                          <w:i/>
-                        </w:rPr>
-                        <w:t xml:space="preserve">, </w:t>
-                      </w:r>
-                      <w:r>
-                        <w:rPr>
-                          <w:u w:val="single"/>
-                        </w:rPr>
-                        <w:t>Remove</w:t>
-                      </w:r>
-                      <w:r>
-                        <w:t xml:space="preserve">: </w:t>
-                      </w:r>
-                      <w:proofErr w:type="spellStart"/>
-                      <w:r>
-                        <w:t>varLeft</w:t>
-                      </w:r>
-                      <w:proofErr w:type="spellEnd"/>
-                      <w:r>
-                        <w:t>(a), constRight(b)</w:t>
-                      </w:r>
-                      <w:bookmarkStart w:id="1" w:name="_GoBack"/>
-                      <w:bookmarkEnd w:id="1"/>
+                        <w:t>(b)</w:t>
+                      </w:r>
                     </w:p>
                   </w:txbxContent>
                 </v:textbox>
@@ -11446,7 +11608,7 @@
 </file>
 
 <file path=customXml/itemProps1.xml><?xml version="1.0" encoding="utf-8"?>
-<ds:datastoreItem xmlns:ds="http://schemas.openxmlformats.org/officeDocument/2006/customXml" ds:itemID="{F5EAF615-3521-49BA-8D01-2F797791631D}">
+<ds:datastoreItem xmlns:ds="http://schemas.openxmlformats.org/officeDocument/2006/customXml" ds:itemID="{FFC3292C-9539-4DE2-B5B7-8DFE9F84A48E}">
   <ds:schemaRefs>
     <ds:schemaRef ds:uri="http://schemas.openxmlformats.org/officeDocument/2006/bibliography"/>
   </ds:schemaRefs>

</xml_diff>

<commit_message>
Updated document to contain new actions for x on either side of equation, also added negations to actions within code
</commit_message>
<xml_diff>
--- a/CS1571 Introduction to AI - Assignment 2.docx
+++ b/CS1571 Introduction to AI - Assignment 2.docx
@@ -3376,7 +3376,10 @@
                           <w:p>
                             <w:proofErr w:type="spellStart"/>
                             <w:r>
-                              <w:t>varRight</w:t>
+                              <w:t>V</w:t>
+                            </w:r>
+                            <w:r>
+                              <w:t>arRight</w:t>
                             </w:r>
                             <w:proofErr w:type="spellEnd"/>
                             <w:r>
@@ -3395,7 +3398,7 @@
                           <w:p>
                             <w:proofErr w:type="spellStart"/>
                             <w:r>
-                              <w:t>v</w:t>
+                              <w:t>V</w:t>
                             </w:r>
                             <w:r>
                               <w:t>arLeft</w:t>
@@ -3414,7 +3417,7 @@
                           <w:p>
                             <w:proofErr w:type="spellStart"/>
                             <w:r>
-                              <w:t>c</w:t>
+                              <w:t>C</w:t>
                             </w:r>
                             <w:r>
                               <w:t>onstLeft</w:t>
@@ -3433,7 +3436,7 @@
                           <w:p>
                             <w:proofErr w:type="spellStart"/>
                             <w:r>
-                              <w:t>c</w:t>
+                              <w:t>C</w:t>
                             </w:r>
                             <w:r>
                               <w:t>onstRight</w:t>
@@ -3482,7 +3485,10 @@
                     <w:p>
                       <w:proofErr w:type="spellStart"/>
                       <w:r>
-                        <w:t>varRight</w:t>
+                        <w:t>V</w:t>
+                      </w:r>
+                      <w:r>
+                        <w:t>arRight</w:t>
                       </w:r>
                       <w:proofErr w:type="spellEnd"/>
                       <w:r>
@@ -3501,7 +3507,7 @@
                     <w:p>
                       <w:proofErr w:type="spellStart"/>
                       <w:r>
-                        <w:t>v</w:t>
+                        <w:t>V</w:t>
                       </w:r>
                       <w:r>
                         <w:t>arLeft</w:t>
@@ -3520,7 +3526,7 @@
                     <w:p>
                       <w:proofErr w:type="spellStart"/>
                       <w:r>
-                        <w:t>c</w:t>
+                        <w:t>C</w:t>
                       </w:r>
                       <w:r>
                         <w:t>onstLeft</w:t>
@@ -3539,7 +3545,7 @@
                     <w:p>
                       <w:proofErr w:type="spellStart"/>
                       <w:r>
-                        <w:t>c</w:t>
+                        <w:t>C</w:t>
                       </w:r>
                       <w:r>
                         <w:t>onstRight</w:t>
@@ -3703,7 +3709,7 @@
                                 <w:sz w:val="24"/>
                                 <w:szCs w:val="24"/>
                               </w:rPr>
-                              <w:t>varLeft</w:t>
+                              <w:t>VarLeft</w:t>
                             </w:r>
                             <w:proofErr w:type="spellEnd"/>
                             <w:r>
@@ -3754,7 +3760,7 @@
                                 <w:sz w:val="24"/>
                                 <w:szCs w:val="24"/>
                               </w:rPr>
-                              <w:t>constRight</w:t>
+                              <w:t>ConstRight</w:t>
                             </w:r>
                             <w:proofErr w:type="spellEnd"/>
                             <w:r>
@@ -3822,7 +3828,7 @@
                                 <w:sz w:val="24"/>
                                 <w:szCs w:val="24"/>
                               </w:rPr>
-                              <w:t>varLeft</w:t>
+                              <w:t>VarLeft</w:t>
                             </w:r>
                             <w:proofErr w:type="spellEnd"/>
                             <w:r>
@@ -3873,7 +3879,7 @@
                                 <w:sz w:val="24"/>
                                 <w:szCs w:val="24"/>
                               </w:rPr>
-                              <w:t>constRight</w:t>
+                              <w:t>ConstRight</w:t>
                             </w:r>
                             <w:proofErr w:type="spellEnd"/>
                             <w:r>
@@ -3941,7 +3947,7 @@
                                 <w:sz w:val="24"/>
                                 <w:szCs w:val="24"/>
                               </w:rPr>
-                              <w:t>varLeft</w:t>
+                              <w:t>VarLeft</w:t>
                             </w:r>
                             <w:proofErr w:type="spellEnd"/>
                             <w:r>
@@ -3992,7 +3998,7 @@
                                 <w:sz w:val="24"/>
                                 <w:szCs w:val="24"/>
                               </w:rPr>
-                              <w:t>constLeft</w:t>
+                              <w:t>ConstLeft</w:t>
                             </w:r>
                             <w:proofErr w:type="spellEnd"/>
                             <w:r>
@@ -4042,7 +4048,7 @@
                                 <w:sz w:val="24"/>
                                 <w:szCs w:val="24"/>
                               </w:rPr>
-                              <w:t>constRight</w:t>
+                              <w:t>ConstRight</w:t>
                             </w:r>
                             <w:proofErr w:type="spellEnd"/>
                             <w:r>
@@ -4088,13 +4094,13 @@
                             </w:r>
                           </w:p>
                           <w:p>
-                            <w:r>
-                              <w:tab/>
-                            </w:r>
+                            <w:pPr>
+                              <w:ind w:firstLine="720"/>
+                            </w:pPr>
                             <w:proofErr w:type="spellStart"/>
                             <w:proofErr w:type="gramStart"/>
                             <w:r>
-                              <w:t>constLeft</w:t>
+                              <w:t>ConstLeft</w:t>
                             </w:r>
                             <w:proofErr w:type="spellEnd"/>
                             <w:r>
@@ -4115,7 +4121,7 @@
                             </w:r>
                             <w:proofErr w:type="spellStart"/>
                             <w:r>
-                              <w:t>varLeft</w:t>
+                              <w:t>VarLeft</w:t>
                             </w:r>
                             <w:proofErr w:type="spellEnd"/>
                             <w:r>
@@ -4135,7 +4141,7 @@
                             </w:r>
                             <w:proofErr w:type="spellStart"/>
                             <w:r>
-                              <w:t>varRight</w:t>
+                              <w:t>VarRight</w:t>
                             </w:r>
                             <w:proofErr w:type="spellEnd"/>
                             <w:r>
@@ -4152,7 +4158,7 @@
                             </w:r>
                             <w:proofErr w:type="spellStart"/>
                             <w:r>
-                              <w:t>constRight</w:t>
+                              <w:t>ConstRight</w:t>
                             </w:r>
                             <w:proofErr w:type="spellEnd"/>
                             <w:r>
@@ -4228,7 +4234,7 @@
                           <w:sz w:val="24"/>
                           <w:szCs w:val="24"/>
                         </w:rPr>
-                        <w:t>varLeft</w:t>
+                        <w:t>VarLeft</w:t>
                       </w:r>
                       <w:proofErr w:type="spellEnd"/>
                       <w:r>
@@ -4279,7 +4285,7 @@
                           <w:sz w:val="24"/>
                           <w:szCs w:val="24"/>
                         </w:rPr>
-                        <w:t>constRight</w:t>
+                        <w:t>ConstRight</w:t>
                       </w:r>
                       <w:proofErr w:type="spellEnd"/>
                       <w:r>
@@ -4347,7 +4353,7 @@
                           <w:sz w:val="24"/>
                           <w:szCs w:val="24"/>
                         </w:rPr>
-                        <w:t>varLeft</w:t>
+                        <w:t>VarLeft</w:t>
                       </w:r>
                       <w:proofErr w:type="spellEnd"/>
                       <w:r>
@@ -4398,7 +4404,7 @@
                           <w:sz w:val="24"/>
                           <w:szCs w:val="24"/>
                         </w:rPr>
-                        <w:t>constRight</w:t>
+                        <w:t>ConstRight</w:t>
                       </w:r>
                       <w:proofErr w:type="spellEnd"/>
                       <w:r>
@@ -4466,7 +4472,7 @@
                           <w:sz w:val="24"/>
                           <w:szCs w:val="24"/>
                         </w:rPr>
-                        <w:t>varLeft</w:t>
+                        <w:t>VarLeft</w:t>
                       </w:r>
                       <w:proofErr w:type="spellEnd"/>
                       <w:r>
@@ -4517,7 +4523,7 @@
                           <w:sz w:val="24"/>
                           <w:szCs w:val="24"/>
                         </w:rPr>
-                        <w:t>constLeft</w:t>
+                        <w:t>ConstLeft</w:t>
                       </w:r>
                       <w:proofErr w:type="spellEnd"/>
                       <w:r>
@@ -4567,7 +4573,7 @@
                           <w:sz w:val="24"/>
                           <w:szCs w:val="24"/>
                         </w:rPr>
-                        <w:t>constRight</w:t>
+                        <w:t>ConstRight</w:t>
                       </w:r>
                       <w:proofErr w:type="spellEnd"/>
                       <w:r>
@@ -4613,13 +4619,13 @@
                       </w:r>
                     </w:p>
                     <w:p>
-                      <w:r>
-                        <w:tab/>
-                      </w:r>
+                      <w:pPr>
+                        <w:ind w:firstLine="720"/>
+                      </w:pPr>
                       <w:proofErr w:type="spellStart"/>
                       <w:proofErr w:type="gramStart"/>
                       <w:r>
-                        <w:t>constLeft</w:t>
+                        <w:t>ConstLeft</w:t>
                       </w:r>
                       <w:proofErr w:type="spellEnd"/>
                       <w:r>
@@ -4640,7 +4646,7 @@
                       </w:r>
                       <w:proofErr w:type="spellStart"/>
                       <w:r>
-                        <w:t>varLeft</w:t>
+                        <w:t>VarLeft</w:t>
                       </w:r>
                       <w:proofErr w:type="spellEnd"/>
                       <w:r>
@@ -4660,7 +4666,7 @@
                       </w:r>
                       <w:proofErr w:type="spellStart"/>
                       <w:r>
-                        <w:t>varRight</w:t>
+                        <w:t>VarRight</w:t>
                       </w:r>
                       <w:proofErr w:type="spellEnd"/>
                       <w:r>
@@ -4677,7 +4683,7 @@
                       </w:r>
                       <w:proofErr w:type="spellStart"/>
                       <w:r>
-                        <w:t>constRight</w:t>
+                        <w:t>ConstRight</w:t>
                       </w:r>
                       <w:proofErr w:type="spellEnd"/>
                       <w:r>
@@ -4852,7 +4858,10 @@
                             <w:proofErr w:type="spellStart"/>
                             <w:proofErr w:type="gramStart"/>
                             <w:r>
-                              <w:t>varLeft</w:t>
+                              <w:t>V</w:t>
+                            </w:r>
+                            <w:r>
+                              <w:t>arLeft</w:t>
                             </w:r>
                             <w:proofErr w:type="spellEnd"/>
                             <w:r>
@@ -4860,27 +4869,52 @@
                             </w:r>
                             <w:proofErr w:type="gramEnd"/>
                             <w:r>
-                              <w:t xml:space="preserve">1) </w:t>
-                            </w:r>
-                            <w:r>
-                              <w:t>^</w:t>
+                              <w:t>1)</w:t>
+                            </w:r>
+                            <w:r>
+                              <w:t xml:space="preserve"> &amp;</w:t>
                             </w:r>
                             <w:r>
                               <w:t xml:space="preserve"> </w:t>
                             </w:r>
                             <w:proofErr w:type="spellStart"/>
                             <w:r>
-                              <w:t>constRight</w:t>
+                              <w:t>C</w:t>
+                            </w:r>
+                            <w:r>
+                              <w:t>onstRight</w:t>
                             </w:r>
                             <w:proofErr w:type="spellEnd"/>
                             <w:r>
-                              <w:t xml:space="preserve">(x) – </w:t>
-                            </w:r>
-                            <w:r>
-                              <w:t>W</w:t>
-                            </w:r>
-                            <w:r>
-                              <w:t>here x is a value</w:t>
+                              <w:t>(x)</w:t>
+                            </w:r>
+                            <w:r>
+                              <w:t xml:space="preserve"> | </w:t>
+                            </w:r>
+                            <w:proofErr w:type="spellStart"/>
+                            <w:r>
+                              <w:t>V</w:t>
+                            </w:r>
+                            <w:r>
+                              <w:t>arRight</w:t>
+                            </w:r>
+                            <w:proofErr w:type="spellEnd"/>
+                            <w:r>
+                              <w:t xml:space="preserve">(1) &amp; </w:t>
+                            </w:r>
+                            <w:proofErr w:type="spellStart"/>
+                            <w:r>
+                              <w:t>C</w:t>
+                            </w:r>
+                            <w:r>
+                              <w:t>onstLeft</w:t>
+                            </w:r>
+                            <w:proofErr w:type="spellEnd"/>
+                            <w:r>
+                              <w:t>(x)   -- Where x is an intege</w:t>
+                            </w:r>
+                            <w:r>
+                              <w:t>r</w:t>
                             </w:r>
                           </w:p>
                         </w:txbxContent>
@@ -4909,7 +4943,10 @@
                       <w:proofErr w:type="spellStart"/>
                       <w:proofErr w:type="gramStart"/>
                       <w:r>
-                        <w:t>varLeft</w:t>
+                        <w:t>V</w:t>
+                      </w:r>
+                      <w:r>
+                        <w:t>arLeft</w:t>
                       </w:r>
                       <w:proofErr w:type="spellEnd"/>
                       <w:r>
@@ -4917,27 +4954,52 @@
                       </w:r>
                       <w:proofErr w:type="gramEnd"/>
                       <w:r>
-                        <w:t xml:space="preserve">1) </w:t>
-                      </w:r>
-                      <w:r>
-                        <w:t>^</w:t>
+                        <w:t>1)</w:t>
+                      </w:r>
+                      <w:r>
+                        <w:t xml:space="preserve"> &amp;</w:t>
                       </w:r>
                       <w:r>
                         <w:t xml:space="preserve"> </w:t>
                       </w:r>
                       <w:proofErr w:type="spellStart"/>
                       <w:r>
-                        <w:t>constRight</w:t>
+                        <w:t>C</w:t>
+                      </w:r>
+                      <w:r>
+                        <w:t>onstRight</w:t>
                       </w:r>
                       <w:proofErr w:type="spellEnd"/>
                       <w:r>
-                        <w:t xml:space="preserve">(x) – </w:t>
-                      </w:r>
-                      <w:r>
-                        <w:t>W</w:t>
-                      </w:r>
-                      <w:r>
-                        <w:t>here x is a value</w:t>
+                        <w:t>(x)</w:t>
+                      </w:r>
+                      <w:r>
+                        <w:t xml:space="preserve"> | </w:t>
+                      </w:r>
+                      <w:proofErr w:type="spellStart"/>
+                      <w:r>
+                        <w:t>V</w:t>
+                      </w:r>
+                      <w:r>
+                        <w:t>arRight</w:t>
+                      </w:r>
+                      <w:proofErr w:type="spellEnd"/>
+                      <w:r>
+                        <w:t xml:space="preserve">(1) &amp; </w:t>
+                      </w:r>
+                      <w:proofErr w:type="spellStart"/>
+                      <w:r>
+                        <w:t>C</w:t>
+                      </w:r>
+                      <w:r>
+                        <w:t>onstLeft</w:t>
+                      </w:r>
+                      <w:proofErr w:type="spellEnd"/>
+                      <w:r>
+                        <w:t>(x)   -- Where x is an intege</w:t>
+                      </w:r>
+                      <w:r>
+                        <w:t>r</w:t>
                       </w:r>
                     </w:p>
                   </w:txbxContent>
@@ -5006,16 +5068,16 @@
         <mc:AlternateContent>
           <mc:Choice Requires="wps">
             <w:drawing>
-              <wp:anchor distT="45720" distB="45720" distL="114300" distR="114300" simplePos="0" relativeHeight="251665408" behindDoc="0" locked="0" layoutInCell="1" allowOverlap="1" wp14:anchorId="269564E2" wp14:editId="48808684">
+              <wp:anchor distT="45720" distB="45720" distL="114300" distR="114300" simplePos="0" relativeHeight="251665408" behindDoc="0" locked="0" layoutInCell="1" allowOverlap="1" wp14:anchorId="269564E2" wp14:editId="5789B946">
                 <wp:simplePos x="0" y="0"/>
                 <wp:positionH relativeFrom="margin">
-                  <wp:posOffset>88900</wp:posOffset>
+                  <wp:align>left</wp:align>
                 </wp:positionH>
                 <wp:positionV relativeFrom="paragraph">
-                  <wp:posOffset>528320</wp:posOffset>
+                  <wp:posOffset>525145</wp:posOffset>
                 </wp:positionV>
-                <wp:extent cx="5810250" cy="4197350"/>
-                <wp:effectExtent l="0" t="0" r="19050" b="12700"/>
+                <wp:extent cx="5924550" cy="6438900"/>
+                <wp:effectExtent l="0" t="0" r="19050" b="19050"/>
                 <wp:wrapSquare wrapText="bothSides"/>
                 <wp:docPr id="3" name="Text Box 3"/>
                 <wp:cNvGraphicFramePr>
@@ -5030,7 +5092,7 @@
                       <wps:spPr bwMode="auto">
                         <a:xfrm>
                           <a:off x="0" y="0"/>
-                          <a:ext cx="5810250" cy="4197350"/>
+                          <a:ext cx="5924550" cy="6438900"/>
                         </a:xfrm>
                         <a:prstGeom prst="rect">
                           <a:avLst/>
@@ -5111,10 +5173,15 @@
                             <w:r>
                               <w:t xml:space="preserve">: </w:t>
                             </w:r>
+                            <w:bookmarkStart w:id="0" w:name="_Hlk24497890"/>
                             <w:proofErr w:type="spellStart"/>
                             <w:r>
-                              <w:t>constLeft</w:t>
-                            </w:r>
+                              <w:t>C</w:t>
+                            </w:r>
+                            <w:r>
+                              <w:t>onstLeft</w:t>
+                            </w:r>
+                            <w:bookmarkEnd w:id="0"/>
                             <w:proofErr w:type="spellEnd"/>
                             <w:r>
                               <w:t xml:space="preserve">(a) </w:t>
@@ -5127,7 +5194,7 @@
                             </w:r>
                             <w:proofErr w:type="spellStart"/>
                             <w:r>
-                              <w:t>constLeft</w:t>
+                              <w:t>ConstLeft</w:t>
                             </w:r>
                             <w:proofErr w:type="spellEnd"/>
                             <w:r>
@@ -5158,7 +5225,7 @@
                             </w:r>
                             <w:proofErr w:type="spellStart"/>
                             <w:r>
-                              <w:t>constLeft</w:t>
+                              <w:t>ConstLeft</w:t>
                             </w:r>
                             <w:proofErr w:type="spellEnd"/>
                             <w:r>
@@ -5186,7 +5253,10 @@
                             </w:r>
                             <w:proofErr w:type="spellStart"/>
                             <w:r>
-                              <w:t>constLeft</w:t>
+                              <w:t>C</w:t>
+                            </w:r>
+                            <w:r>
+                              <w:t>onstLeft</w:t>
                             </w:r>
                             <w:proofErr w:type="spellEnd"/>
                             <w:r>
@@ -5194,7 +5264,10 @@
                             </w:r>
                             <w:proofErr w:type="spellStart"/>
                             <w:r>
-                              <w:t>constLeft</w:t>
+                              <w:t>C</w:t>
+                            </w:r>
+                            <w:r>
+                              <w:t>onstLeft</w:t>
                             </w:r>
                             <w:proofErr w:type="spellEnd"/>
                             <w:r>
@@ -5270,7 +5343,10 @@
                             </w:r>
                             <w:proofErr w:type="spellStart"/>
                             <w:r>
-                              <w:t>constRight</w:t>
+                              <w:t>C</w:t>
+                            </w:r>
+                            <w:r>
+                              <w:t>onstRight</w:t>
                             </w:r>
                             <w:proofErr w:type="spellEnd"/>
                             <w:r>
@@ -5284,7 +5360,10 @@
                             </w:r>
                             <w:proofErr w:type="spellStart"/>
                             <w:r>
-                              <w:t>constRight</w:t>
+                              <w:t>C</w:t>
+                            </w:r>
+                            <w:r>
+                              <w:t>onstRight</w:t>
                             </w:r>
                             <w:proofErr w:type="spellEnd"/>
                             <w:r>
@@ -5324,7 +5403,10 @@
                             </w:r>
                             <w:proofErr w:type="spellStart"/>
                             <w:r>
-                              <w:t>constRight</w:t>
+                              <w:t>C</w:t>
+                            </w:r>
+                            <w:r>
+                              <w:t>onstRight</w:t>
                             </w:r>
                             <w:proofErr w:type="spellEnd"/>
                             <w:r>
@@ -5352,7 +5434,10 @@
                             </w:r>
                             <w:proofErr w:type="spellStart"/>
                             <w:r>
-                              <w:t>constRight</w:t>
+                              <w:t>C</w:t>
+                            </w:r>
+                            <w:r>
+                              <w:t>onstRight</w:t>
                             </w:r>
                             <w:proofErr w:type="spellEnd"/>
                             <w:r>
@@ -5360,7 +5445,10 @@
                             </w:r>
                             <w:proofErr w:type="spellStart"/>
                             <w:r>
-                              <w:t>constRight</w:t>
+                              <w:t>C</w:t>
+                            </w:r>
+                            <w:r>
+                              <w:t>onstRight</w:t>
                             </w:r>
                             <w:proofErr w:type="spellEnd"/>
                             <w:r>
@@ -5439,30 +5527,24 @@
                             </w:r>
                             <w:proofErr w:type="spellStart"/>
                             <w:r>
-                              <w:rPr>
-                                <w:i/>
-                              </w:rPr>
-                              <w:t>varLeft</w:t>
+                              <w:t>V</w:t>
+                            </w:r>
+                            <w:r>
+                              <w:t>arLeft</w:t>
                             </w:r>
                             <w:proofErr w:type="spellEnd"/>
                             <w:r>
-                              <w:rPr>
-                                <w:i/>
-                              </w:rPr>
                               <w:t xml:space="preserve">(a) ^ </w:t>
                             </w:r>
                             <w:proofErr w:type="spellStart"/>
                             <w:r>
-                              <w:rPr>
-                                <w:i/>
-                              </w:rPr>
-                              <w:t>varLeft</w:t>
+                              <w:t>V</w:t>
+                            </w:r>
+                            <w:r>
+                              <w:t>arLeft</w:t>
                             </w:r>
                             <w:proofErr w:type="spellEnd"/>
                             <w:r>
-                              <w:rPr>
-                                <w:i/>
-                              </w:rPr>
                               <w:t>(b)</w:t>
                             </w:r>
                           </w:p>
@@ -5510,51 +5592,51 @@
                             <w:proofErr w:type="spellStart"/>
                             <w:proofErr w:type="gramStart"/>
                             <w:r>
+                              <w:t>V</w:t>
+                            </w:r>
+                            <w:r>
+                              <w:t>arLeft</w:t>
+                            </w:r>
+                            <w:proofErr w:type="spellEnd"/>
+                            <w:r>
+                              <w:t>(</w:t>
+                            </w:r>
+                            <w:proofErr w:type="gramEnd"/>
+                            <w:r>
+                              <w:t>a + b)</w:t>
+                            </w:r>
+                            <w:r>
                               <w:rPr>
                                 <w:i/>
                               </w:rPr>
-                              <w:t>varLeft</w:t>
+                              <w:t xml:space="preserve">, </w:t>
+                            </w:r>
+                            <w:r>
+                              <w:rPr>
+                                <w:u w:val="single"/>
+                              </w:rPr>
+                              <w:t>Remove</w:t>
+                            </w:r>
+                            <w:r>
+                              <w:t xml:space="preserve">: </w:t>
+                            </w:r>
+                            <w:proofErr w:type="spellStart"/>
+                            <w:r>
+                              <w:t>V</w:t>
+                            </w:r>
+                            <w:r>
+                              <w:t>arLeft</w:t>
                             </w:r>
                             <w:proofErr w:type="spellEnd"/>
                             <w:r>
-                              <w:rPr>
-                                <w:i/>
-                              </w:rPr>
-                              <w:t>(</w:t>
-                            </w:r>
-                            <w:proofErr w:type="gramEnd"/>
-                            <w:r>
-                              <w:rPr>
-                                <w:i/>
-                              </w:rPr>
-                              <w:t>a + b)</w:t>
-                            </w:r>
-                            <w:r>
-                              <w:rPr>
-                                <w:i/>
-                              </w:rPr>
-                              <w:t xml:space="preserve">, </w:t>
-                            </w:r>
-                            <w:r>
-                              <w:rPr>
-                                <w:u w:val="single"/>
-                              </w:rPr>
-                              <w:t>Remove</w:t>
-                            </w:r>
-                            <w:r>
-                              <w:t xml:space="preserve">: </w:t>
+                              <w:t xml:space="preserve">(a), </w:t>
                             </w:r>
                             <w:proofErr w:type="spellStart"/>
                             <w:r>
-                              <w:t>varLeft</w:t>
-                            </w:r>
-                            <w:proofErr w:type="spellEnd"/>
-                            <w:r>
-                              <w:t xml:space="preserve">(a), </w:t>
-                            </w:r>
-                            <w:proofErr w:type="spellStart"/>
-                            <w:r>
-                              <w:t>varLeft</w:t>
+                              <w:t>V</w:t>
+                            </w:r>
+                            <w:r>
+                              <w:t>arLeft</w:t>
                             </w:r>
                             <w:proofErr w:type="spellEnd"/>
                             <w:r>
@@ -5568,6 +5650,7 @@
                               </w:rPr>
                             </w:pPr>
                             <w:proofErr w:type="spellStart"/>
+                            <w:proofErr w:type="gramStart"/>
                             <w:r>
                               <w:rPr>
                                 <w:b/>
@@ -5581,14 +5664,13 @@
                               </w:rPr>
                               <w:t>(</w:t>
                             </w:r>
+                            <w:proofErr w:type="gramEnd"/>
                             <w:r>
                               <w:rPr>
                                 <w:b/>
                               </w:rPr>
                               <w:t>x</w:t>
                             </w:r>
-                            <w:bookmarkStart w:id="0" w:name="_GoBack"/>
-                            <w:bookmarkEnd w:id="0"/>
                             <w:r>
                               <w:rPr>
                                 <w:b/>
@@ -5624,30 +5706,24 @@
                             </w:r>
                             <w:proofErr w:type="spellStart"/>
                             <w:r>
-                              <w:rPr>
-                                <w:i/>
-                              </w:rPr>
-                              <w:t>varRight</w:t>
+                              <w:t>V</w:t>
+                            </w:r>
+                            <w:r>
+                              <w:t>arRight</w:t>
                             </w:r>
                             <w:proofErr w:type="spellEnd"/>
                             <w:r>
-                              <w:rPr>
-                                <w:i/>
-                              </w:rPr>
                               <w:t xml:space="preserve">(a) ^ </w:t>
                             </w:r>
                             <w:proofErr w:type="spellStart"/>
                             <w:r>
-                              <w:rPr>
-                                <w:i/>
-                              </w:rPr>
-                              <w:t>varRight</w:t>
+                              <w:t>V</w:t>
+                            </w:r>
+                            <w:r>
+                              <w:t>arRight</w:t>
                             </w:r>
                             <w:proofErr w:type="spellEnd"/>
                             <w:r>
-                              <w:rPr>
-                                <w:i/>
-                              </w:rPr>
                               <w:t>(b)</w:t>
                             </w:r>
                           </w:p>
@@ -5688,58 +5764,58 @@
                             </w:r>
                             <w:proofErr w:type="spellStart"/>
                             <w:r>
+                              <w:t>V</w:t>
+                            </w:r>
+                            <w:r>
+                              <w:t>arRight</w:t>
+                            </w:r>
+                            <w:proofErr w:type="spellEnd"/>
+                            <w:r>
+                              <w:t>(</w:t>
+                            </w:r>
+                            <w:proofErr w:type="spellStart"/>
+                            <w:r>
+                              <w:t>a+b</w:t>
+                            </w:r>
+                            <w:proofErr w:type="spellEnd"/>
+                            <w:r>
+                              <w:t>)</w:t>
+                            </w:r>
+                            <w:r>
+                              <w:t>,</w:t>
+                            </w:r>
+                            <w:r>
                               <w:rPr>
                                 <w:i/>
                               </w:rPr>
-                              <w:t>varRight</w:t>
+                              <w:t xml:space="preserve"> </w:t>
+                            </w:r>
+                            <w:r>
+                              <w:rPr>
+                                <w:u w:val="single"/>
+                              </w:rPr>
+                              <w:t>Remove</w:t>
+                            </w:r>
+                            <w:r>
+                              <w:t xml:space="preserve">: </w:t>
+                            </w:r>
+                            <w:proofErr w:type="spellStart"/>
+                            <w:r>
+                              <w:t>V</w:t>
+                            </w:r>
+                            <w:r>
+                              <w:t>arRight</w:t>
                             </w:r>
                             <w:proofErr w:type="spellEnd"/>
                             <w:r>
-                              <w:rPr>
-                                <w:i/>
-                              </w:rPr>
-                              <w:t>(</w:t>
+                              <w:t xml:space="preserve">(a), </w:t>
                             </w:r>
                             <w:proofErr w:type="spellStart"/>
                             <w:r>
-                              <w:rPr>
-                                <w:i/>
-                              </w:rPr>
-                              <w:t>a+b</w:t>
-                            </w:r>
-                            <w:proofErr w:type="spellEnd"/>
-                            <w:r>
-                              <w:rPr>
-                                <w:i/>
-                              </w:rPr>
-                              <w:t>)</w:t>
-                            </w:r>
-                            <w:r>
-                              <w:rPr>
-                                <w:i/>
-                              </w:rPr>
-                              <w:t xml:space="preserve">, </w:t>
-                            </w:r>
-                            <w:r>
-                              <w:rPr>
-                                <w:u w:val="single"/>
-                              </w:rPr>
-                              <w:t>Remove</w:t>
-                            </w:r>
-                            <w:r>
-                              <w:t xml:space="preserve">: </w:t>
-                            </w:r>
-                            <w:proofErr w:type="spellStart"/>
-                            <w:r>
-                              <w:t>varRight</w:t>
-                            </w:r>
-                            <w:proofErr w:type="spellEnd"/>
-                            <w:r>
-                              <w:t xml:space="preserve">(a), </w:t>
-                            </w:r>
-                            <w:proofErr w:type="spellStart"/>
-                            <w:r>
-                              <w:t>varRight</w:t>
+                              <w:t>V</w:t>
+                            </w:r>
+                            <w:r>
+                              <w:t>arRight</w:t>
                             </w:r>
                             <w:proofErr w:type="spellEnd"/>
                             <w:r>
@@ -5752,39 +5828,45 @@
                               <w:rPr>
                                 <w:b/>
                               </w:rPr>
-                              <w:t>addVar</w:t>
+                              <w:t>addVarLeft</w:t>
                             </w:r>
                             <w:proofErr w:type="spellEnd"/>
                             <w:r>
                               <w:rPr>
                                 <w:b/>
                               </w:rPr>
-                              <w:t xml:space="preserve">: </w:t>
-                            </w:r>
-                            <w:r>
+                              <w:t>:</w:t>
+                            </w:r>
+                            <w:r>
+                              <w:rPr>
+                                <w:b/>
+                              </w:rPr>
                               <w:tab/>
                             </w:r>
                             <w:r>
+                              <w:rPr>
+                                <w:b/>
+                              </w:rPr>
                               <w:tab/>
                             </w:r>
                             <w:r>
+                              <w:rPr>
+                                <w:b/>
+                              </w:rPr>
                               <w:tab/>
                             </w:r>
                             <w:r>
                               <w:rPr>
                                 <w:i/>
                               </w:rPr>
-                              <w:t>Precondition</w:t>
-                            </w:r>
-                            <w:r>
-                              <w:t xml:space="preserve">: </w:t>
+                              <w:t xml:space="preserve">Precondition: </w:t>
                             </w:r>
                             <w:proofErr w:type="spellStart"/>
                             <w:r>
-                              <w:t>var</w:t>
-                            </w:r>
-                            <w:r>
-                              <w:t>Right</w:t>
+                              <w:t>V</w:t>
+                            </w:r>
+                            <w:r>
+                              <w:t>arLeft</w:t>
                             </w:r>
                             <w:proofErr w:type="spellEnd"/>
                             <w:r>
@@ -5808,43 +5890,46 @@
                               <w:rPr>
                                 <w:i/>
                               </w:rPr>
-                              <w:t>Effect</w:t>
+                              <w:t>Effect:</w:t>
+                            </w:r>
+                            <w:r>
+                              <w:t xml:space="preserve"> </w:t>
+                            </w:r>
+                            <w:r>
+                              <w:rPr>
+                                <w:u w:val="single"/>
+                              </w:rPr>
+                              <w:t>Add</w:t>
                             </w:r>
                             <w:r>
                               <w:t xml:space="preserve">: </w:t>
                             </w:r>
+                            <w:proofErr w:type="spellStart"/>
+                            <w:r>
+                              <w:t>V</w:t>
+                            </w:r>
+                            <w:r>
+                              <w:t>arRight</w:t>
+                            </w:r>
+                            <w:proofErr w:type="spellEnd"/>
+                            <w:r>
+                              <w:t xml:space="preserve">(a), </w:t>
+                            </w:r>
                             <w:r>
                               <w:rPr>
                                 <w:u w:val="single"/>
                               </w:rPr>
-                              <w:t>Add</w:t>
+                              <w:t>Remove</w:t>
                             </w:r>
                             <w:r>
                               <w:t xml:space="preserve">: </w:t>
                             </w:r>
                             <w:proofErr w:type="spellStart"/>
                             <w:r>
-                              <w:t>varLeft</w:t>
-                            </w:r>
-                            <w:proofErr w:type="spellEnd"/>
-                            <w:r>
-                              <w:t>(a)</w:t>
-                            </w:r>
-                            <w:r>
-                              <w:t xml:space="preserve">, </w:t>
-                            </w:r>
-                            <w:r>
-                              <w:rPr>
-                                <w:u w:val="single"/>
-                              </w:rPr>
-                              <w:t>Remove</w:t>
-                            </w:r>
-                            <w:r>
-                              <w:t xml:space="preserve">: </w:t>
-                            </w:r>
-                            <w:proofErr w:type="spellStart"/>
-                            <w:r>
-                              <w:t>varRight</w:t>
+                              <w:t>V</w:t>
+                            </w:r>
+                            <w:r>
+                              <w:t>arLeft</w:t>
                             </w:r>
                             <w:proofErr w:type="spellEnd"/>
                             <w:r>
@@ -5857,37 +5942,28 @@
                               <w:rPr>
                                 <w:b/>
                               </w:rPr>
-                              <w:t>add</w:t>
+                              <w:t>addVar</w:t>
                             </w:r>
                             <w:r>
                               <w:rPr>
                                 <w:b/>
                               </w:rPr>
-                              <w:t>Const</w:t>
+                              <w:t>Right</w:t>
                             </w:r>
                             <w:proofErr w:type="spellEnd"/>
                             <w:r>
                               <w:rPr>
                                 <w:b/>
                               </w:rPr>
-                              <w:t>:</w:t>
-                            </w:r>
-                            <w:r>
-                              <w:rPr>
-                                <w:b/>
-                              </w:rPr>
+                              <w:t xml:space="preserve">: </w:t>
+                            </w:r>
+                            <w:r>
                               <w:tab/>
                             </w:r>
                             <w:r>
-                              <w:rPr>
-                                <w:b/>
-                              </w:rPr>
                               <w:tab/>
                             </w:r>
                             <w:r>
-                              <w:rPr>
-                                <w:b/>
-                              </w:rPr>
                               <w:tab/>
                             </w:r>
                             <w:r>
@@ -5901,7 +5977,13 @@
                             </w:r>
                             <w:proofErr w:type="spellStart"/>
                             <w:r>
-                              <w:t>constLeft</w:t>
+                              <w:t>V</w:t>
+                            </w:r>
+                            <w:r>
+                              <w:t>ar</w:t>
+                            </w:r>
+                            <w:r>
+                              <w:t>Right</w:t>
                             </w:r>
                             <w:proofErr w:type="spellEnd"/>
                             <w:r>
@@ -5937,32 +6019,21 @@
                               <w:t>Add</w:t>
                             </w:r>
                             <w:r>
-                              <w:t>:</w:t>
-                            </w:r>
-                            <w:r>
-                              <w:t xml:space="preserve"> </w:t>
+                              <w:t xml:space="preserve">: </w:t>
                             </w:r>
                             <w:proofErr w:type="spellStart"/>
                             <w:r>
-                              <w:t>constRight</w:t>
+                              <w:t>V</w:t>
+                            </w:r>
+                            <w:r>
+                              <w:t>arLeft</w:t>
                             </w:r>
                             <w:proofErr w:type="spellEnd"/>
                             <w:r>
-                              <w:t>(</w:t>
-                            </w:r>
-                            <w:r>
-                              <w:t>a</w:t>
-                            </w:r>
-                            <w:proofErr w:type="gramStart"/>
-                            <w:r>
-                              <w:t xml:space="preserve">) </w:t>
-                            </w:r>
-                            <w:r>
-                              <w:t>,</w:t>
-                            </w:r>
-                            <w:proofErr w:type="gramEnd"/>
-                            <w:r>
-                              <w:t xml:space="preserve"> </w:t>
+                              <w:t>(a)</w:t>
+                            </w:r>
+                            <w:r>
+                              <w:t xml:space="preserve">, </w:t>
                             </w:r>
                             <w:r>
                               <w:rPr>
@@ -5975,7 +6046,10 @@
                             </w:r>
                             <w:proofErr w:type="spellStart"/>
                             <w:r>
-                              <w:t>constLeft</w:t>
+                              <w:t>V</w:t>
+                            </w:r>
+                            <w:r>
+                              <w:t>arRight</w:t>
                             </w:r>
                             <w:proofErr w:type="spellEnd"/>
                             <w:r>
@@ -5983,21 +6057,258 @@
                             </w:r>
                           </w:p>
                           <w:p>
-                            <w:pPr>
+                            <w:proofErr w:type="spellStart"/>
+                            <w:r>
+                              <w:rPr>
+                                <w:b/>
+                              </w:rPr>
+                              <w:t>add</w:t>
+                            </w:r>
+                            <w:r>
+                              <w:rPr>
+                                <w:b/>
+                              </w:rPr>
+                              <w:t>Const</w:t>
+                            </w:r>
+                            <w:r>
+                              <w:rPr>
+                                <w:b/>
+                              </w:rPr>
+                              <w:t>Left</w:t>
+                            </w:r>
+                            <w:proofErr w:type="spellEnd"/>
+                            <w:r>
+                              <w:rPr>
+                                <w:b/>
+                              </w:rPr>
+                              <w:t>:</w:t>
+                            </w:r>
+                            <w:r>
+                              <w:rPr>
+                                <w:b/>
+                              </w:rPr>
+                              <w:tab/>
+                            </w:r>
+                            <w:r>
+                              <w:rPr>
+                                <w:b/>
+                              </w:rPr>
+                              <w:tab/>
+                            </w:r>
+                            <w:r>
+                              <w:rPr>
+                                <w:b/>
+                              </w:rPr>
+                              <w:tab/>
+                            </w:r>
+                            <w:r>
                               <w:rPr>
                                 <w:i/>
                               </w:rPr>
-                            </w:pPr>
+                              <w:t>Precondition</w:t>
+                            </w:r>
+                            <w:r>
+                              <w:t xml:space="preserve">: </w:t>
+                            </w:r>
+                            <w:proofErr w:type="spellStart"/>
+                            <w:r>
+                              <w:t>C</w:t>
+                            </w:r>
+                            <w:r>
+                              <w:t>onstLeft</w:t>
+                            </w:r>
+                            <w:proofErr w:type="spellEnd"/>
+                            <w:r>
+                              <w:t>(a)</w:t>
+                            </w:r>
+                          </w:p>
+                          <w:p>
+                            <w:r>
+                              <w:tab/>
+                            </w:r>
+                            <w:r>
+                              <w:tab/>
+                            </w:r>
+                            <w:r>
+                              <w:tab/>
+                            </w:r>
+                            <w:r>
+                              <w:tab/>
+                            </w:r>
+                            <w:r>
+                              <w:rPr>
+                                <w:i/>
+                              </w:rPr>
+                              <w:t>Effect</w:t>
+                            </w:r>
+                            <w:r>
+                              <w:t xml:space="preserve">: </w:t>
+                            </w:r>
+                            <w:r>
+                              <w:rPr>
+                                <w:u w:val="single"/>
+                              </w:rPr>
+                              <w:t>Add</w:t>
+                            </w:r>
+                            <w:r>
+                              <w:t>:</w:t>
+                            </w:r>
+                            <w:r>
+                              <w:t xml:space="preserve"> </w:t>
+                            </w:r>
+                            <w:proofErr w:type="spellStart"/>
+                            <w:r>
+                              <w:t>C</w:t>
+                            </w:r>
+                            <w:r>
+                              <w:t>onstRight</w:t>
+                            </w:r>
+                            <w:proofErr w:type="spellEnd"/>
+                            <w:r>
+                              <w:t>(</w:t>
+                            </w:r>
+                            <w:r>
+                              <w:t>a</w:t>
+                            </w:r>
+                            <w:r>
+                              <w:t>)</w:t>
+                            </w:r>
+                            <w:r>
+                              <w:t xml:space="preserve">, </w:t>
+                            </w:r>
+                            <w:r>
+                              <w:rPr>
+                                <w:u w:val="single"/>
+                              </w:rPr>
+                              <w:t>Remove</w:t>
+                            </w:r>
+                            <w:r>
+                              <w:t xml:space="preserve">: </w:t>
+                            </w:r>
+                            <w:proofErr w:type="spellStart"/>
+                            <w:r>
+                              <w:t>C</w:t>
+                            </w:r>
+                            <w:r>
+                              <w:t>onstLeft</w:t>
+                            </w:r>
+                            <w:proofErr w:type="spellEnd"/>
+                            <w:r>
+                              <w:t>(a)</w:t>
+                            </w:r>
+                          </w:p>
+                          <w:p>
+                            <w:proofErr w:type="spellStart"/>
                             <w:r>
                               <w:rPr>
                                 <w:b/>
                               </w:rPr>
-                              <w:t>Divide</w:t>
-                            </w:r>
+                              <w:t>addConstRight</w:t>
+                            </w:r>
+                            <w:proofErr w:type="spellEnd"/>
+                            <w:r>
+                              <w:tab/>
+                            </w:r>
+                            <w:r>
+                              <w:tab/>
+                            </w:r>
+                            <w:r>
+                              <w:tab/>
+                            </w:r>
+                            <w:r>
+                              <w:rPr>
+                                <w:i/>
+                              </w:rPr>
+                              <w:t>Precondition:</w:t>
+                            </w:r>
+                            <w:r>
+                              <w:t xml:space="preserve"> </w:t>
+                            </w:r>
+                            <w:proofErr w:type="spellStart"/>
+                            <w:r>
+                              <w:t>C</w:t>
+                            </w:r>
+                            <w:r>
+                              <w:t>onstRight</w:t>
+                            </w:r>
+                            <w:proofErr w:type="spellEnd"/>
+                            <w:r>
+                              <w:t>(a)</w:t>
+                            </w:r>
+                          </w:p>
+                          <w:p>
+                            <w:r>
+                              <w:tab/>
+                            </w:r>
+                            <w:r>
+                              <w:tab/>
+                            </w:r>
+                            <w:r>
+                              <w:tab/>
+                            </w:r>
+                            <w:r>
+                              <w:tab/>
+                            </w:r>
+                            <w:r>
+                              <w:rPr>
+                                <w:i/>
+                              </w:rPr>
+                              <w:t xml:space="preserve">Effect: </w:t>
+                            </w:r>
+                            <w:r>
+                              <w:rPr>
+                                <w:u w:val="single"/>
+                              </w:rPr>
+                              <w:t>Add</w:t>
+                            </w:r>
+                            <w:r>
+                              <w:t xml:space="preserve">: </w:t>
+                            </w:r>
+                            <w:proofErr w:type="spellStart"/>
+                            <w:r>
+                              <w:t>C</w:t>
+                            </w:r>
+                            <w:r>
+                              <w:t>onstLeft</w:t>
+                            </w:r>
+                            <w:proofErr w:type="spellEnd"/>
+                            <w:r>
+                              <w:t xml:space="preserve">(a), </w:t>
+                            </w:r>
+                            <w:r>
+                              <w:rPr>
+                                <w:u w:val="single"/>
+                              </w:rPr>
+                              <w:t>Remove</w:t>
+                            </w:r>
+                            <w:r>
+                              <w:t xml:space="preserve">: </w:t>
+                            </w:r>
+                            <w:proofErr w:type="spellStart"/>
+                            <w:r>
+                              <w:t>C</w:t>
+                            </w:r>
+                            <w:r>
+                              <w:t>onstRight</w:t>
+                            </w:r>
+                            <w:proofErr w:type="spellEnd"/>
+                            <w:r>
+                              <w:t>(a)</w:t>
+                            </w:r>
+                          </w:p>
+                          <w:p>
+                            <w:proofErr w:type="spellStart"/>
                             <w:r>
                               <w:rPr>
                                 <w:b/>
                               </w:rPr>
+                              <w:t>divideLeft</w:t>
+                            </w:r>
+                            <w:proofErr w:type="spellEnd"/>
+                            <w:r>
+                              <w:rPr>
+                                <w:b/>
+                              </w:rPr>
                               <w:t>:</w:t>
                             </w:r>
                             <w:r>
@@ -6020,45 +6331,33 @@
                             </w:r>
                             <w:r>
                               <w:rPr>
-                                <w:b/>
-                              </w:rPr>
-                              <w:tab/>
-                            </w:r>
-                            <w:r>
-                              <w:rPr>
                                 <w:i/>
                               </w:rPr>
                               <w:t xml:space="preserve">Precondition: </w:t>
                             </w:r>
                             <w:proofErr w:type="spellStart"/>
                             <w:r>
-                              <w:t>varLeft</w:t>
+                              <w:t>V</w:t>
+                            </w:r>
+                            <w:r>
+                              <w:t>arLeft</w:t>
                             </w:r>
                             <w:proofErr w:type="spellEnd"/>
                             <w:r>
-                              <w:rPr>
-                                <w:i/>
-                              </w:rPr>
                               <w:t>(a)</w:t>
                             </w:r>
                             <w:r>
-                              <w:rPr>
-                                <w:i/>
-                              </w:rPr>
                               <w:t xml:space="preserve"> ^ </w:t>
                             </w:r>
                             <w:proofErr w:type="spellStart"/>
                             <w:r>
-                              <w:rPr>
-                                <w:i/>
-                              </w:rPr>
-                              <w:t>constRight</w:t>
+                              <w:t>C</w:t>
+                            </w:r>
+                            <w:r>
+                              <w:t>onstRight</w:t>
                             </w:r>
                             <w:proofErr w:type="spellEnd"/>
                             <w:r>
-                              <w:rPr>
-                                <w:i/>
-                              </w:rPr>
                               <w:t>(b)</w:t>
                             </w:r>
                           </w:p>
@@ -6083,90 +6382,213 @@
                             </w:r>
                             <w:proofErr w:type="spellStart"/>
                             <w:r>
-                              <w:t>constRight</w:t>
+                              <w:t>C</w:t>
+                            </w:r>
+                            <w:r>
+                              <w:t>onstRight</w:t>
                             </w:r>
                             <w:proofErr w:type="spellEnd"/>
                             <w:r>
+                              <w:t>(</w:t>
+                            </w:r>
+                            <w:r>
+                              <w:t>b/a</w:t>
+                            </w:r>
+                            <w:r>
+                              <w:t>)</w:t>
+                            </w:r>
+                            <w:r>
+                              <w:t>,</w:t>
+                            </w:r>
+                            <w:r>
                               <w:rPr>
                                 <w:i/>
                               </w:rPr>
-                              <w:t>(</w:t>
+                              <w:t xml:space="preserve"> </w:t>
+                            </w:r>
+                            <w:proofErr w:type="spellStart"/>
+                            <w:r>
+                              <w:t>V</w:t>
+                            </w:r>
+                            <w:r>
+                              <w:t>arLeft</w:t>
+                            </w:r>
+                            <w:proofErr w:type="spellEnd"/>
+                            <w:r>
+                              <w:t>(a/a)</w:t>
+                            </w:r>
+                            <w:r>
+                              <w:t>,</w:t>
                             </w:r>
                             <w:r>
                               <w:rPr>
                                 <w:i/>
                               </w:rPr>
-                              <w:t>b/a</w:t>
+                              <w:t xml:space="preserve"> </w:t>
+                            </w:r>
+                            <w:r>
+                              <w:rPr>
+                                <w:u w:val="single"/>
+                              </w:rPr>
+                              <w:t>Remove</w:t>
+                            </w:r>
+                            <w:r>
+                              <w:t xml:space="preserve">: </w:t>
+                            </w:r>
+                            <w:proofErr w:type="spellStart"/>
+                            <w:r>
+                              <w:t>V</w:t>
+                            </w:r>
+                            <w:r>
+                              <w:t>arLeft</w:t>
+                            </w:r>
+                            <w:proofErr w:type="spellEnd"/>
+                            <w:r>
+                              <w:t>(a),</w:t>
+                            </w:r>
+                            <w:r>
+                              <w:t xml:space="preserve"> </w:t>
+                            </w:r>
+                            <w:proofErr w:type="spellStart"/>
+                            <w:r>
+                              <w:t>C</w:t>
+                            </w:r>
+                            <w:r>
+                              <w:t>onstRight</w:t>
+                            </w:r>
+                            <w:proofErr w:type="spellEnd"/>
+                            <w:r>
+                              <w:t>(b)</w:t>
+                            </w:r>
+                          </w:p>
+                          <w:p>
+                            <w:proofErr w:type="spellStart"/>
+                            <w:r>
+                              <w:rPr>
+                                <w:b/>
+                              </w:rPr>
+                              <w:t>divideRight</w:t>
+                            </w:r>
+                            <w:proofErr w:type="spellEnd"/>
+                            <w:r>
+                              <w:rPr>
+                                <w:b/>
+                              </w:rPr>
+                              <w:t>:</w:t>
+                            </w:r>
+                            <w:r>
+                              <w:tab/>
+                            </w:r>
+                            <w:r>
+                              <w:tab/>
+                            </w:r>
+                            <w:r>
+                              <w:tab/>
                             </w:r>
                             <w:r>
                               <w:rPr>
                                 <w:i/>
                               </w:rPr>
-                              <w:t>)</w:t>
-                            </w:r>
+                              <w:t>Precondition:</w:t>
+                            </w:r>
+                            <w:r>
+                              <w:t xml:space="preserve"> </w:t>
+                            </w:r>
+                            <w:proofErr w:type="spellStart"/>
+                            <w:r>
+                              <w:t>V</w:t>
+                            </w:r>
+                            <w:r>
+                              <w:t>arRight</w:t>
+                            </w:r>
+                            <w:proofErr w:type="spellEnd"/>
+                            <w:r>
+                              <w:t xml:space="preserve">(a) ^ </w:t>
+                            </w:r>
+                            <w:proofErr w:type="spellStart"/>
+                            <w:r>
+                              <w:t>C</w:t>
+                            </w:r>
+                            <w:r>
+                              <w:t>onstLeft</w:t>
+                            </w:r>
+                            <w:proofErr w:type="spellEnd"/>
+                            <w:r>
+                              <w:t>(b)</w:t>
+                            </w:r>
+                          </w:p>
+                          <w:p>
+                            <w:pPr>
+                              <w:ind w:left="2880"/>
+                            </w:pPr>
                             <w:r>
                               <w:rPr>
                                 <w:i/>
                               </w:rPr>
+                              <w:t>Effect:</w:t>
+                            </w:r>
+                            <w:r>
                               <w:t xml:space="preserve"> </w:t>
                             </w:r>
+                            <w:r>
+                              <w:rPr>
+                                <w:u w:val="single"/>
+                              </w:rPr>
+                              <w:t>Add</w:t>
+                            </w:r>
+                            <w:r>
+                              <w:t xml:space="preserve">: </w:t>
+                            </w:r>
                             <w:proofErr w:type="spellStart"/>
                             <w:r>
-                              <w:rPr>
-                                <w:i/>
-                              </w:rPr>
-                              <w:t>varLeft</w:t>
+                              <w:t>V</w:t>
+                            </w:r>
+                            <w:bookmarkStart w:id="1" w:name="_GoBack"/>
+                            <w:bookmarkEnd w:id="1"/>
+                            <w:r>
+                              <w:t>arRight</w:t>
                             </w:r>
                             <w:proofErr w:type="spellEnd"/>
                             <w:r>
-                              <w:rPr>
-                                <w:i/>
-                              </w:rPr>
-                              <w:t>(a/a</w:t>
-                            </w:r>
-                            <w:proofErr w:type="gramStart"/>
-                            <w:r>
-                              <w:rPr>
-                                <w:i/>
-                              </w:rPr>
-                              <w:t xml:space="preserve">) </w:t>
-                            </w:r>
-                            <w:r>
-                              <w:rPr>
-                                <w:i/>
-                              </w:rPr>
-                              <w:t>,</w:t>
-                            </w:r>
-                            <w:proofErr w:type="gramEnd"/>
-                            <w:r>
-                              <w:rPr>
-                                <w:i/>
-                              </w:rPr>
+                              <w:t xml:space="preserve">(1) ^ </w:t>
+                            </w:r>
+                            <w:proofErr w:type="spellStart"/>
+                            <w:r>
+                              <w:t>C</w:t>
+                            </w:r>
+                            <w:r>
+                              <w:t>onstLeft</w:t>
+                            </w:r>
+                            <w:proofErr w:type="spellEnd"/>
+                            <w:r>
+                              <w:t xml:space="preserve">(b/a) </w:t>
+                            </w:r>
+                            <w:r>
+                              <w:rPr>
+                                <w:u w:val="single"/>
+                              </w:rPr>
+                              <w:t>Remove:</w:t>
+                            </w:r>
+                            <w:r>
                               <w:t xml:space="preserve"> </w:t>
                             </w:r>
-                            <w:r>
-                              <w:rPr>
-                                <w:u w:val="single"/>
-                              </w:rPr>
-                              <w:t>Remove</w:t>
-                            </w:r>
-                            <w:r>
-                              <w:t xml:space="preserve">: </w:t>
-                            </w:r>
                             <w:proofErr w:type="spellStart"/>
                             <w:r>
-                              <w:t>varLeft</w:t>
+                              <w:t>V</w:t>
+                            </w:r>
+                            <w:r>
+                              <w:t>arRight</w:t>
                             </w:r>
                             <w:proofErr w:type="spellEnd"/>
                             <w:r>
-                              <w:t>(a),</w:t>
-                            </w:r>
-                            <w:r>
-                              <w:t xml:space="preserve"> </w:t>
+                              <w:t xml:space="preserve">(a), </w:t>
                             </w:r>
                             <w:proofErr w:type="spellStart"/>
                             <w:r>
-                              <w:t>constRight</w:t>
+                              <w:t>C</w:t>
+                            </w:r>
+                            <w:r>
+                              <w:t>onstLeft</w:t>
                             </w:r>
                             <w:proofErr w:type="spellEnd"/>
                             <w:r>
@@ -6192,7 +6614,7 @@
           </mc:Choice>
           <mc:Fallback>
             <w:pict>
-              <v:shape w14:anchorId="269564E2" id="Text Box 3" o:spid="_x0000_s1029" type="#_x0000_t202" style="position:absolute;left:0;text-align:left;margin-left:7pt;margin-top:41.6pt;width:457.5pt;height:330.5pt;z-index:251665408;visibility:visible;mso-wrap-style:square;mso-width-percent:0;mso-height-percent:0;mso-wrap-distance-left:9pt;mso-wrap-distance-top:3.6pt;mso-wrap-distance-right:9pt;mso-wrap-distance-bottom:3.6pt;mso-position-horizontal:absolute;mso-position-horizontal-relative:margin;mso-position-vertical:absolute;mso-position-vertical-relative:text;mso-width-percent:0;mso-height-percent:0;mso-width-relative:margin;mso-height-relative:margin;v-text-anchor:top" o:gfxdata="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">
+              <v:shape w14:anchorId="269564E2" id="Text Box 3" o:spid="_x0000_s1029" type="#_x0000_t202" style="position:absolute;left:0;text-align:left;margin-left:0;margin-top:41.35pt;width:466.5pt;height:507pt;z-index:251665408;visibility:visible;mso-wrap-style:square;mso-width-percent:0;mso-height-percent:0;mso-wrap-distance-left:9pt;mso-wrap-distance-top:3.6pt;mso-wrap-distance-right:9pt;mso-wrap-distance-bottom:3.6pt;mso-position-horizontal:left;mso-position-horizontal-relative:margin;mso-position-vertical:absolute;mso-position-vertical-relative:text;mso-width-percent:0;mso-height-percent:0;mso-width-relative:margin;mso-height-relative:margin;v-text-anchor:top" o:gfxdata="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">
                 <v:textbox>
                   <w:txbxContent>
                     <w:p>
@@ -6257,10 +6679,15 @@
                       <w:r>
                         <w:t xml:space="preserve">: </w:t>
                       </w:r>
+                      <w:bookmarkStart w:id="2" w:name="_Hlk24497890"/>
                       <w:proofErr w:type="spellStart"/>
                       <w:r>
-                        <w:t>constLeft</w:t>
-                      </w:r>
+                        <w:t>C</w:t>
+                      </w:r>
+                      <w:r>
+                        <w:t>onstLeft</w:t>
+                      </w:r>
+                      <w:bookmarkEnd w:id="2"/>
                       <w:proofErr w:type="spellEnd"/>
                       <w:r>
                         <w:t xml:space="preserve">(a) </w:t>
@@ -6273,7 +6700,7 @@
                       </w:r>
                       <w:proofErr w:type="spellStart"/>
                       <w:r>
-                        <w:t>constLeft</w:t>
+                        <w:t>ConstLeft</w:t>
                       </w:r>
                       <w:proofErr w:type="spellEnd"/>
                       <w:r>
@@ -6304,7 +6731,7 @@
                       </w:r>
                       <w:proofErr w:type="spellStart"/>
                       <w:r>
-                        <w:t>constLeft</w:t>
+                        <w:t>ConstLeft</w:t>
                       </w:r>
                       <w:proofErr w:type="spellEnd"/>
                       <w:r>
@@ -6332,7 +6759,10 @@
                       </w:r>
                       <w:proofErr w:type="spellStart"/>
                       <w:r>
-                        <w:t>constLeft</w:t>
+                        <w:t>C</w:t>
+                      </w:r>
+                      <w:r>
+                        <w:t>onstLeft</w:t>
                       </w:r>
                       <w:proofErr w:type="spellEnd"/>
                       <w:r>
@@ -6340,7 +6770,10 @@
                       </w:r>
                       <w:proofErr w:type="spellStart"/>
                       <w:r>
-                        <w:t>constLeft</w:t>
+                        <w:t>C</w:t>
+                      </w:r>
+                      <w:r>
+                        <w:t>onstLeft</w:t>
                       </w:r>
                       <w:proofErr w:type="spellEnd"/>
                       <w:r>
@@ -6416,7 +6849,10 @@
                       </w:r>
                       <w:proofErr w:type="spellStart"/>
                       <w:r>
-                        <w:t>constRight</w:t>
+                        <w:t>C</w:t>
+                      </w:r>
+                      <w:r>
+                        <w:t>onstRight</w:t>
                       </w:r>
                       <w:proofErr w:type="spellEnd"/>
                       <w:r>
@@ -6430,7 +6866,10 @@
                       </w:r>
                       <w:proofErr w:type="spellStart"/>
                       <w:r>
-                        <w:t>constRight</w:t>
+                        <w:t>C</w:t>
+                      </w:r>
+                      <w:r>
+                        <w:t>onstRight</w:t>
                       </w:r>
                       <w:proofErr w:type="spellEnd"/>
                       <w:r>
@@ -6470,7 +6909,10 @@
                       </w:r>
                       <w:proofErr w:type="spellStart"/>
                       <w:r>
-                        <w:t>constRight</w:t>
+                        <w:t>C</w:t>
+                      </w:r>
+                      <w:r>
+                        <w:t>onstRight</w:t>
                       </w:r>
                       <w:proofErr w:type="spellEnd"/>
                       <w:r>
@@ -6498,7 +6940,10 @@
                       </w:r>
                       <w:proofErr w:type="spellStart"/>
                       <w:r>
-                        <w:t>constRight</w:t>
+                        <w:t>C</w:t>
+                      </w:r>
+                      <w:r>
+                        <w:t>onstRight</w:t>
                       </w:r>
                       <w:proofErr w:type="spellEnd"/>
                       <w:r>
@@ -6506,7 +6951,10 @@
                       </w:r>
                       <w:proofErr w:type="spellStart"/>
                       <w:r>
-                        <w:t>constRight</w:t>
+                        <w:t>C</w:t>
+                      </w:r>
+                      <w:r>
+                        <w:t>onstRight</w:t>
                       </w:r>
                       <w:proofErr w:type="spellEnd"/>
                       <w:r>
@@ -6585,30 +7033,24 @@
                       </w:r>
                       <w:proofErr w:type="spellStart"/>
                       <w:r>
-                        <w:rPr>
-                          <w:i/>
-                        </w:rPr>
-                        <w:t>varLeft</w:t>
+                        <w:t>V</w:t>
+                      </w:r>
+                      <w:r>
+                        <w:t>arLeft</w:t>
                       </w:r>
                       <w:proofErr w:type="spellEnd"/>
                       <w:r>
-                        <w:rPr>
-                          <w:i/>
-                        </w:rPr>
                         <w:t xml:space="preserve">(a) ^ </w:t>
                       </w:r>
                       <w:proofErr w:type="spellStart"/>
                       <w:r>
-                        <w:rPr>
-                          <w:i/>
-                        </w:rPr>
-                        <w:t>varLeft</w:t>
+                        <w:t>V</w:t>
+                      </w:r>
+                      <w:r>
+                        <w:t>arLeft</w:t>
                       </w:r>
                       <w:proofErr w:type="spellEnd"/>
                       <w:r>
-                        <w:rPr>
-                          <w:i/>
-                        </w:rPr>
                         <w:t>(b)</w:t>
                       </w:r>
                     </w:p>
@@ -6656,51 +7098,51 @@
                       <w:proofErr w:type="spellStart"/>
                       <w:proofErr w:type="gramStart"/>
                       <w:r>
+                        <w:t>V</w:t>
+                      </w:r>
+                      <w:r>
+                        <w:t>arLeft</w:t>
+                      </w:r>
+                      <w:proofErr w:type="spellEnd"/>
+                      <w:r>
+                        <w:t>(</w:t>
+                      </w:r>
+                      <w:proofErr w:type="gramEnd"/>
+                      <w:r>
+                        <w:t>a + b)</w:t>
+                      </w:r>
+                      <w:r>
                         <w:rPr>
                           <w:i/>
                         </w:rPr>
-                        <w:t>varLeft</w:t>
+                        <w:t xml:space="preserve">, </w:t>
+                      </w:r>
+                      <w:r>
+                        <w:rPr>
+                          <w:u w:val="single"/>
+                        </w:rPr>
+                        <w:t>Remove</w:t>
+                      </w:r>
+                      <w:r>
+                        <w:t xml:space="preserve">: </w:t>
+                      </w:r>
+                      <w:proofErr w:type="spellStart"/>
+                      <w:r>
+                        <w:t>V</w:t>
+                      </w:r>
+                      <w:r>
+                        <w:t>arLeft</w:t>
                       </w:r>
                       <w:proofErr w:type="spellEnd"/>
                       <w:r>
-                        <w:rPr>
-                          <w:i/>
-                        </w:rPr>
-                        <w:t>(</w:t>
-                      </w:r>
-                      <w:proofErr w:type="gramEnd"/>
-                      <w:r>
-                        <w:rPr>
-                          <w:i/>
-                        </w:rPr>
-                        <w:t>a + b)</w:t>
-                      </w:r>
-                      <w:r>
-                        <w:rPr>
-                          <w:i/>
-                        </w:rPr>
-                        <w:t xml:space="preserve">, </w:t>
-                      </w:r>
-                      <w:r>
-                        <w:rPr>
-                          <w:u w:val="single"/>
-                        </w:rPr>
-                        <w:t>Remove</w:t>
-                      </w:r>
-                      <w:r>
-                        <w:t xml:space="preserve">: </w:t>
+                        <w:t xml:space="preserve">(a), </w:t>
                       </w:r>
                       <w:proofErr w:type="spellStart"/>
                       <w:r>
-                        <w:t>varLeft</w:t>
-                      </w:r>
-                      <w:proofErr w:type="spellEnd"/>
-                      <w:r>
-                        <w:t xml:space="preserve">(a), </w:t>
-                      </w:r>
-                      <w:proofErr w:type="spellStart"/>
-                      <w:r>
-                        <w:t>varLeft</w:t>
+                        <w:t>V</w:t>
+                      </w:r>
+                      <w:r>
+                        <w:t>arLeft</w:t>
                       </w:r>
                       <w:proofErr w:type="spellEnd"/>
                       <w:r>
@@ -6714,6 +7156,7 @@
                         </w:rPr>
                       </w:pPr>
                       <w:proofErr w:type="spellStart"/>
+                      <w:proofErr w:type="gramStart"/>
                       <w:r>
                         <w:rPr>
                           <w:b/>
@@ -6727,14 +7170,13 @@
                         </w:rPr>
                         <w:t>(</w:t>
                       </w:r>
+                      <w:proofErr w:type="gramEnd"/>
                       <w:r>
                         <w:rPr>
                           <w:b/>
                         </w:rPr>
                         <w:t>x</w:t>
                       </w:r>
-                      <w:bookmarkStart w:id="1" w:name="_GoBack"/>
-                      <w:bookmarkEnd w:id="1"/>
                       <w:r>
                         <w:rPr>
                           <w:b/>
@@ -6770,30 +7212,24 @@
                       </w:r>
                       <w:proofErr w:type="spellStart"/>
                       <w:r>
-                        <w:rPr>
-                          <w:i/>
-                        </w:rPr>
-                        <w:t>varRight</w:t>
+                        <w:t>V</w:t>
+                      </w:r>
+                      <w:r>
+                        <w:t>arRight</w:t>
                       </w:r>
                       <w:proofErr w:type="spellEnd"/>
                       <w:r>
-                        <w:rPr>
-                          <w:i/>
-                        </w:rPr>
                         <w:t xml:space="preserve">(a) ^ </w:t>
                       </w:r>
                       <w:proofErr w:type="spellStart"/>
                       <w:r>
-                        <w:rPr>
-                          <w:i/>
-                        </w:rPr>
-                        <w:t>varRight</w:t>
+                        <w:t>V</w:t>
+                      </w:r>
+                      <w:r>
+                        <w:t>arRight</w:t>
                       </w:r>
                       <w:proofErr w:type="spellEnd"/>
                       <w:r>
-                        <w:rPr>
-                          <w:i/>
-                        </w:rPr>
                         <w:t>(b)</w:t>
                       </w:r>
                     </w:p>
@@ -6834,58 +7270,58 @@
                       </w:r>
                       <w:proofErr w:type="spellStart"/>
                       <w:r>
+                        <w:t>V</w:t>
+                      </w:r>
+                      <w:r>
+                        <w:t>arRight</w:t>
+                      </w:r>
+                      <w:proofErr w:type="spellEnd"/>
+                      <w:r>
+                        <w:t>(</w:t>
+                      </w:r>
+                      <w:proofErr w:type="spellStart"/>
+                      <w:r>
+                        <w:t>a+b</w:t>
+                      </w:r>
+                      <w:proofErr w:type="spellEnd"/>
+                      <w:r>
+                        <w:t>)</w:t>
+                      </w:r>
+                      <w:r>
+                        <w:t>,</w:t>
+                      </w:r>
+                      <w:r>
                         <w:rPr>
                           <w:i/>
                         </w:rPr>
-                        <w:t>varRight</w:t>
+                        <w:t xml:space="preserve"> </w:t>
+                      </w:r>
+                      <w:r>
+                        <w:rPr>
+                          <w:u w:val="single"/>
+                        </w:rPr>
+                        <w:t>Remove</w:t>
+                      </w:r>
+                      <w:r>
+                        <w:t xml:space="preserve">: </w:t>
+                      </w:r>
+                      <w:proofErr w:type="spellStart"/>
+                      <w:r>
+                        <w:t>V</w:t>
+                      </w:r>
+                      <w:r>
+                        <w:t>arRight</w:t>
                       </w:r>
                       <w:proofErr w:type="spellEnd"/>
                       <w:r>
-                        <w:rPr>
-                          <w:i/>
-                        </w:rPr>
-                        <w:t>(</w:t>
+                        <w:t xml:space="preserve">(a), </w:t>
                       </w:r>
                       <w:proofErr w:type="spellStart"/>
                       <w:r>
-                        <w:rPr>
-                          <w:i/>
-                        </w:rPr>
-                        <w:t>a+b</w:t>
-                      </w:r>
-                      <w:proofErr w:type="spellEnd"/>
-                      <w:r>
-                        <w:rPr>
-                          <w:i/>
-                        </w:rPr>
-                        <w:t>)</w:t>
-                      </w:r>
-                      <w:r>
-                        <w:rPr>
-                          <w:i/>
-                        </w:rPr>
-                        <w:t xml:space="preserve">, </w:t>
-                      </w:r>
-                      <w:r>
-                        <w:rPr>
-                          <w:u w:val="single"/>
-                        </w:rPr>
-                        <w:t>Remove</w:t>
-                      </w:r>
-                      <w:r>
-                        <w:t xml:space="preserve">: </w:t>
-                      </w:r>
-                      <w:proofErr w:type="spellStart"/>
-                      <w:r>
-                        <w:t>varRight</w:t>
-                      </w:r>
-                      <w:proofErr w:type="spellEnd"/>
-                      <w:r>
-                        <w:t xml:space="preserve">(a), </w:t>
-                      </w:r>
-                      <w:proofErr w:type="spellStart"/>
-                      <w:r>
-                        <w:t>varRight</w:t>
+                        <w:t>V</w:t>
+                      </w:r>
+                      <w:r>
+                        <w:t>arRight</w:t>
                       </w:r>
                       <w:proofErr w:type="spellEnd"/>
                       <w:r>
@@ -6898,39 +7334,45 @@
                         <w:rPr>
                           <w:b/>
                         </w:rPr>
-                        <w:t>addVar</w:t>
+                        <w:t>addVarLeft</w:t>
                       </w:r>
                       <w:proofErr w:type="spellEnd"/>
                       <w:r>
                         <w:rPr>
                           <w:b/>
                         </w:rPr>
-                        <w:t xml:space="preserve">: </w:t>
-                      </w:r>
-                      <w:r>
+                        <w:t>:</w:t>
+                      </w:r>
+                      <w:r>
+                        <w:rPr>
+                          <w:b/>
+                        </w:rPr>
                         <w:tab/>
                       </w:r>
                       <w:r>
+                        <w:rPr>
+                          <w:b/>
+                        </w:rPr>
                         <w:tab/>
                       </w:r>
                       <w:r>
+                        <w:rPr>
+                          <w:b/>
+                        </w:rPr>
                         <w:tab/>
                       </w:r>
                       <w:r>
                         <w:rPr>
                           <w:i/>
                         </w:rPr>
-                        <w:t>Precondition</w:t>
-                      </w:r>
-                      <w:r>
-                        <w:t xml:space="preserve">: </w:t>
+                        <w:t xml:space="preserve">Precondition: </w:t>
                       </w:r>
                       <w:proofErr w:type="spellStart"/>
                       <w:r>
-                        <w:t>var</w:t>
-                      </w:r>
-                      <w:r>
-                        <w:t>Right</w:t>
+                        <w:t>V</w:t>
+                      </w:r>
+                      <w:r>
+                        <w:t>arLeft</w:t>
                       </w:r>
                       <w:proofErr w:type="spellEnd"/>
                       <w:r>
@@ -6954,43 +7396,46 @@
                         <w:rPr>
                           <w:i/>
                         </w:rPr>
-                        <w:t>Effect</w:t>
+                        <w:t>Effect:</w:t>
+                      </w:r>
+                      <w:r>
+                        <w:t xml:space="preserve"> </w:t>
+                      </w:r>
+                      <w:r>
+                        <w:rPr>
+                          <w:u w:val="single"/>
+                        </w:rPr>
+                        <w:t>Add</w:t>
                       </w:r>
                       <w:r>
                         <w:t xml:space="preserve">: </w:t>
                       </w:r>
+                      <w:proofErr w:type="spellStart"/>
+                      <w:r>
+                        <w:t>V</w:t>
+                      </w:r>
+                      <w:r>
+                        <w:t>arRight</w:t>
+                      </w:r>
+                      <w:proofErr w:type="spellEnd"/>
+                      <w:r>
+                        <w:t xml:space="preserve">(a), </w:t>
+                      </w:r>
                       <w:r>
                         <w:rPr>
                           <w:u w:val="single"/>
                         </w:rPr>
-                        <w:t>Add</w:t>
+                        <w:t>Remove</w:t>
                       </w:r>
                       <w:r>
                         <w:t xml:space="preserve">: </w:t>
                       </w:r>
                       <w:proofErr w:type="spellStart"/>
                       <w:r>
-                        <w:t>varLeft</w:t>
-                      </w:r>
-                      <w:proofErr w:type="spellEnd"/>
-                      <w:r>
-                        <w:t>(a)</w:t>
-                      </w:r>
-                      <w:r>
-                        <w:t xml:space="preserve">, </w:t>
-                      </w:r>
-                      <w:r>
-                        <w:rPr>
-                          <w:u w:val="single"/>
-                        </w:rPr>
-                        <w:t>Remove</w:t>
-                      </w:r>
-                      <w:r>
-                        <w:t xml:space="preserve">: </w:t>
-                      </w:r>
-                      <w:proofErr w:type="spellStart"/>
-                      <w:r>
-                        <w:t>varRight</w:t>
+                        <w:t>V</w:t>
+                      </w:r>
+                      <w:r>
+                        <w:t>arLeft</w:t>
                       </w:r>
                       <w:proofErr w:type="spellEnd"/>
                       <w:r>
@@ -7003,37 +7448,28 @@
                         <w:rPr>
                           <w:b/>
                         </w:rPr>
-                        <w:t>add</w:t>
+                        <w:t>addVar</w:t>
                       </w:r>
                       <w:r>
                         <w:rPr>
                           <w:b/>
                         </w:rPr>
-                        <w:t>Const</w:t>
+                        <w:t>Right</w:t>
                       </w:r>
                       <w:proofErr w:type="spellEnd"/>
                       <w:r>
                         <w:rPr>
                           <w:b/>
                         </w:rPr>
-                        <w:t>:</w:t>
-                      </w:r>
-                      <w:r>
-                        <w:rPr>
-                          <w:b/>
-                        </w:rPr>
+                        <w:t xml:space="preserve">: </w:t>
+                      </w:r>
+                      <w:r>
                         <w:tab/>
                       </w:r>
                       <w:r>
-                        <w:rPr>
-                          <w:b/>
-                        </w:rPr>
                         <w:tab/>
                       </w:r>
                       <w:r>
-                        <w:rPr>
-                          <w:b/>
-                        </w:rPr>
                         <w:tab/>
                       </w:r>
                       <w:r>
@@ -7047,7 +7483,13 @@
                       </w:r>
                       <w:proofErr w:type="spellStart"/>
                       <w:r>
-                        <w:t>constLeft</w:t>
+                        <w:t>V</w:t>
+                      </w:r>
+                      <w:r>
+                        <w:t>ar</w:t>
+                      </w:r>
+                      <w:r>
+                        <w:t>Right</w:t>
                       </w:r>
                       <w:proofErr w:type="spellEnd"/>
                       <w:r>
@@ -7083,32 +7525,21 @@
                         <w:t>Add</w:t>
                       </w:r>
                       <w:r>
-                        <w:t>:</w:t>
-                      </w:r>
-                      <w:r>
-                        <w:t xml:space="preserve"> </w:t>
+                        <w:t xml:space="preserve">: </w:t>
                       </w:r>
                       <w:proofErr w:type="spellStart"/>
                       <w:r>
-                        <w:t>constRight</w:t>
+                        <w:t>V</w:t>
+                      </w:r>
+                      <w:r>
+                        <w:t>arLeft</w:t>
                       </w:r>
                       <w:proofErr w:type="spellEnd"/>
                       <w:r>
-                        <w:t>(</w:t>
-                      </w:r>
-                      <w:r>
-                        <w:t>a</w:t>
-                      </w:r>
-                      <w:proofErr w:type="gramStart"/>
-                      <w:r>
-                        <w:t xml:space="preserve">) </w:t>
-                      </w:r>
-                      <w:r>
-                        <w:t>,</w:t>
-                      </w:r>
-                      <w:proofErr w:type="gramEnd"/>
-                      <w:r>
-                        <w:t xml:space="preserve"> </w:t>
+                        <w:t>(a)</w:t>
+                      </w:r>
+                      <w:r>
+                        <w:t xml:space="preserve">, </w:t>
                       </w:r>
                       <w:r>
                         <w:rPr>
@@ -7121,7 +7552,10 @@
                       </w:r>
                       <w:proofErr w:type="spellStart"/>
                       <w:r>
-                        <w:t>constLeft</w:t>
+                        <w:t>V</w:t>
+                      </w:r>
+                      <w:r>
+                        <w:t>arRight</w:t>
                       </w:r>
                       <w:proofErr w:type="spellEnd"/>
                       <w:r>
@@ -7129,21 +7563,258 @@
                       </w:r>
                     </w:p>
                     <w:p>
-                      <w:pPr>
+                      <w:proofErr w:type="spellStart"/>
+                      <w:r>
+                        <w:rPr>
+                          <w:b/>
+                        </w:rPr>
+                        <w:t>add</w:t>
+                      </w:r>
+                      <w:r>
+                        <w:rPr>
+                          <w:b/>
+                        </w:rPr>
+                        <w:t>Const</w:t>
+                      </w:r>
+                      <w:r>
+                        <w:rPr>
+                          <w:b/>
+                        </w:rPr>
+                        <w:t>Left</w:t>
+                      </w:r>
+                      <w:proofErr w:type="spellEnd"/>
+                      <w:r>
+                        <w:rPr>
+                          <w:b/>
+                        </w:rPr>
+                        <w:t>:</w:t>
+                      </w:r>
+                      <w:r>
+                        <w:rPr>
+                          <w:b/>
+                        </w:rPr>
+                        <w:tab/>
+                      </w:r>
+                      <w:r>
+                        <w:rPr>
+                          <w:b/>
+                        </w:rPr>
+                        <w:tab/>
+                      </w:r>
+                      <w:r>
+                        <w:rPr>
+                          <w:b/>
+                        </w:rPr>
+                        <w:tab/>
+                      </w:r>
+                      <w:r>
                         <w:rPr>
                           <w:i/>
                         </w:rPr>
-                      </w:pPr>
+                        <w:t>Precondition</w:t>
+                      </w:r>
+                      <w:r>
+                        <w:t xml:space="preserve">: </w:t>
+                      </w:r>
+                      <w:proofErr w:type="spellStart"/>
+                      <w:r>
+                        <w:t>C</w:t>
+                      </w:r>
+                      <w:r>
+                        <w:t>onstLeft</w:t>
+                      </w:r>
+                      <w:proofErr w:type="spellEnd"/>
+                      <w:r>
+                        <w:t>(a)</w:t>
+                      </w:r>
+                    </w:p>
+                    <w:p>
+                      <w:r>
+                        <w:tab/>
+                      </w:r>
+                      <w:r>
+                        <w:tab/>
+                      </w:r>
+                      <w:r>
+                        <w:tab/>
+                      </w:r>
+                      <w:r>
+                        <w:tab/>
+                      </w:r>
+                      <w:r>
+                        <w:rPr>
+                          <w:i/>
+                        </w:rPr>
+                        <w:t>Effect</w:t>
+                      </w:r>
+                      <w:r>
+                        <w:t xml:space="preserve">: </w:t>
+                      </w:r>
+                      <w:r>
+                        <w:rPr>
+                          <w:u w:val="single"/>
+                        </w:rPr>
+                        <w:t>Add</w:t>
+                      </w:r>
+                      <w:r>
+                        <w:t>:</w:t>
+                      </w:r>
+                      <w:r>
+                        <w:t xml:space="preserve"> </w:t>
+                      </w:r>
+                      <w:proofErr w:type="spellStart"/>
+                      <w:r>
+                        <w:t>C</w:t>
+                      </w:r>
+                      <w:r>
+                        <w:t>onstRight</w:t>
+                      </w:r>
+                      <w:proofErr w:type="spellEnd"/>
+                      <w:r>
+                        <w:t>(</w:t>
+                      </w:r>
+                      <w:r>
+                        <w:t>a</w:t>
+                      </w:r>
+                      <w:r>
+                        <w:t>)</w:t>
+                      </w:r>
+                      <w:r>
+                        <w:t xml:space="preserve">, </w:t>
+                      </w:r>
+                      <w:r>
+                        <w:rPr>
+                          <w:u w:val="single"/>
+                        </w:rPr>
+                        <w:t>Remove</w:t>
+                      </w:r>
+                      <w:r>
+                        <w:t xml:space="preserve">: </w:t>
+                      </w:r>
+                      <w:proofErr w:type="spellStart"/>
+                      <w:r>
+                        <w:t>C</w:t>
+                      </w:r>
+                      <w:r>
+                        <w:t>onstLeft</w:t>
+                      </w:r>
+                      <w:proofErr w:type="spellEnd"/>
+                      <w:r>
+                        <w:t>(a)</w:t>
+                      </w:r>
+                    </w:p>
+                    <w:p>
+                      <w:proofErr w:type="spellStart"/>
                       <w:r>
                         <w:rPr>
                           <w:b/>
                         </w:rPr>
-                        <w:t>Divide</w:t>
-                      </w:r>
+                        <w:t>addConstRight</w:t>
+                      </w:r>
+                      <w:proofErr w:type="spellEnd"/>
+                      <w:r>
+                        <w:tab/>
+                      </w:r>
+                      <w:r>
+                        <w:tab/>
+                      </w:r>
+                      <w:r>
+                        <w:tab/>
+                      </w:r>
+                      <w:r>
+                        <w:rPr>
+                          <w:i/>
+                        </w:rPr>
+                        <w:t>Precondition:</w:t>
+                      </w:r>
+                      <w:r>
+                        <w:t xml:space="preserve"> </w:t>
+                      </w:r>
+                      <w:proofErr w:type="spellStart"/>
+                      <w:r>
+                        <w:t>C</w:t>
+                      </w:r>
+                      <w:r>
+                        <w:t>onstRight</w:t>
+                      </w:r>
+                      <w:proofErr w:type="spellEnd"/>
+                      <w:r>
+                        <w:t>(a)</w:t>
+                      </w:r>
+                    </w:p>
+                    <w:p>
+                      <w:r>
+                        <w:tab/>
+                      </w:r>
+                      <w:r>
+                        <w:tab/>
+                      </w:r>
+                      <w:r>
+                        <w:tab/>
+                      </w:r>
+                      <w:r>
+                        <w:tab/>
+                      </w:r>
+                      <w:r>
+                        <w:rPr>
+                          <w:i/>
+                        </w:rPr>
+                        <w:t xml:space="preserve">Effect: </w:t>
+                      </w:r>
+                      <w:r>
+                        <w:rPr>
+                          <w:u w:val="single"/>
+                        </w:rPr>
+                        <w:t>Add</w:t>
+                      </w:r>
+                      <w:r>
+                        <w:t xml:space="preserve">: </w:t>
+                      </w:r>
+                      <w:proofErr w:type="spellStart"/>
+                      <w:r>
+                        <w:t>C</w:t>
+                      </w:r>
+                      <w:r>
+                        <w:t>onstLeft</w:t>
+                      </w:r>
+                      <w:proofErr w:type="spellEnd"/>
+                      <w:r>
+                        <w:t xml:space="preserve">(a), </w:t>
+                      </w:r>
+                      <w:r>
+                        <w:rPr>
+                          <w:u w:val="single"/>
+                        </w:rPr>
+                        <w:t>Remove</w:t>
+                      </w:r>
+                      <w:r>
+                        <w:t xml:space="preserve">: </w:t>
+                      </w:r>
+                      <w:proofErr w:type="spellStart"/>
+                      <w:r>
+                        <w:t>C</w:t>
+                      </w:r>
+                      <w:r>
+                        <w:t>onstRight</w:t>
+                      </w:r>
+                      <w:proofErr w:type="spellEnd"/>
+                      <w:r>
+                        <w:t>(a)</w:t>
+                      </w:r>
+                    </w:p>
+                    <w:p>
+                      <w:proofErr w:type="spellStart"/>
                       <w:r>
                         <w:rPr>
                           <w:b/>
                         </w:rPr>
+                        <w:t>divideLeft</w:t>
+                      </w:r>
+                      <w:proofErr w:type="spellEnd"/>
+                      <w:r>
+                        <w:rPr>
+                          <w:b/>
+                        </w:rPr>
                         <w:t>:</w:t>
                       </w:r>
                       <w:r>
@@ -7166,45 +7837,33 @@
                       </w:r>
                       <w:r>
                         <w:rPr>
-                          <w:b/>
-                        </w:rPr>
-                        <w:tab/>
-                      </w:r>
-                      <w:r>
-                        <w:rPr>
                           <w:i/>
                         </w:rPr>
                         <w:t xml:space="preserve">Precondition: </w:t>
                       </w:r>
                       <w:proofErr w:type="spellStart"/>
                       <w:r>
-                        <w:t>varLeft</w:t>
+                        <w:t>V</w:t>
+                      </w:r>
+                      <w:r>
+                        <w:t>arLeft</w:t>
                       </w:r>
                       <w:proofErr w:type="spellEnd"/>
                       <w:r>
-                        <w:rPr>
-                          <w:i/>
-                        </w:rPr>
                         <w:t>(a)</w:t>
                       </w:r>
                       <w:r>
-                        <w:rPr>
-                          <w:i/>
-                        </w:rPr>
                         <w:t xml:space="preserve"> ^ </w:t>
                       </w:r>
                       <w:proofErr w:type="spellStart"/>
                       <w:r>
-                        <w:rPr>
-                          <w:i/>
-                        </w:rPr>
-                        <w:t>constRight</w:t>
+                        <w:t>C</w:t>
+                      </w:r>
+                      <w:r>
+                        <w:t>onstRight</w:t>
                       </w:r>
                       <w:proofErr w:type="spellEnd"/>
                       <w:r>
-                        <w:rPr>
-                          <w:i/>
-                        </w:rPr>
                         <w:t>(b)</w:t>
                       </w:r>
                     </w:p>
@@ -7229,90 +7888,213 @@
                       </w:r>
                       <w:proofErr w:type="spellStart"/>
                       <w:r>
-                        <w:t>constRight</w:t>
+                        <w:t>C</w:t>
+                      </w:r>
+                      <w:r>
+                        <w:t>onstRight</w:t>
                       </w:r>
                       <w:proofErr w:type="spellEnd"/>
                       <w:r>
+                        <w:t>(</w:t>
+                      </w:r>
+                      <w:r>
+                        <w:t>b/a</w:t>
+                      </w:r>
+                      <w:r>
+                        <w:t>)</w:t>
+                      </w:r>
+                      <w:r>
+                        <w:t>,</w:t>
+                      </w:r>
+                      <w:r>
                         <w:rPr>
                           <w:i/>
                         </w:rPr>
-                        <w:t>(</w:t>
+                        <w:t xml:space="preserve"> </w:t>
+                      </w:r>
+                      <w:proofErr w:type="spellStart"/>
+                      <w:r>
+                        <w:t>V</w:t>
+                      </w:r>
+                      <w:r>
+                        <w:t>arLeft</w:t>
+                      </w:r>
+                      <w:proofErr w:type="spellEnd"/>
+                      <w:r>
+                        <w:t>(a/a)</w:t>
+                      </w:r>
+                      <w:r>
+                        <w:t>,</w:t>
                       </w:r>
                       <w:r>
                         <w:rPr>
                           <w:i/>
                         </w:rPr>
-                        <w:t>b/a</w:t>
+                        <w:t xml:space="preserve"> </w:t>
+                      </w:r>
+                      <w:r>
+                        <w:rPr>
+                          <w:u w:val="single"/>
+                        </w:rPr>
+                        <w:t>Remove</w:t>
+                      </w:r>
+                      <w:r>
+                        <w:t xml:space="preserve">: </w:t>
+                      </w:r>
+                      <w:proofErr w:type="spellStart"/>
+                      <w:r>
+                        <w:t>V</w:t>
+                      </w:r>
+                      <w:r>
+                        <w:t>arLeft</w:t>
+                      </w:r>
+                      <w:proofErr w:type="spellEnd"/>
+                      <w:r>
+                        <w:t>(a),</w:t>
+                      </w:r>
+                      <w:r>
+                        <w:t xml:space="preserve"> </w:t>
+                      </w:r>
+                      <w:proofErr w:type="spellStart"/>
+                      <w:r>
+                        <w:t>C</w:t>
+                      </w:r>
+                      <w:r>
+                        <w:t>onstRight</w:t>
+                      </w:r>
+                      <w:proofErr w:type="spellEnd"/>
+                      <w:r>
+                        <w:t>(b)</w:t>
+                      </w:r>
+                    </w:p>
+                    <w:p>
+                      <w:proofErr w:type="spellStart"/>
+                      <w:r>
+                        <w:rPr>
+                          <w:b/>
+                        </w:rPr>
+                        <w:t>divideRight</w:t>
+                      </w:r>
+                      <w:proofErr w:type="spellEnd"/>
+                      <w:r>
+                        <w:rPr>
+                          <w:b/>
+                        </w:rPr>
+                        <w:t>:</w:t>
+                      </w:r>
+                      <w:r>
+                        <w:tab/>
+                      </w:r>
+                      <w:r>
+                        <w:tab/>
+                      </w:r>
+                      <w:r>
+                        <w:tab/>
                       </w:r>
                       <w:r>
                         <w:rPr>
                           <w:i/>
                         </w:rPr>
-                        <w:t>)</w:t>
-                      </w:r>
+                        <w:t>Precondition:</w:t>
+                      </w:r>
+                      <w:r>
+                        <w:t xml:space="preserve"> </w:t>
+                      </w:r>
+                      <w:proofErr w:type="spellStart"/>
+                      <w:r>
+                        <w:t>V</w:t>
+                      </w:r>
+                      <w:r>
+                        <w:t>arRight</w:t>
+                      </w:r>
+                      <w:proofErr w:type="spellEnd"/>
+                      <w:r>
+                        <w:t xml:space="preserve">(a) ^ </w:t>
+                      </w:r>
+                      <w:proofErr w:type="spellStart"/>
+                      <w:r>
+                        <w:t>C</w:t>
+                      </w:r>
+                      <w:r>
+                        <w:t>onstLeft</w:t>
+                      </w:r>
+                      <w:proofErr w:type="spellEnd"/>
+                      <w:r>
+                        <w:t>(b)</w:t>
+                      </w:r>
+                    </w:p>
+                    <w:p>
+                      <w:pPr>
+                        <w:ind w:left="2880"/>
+                      </w:pPr>
                       <w:r>
                         <w:rPr>
                           <w:i/>
                         </w:rPr>
+                        <w:t>Effect:</w:t>
+                      </w:r>
+                      <w:r>
                         <w:t xml:space="preserve"> </w:t>
                       </w:r>
+                      <w:r>
+                        <w:rPr>
+                          <w:u w:val="single"/>
+                        </w:rPr>
+                        <w:t>Add</w:t>
+                      </w:r>
+                      <w:r>
+                        <w:t xml:space="preserve">: </w:t>
+                      </w:r>
                       <w:proofErr w:type="spellStart"/>
                       <w:r>
-                        <w:rPr>
-                          <w:i/>
-                        </w:rPr>
-                        <w:t>varLeft</w:t>
+                        <w:t>V</w:t>
+                      </w:r>
+                      <w:bookmarkStart w:id="3" w:name="_GoBack"/>
+                      <w:bookmarkEnd w:id="3"/>
+                      <w:r>
+                        <w:t>arRight</w:t>
                       </w:r>
                       <w:proofErr w:type="spellEnd"/>
                       <w:r>
-                        <w:rPr>
-                          <w:i/>
-                        </w:rPr>
-                        <w:t>(a/a</w:t>
-                      </w:r>
-                      <w:proofErr w:type="gramStart"/>
-                      <w:r>
-                        <w:rPr>
-                          <w:i/>
-                        </w:rPr>
-                        <w:t xml:space="preserve">) </w:t>
-                      </w:r>
-                      <w:r>
-                        <w:rPr>
-                          <w:i/>
-                        </w:rPr>
-                        <w:t>,</w:t>
-                      </w:r>
-                      <w:proofErr w:type="gramEnd"/>
-                      <w:r>
-                        <w:rPr>
-                          <w:i/>
-                        </w:rPr>
+                        <w:t xml:space="preserve">(1) ^ </w:t>
+                      </w:r>
+                      <w:proofErr w:type="spellStart"/>
+                      <w:r>
+                        <w:t>C</w:t>
+                      </w:r>
+                      <w:r>
+                        <w:t>onstLeft</w:t>
+                      </w:r>
+                      <w:proofErr w:type="spellEnd"/>
+                      <w:r>
+                        <w:t xml:space="preserve">(b/a) </w:t>
+                      </w:r>
+                      <w:r>
+                        <w:rPr>
+                          <w:u w:val="single"/>
+                        </w:rPr>
+                        <w:t>Remove:</w:t>
+                      </w:r>
+                      <w:r>
                         <w:t xml:space="preserve"> </w:t>
                       </w:r>
-                      <w:r>
-                        <w:rPr>
-                          <w:u w:val="single"/>
-                        </w:rPr>
-                        <w:t>Remove</w:t>
-                      </w:r>
-                      <w:r>
-                        <w:t xml:space="preserve">: </w:t>
-                      </w:r>
                       <w:proofErr w:type="spellStart"/>
                       <w:r>
-                        <w:t>varLeft</w:t>
+                        <w:t>V</w:t>
+                      </w:r>
+                      <w:r>
+                        <w:t>arRight</w:t>
                       </w:r>
                       <w:proofErr w:type="spellEnd"/>
                       <w:r>
-                        <w:t>(a),</w:t>
-                      </w:r>
-                      <w:r>
-                        <w:t xml:space="preserve"> </w:t>
+                        <w:t xml:space="preserve">(a), </w:t>
                       </w:r>
                       <w:proofErr w:type="spellStart"/>
                       <w:r>
-                        <w:t>constRight</w:t>
+                        <w:t>C</w:t>
+                      </w:r>
+                      <w:r>
+                        <w:t>onstLeft</w:t>
                       </w:r>
                       <w:proofErr w:type="spellEnd"/>
                       <w:r>
@@ -7382,6 +8164,7 @@
           <w:sz w:val="24"/>
           <w:szCs w:val="24"/>
         </w:rPr>
+        <w:lastRenderedPageBreak/>
         <mc:AlternateContent>
           <mc:Choice Requires="wps">
             <w:drawing>
@@ -7492,7 +8275,6 @@
           <w:sz w:val="24"/>
           <w:szCs w:val="24"/>
         </w:rPr>
-        <w:lastRenderedPageBreak/>
         <w:t>Then, i</w:t>
       </w:r>
       <w:r>
@@ -11608,7 +12390,7 @@
 </file>
 
 <file path=customXml/itemProps1.xml><?xml version="1.0" encoding="utf-8"?>
-<ds:datastoreItem xmlns:ds="http://schemas.openxmlformats.org/officeDocument/2006/customXml" ds:itemID="{FFC3292C-9539-4DE2-B5B7-8DFE9F84A48E}">
+<ds:datastoreItem xmlns:ds="http://schemas.openxmlformats.org/officeDocument/2006/customXml" ds:itemID="{9B26DD80-1586-4428-A6FE-F925A56CB1C2}">
   <ds:schemaRefs>
     <ds:schemaRef ds:uri="http://schemas.openxmlformats.org/officeDocument/2006/bibliography"/>
   </ds:schemaRefs>

</xml_diff>

<commit_message>
Working for simple cases and have added in actions for combining consts (dups not working)
</commit_message>
<xml_diff>
--- a/CS1571 Introduction to AI - Assignment 2.docx
+++ b/CS1571 Introduction to AI - Assignment 2.docx
@@ -4889,29 +4889,7 @@
                               <w:t>(x)</w:t>
                             </w:r>
                             <w:r>
-                              <w:t xml:space="preserve"> | </w:t>
-                            </w:r>
-                            <w:proofErr w:type="spellStart"/>
-                            <w:r>
-                              <w:t>V</w:t>
-                            </w:r>
-                            <w:r>
-                              <w:t>arRight</w:t>
-                            </w:r>
-                            <w:proofErr w:type="spellEnd"/>
-                            <w:r>
-                              <w:t xml:space="preserve">(1) &amp; </w:t>
-                            </w:r>
-                            <w:proofErr w:type="spellStart"/>
-                            <w:r>
-                              <w:t>C</w:t>
-                            </w:r>
-                            <w:r>
-                              <w:t>onstLeft</w:t>
-                            </w:r>
-                            <w:proofErr w:type="spellEnd"/>
-                            <w:r>
-                              <w:t>(x)   -- Where x is an intege</w:t>
+                              <w:t xml:space="preserve"> -- Where x is an intege</w:t>
                             </w:r>
                             <w:r>
                               <w:t>r</w:t>
@@ -4936,7 +4914,11 @@
           </mc:Choice>
           <mc:Fallback>
             <w:pict>
-              <v:shape w14:anchorId="08C0E250" id="_x0000_s1028" type="#_x0000_t202" style="position:absolute;left:0;text-align:left;margin-left:401.8pt;margin-top:18.95pt;width:453pt;height:49pt;z-index:251663360;visibility:visible;mso-wrap-style:square;mso-width-percent:0;mso-height-percent:0;mso-wrap-distance-left:9pt;mso-wrap-distance-top:3.6pt;mso-wrap-distance-right:9pt;mso-wrap-distance-bottom:3.6pt;mso-position-horizontal:right;mso-position-horizontal-relative:margin;mso-position-vertical:absolute;mso-position-vertical-relative:text;mso-width-percent:0;mso-height-percent:0;mso-width-relative:margin;mso-height-relative:margin;v-text-anchor:top" o:gfxdata="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">
+              <v:shapetype w14:anchorId="08C0E250" id="_x0000_t202" coordsize="21600,21600" o:spt="202" path="m,l,21600r21600,l21600,xe">
+                <v:stroke joinstyle="miter"/>
+                <v:path gradientshapeok="t" o:connecttype="rect"/>
+              </v:shapetype>
+              <v:shape id="_x0000_s1028" type="#_x0000_t202" style="position:absolute;left:0;text-align:left;margin-left:401.8pt;margin-top:18.95pt;width:453pt;height:49pt;z-index:251663360;visibility:visible;mso-wrap-style:square;mso-width-percent:0;mso-height-percent:0;mso-wrap-distance-left:9pt;mso-wrap-distance-top:3.6pt;mso-wrap-distance-right:9pt;mso-wrap-distance-bottom:3.6pt;mso-position-horizontal:right;mso-position-horizontal-relative:margin;mso-position-vertical:absolute;mso-position-vertical-relative:text;mso-width-percent:0;mso-height-percent:0;mso-width-relative:margin;mso-height-relative:margin;v-text-anchor:top" o:gfxdata="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">
                 <v:textbox>
                   <w:txbxContent>
                     <w:p>
@@ -4974,29 +4956,7 @@
                         <w:t>(x)</w:t>
                       </w:r>
                       <w:r>
-                        <w:t xml:space="preserve"> | </w:t>
-                      </w:r>
-                      <w:proofErr w:type="spellStart"/>
-                      <w:r>
-                        <w:t>V</w:t>
-                      </w:r>
-                      <w:r>
-                        <w:t>arRight</w:t>
-                      </w:r>
-                      <w:proofErr w:type="spellEnd"/>
-                      <w:r>
-                        <w:t xml:space="preserve">(1) &amp; </w:t>
-                      </w:r>
-                      <w:proofErr w:type="spellStart"/>
-                      <w:r>
-                        <w:t>C</w:t>
-                      </w:r>
-                      <w:r>
-                        <w:t>onstLeft</w:t>
-                      </w:r>
-                      <w:proofErr w:type="spellEnd"/>
-                      <w:r>
-                        <w:t>(x)   -- Where x is an intege</w:t>
+                        <w:t xml:space="preserve"> -- Where x is an intege</w:t>
                       </w:r>
                       <w:r>
                         <w:t>r</w:t>
@@ -5068,15 +5028,15 @@
         <mc:AlternateContent>
           <mc:Choice Requires="wps">
             <w:drawing>
-              <wp:anchor distT="45720" distB="45720" distL="114300" distR="114300" simplePos="0" relativeHeight="251665408" behindDoc="0" locked="0" layoutInCell="1" allowOverlap="1" wp14:anchorId="269564E2" wp14:editId="5789B946">
+              <wp:anchor distT="45720" distB="45720" distL="114300" distR="114300" simplePos="0" relativeHeight="251665408" behindDoc="0" locked="0" layoutInCell="1" allowOverlap="1" wp14:anchorId="269564E2" wp14:editId="2291ABEB">
                 <wp:simplePos x="0" y="0"/>
                 <wp:positionH relativeFrom="margin">
-                  <wp:align>left</wp:align>
+                  <wp:align>right</wp:align>
                 </wp:positionH>
                 <wp:positionV relativeFrom="paragraph">
                   <wp:posOffset>525145</wp:posOffset>
                 </wp:positionV>
-                <wp:extent cx="5924550" cy="6438900"/>
+                <wp:extent cx="5924550" cy="4419600"/>
                 <wp:effectExtent l="0" t="0" r="19050" b="19050"/>
                 <wp:wrapSquare wrapText="bothSides"/>
                 <wp:docPr id="3" name="Text Box 3"/>
@@ -5092,7 +5052,7 @@
                       <wps:spPr bwMode="auto">
                         <a:xfrm>
                           <a:off x="0" y="0"/>
-                          <a:ext cx="5924550" cy="6438900"/>
+                          <a:ext cx="5924550" cy="4419600"/>
                         </a:xfrm>
                         <a:prstGeom prst="rect">
                           <a:avLst/>
@@ -5112,6 +5072,7 @@
                       <wps:txbx>
                         <w:txbxContent>
                           <w:p>
+                            <w:bookmarkStart w:id="0" w:name="_GoBack"/>
                             <w:proofErr w:type="spellStart"/>
                             <w:proofErr w:type="gramStart"/>
                             <w:r>
@@ -5173,7 +5134,7 @@
                             <w:r>
                               <w:t xml:space="preserve">: </w:t>
                             </w:r>
-                            <w:bookmarkStart w:id="0" w:name="_Hlk24497890"/>
+                            <w:bookmarkStart w:id="1" w:name="_Hlk24497890"/>
                             <w:proofErr w:type="spellStart"/>
                             <w:r>
                               <w:t>C</w:t>
@@ -5181,7 +5142,7 @@
                             <w:r>
                               <w:t>onstLeft</w:t>
                             </w:r>
-                            <w:bookmarkEnd w:id="0"/>
+                            <w:bookmarkEnd w:id="1"/>
                             <w:proofErr w:type="spellEnd"/>
                             <w:r>
                               <w:t xml:space="preserve">(a) </w:t>
@@ -5828,45 +5789,42 @@
                               <w:rPr>
                                 <w:b/>
                               </w:rPr>
-                              <w:t>addVarLeft</w:t>
+                              <w:t>addVar</w:t>
                             </w:r>
                             <w:proofErr w:type="spellEnd"/>
                             <w:r>
                               <w:rPr>
                                 <w:b/>
                               </w:rPr>
-                              <w:t>:</w:t>
-                            </w:r>
-                            <w:r>
-                              <w:rPr>
-                                <w:b/>
-                              </w:rPr>
+                              <w:t xml:space="preserve">: </w:t>
+                            </w:r>
+                            <w:r>
                               <w:tab/>
                             </w:r>
                             <w:r>
-                              <w:rPr>
-                                <w:b/>
-                              </w:rPr>
                               <w:tab/>
                             </w:r>
                             <w:r>
-                              <w:rPr>
-                                <w:b/>
-                              </w:rPr>
                               <w:tab/>
                             </w:r>
                             <w:r>
                               <w:rPr>
                                 <w:i/>
                               </w:rPr>
-                              <w:t xml:space="preserve">Precondition: </w:t>
+                              <w:t>Precondition</w:t>
+                            </w:r>
+                            <w:r>
+                              <w:t xml:space="preserve">: </w:t>
                             </w:r>
                             <w:proofErr w:type="spellStart"/>
                             <w:r>
                               <w:t>V</w:t>
                             </w:r>
                             <w:r>
-                              <w:t>arLeft</w:t>
+                              <w:t>ar</w:t>
+                            </w:r>
+                            <w:r>
+                              <w:t>Right</w:t>
                             </w:r>
                             <w:proofErr w:type="spellEnd"/>
                             <w:r>
@@ -5890,10 +5848,10 @@
                               <w:rPr>
                                 <w:i/>
                               </w:rPr>
-                              <w:t>Effect:</w:t>
-                            </w:r>
-                            <w:r>
-                              <w:t xml:space="preserve"> </w:t>
+                              <w:t>Effect</w:t>
+                            </w:r>
+                            <w:r>
+                              <w:t xml:space="preserve">: </w:t>
                             </w:r>
                             <w:r>
                               <w:rPr>
@@ -5909,27 +5867,30 @@
                               <w:t>V</w:t>
                             </w:r>
                             <w:r>
+                              <w:t>arLeft</w:t>
+                            </w:r>
+                            <w:proofErr w:type="spellEnd"/>
+                            <w:r>
+                              <w:t>(a)</w:t>
+                            </w:r>
+                            <w:r>
+                              <w:t xml:space="preserve">, </w:t>
+                            </w:r>
+                            <w:r>
+                              <w:rPr>
+                                <w:u w:val="single"/>
+                              </w:rPr>
+                              <w:t>Remove</w:t>
+                            </w:r>
+                            <w:r>
+                              <w:t xml:space="preserve">: </w:t>
+                            </w:r>
+                            <w:proofErr w:type="spellStart"/>
+                            <w:r>
+                              <w:t>V</w:t>
+                            </w:r>
+                            <w:r>
                               <w:t>arRight</w:t>
-                            </w:r>
-                            <w:proofErr w:type="spellEnd"/>
-                            <w:r>
-                              <w:t xml:space="preserve">(a), </w:t>
-                            </w:r>
-                            <w:r>
-                              <w:rPr>
-                                <w:u w:val="single"/>
-                              </w:rPr>
-                              <w:t>Remove</w:t>
-                            </w:r>
-                            <w:r>
-                              <w:t xml:space="preserve">: </w:t>
-                            </w:r>
-                            <w:proofErr w:type="spellStart"/>
-                            <w:r>
-                              <w:t>V</w:t>
-                            </w:r>
-                            <w:r>
-                              <w:t>arLeft</w:t>
                             </w:r>
                             <w:proofErr w:type="spellEnd"/>
                             <w:r>
@@ -5942,48 +5903,54 @@
                               <w:rPr>
                                 <w:b/>
                               </w:rPr>
-                              <w:t>addVar</w:t>
+                              <w:t>add</w:t>
                             </w:r>
                             <w:r>
                               <w:rPr>
                                 <w:b/>
                               </w:rPr>
-                              <w:t>Right</w:t>
+                              <w:t>Const</w:t>
                             </w:r>
                             <w:proofErr w:type="spellEnd"/>
                             <w:r>
                               <w:rPr>
                                 <w:b/>
                               </w:rPr>
+                              <w:t>:</w:t>
+                            </w:r>
+                            <w:r>
+                              <w:rPr>
+                                <w:b/>
+                              </w:rPr>
+                              <w:tab/>
+                            </w:r>
+                            <w:r>
+                              <w:rPr>
+                                <w:b/>
+                              </w:rPr>
+                              <w:tab/>
+                            </w:r>
+                            <w:r>
+                              <w:rPr>
+                                <w:b/>
+                              </w:rPr>
+                              <w:tab/>
+                            </w:r>
+                            <w:r>
+                              <w:rPr>
+                                <w:i/>
+                              </w:rPr>
+                              <w:t>Precondition</w:t>
+                            </w:r>
+                            <w:r>
                               <w:t xml:space="preserve">: </w:t>
                             </w:r>
-                            <w:r>
-                              <w:tab/>
-                            </w:r>
-                            <w:r>
-                              <w:tab/>
-                            </w:r>
-                            <w:r>
-                              <w:tab/>
-                            </w:r>
-                            <w:r>
-                              <w:rPr>
-                                <w:i/>
-                              </w:rPr>
-                              <w:t>Precondition</w:t>
-                            </w:r>
-                            <w:r>
-                              <w:t xml:space="preserve">: </w:t>
-                            </w:r>
                             <w:proofErr w:type="spellStart"/>
                             <w:r>
-                              <w:t>V</w:t>
-                            </w:r>
-                            <w:r>
-                              <w:t>ar</w:t>
-                            </w:r>
-                            <w:r>
-                              <w:t>Right</w:t>
+                              <w:t>C</w:t>
+                            </w:r>
+                            <w:r>
+                              <w:t>onstLeft</w:t>
                             </w:r>
                             <w:proofErr w:type="spellEnd"/>
                             <w:r>
@@ -6019,37 +5986,46 @@
                               <w:t>Add</w:t>
                             </w:r>
                             <w:r>
+                              <w:t>:</w:t>
+                            </w:r>
+                            <w:r>
+                              <w:t xml:space="preserve"> </w:t>
+                            </w:r>
+                            <w:proofErr w:type="spellStart"/>
+                            <w:r>
+                              <w:t>C</w:t>
+                            </w:r>
+                            <w:r>
+                              <w:t>onstRight</w:t>
+                            </w:r>
+                            <w:proofErr w:type="spellEnd"/>
+                            <w:r>
+                              <w:t>(</w:t>
+                            </w:r>
+                            <w:r>
+                              <w:t>a</w:t>
+                            </w:r>
+                            <w:r>
+                              <w:t>)</w:t>
+                            </w:r>
+                            <w:r>
+                              <w:t xml:space="preserve">, </w:t>
+                            </w:r>
+                            <w:r>
+                              <w:rPr>
+                                <w:u w:val="single"/>
+                              </w:rPr>
+                              <w:t>Remove</w:t>
+                            </w:r>
+                            <w:r>
                               <w:t xml:space="preserve">: </w:t>
                             </w:r>
                             <w:proofErr w:type="spellStart"/>
                             <w:r>
-                              <w:t>V</w:t>
-                            </w:r>
-                            <w:r>
-                              <w:t>arLeft</w:t>
-                            </w:r>
-                            <w:proofErr w:type="spellEnd"/>
-                            <w:r>
-                              <w:t>(a)</w:t>
-                            </w:r>
-                            <w:r>
-                              <w:t xml:space="preserve">, </w:t>
-                            </w:r>
-                            <w:r>
-                              <w:rPr>
-                                <w:u w:val="single"/>
-                              </w:rPr>
-                              <w:t>Remove</w:t>
-                            </w:r>
-                            <w:r>
-                              <w:t xml:space="preserve">: </w:t>
-                            </w:r>
-                            <w:proofErr w:type="spellStart"/>
-                            <w:r>
-                              <w:t>V</w:t>
-                            </w:r>
-                            <w:r>
-                              <w:t>arRight</w:t>
+                              <w:t>C</w:t>
+                            </w:r>
+                            <w:r>
+                              <w:t>onstLeft</w:t>
                             </w:r>
                             <w:proofErr w:type="spellEnd"/>
                             <w:r>
@@ -6057,254 +6033,12 @@
                             </w:r>
                           </w:p>
                           <w:p>
-                            <w:proofErr w:type="spellStart"/>
                             <w:r>
                               <w:rPr>
                                 <w:b/>
                               </w:rPr>
-                              <w:t>add</w:t>
-                            </w:r>
-                            <w:r>
-                              <w:rPr>
-                                <w:b/>
-                              </w:rPr>
-                              <w:t>Const</w:t>
-                            </w:r>
-                            <w:r>
-                              <w:rPr>
-                                <w:b/>
-                              </w:rPr>
-                              <w:t>Left</w:t>
-                            </w:r>
-                            <w:proofErr w:type="spellEnd"/>
-                            <w:r>
-                              <w:rPr>
-                                <w:b/>
-                              </w:rPr>
-                              <w:t>:</w:t>
-                            </w:r>
-                            <w:r>
-                              <w:rPr>
-                                <w:b/>
-                              </w:rPr>
-                              <w:tab/>
-                            </w:r>
-                            <w:r>
-                              <w:rPr>
-                                <w:b/>
-                              </w:rPr>
-                              <w:tab/>
-                            </w:r>
-                            <w:r>
-                              <w:rPr>
-                                <w:b/>
-                              </w:rPr>
-                              <w:tab/>
-                            </w:r>
-                            <w:r>
-                              <w:rPr>
-                                <w:i/>
-                              </w:rPr>
-                              <w:t>Precondition</w:t>
-                            </w:r>
-                            <w:r>
-                              <w:t xml:space="preserve">: </w:t>
-                            </w:r>
-                            <w:proofErr w:type="spellStart"/>
-                            <w:r>
-                              <w:t>C</w:t>
-                            </w:r>
-                            <w:r>
-                              <w:t>onstLeft</w:t>
-                            </w:r>
-                            <w:proofErr w:type="spellEnd"/>
-                            <w:r>
-                              <w:t>(a)</w:t>
-                            </w:r>
-                          </w:p>
-                          <w:p>
-                            <w:r>
-                              <w:tab/>
-                            </w:r>
-                            <w:r>
-                              <w:tab/>
-                            </w:r>
-                            <w:r>
-                              <w:tab/>
-                            </w:r>
-                            <w:r>
-                              <w:tab/>
-                            </w:r>
-                            <w:r>
-                              <w:rPr>
-                                <w:i/>
-                              </w:rPr>
-                              <w:t>Effect</w:t>
-                            </w:r>
-                            <w:r>
-                              <w:t xml:space="preserve">: </w:t>
-                            </w:r>
-                            <w:r>
-                              <w:rPr>
-                                <w:u w:val="single"/>
-                              </w:rPr>
-                              <w:t>Add</w:t>
-                            </w:r>
-                            <w:r>
-                              <w:t>:</w:t>
-                            </w:r>
-                            <w:r>
-                              <w:t xml:space="preserve"> </w:t>
-                            </w:r>
-                            <w:proofErr w:type="spellStart"/>
-                            <w:r>
-                              <w:t>C</w:t>
-                            </w:r>
-                            <w:r>
-                              <w:t>onstRight</w:t>
-                            </w:r>
-                            <w:proofErr w:type="spellEnd"/>
-                            <w:r>
-                              <w:t>(</w:t>
-                            </w:r>
-                            <w:r>
-                              <w:t>a</w:t>
-                            </w:r>
-                            <w:r>
-                              <w:t>)</w:t>
-                            </w:r>
-                            <w:r>
-                              <w:t xml:space="preserve">, </w:t>
-                            </w:r>
-                            <w:r>
-                              <w:rPr>
-                                <w:u w:val="single"/>
-                              </w:rPr>
-                              <w:t>Remove</w:t>
-                            </w:r>
-                            <w:r>
-                              <w:t xml:space="preserve">: </w:t>
-                            </w:r>
-                            <w:proofErr w:type="spellStart"/>
-                            <w:r>
-                              <w:t>C</w:t>
-                            </w:r>
-                            <w:r>
-                              <w:t>onstLeft</w:t>
-                            </w:r>
-                            <w:proofErr w:type="spellEnd"/>
-                            <w:r>
-                              <w:t>(a)</w:t>
-                            </w:r>
-                          </w:p>
-                          <w:p>
-                            <w:proofErr w:type="spellStart"/>
-                            <w:r>
-                              <w:rPr>
-                                <w:b/>
-                              </w:rPr>
-                              <w:t>addConstRight</w:t>
-                            </w:r>
-                            <w:proofErr w:type="spellEnd"/>
-                            <w:r>
-                              <w:tab/>
-                            </w:r>
-                            <w:r>
-                              <w:tab/>
-                            </w:r>
-                            <w:r>
-                              <w:tab/>
-                            </w:r>
-                            <w:r>
-                              <w:rPr>
-                                <w:i/>
-                              </w:rPr>
-                              <w:t>Precondition:</w:t>
-                            </w:r>
-                            <w:r>
-                              <w:t xml:space="preserve"> </w:t>
-                            </w:r>
-                            <w:proofErr w:type="spellStart"/>
-                            <w:r>
-                              <w:t>C</w:t>
-                            </w:r>
-                            <w:r>
-                              <w:t>onstRight</w:t>
-                            </w:r>
-                            <w:proofErr w:type="spellEnd"/>
-                            <w:r>
-                              <w:t>(a)</w:t>
-                            </w:r>
-                          </w:p>
-                          <w:p>
-                            <w:r>
-                              <w:tab/>
-                            </w:r>
-                            <w:r>
-                              <w:tab/>
-                            </w:r>
-                            <w:r>
-                              <w:tab/>
-                            </w:r>
-                            <w:r>
-                              <w:tab/>
-                            </w:r>
-                            <w:r>
-                              <w:rPr>
-                                <w:i/>
-                              </w:rPr>
-                              <w:t xml:space="preserve">Effect: </w:t>
-                            </w:r>
-                            <w:r>
-                              <w:rPr>
-                                <w:u w:val="single"/>
-                              </w:rPr>
-                              <w:t>Add</w:t>
-                            </w:r>
-                            <w:r>
-                              <w:t xml:space="preserve">: </w:t>
-                            </w:r>
-                            <w:proofErr w:type="spellStart"/>
-                            <w:r>
-                              <w:t>C</w:t>
-                            </w:r>
-                            <w:r>
-                              <w:t>onstLeft</w:t>
-                            </w:r>
-                            <w:proofErr w:type="spellEnd"/>
-                            <w:r>
-                              <w:t xml:space="preserve">(a), </w:t>
-                            </w:r>
-                            <w:r>
-                              <w:rPr>
-                                <w:u w:val="single"/>
-                              </w:rPr>
-                              <w:t>Remove</w:t>
-                            </w:r>
-                            <w:r>
-                              <w:t xml:space="preserve">: </w:t>
-                            </w:r>
-                            <w:proofErr w:type="spellStart"/>
-                            <w:r>
-                              <w:t>C</w:t>
-                            </w:r>
-                            <w:r>
-                              <w:t>onstRight</w:t>
-                            </w:r>
-                            <w:proofErr w:type="spellEnd"/>
-                            <w:r>
-                              <w:t>(a)</w:t>
-                            </w:r>
-                          </w:p>
-                          <w:p>
-                            <w:proofErr w:type="spellStart"/>
-                            <w:r>
-                              <w:rPr>
-                                <w:b/>
-                              </w:rPr>
-                              <w:t>divideLeft</w:t>
-                            </w:r>
-                            <w:proofErr w:type="spellEnd"/>
+                              <w:t>divide</w:t>
+                            </w:r>
                             <w:r>
                               <w:rPr>
                                 <w:b/>
@@ -6460,140 +6194,7 @@
                             <w:r>
                               <w:t>(b)</w:t>
                             </w:r>
-                          </w:p>
-                          <w:p>
-                            <w:proofErr w:type="spellStart"/>
-                            <w:r>
-                              <w:rPr>
-                                <w:b/>
-                              </w:rPr>
-                              <w:t>divideRight</w:t>
-                            </w:r>
-                            <w:proofErr w:type="spellEnd"/>
-                            <w:r>
-                              <w:rPr>
-                                <w:b/>
-                              </w:rPr>
-                              <w:t>:</w:t>
-                            </w:r>
-                            <w:r>
-                              <w:tab/>
-                            </w:r>
-                            <w:r>
-                              <w:tab/>
-                            </w:r>
-                            <w:r>
-                              <w:tab/>
-                            </w:r>
-                            <w:r>
-                              <w:rPr>
-                                <w:i/>
-                              </w:rPr>
-                              <w:t>Precondition:</w:t>
-                            </w:r>
-                            <w:r>
-                              <w:t xml:space="preserve"> </w:t>
-                            </w:r>
-                            <w:proofErr w:type="spellStart"/>
-                            <w:r>
-                              <w:t>V</w:t>
-                            </w:r>
-                            <w:r>
-                              <w:t>arRight</w:t>
-                            </w:r>
-                            <w:proofErr w:type="spellEnd"/>
-                            <w:r>
-                              <w:t xml:space="preserve">(a) ^ </w:t>
-                            </w:r>
-                            <w:proofErr w:type="spellStart"/>
-                            <w:r>
-                              <w:t>C</w:t>
-                            </w:r>
-                            <w:r>
-                              <w:t>onstLeft</w:t>
-                            </w:r>
-                            <w:proofErr w:type="spellEnd"/>
-                            <w:r>
-                              <w:t>(b)</w:t>
-                            </w:r>
-                          </w:p>
-                          <w:p>
-                            <w:pPr>
-                              <w:ind w:left="2880"/>
-                            </w:pPr>
-                            <w:r>
-                              <w:rPr>
-                                <w:i/>
-                              </w:rPr>
-                              <w:t>Effect:</w:t>
-                            </w:r>
-                            <w:r>
-                              <w:t xml:space="preserve"> </w:t>
-                            </w:r>
-                            <w:r>
-                              <w:rPr>
-                                <w:u w:val="single"/>
-                              </w:rPr>
-                              <w:t>Add</w:t>
-                            </w:r>
-                            <w:r>
-                              <w:t xml:space="preserve">: </w:t>
-                            </w:r>
-                            <w:proofErr w:type="spellStart"/>
-                            <w:r>
-                              <w:t>V</w:t>
-                            </w:r>
-                            <w:bookmarkStart w:id="1" w:name="_GoBack"/>
-                            <w:bookmarkEnd w:id="1"/>
-                            <w:r>
-                              <w:t>arRight</w:t>
-                            </w:r>
-                            <w:proofErr w:type="spellEnd"/>
-                            <w:r>
-                              <w:t xml:space="preserve">(1) ^ </w:t>
-                            </w:r>
-                            <w:proofErr w:type="spellStart"/>
-                            <w:r>
-                              <w:t>C</w:t>
-                            </w:r>
-                            <w:r>
-                              <w:t>onstLeft</w:t>
-                            </w:r>
-                            <w:proofErr w:type="spellEnd"/>
-                            <w:r>
-                              <w:t xml:space="preserve">(b/a) </w:t>
-                            </w:r>
-                            <w:r>
-                              <w:rPr>
-                                <w:u w:val="single"/>
-                              </w:rPr>
-                              <w:t>Remove:</w:t>
-                            </w:r>
-                            <w:r>
-                              <w:t xml:space="preserve"> </w:t>
-                            </w:r>
-                            <w:proofErr w:type="spellStart"/>
-                            <w:r>
-                              <w:t>V</w:t>
-                            </w:r>
-                            <w:r>
-                              <w:t>arRight</w:t>
-                            </w:r>
-                            <w:proofErr w:type="spellEnd"/>
-                            <w:r>
-                              <w:t xml:space="preserve">(a), </w:t>
-                            </w:r>
-                            <w:proofErr w:type="spellStart"/>
-                            <w:r>
-                              <w:t>C</w:t>
-                            </w:r>
-                            <w:r>
-                              <w:t>onstLeft</w:t>
-                            </w:r>
-                            <w:proofErr w:type="spellEnd"/>
-                            <w:r>
-                              <w:t>(b)</w:t>
-                            </w:r>
+                            <w:bookmarkEnd w:id="0"/>
                           </w:p>
                         </w:txbxContent>
                       </wps:txbx>
@@ -6614,10 +6215,11 @@
           </mc:Choice>
           <mc:Fallback>
             <w:pict>
-              <v:shape w14:anchorId="269564E2" id="Text Box 3" o:spid="_x0000_s1029" type="#_x0000_t202" style="position:absolute;left:0;text-align:left;margin-left:0;margin-top:41.35pt;width:466.5pt;height:507pt;z-index:251665408;visibility:visible;mso-wrap-style:square;mso-width-percent:0;mso-height-percent:0;mso-wrap-distance-left:9pt;mso-wrap-distance-top:3.6pt;mso-wrap-distance-right:9pt;mso-wrap-distance-bottom:3.6pt;mso-position-horizontal:left;mso-position-horizontal-relative:margin;mso-position-vertical:absolute;mso-position-vertical-relative:text;mso-width-percent:0;mso-height-percent:0;mso-width-relative:margin;mso-height-relative:margin;v-text-anchor:top" o:gfxdata="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">
+              <v:shape w14:anchorId="269564E2" id="Text Box 3" o:spid="_x0000_s1029" type="#_x0000_t202" style="position:absolute;left:0;text-align:left;margin-left:415.3pt;margin-top:41.35pt;width:466.5pt;height:348pt;z-index:251665408;visibility:visible;mso-wrap-style:square;mso-width-percent:0;mso-height-percent:0;mso-wrap-distance-left:9pt;mso-wrap-distance-top:3.6pt;mso-wrap-distance-right:9pt;mso-wrap-distance-bottom:3.6pt;mso-position-horizontal:right;mso-position-horizontal-relative:margin;mso-position-vertical:absolute;mso-position-vertical-relative:text;mso-width-percent:0;mso-height-percent:0;mso-width-relative:margin;mso-height-relative:margin;v-text-anchor:top" o:gfxdata="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">
                 <v:textbox>
                   <w:txbxContent>
                     <w:p>
+                      <w:bookmarkStart w:id="2" w:name="_GoBack"/>
                       <w:proofErr w:type="spellStart"/>
                       <w:proofErr w:type="gramStart"/>
                       <w:r>
@@ -6679,7 +6281,7 @@
                       <w:r>
                         <w:t xml:space="preserve">: </w:t>
                       </w:r>
-                      <w:bookmarkStart w:id="2" w:name="_Hlk24497890"/>
+                      <w:bookmarkStart w:id="3" w:name="_Hlk24497890"/>
                       <w:proofErr w:type="spellStart"/>
                       <w:r>
                         <w:t>C</w:t>
@@ -6687,7 +6289,7 @@
                       <w:r>
                         <w:t>onstLeft</w:t>
                       </w:r>
-                      <w:bookmarkEnd w:id="2"/>
+                      <w:bookmarkEnd w:id="3"/>
                       <w:proofErr w:type="spellEnd"/>
                       <w:r>
                         <w:t xml:space="preserve">(a) </w:t>
@@ -7334,45 +6936,42 @@
                         <w:rPr>
                           <w:b/>
                         </w:rPr>
-                        <w:t>addVarLeft</w:t>
+                        <w:t>addVar</w:t>
                       </w:r>
                       <w:proofErr w:type="spellEnd"/>
                       <w:r>
                         <w:rPr>
                           <w:b/>
                         </w:rPr>
-                        <w:t>:</w:t>
-                      </w:r>
-                      <w:r>
-                        <w:rPr>
-                          <w:b/>
-                        </w:rPr>
+                        <w:t xml:space="preserve">: </w:t>
+                      </w:r>
+                      <w:r>
                         <w:tab/>
                       </w:r>
                       <w:r>
-                        <w:rPr>
-                          <w:b/>
-                        </w:rPr>
                         <w:tab/>
                       </w:r>
                       <w:r>
-                        <w:rPr>
-                          <w:b/>
-                        </w:rPr>
                         <w:tab/>
                       </w:r>
                       <w:r>
                         <w:rPr>
                           <w:i/>
                         </w:rPr>
-                        <w:t xml:space="preserve">Precondition: </w:t>
+                        <w:t>Precondition</w:t>
+                      </w:r>
+                      <w:r>
+                        <w:t xml:space="preserve">: </w:t>
                       </w:r>
                       <w:proofErr w:type="spellStart"/>
                       <w:r>
                         <w:t>V</w:t>
                       </w:r>
                       <w:r>
-                        <w:t>arLeft</w:t>
+                        <w:t>ar</w:t>
+                      </w:r>
+                      <w:r>
+                        <w:t>Right</w:t>
                       </w:r>
                       <w:proofErr w:type="spellEnd"/>
                       <w:r>
@@ -7396,10 +6995,10 @@
                         <w:rPr>
                           <w:i/>
                         </w:rPr>
-                        <w:t>Effect:</w:t>
-                      </w:r>
-                      <w:r>
-                        <w:t xml:space="preserve"> </w:t>
+                        <w:t>Effect</w:t>
+                      </w:r>
+                      <w:r>
+                        <w:t xml:space="preserve">: </w:t>
                       </w:r>
                       <w:r>
                         <w:rPr>
@@ -7415,27 +7014,30 @@
                         <w:t>V</w:t>
                       </w:r>
                       <w:r>
+                        <w:t>arLeft</w:t>
+                      </w:r>
+                      <w:proofErr w:type="spellEnd"/>
+                      <w:r>
+                        <w:t>(a)</w:t>
+                      </w:r>
+                      <w:r>
+                        <w:t xml:space="preserve">, </w:t>
+                      </w:r>
+                      <w:r>
+                        <w:rPr>
+                          <w:u w:val="single"/>
+                        </w:rPr>
+                        <w:t>Remove</w:t>
+                      </w:r>
+                      <w:r>
+                        <w:t xml:space="preserve">: </w:t>
+                      </w:r>
+                      <w:proofErr w:type="spellStart"/>
+                      <w:r>
+                        <w:t>V</w:t>
+                      </w:r>
+                      <w:r>
                         <w:t>arRight</w:t>
-                      </w:r>
-                      <w:proofErr w:type="spellEnd"/>
-                      <w:r>
-                        <w:t xml:space="preserve">(a), </w:t>
-                      </w:r>
-                      <w:r>
-                        <w:rPr>
-                          <w:u w:val="single"/>
-                        </w:rPr>
-                        <w:t>Remove</w:t>
-                      </w:r>
-                      <w:r>
-                        <w:t xml:space="preserve">: </w:t>
-                      </w:r>
-                      <w:proofErr w:type="spellStart"/>
-                      <w:r>
-                        <w:t>V</w:t>
-                      </w:r>
-                      <w:r>
-                        <w:t>arLeft</w:t>
                       </w:r>
                       <w:proofErr w:type="spellEnd"/>
                       <w:r>
@@ -7448,48 +7050,54 @@
                         <w:rPr>
                           <w:b/>
                         </w:rPr>
-                        <w:t>addVar</w:t>
+                        <w:t>add</w:t>
                       </w:r>
                       <w:r>
                         <w:rPr>
                           <w:b/>
                         </w:rPr>
-                        <w:t>Right</w:t>
+                        <w:t>Const</w:t>
                       </w:r>
                       <w:proofErr w:type="spellEnd"/>
                       <w:r>
                         <w:rPr>
                           <w:b/>
                         </w:rPr>
+                        <w:t>:</w:t>
+                      </w:r>
+                      <w:r>
+                        <w:rPr>
+                          <w:b/>
+                        </w:rPr>
+                        <w:tab/>
+                      </w:r>
+                      <w:r>
+                        <w:rPr>
+                          <w:b/>
+                        </w:rPr>
+                        <w:tab/>
+                      </w:r>
+                      <w:r>
+                        <w:rPr>
+                          <w:b/>
+                        </w:rPr>
+                        <w:tab/>
+                      </w:r>
+                      <w:r>
+                        <w:rPr>
+                          <w:i/>
+                        </w:rPr>
+                        <w:t>Precondition</w:t>
+                      </w:r>
+                      <w:r>
                         <w:t xml:space="preserve">: </w:t>
                       </w:r>
-                      <w:r>
-                        <w:tab/>
-                      </w:r>
-                      <w:r>
-                        <w:tab/>
-                      </w:r>
-                      <w:r>
-                        <w:tab/>
-                      </w:r>
-                      <w:r>
-                        <w:rPr>
-                          <w:i/>
-                        </w:rPr>
-                        <w:t>Precondition</w:t>
-                      </w:r>
-                      <w:r>
-                        <w:t xml:space="preserve">: </w:t>
-                      </w:r>
                       <w:proofErr w:type="spellStart"/>
                       <w:r>
-                        <w:t>V</w:t>
-                      </w:r>
-                      <w:r>
-                        <w:t>ar</w:t>
-                      </w:r>
-                      <w:r>
-                        <w:t>Right</w:t>
+                        <w:t>C</w:t>
+                      </w:r>
+                      <w:r>
+                        <w:t>onstLeft</w:t>
                       </w:r>
                       <w:proofErr w:type="spellEnd"/>
                       <w:r>
@@ -7525,37 +7133,46 @@
                         <w:t>Add</w:t>
                       </w:r>
                       <w:r>
+                        <w:t>:</w:t>
+                      </w:r>
+                      <w:r>
+                        <w:t xml:space="preserve"> </w:t>
+                      </w:r>
+                      <w:proofErr w:type="spellStart"/>
+                      <w:r>
+                        <w:t>C</w:t>
+                      </w:r>
+                      <w:r>
+                        <w:t>onstRight</w:t>
+                      </w:r>
+                      <w:proofErr w:type="spellEnd"/>
+                      <w:r>
+                        <w:t>(</w:t>
+                      </w:r>
+                      <w:r>
+                        <w:t>a</w:t>
+                      </w:r>
+                      <w:r>
+                        <w:t>)</w:t>
+                      </w:r>
+                      <w:r>
+                        <w:t xml:space="preserve">, </w:t>
+                      </w:r>
+                      <w:r>
+                        <w:rPr>
+                          <w:u w:val="single"/>
+                        </w:rPr>
+                        <w:t>Remove</w:t>
+                      </w:r>
+                      <w:r>
                         <w:t xml:space="preserve">: </w:t>
                       </w:r>
                       <w:proofErr w:type="spellStart"/>
                       <w:r>
-                        <w:t>V</w:t>
-                      </w:r>
-                      <w:r>
-                        <w:t>arLeft</w:t>
-                      </w:r>
-                      <w:proofErr w:type="spellEnd"/>
-                      <w:r>
-                        <w:t>(a)</w:t>
-                      </w:r>
-                      <w:r>
-                        <w:t xml:space="preserve">, </w:t>
-                      </w:r>
-                      <w:r>
-                        <w:rPr>
-                          <w:u w:val="single"/>
-                        </w:rPr>
-                        <w:t>Remove</w:t>
-                      </w:r>
-                      <w:r>
-                        <w:t xml:space="preserve">: </w:t>
-                      </w:r>
-                      <w:proofErr w:type="spellStart"/>
-                      <w:r>
-                        <w:t>V</w:t>
-                      </w:r>
-                      <w:r>
-                        <w:t>arRight</w:t>
+                        <w:t>C</w:t>
+                      </w:r>
+                      <w:r>
+                        <w:t>onstLeft</w:t>
                       </w:r>
                       <w:proofErr w:type="spellEnd"/>
                       <w:r>
@@ -7563,254 +7180,12 @@
                       </w:r>
                     </w:p>
                     <w:p>
-                      <w:proofErr w:type="spellStart"/>
                       <w:r>
                         <w:rPr>
                           <w:b/>
                         </w:rPr>
-                        <w:t>add</w:t>
-                      </w:r>
-                      <w:r>
-                        <w:rPr>
-                          <w:b/>
-                        </w:rPr>
-                        <w:t>Const</w:t>
-                      </w:r>
-                      <w:r>
-                        <w:rPr>
-                          <w:b/>
-                        </w:rPr>
-                        <w:t>Left</w:t>
-                      </w:r>
-                      <w:proofErr w:type="spellEnd"/>
-                      <w:r>
-                        <w:rPr>
-                          <w:b/>
-                        </w:rPr>
-                        <w:t>:</w:t>
-                      </w:r>
-                      <w:r>
-                        <w:rPr>
-                          <w:b/>
-                        </w:rPr>
-                        <w:tab/>
-                      </w:r>
-                      <w:r>
-                        <w:rPr>
-                          <w:b/>
-                        </w:rPr>
-                        <w:tab/>
-                      </w:r>
-                      <w:r>
-                        <w:rPr>
-                          <w:b/>
-                        </w:rPr>
-                        <w:tab/>
-                      </w:r>
-                      <w:r>
-                        <w:rPr>
-                          <w:i/>
-                        </w:rPr>
-                        <w:t>Precondition</w:t>
-                      </w:r>
-                      <w:r>
-                        <w:t xml:space="preserve">: </w:t>
-                      </w:r>
-                      <w:proofErr w:type="spellStart"/>
-                      <w:r>
-                        <w:t>C</w:t>
-                      </w:r>
-                      <w:r>
-                        <w:t>onstLeft</w:t>
-                      </w:r>
-                      <w:proofErr w:type="spellEnd"/>
-                      <w:r>
-                        <w:t>(a)</w:t>
-                      </w:r>
-                    </w:p>
-                    <w:p>
-                      <w:r>
-                        <w:tab/>
-                      </w:r>
-                      <w:r>
-                        <w:tab/>
-                      </w:r>
-                      <w:r>
-                        <w:tab/>
-                      </w:r>
-                      <w:r>
-                        <w:tab/>
-                      </w:r>
-                      <w:r>
-                        <w:rPr>
-                          <w:i/>
-                        </w:rPr>
-                        <w:t>Effect</w:t>
-                      </w:r>
-                      <w:r>
-                        <w:t xml:space="preserve">: </w:t>
-                      </w:r>
-                      <w:r>
-                        <w:rPr>
-                          <w:u w:val="single"/>
-                        </w:rPr>
-                        <w:t>Add</w:t>
-                      </w:r>
-                      <w:r>
-                        <w:t>:</w:t>
-                      </w:r>
-                      <w:r>
-                        <w:t xml:space="preserve"> </w:t>
-                      </w:r>
-                      <w:proofErr w:type="spellStart"/>
-                      <w:r>
-                        <w:t>C</w:t>
-                      </w:r>
-                      <w:r>
-                        <w:t>onstRight</w:t>
-                      </w:r>
-                      <w:proofErr w:type="spellEnd"/>
-                      <w:r>
-                        <w:t>(</w:t>
-                      </w:r>
-                      <w:r>
-                        <w:t>a</w:t>
-                      </w:r>
-                      <w:r>
-                        <w:t>)</w:t>
-                      </w:r>
-                      <w:r>
-                        <w:t xml:space="preserve">, </w:t>
-                      </w:r>
-                      <w:r>
-                        <w:rPr>
-                          <w:u w:val="single"/>
-                        </w:rPr>
-                        <w:t>Remove</w:t>
-                      </w:r>
-                      <w:r>
-                        <w:t xml:space="preserve">: </w:t>
-                      </w:r>
-                      <w:proofErr w:type="spellStart"/>
-                      <w:r>
-                        <w:t>C</w:t>
-                      </w:r>
-                      <w:r>
-                        <w:t>onstLeft</w:t>
-                      </w:r>
-                      <w:proofErr w:type="spellEnd"/>
-                      <w:r>
-                        <w:t>(a)</w:t>
-                      </w:r>
-                    </w:p>
-                    <w:p>
-                      <w:proofErr w:type="spellStart"/>
-                      <w:r>
-                        <w:rPr>
-                          <w:b/>
-                        </w:rPr>
-                        <w:t>addConstRight</w:t>
-                      </w:r>
-                      <w:proofErr w:type="spellEnd"/>
-                      <w:r>
-                        <w:tab/>
-                      </w:r>
-                      <w:r>
-                        <w:tab/>
-                      </w:r>
-                      <w:r>
-                        <w:tab/>
-                      </w:r>
-                      <w:r>
-                        <w:rPr>
-                          <w:i/>
-                        </w:rPr>
-                        <w:t>Precondition:</w:t>
-                      </w:r>
-                      <w:r>
-                        <w:t xml:space="preserve"> </w:t>
-                      </w:r>
-                      <w:proofErr w:type="spellStart"/>
-                      <w:r>
-                        <w:t>C</w:t>
-                      </w:r>
-                      <w:r>
-                        <w:t>onstRight</w:t>
-                      </w:r>
-                      <w:proofErr w:type="spellEnd"/>
-                      <w:r>
-                        <w:t>(a)</w:t>
-                      </w:r>
-                    </w:p>
-                    <w:p>
-                      <w:r>
-                        <w:tab/>
-                      </w:r>
-                      <w:r>
-                        <w:tab/>
-                      </w:r>
-                      <w:r>
-                        <w:tab/>
-                      </w:r>
-                      <w:r>
-                        <w:tab/>
-                      </w:r>
-                      <w:r>
-                        <w:rPr>
-                          <w:i/>
-                        </w:rPr>
-                        <w:t xml:space="preserve">Effect: </w:t>
-                      </w:r>
-                      <w:r>
-                        <w:rPr>
-                          <w:u w:val="single"/>
-                        </w:rPr>
-                        <w:t>Add</w:t>
-                      </w:r>
-                      <w:r>
-                        <w:t xml:space="preserve">: </w:t>
-                      </w:r>
-                      <w:proofErr w:type="spellStart"/>
-                      <w:r>
-                        <w:t>C</w:t>
-                      </w:r>
-                      <w:r>
-                        <w:t>onstLeft</w:t>
-                      </w:r>
-                      <w:proofErr w:type="spellEnd"/>
-                      <w:r>
-                        <w:t xml:space="preserve">(a), </w:t>
-                      </w:r>
-                      <w:r>
-                        <w:rPr>
-                          <w:u w:val="single"/>
-                        </w:rPr>
-                        <w:t>Remove</w:t>
-                      </w:r>
-                      <w:r>
-                        <w:t xml:space="preserve">: </w:t>
-                      </w:r>
-                      <w:proofErr w:type="spellStart"/>
-                      <w:r>
-                        <w:t>C</w:t>
-                      </w:r>
-                      <w:r>
-                        <w:t>onstRight</w:t>
-                      </w:r>
-                      <w:proofErr w:type="spellEnd"/>
-                      <w:r>
-                        <w:t>(a)</w:t>
-                      </w:r>
-                    </w:p>
-                    <w:p>
-                      <w:proofErr w:type="spellStart"/>
-                      <w:r>
-                        <w:rPr>
-                          <w:b/>
-                        </w:rPr>
-                        <w:t>divideLeft</w:t>
-                      </w:r>
-                      <w:proofErr w:type="spellEnd"/>
+                        <w:t>divide</w:t>
+                      </w:r>
                       <w:r>
                         <w:rPr>
                           <w:b/>
@@ -7966,140 +7341,7 @@
                       <w:r>
                         <w:t>(b)</w:t>
                       </w:r>
-                    </w:p>
-                    <w:p>
-                      <w:proofErr w:type="spellStart"/>
-                      <w:r>
-                        <w:rPr>
-                          <w:b/>
-                        </w:rPr>
-                        <w:t>divideRight</w:t>
-                      </w:r>
-                      <w:proofErr w:type="spellEnd"/>
-                      <w:r>
-                        <w:rPr>
-                          <w:b/>
-                        </w:rPr>
-                        <w:t>:</w:t>
-                      </w:r>
-                      <w:r>
-                        <w:tab/>
-                      </w:r>
-                      <w:r>
-                        <w:tab/>
-                      </w:r>
-                      <w:r>
-                        <w:tab/>
-                      </w:r>
-                      <w:r>
-                        <w:rPr>
-                          <w:i/>
-                        </w:rPr>
-                        <w:t>Precondition:</w:t>
-                      </w:r>
-                      <w:r>
-                        <w:t xml:space="preserve"> </w:t>
-                      </w:r>
-                      <w:proofErr w:type="spellStart"/>
-                      <w:r>
-                        <w:t>V</w:t>
-                      </w:r>
-                      <w:r>
-                        <w:t>arRight</w:t>
-                      </w:r>
-                      <w:proofErr w:type="spellEnd"/>
-                      <w:r>
-                        <w:t xml:space="preserve">(a) ^ </w:t>
-                      </w:r>
-                      <w:proofErr w:type="spellStart"/>
-                      <w:r>
-                        <w:t>C</w:t>
-                      </w:r>
-                      <w:r>
-                        <w:t>onstLeft</w:t>
-                      </w:r>
-                      <w:proofErr w:type="spellEnd"/>
-                      <w:r>
-                        <w:t>(b)</w:t>
-                      </w:r>
-                    </w:p>
-                    <w:p>
-                      <w:pPr>
-                        <w:ind w:left="2880"/>
-                      </w:pPr>
-                      <w:r>
-                        <w:rPr>
-                          <w:i/>
-                        </w:rPr>
-                        <w:t>Effect:</w:t>
-                      </w:r>
-                      <w:r>
-                        <w:t xml:space="preserve"> </w:t>
-                      </w:r>
-                      <w:r>
-                        <w:rPr>
-                          <w:u w:val="single"/>
-                        </w:rPr>
-                        <w:t>Add</w:t>
-                      </w:r>
-                      <w:r>
-                        <w:t xml:space="preserve">: </w:t>
-                      </w:r>
-                      <w:proofErr w:type="spellStart"/>
-                      <w:r>
-                        <w:t>V</w:t>
-                      </w:r>
-                      <w:bookmarkStart w:id="3" w:name="_GoBack"/>
-                      <w:bookmarkEnd w:id="3"/>
-                      <w:r>
-                        <w:t>arRight</w:t>
-                      </w:r>
-                      <w:proofErr w:type="spellEnd"/>
-                      <w:r>
-                        <w:t xml:space="preserve">(1) ^ </w:t>
-                      </w:r>
-                      <w:proofErr w:type="spellStart"/>
-                      <w:r>
-                        <w:t>C</w:t>
-                      </w:r>
-                      <w:r>
-                        <w:t>onstLeft</w:t>
-                      </w:r>
-                      <w:proofErr w:type="spellEnd"/>
-                      <w:r>
-                        <w:t xml:space="preserve">(b/a) </w:t>
-                      </w:r>
-                      <w:r>
-                        <w:rPr>
-                          <w:u w:val="single"/>
-                        </w:rPr>
-                        <w:t>Remove:</w:t>
-                      </w:r>
-                      <w:r>
-                        <w:t xml:space="preserve"> </w:t>
-                      </w:r>
-                      <w:proofErr w:type="spellStart"/>
-                      <w:r>
-                        <w:t>V</w:t>
-                      </w:r>
-                      <w:r>
-                        <w:t>arRight</w:t>
-                      </w:r>
-                      <w:proofErr w:type="spellEnd"/>
-                      <w:r>
-                        <w:t xml:space="preserve">(a), </w:t>
-                      </w:r>
-                      <w:proofErr w:type="spellStart"/>
-                      <w:r>
-                        <w:t>C</w:t>
-                      </w:r>
-                      <w:r>
-                        <w:t>onstLeft</w:t>
-                      </w:r>
-                      <w:proofErr w:type="spellEnd"/>
-                      <w:r>
-                        <w:t>(b)</w:t>
-                      </w:r>
+                      <w:bookmarkEnd w:id="2"/>
                     </w:p>
                   </w:txbxContent>
                 </v:textbox>
@@ -8164,7 +7406,6 @@
           <w:sz w:val="24"/>
           <w:szCs w:val="24"/>
         </w:rPr>
-        <w:lastRenderedPageBreak/>
         <mc:AlternateContent>
           <mc:Choice Requires="wps">
             <w:drawing>
@@ -12390,7 +11631,7 @@
 </file>
 
 <file path=customXml/itemProps1.xml><?xml version="1.0" encoding="utf-8"?>
-<ds:datastoreItem xmlns:ds="http://schemas.openxmlformats.org/officeDocument/2006/customXml" ds:itemID="{9B26DD80-1586-4428-A6FE-F925A56CB1C2}">
+<ds:datastoreItem xmlns:ds="http://schemas.openxmlformats.org/officeDocument/2006/customXml" ds:itemID="{600D8AEE-A6C7-4FC1-8A8D-7E50B08115FE}">
   <ds:schemaRefs>
     <ds:schemaRef ds:uri="http://schemas.openxmlformats.org/officeDocument/2006/bibliography"/>
   </ds:schemaRefs>

</xml_diff>

<commit_message>
Updated document to contain new predicates that were created
</commit_message>
<xml_diff>
--- a/CS1571 Introduction to AI - Assignment 2.docx
+++ b/CS1571 Introduction to AI - Assignment 2.docx
@@ -3394,65 +3394,123 @@
                             <w:r>
                               <w:t>)</w:t>
                             </w:r>
+                            <w:r>
+                              <w:t xml:space="preserve">, </w:t>
+                            </w:r>
+                            <w:proofErr w:type="spellStart"/>
+                            <w:r>
+                              <w:t>V</w:t>
+                            </w:r>
+                            <w:r>
+                              <w:t>arLeft</w:t>
+                            </w:r>
+                            <w:proofErr w:type="spellEnd"/>
+                            <w:r>
+                              <w:t>(</w:t>
+                            </w:r>
+                            <w:r>
+                              <w:t>x</w:t>
+                            </w:r>
+                            <w:r>
+                              <w:t xml:space="preserve">), </w:t>
+                            </w:r>
                           </w:p>
                           <w:p>
                             <w:proofErr w:type="spellStart"/>
                             <w:r>
-                              <w:t>V</w:t>
-                            </w:r>
-                            <w:r>
-                              <w:t>arLeft</w:t>
+                              <w:t>C</w:t>
+                            </w:r>
+                            <w:r>
+                              <w:t>onstLeft</w:t>
                             </w:r>
                             <w:proofErr w:type="spellEnd"/>
                             <w:r>
                               <w:t>(</w:t>
                             </w:r>
                             <w:r>
-                              <w:t>x</w:t>
+                              <w:t>b</w:t>
                             </w:r>
                             <w:r>
                               <w:t xml:space="preserve">), </w:t>
+                            </w:r>
+                            <w:proofErr w:type="spellStart"/>
+                            <w:r>
+                              <w:t>C</w:t>
+                            </w:r>
+                            <w:r>
+                              <w:t>onstRight</w:t>
+                            </w:r>
+                            <w:proofErr w:type="spellEnd"/>
+                            <w:r>
+                              <w:t>(</w:t>
+                            </w:r>
+                            <w:r>
+                              <w:t>b</w:t>
+                            </w:r>
+                            <w:r>
+                              <w:t>)</w:t>
+                            </w:r>
+                            <w:r>
+                              <w:t xml:space="preserve">, </w:t>
                             </w:r>
                           </w:p>
                           <w:p>
                             <w:proofErr w:type="spellStart"/>
-                            <w:r>
-                              <w:t>C</w:t>
-                            </w:r>
-                            <w:r>
-                              <w:t>onstLeft</w:t>
+                            <w:proofErr w:type="gramStart"/>
+                            <w:r>
+                              <w:t>SingleVar</w:t>
                             </w:r>
                             <w:proofErr w:type="spellEnd"/>
                             <w:r>
                               <w:t>(</w:t>
                             </w:r>
-                            <w:r>
-                              <w:t>b</w:t>
-                            </w:r>
+                            <w:proofErr w:type="gramEnd"/>
                             <w:r>
                               <w:t xml:space="preserve">), </w:t>
+                            </w:r>
+                            <w:proofErr w:type="spellStart"/>
+                            <w:r>
+                              <w:t>SingleConst</w:t>
+                            </w:r>
+                            <w:proofErr w:type="spellEnd"/>
+                            <w:r>
+                              <w:t>()</w:t>
+                            </w:r>
+                            <w:r>
+                              <w:t xml:space="preserve">, </w:t>
                             </w:r>
                           </w:p>
                           <w:p>
                             <w:proofErr w:type="spellStart"/>
-                            <w:r>
-                              <w:t>C</w:t>
-                            </w:r>
-                            <w:r>
-                              <w:t>onstRight</w:t>
+                            <w:proofErr w:type="gramStart"/>
+                            <w:r>
+                              <w:t>TwoConsts</w:t>
                             </w:r>
                             <w:proofErr w:type="spellEnd"/>
                             <w:r>
                               <w:t>(</w:t>
                             </w:r>
-                            <w:r>
-                              <w:t>b</w:t>
-                            </w:r>
+                            <w:proofErr w:type="gramEnd"/>
+                            <w:r>
+                              <w:t xml:space="preserve">), </w:t>
+                            </w:r>
+                            <w:proofErr w:type="spellStart"/>
+                            <w:r>
+                              <w:t>TwoVars</w:t>
+                            </w:r>
+                            <w:proofErr w:type="spellEnd"/>
+                            <w:r>
+                              <w:t>(),</w:t>
+                            </w:r>
+                          </w:p>
+                          <w:p>
+                            <w:proofErr w:type="gramStart"/>
+                            <w:r>
+                              <w:t>Solved(</w:t>
+                            </w:r>
+                            <w:proofErr w:type="gramEnd"/>
                             <w:r>
                               <w:t>)</w:t>
-                            </w:r>
-                            <w:r>
-                              <w:t xml:space="preserve">, </w:t>
                             </w:r>
                           </w:p>
                           <w:p/>
@@ -3503,65 +3561,123 @@
                       <w:r>
                         <w:t>)</w:t>
                       </w:r>
+                      <w:r>
+                        <w:t xml:space="preserve">, </w:t>
+                      </w:r>
+                      <w:proofErr w:type="spellStart"/>
+                      <w:r>
+                        <w:t>V</w:t>
+                      </w:r>
+                      <w:r>
+                        <w:t>arLeft</w:t>
+                      </w:r>
+                      <w:proofErr w:type="spellEnd"/>
+                      <w:r>
+                        <w:t>(</w:t>
+                      </w:r>
+                      <w:r>
+                        <w:t>x</w:t>
+                      </w:r>
+                      <w:r>
+                        <w:t xml:space="preserve">), </w:t>
+                      </w:r>
                     </w:p>
                     <w:p>
                       <w:proofErr w:type="spellStart"/>
                       <w:r>
-                        <w:t>V</w:t>
-                      </w:r>
-                      <w:r>
-                        <w:t>arLeft</w:t>
+                        <w:t>C</w:t>
+                      </w:r>
+                      <w:r>
+                        <w:t>onstLeft</w:t>
                       </w:r>
                       <w:proofErr w:type="spellEnd"/>
                       <w:r>
                         <w:t>(</w:t>
                       </w:r>
                       <w:r>
-                        <w:t>x</w:t>
+                        <w:t>b</w:t>
                       </w:r>
                       <w:r>
                         <w:t xml:space="preserve">), </w:t>
+                      </w:r>
+                      <w:proofErr w:type="spellStart"/>
+                      <w:r>
+                        <w:t>C</w:t>
+                      </w:r>
+                      <w:r>
+                        <w:t>onstRight</w:t>
+                      </w:r>
+                      <w:proofErr w:type="spellEnd"/>
+                      <w:r>
+                        <w:t>(</w:t>
+                      </w:r>
+                      <w:r>
+                        <w:t>b</w:t>
+                      </w:r>
+                      <w:r>
+                        <w:t>)</w:t>
+                      </w:r>
+                      <w:r>
+                        <w:t xml:space="preserve">, </w:t>
                       </w:r>
                     </w:p>
                     <w:p>
                       <w:proofErr w:type="spellStart"/>
-                      <w:r>
-                        <w:t>C</w:t>
-                      </w:r>
-                      <w:r>
-                        <w:t>onstLeft</w:t>
+                      <w:proofErr w:type="gramStart"/>
+                      <w:r>
+                        <w:t>SingleVar</w:t>
                       </w:r>
                       <w:proofErr w:type="spellEnd"/>
                       <w:r>
                         <w:t>(</w:t>
                       </w:r>
-                      <w:r>
-                        <w:t>b</w:t>
-                      </w:r>
+                      <w:proofErr w:type="gramEnd"/>
                       <w:r>
                         <w:t xml:space="preserve">), </w:t>
+                      </w:r>
+                      <w:proofErr w:type="spellStart"/>
+                      <w:r>
+                        <w:t>SingleConst</w:t>
+                      </w:r>
+                      <w:proofErr w:type="spellEnd"/>
+                      <w:r>
+                        <w:t>()</w:t>
+                      </w:r>
+                      <w:r>
+                        <w:t xml:space="preserve">, </w:t>
                       </w:r>
                     </w:p>
                     <w:p>
                       <w:proofErr w:type="spellStart"/>
-                      <w:r>
-                        <w:t>C</w:t>
-                      </w:r>
-                      <w:r>
-                        <w:t>onstRight</w:t>
+                      <w:proofErr w:type="gramStart"/>
+                      <w:r>
+                        <w:t>TwoConsts</w:t>
                       </w:r>
                       <w:proofErr w:type="spellEnd"/>
                       <w:r>
                         <w:t>(</w:t>
                       </w:r>
-                      <w:r>
-                        <w:t>b</w:t>
-                      </w:r>
+                      <w:proofErr w:type="gramEnd"/>
+                      <w:r>
+                        <w:t xml:space="preserve">), </w:t>
+                      </w:r>
+                      <w:proofErr w:type="spellStart"/>
+                      <w:r>
+                        <w:t>TwoVars</w:t>
+                      </w:r>
+                      <w:proofErr w:type="spellEnd"/>
+                      <w:r>
+                        <w:t>(),</w:t>
+                      </w:r>
+                    </w:p>
+                    <w:p>
+                      <w:proofErr w:type="gramStart"/>
+                      <w:r>
+                        <w:t>Solved(</w:t>
+                      </w:r>
+                      <w:proofErr w:type="gramEnd"/>
                       <w:r>
                         <w:t>)</w:t>
-                      </w:r>
-                      <w:r>
-                        <w:t xml:space="preserve">, </w:t>
                       </w:r>
                     </w:p>
                     <w:p/>
@@ -3743,7 +3859,7 @@
                                 <w:sz w:val="24"/>
                                 <w:szCs w:val="24"/>
                               </w:rPr>
-                              <w:t>^</w:t>
+                              <w:t>&amp;</w:t>
                             </w:r>
                             <w:r>
                               <w:rPr>
@@ -3787,6 +3903,50 @@
                               </w:rPr>
                               <w:t>)</w:t>
                             </w:r>
+                            <w:r>
+                              <w:rPr>
+                                <w:rFonts w:ascii="Times New Roman" w:hAnsi="Times New Roman" w:cs="Times New Roman"/>
+                                <w:sz w:val="24"/>
+                                <w:szCs w:val="24"/>
+                              </w:rPr>
+                              <w:t xml:space="preserve"> &amp; </w:t>
+                            </w:r>
+                            <w:proofErr w:type="spellStart"/>
+                            <w:r>
+                              <w:rPr>
+                                <w:rFonts w:ascii="Times New Roman" w:hAnsi="Times New Roman" w:cs="Times New Roman"/>
+                                <w:sz w:val="24"/>
+                                <w:szCs w:val="24"/>
+                              </w:rPr>
+                              <w:t>SingleVar</w:t>
+                            </w:r>
+                            <w:proofErr w:type="spellEnd"/>
+                            <w:r>
+                              <w:rPr>
+                                <w:rFonts w:ascii="Times New Roman" w:hAnsi="Times New Roman" w:cs="Times New Roman"/>
+                                <w:sz w:val="24"/>
+                                <w:szCs w:val="24"/>
+                              </w:rPr>
+                              <w:t xml:space="preserve">() &amp; </w:t>
+                            </w:r>
+                            <w:proofErr w:type="spellStart"/>
+                            <w:r>
+                              <w:rPr>
+                                <w:rFonts w:ascii="Times New Roman" w:hAnsi="Times New Roman" w:cs="Times New Roman"/>
+                                <w:sz w:val="24"/>
+                                <w:szCs w:val="24"/>
+                              </w:rPr>
+                              <w:t>SingleConst</w:t>
+                            </w:r>
+                            <w:proofErr w:type="spellEnd"/>
+                            <w:r>
+                              <w:rPr>
+                                <w:rFonts w:ascii="Times New Roman" w:hAnsi="Times New Roman" w:cs="Times New Roman"/>
+                                <w:sz w:val="24"/>
+                                <w:szCs w:val="24"/>
+                              </w:rPr>
+                              <w:t>()</w:t>
+                            </w:r>
                           </w:p>
                           <w:p>
                             <w:pPr>
@@ -3862,7 +4022,7 @@
                                 <w:sz w:val="24"/>
                                 <w:szCs w:val="24"/>
                               </w:rPr>
-                              <w:t xml:space="preserve"> ^</w:t>
+                              <w:t xml:space="preserve"> </w:t>
                             </w:r>
                             <w:r>
                               <w:rPr>
@@ -3870,33 +4030,33 @@
                                 <w:sz w:val="24"/>
                                 <w:szCs w:val="24"/>
                               </w:rPr>
-                              <w:t xml:space="preserve"> </w:t>
-                            </w:r>
-                            <w:proofErr w:type="spellStart"/>
+                              <w:t>&amp;</w:t>
+                            </w:r>
                             <w:r>
                               <w:rPr>
                                 <w:rFonts w:ascii="Times New Roman" w:hAnsi="Times New Roman" w:cs="Times New Roman"/>
                                 <w:sz w:val="24"/>
                                 <w:szCs w:val="24"/>
                               </w:rPr>
-                              <w:t>ConstRight</w:t>
-                            </w:r>
-                            <w:proofErr w:type="spellEnd"/>
+                              <w:t xml:space="preserve"> </w:t>
+                            </w:r>
+                            <w:proofErr w:type="spellStart"/>
                             <w:r>
                               <w:rPr>
                                 <w:rFonts w:ascii="Times New Roman" w:hAnsi="Times New Roman" w:cs="Times New Roman"/>
                                 <w:sz w:val="24"/>
                                 <w:szCs w:val="24"/>
                               </w:rPr>
-                              <w:t>(</w:t>
-                            </w:r>
+                              <w:t>ConstRight</w:t>
+                            </w:r>
+                            <w:proofErr w:type="spellEnd"/>
                             <w:r>
                               <w:rPr>
                                 <w:rFonts w:ascii="Times New Roman" w:hAnsi="Times New Roman" w:cs="Times New Roman"/>
                                 <w:sz w:val="24"/>
                                 <w:szCs w:val="24"/>
                               </w:rPr>
-                              <w:t>6</w:t>
+                              <w:t>(</w:t>
                             </w:r>
                             <w:r>
                               <w:rPr>
@@ -3904,7 +4064,59 @@
                                 <w:sz w:val="24"/>
                                 <w:szCs w:val="24"/>
                               </w:rPr>
+                              <w:t>6</w:t>
+                            </w:r>
+                            <w:r>
+                              <w:rPr>
+                                <w:rFonts w:ascii="Times New Roman" w:hAnsi="Times New Roman" w:cs="Times New Roman"/>
+                                <w:sz w:val="24"/>
+                                <w:szCs w:val="24"/>
+                              </w:rPr>
                               <w:t>)</w:t>
+                            </w:r>
+                            <w:r>
+                              <w:rPr>
+                                <w:rFonts w:ascii="Times New Roman" w:hAnsi="Times New Roman" w:cs="Times New Roman"/>
+                                <w:sz w:val="24"/>
+                                <w:szCs w:val="24"/>
+                              </w:rPr>
+                              <w:t xml:space="preserve"> &amp; </w:t>
+                            </w:r>
+                            <w:proofErr w:type="spellStart"/>
+                            <w:r>
+                              <w:rPr>
+                                <w:rFonts w:ascii="Times New Roman" w:hAnsi="Times New Roman" w:cs="Times New Roman"/>
+                                <w:sz w:val="24"/>
+                                <w:szCs w:val="24"/>
+                              </w:rPr>
+                              <w:t>SingleVar</w:t>
+                            </w:r>
+                            <w:proofErr w:type="spellEnd"/>
+                            <w:r>
+                              <w:rPr>
+                                <w:rFonts w:ascii="Times New Roman" w:hAnsi="Times New Roman" w:cs="Times New Roman"/>
+                                <w:sz w:val="24"/>
+                                <w:szCs w:val="24"/>
+                              </w:rPr>
+                              <w:t xml:space="preserve">() &amp; </w:t>
+                            </w:r>
+                            <w:proofErr w:type="spellStart"/>
+                            <w:r>
+                              <w:rPr>
+                                <w:rFonts w:ascii="Times New Roman" w:hAnsi="Times New Roman" w:cs="Times New Roman"/>
+                                <w:sz w:val="24"/>
+                                <w:szCs w:val="24"/>
+                              </w:rPr>
+                              <w:t>SingleConst</w:t>
+                            </w:r>
+                            <w:proofErr w:type="spellEnd"/>
+                            <w:r>
+                              <w:rPr>
+                                <w:rFonts w:ascii="Times New Roman" w:hAnsi="Times New Roman" w:cs="Times New Roman"/>
+                                <w:sz w:val="24"/>
+                                <w:szCs w:val="24"/>
+                              </w:rPr>
+                              <w:t>()</w:t>
                             </w:r>
                           </w:p>
                           <w:p>
@@ -3981,7 +4193,7 @@
                                 <w:sz w:val="24"/>
                                 <w:szCs w:val="24"/>
                               </w:rPr>
-                              <w:t>^</w:t>
+                              <w:t>&amp;</w:t>
                             </w:r>
                             <w:r>
                               <w:rPr>
@@ -4031,7 +4243,7 @@
                                 <w:sz w:val="24"/>
                                 <w:szCs w:val="24"/>
                               </w:rPr>
-                              <w:t>^</w:t>
+                              <w:t>&amp;</w:t>
                             </w:r>
                             <w:r>
                               <w:rPr>
@@ -4074,6 +4286,58 @@
                                 <w:szCs w:val="24"/>
                               </w:rPr>
                               <w:t>)</w:t>
+                            </w:r>
+                            <w:r>
+                              <w:rPr>
+                                <w:rFonts w:ascii="Times New Roman" w:hAnsi="Times New Roman" w:cs="Times New Roman"/>
+                                <w:sz w:val="24"/>
+                                <w:szCs w:val="24"/>
+                              </w:rPr>
+                              <w:t xml:space="preserve"> &amp; </w:t>
+                            </w:r>
+                            <w:proofErr w:type="spellStart"/>
+                            <w:r>
+                              <w:rPr>
+                                <w:rFonts w:ascii="Times New Roman" w:hAnsi="Times New Roman" w:cs="Times New Roman"/>
+                                <w:sz w:val="24"/>
+                                <w:szCs w:val="24"/>
+                              </w:rPr>
+                              <w:t>SingleVar</w:t>
+                            </w:r>
+                            <w:proofErr w:type="spellEnd"/>
+                            <w:r>
+                              <w:rPr>
+                                <w:rFonts w:ascii="Times New Roman" w:hAnsi="Times New Roman" w:cs="Times New Roman"/>
+                                <w:sz w:val="24"/>
+                                <w:szCs w:val="24"/>
+                              </w:rPr>
+                              <w:t>()</w:t>
+                            </w:r>
+                            <w:r>
+                              <w:rPr>
+                                <w:rFonts w:ascii="Times New Roman" w:hAnsi="Times New Roman" w:cs="Times New Roman"/>
+                                <w:sz w:val="24"/>
+                                <w:szCs w:val="24"/>
+                              </w:rPr>
+                              <w:t xml:space="preserve"> &amp; </w:t>
+                            </w:r>
+                            <w:proofErr w:type="spellStart"/>
+                            <w:r>
+                              <w:rPr>
+                                <w:rFonts w:ascii="Times New Roman" w:hAnsi="Times New Roman" w:cs="Times New Roman"/>
+                                <w:sz w:val="24"/>
+                                <w:szCs w:val="24"/>
+                              </w:rPr>
+                              <w:t>TwoConsts</w:t>
+                            </w:r>
+                            <w:proofErr w:type="spellEnd"/>
+                            <w:r>
+                              <w:rPr>
+                                <w:rFonts w:ascii="Times New Roman" w:hAnsi="Times New Roman" w:cs="Times New Roman"/>
+                                <w:sz w:val="24"/>
+                                <w:szCs w:val="24"/>
+                              </w:rPr>
+                              <w:t>()</w:t>
                             </w:r>
                           </w:p>
                           <w:p>
@@ -4098,7 +4362,6 @@
                               <w:ind w:firstLine="720"/>
                             </w:pPr>
                             <w:proofErr w:type="spellStart"/>
-                            <w:proofErr w:type="gramStart"/>
                             <w:r>
                               <w:t>ConstLeft</w:t>
                             </w:r>
@@ -4106,7 +4369,6 @@
                             <w:r>
                               <w:t>(</w:t>
                             </w:r>
-                            <w:proofErr w:type="gramEnd"/>
                             <w:r>
                               <w:t>4</w:t>
                             </w:r>
@@ -4170,6 +4432,19 @@
                             <w:r>
                               <w:t>)</w:t>
                             </w:r>
+                            <w:r>
+                              <w:t xml:space="preserve"> &amp; </w:t>
+                            </w:r>
+                            <w:proofErr w:type="spellStart"/>
+                            <w:r>
+                              <w:t>TwoConsts</w:t>
+                            </w:r>
+                            <w:proofErr w:type="spellEnd"/>
+                            <w:r>
+                              <w:t>() &amp; TwoVars()</w:t>
+                            </w:r>
+                            <w:bookmarkStart w:id="0" w:name="_GoBack"/>
+                            <w:bookmarkEnd w:id="0"/>
                           </w:p>
                         </w:txbxContent>
                       </wps:txbx>
@@ -4268,7 +4543,7 @@
                           <w:sz w:val="24"/>
                           <w:szCs w:val="24"/>
                         </w:rPr>
-                        <w:t>^</w:t>
+                        <w:t>&amp;</w:t>
                       </w:r>
                       <w:r>
                         <w:rPr>
@@ -4312,6 +4587,50 @@
                         </w:rPr>
                         <w:t>)</w:t>
                       </w:r>
+                      <w:r>
+                        <w:rPr>
+                          <w:rFonts w:ascii="Times New Roman" w:hAnsi="Times New Roman" w:cs="Times New Roman"/>
+                          <w:sz w:val="24"/>
+                          <w:szCs w:val="24"/>
+                        </w:rPr>
+                        <w:t xml:space="preserve"> &amp; </w:t>
+                      </w:r>
+                      <w:proofErr w:type="spellStart"/>
+                      <w:r>
+                        <w:rPr>
+                          <w:rFonts w:ascii="Times New Roman" w:hAnsi="Times New Roman" w:cs="Times New Roman"/>
+                          <w:sz w:val="24"/>
+                          <w:szCs w:val="24"/>
+                        </w:rPr>
+                        <w:t>SingleVar</w:t>
+                      </w:r>
+                      <w:proofErr w:type="spellEnd"/>
+                      <w:r>
+                        <w:rPr>
+                          <w:rFonts w:ascii="Times New Roman" w:hAnsi="Times New Roman" w:cs="Times New Roman"/>
+                          <w:sz w:val="24"/>
+                          <w:szCs w:val="24"/>
+                        </w:rPr>
+                        <w:t xml:space="preserve">() &amp; </w:t>
+                      </w:r>
+                      <w:proofErr w:type="spellStart"/>
+                      <w:r>
+                        <w:rPr>
+                          <w:rFonts w:ascii="Times New Roman" w:hAnsi="Times New Roman" w:cs="Times New Roman"/>
+                          <w:sz w:val="24"/>
+                          <w:szCs w:val="24"/>
+                        </w:rPr>
+                        <w:t>SingleConst</w:t>
+                      </w:r>
+                      <w:proofErr w:type="spellEnd"/>
+                      <w:r>
+                        <w:rPr>
+                          <w:rFonts w:ascii="Times New Roman" w:hAnsi="Times New Roman" w:cs="Times New Roman"/>
+                          <w:sz w:val="24"/>
+                          <w:szCs w:val="24"/>
+                        </w:rPr>
+                        <w:t>()</w:t>
+                      </w:r>
                     </w:p>
                     <w:p>
                       <w:pPr>
@@ -4387,7 +4706,7 @@
                           <w:sz w:val="24"/>
                           <w:szCs w:val="24"/>
                         </w:rPr>
-                        <w:t xml:space="preserve"> ^</w:t>
+                        <w:t xml:space="preserve"> </w:t>
                       </w:r>
                       <w:r>
                         <w:rPr>
@@ -4395,33 +4714,33 @@
                           <w:sz w:val="24"/>
                           <w:szCs w:val="24"/>
                         </w:rPr>
-                        <w:t xml:space="preserve"> </w:t>
-                      </w:r>
-                      <w:proofErr w:type="spellStart"/>
+                        <w:t>&amp;</w:t>
+                      </w:r>
                       <w:r>
                         <w:rPr>
                           <w:rFonts w:ascii="Times New Roman" w:hAnsi="Times New Roman" w:cs="Times New Roman"/>
                           <w:sz w:val="24"/>
                           <w:szCs w:val="24"/>
                         </w:rPr>
-                        <w:t>ConstRight</w:t>
-                      </w:r>
-                      <w:proofErr w:type="spellEnd"/>
+                        <w:t xml:space="preserve"> </w:t>
+                      </w:r>
+                      <w:proofErr w:type="spellStart"/>
                       <w:r>
                         <w:rPr>
                           <w:rFonts w:ascii="Times New Roman" w:hAnsi="Times New Roman" w:cs="Times New Roman"/>
                           <w:sz w:val="24"/>
                           <w:szCs w:val="24"/>
                         </w:rPr>
-                        <w:t>(</w:t>
-                      </w:r>
+                        <w:t>ConstRight</w:t>
+                      </w:r>
+                      <w:proofErr w:type="spellEnd"/>
                       <w:r>
                         <w:rPr>
                           <w:rFonts w:ascii="Times New Roman" w:hAnsi="Times New Roman" w:cs="Times New Roman"/>
                           <w:sz w:val="24"/>
                           <w:szCs w:val="24"/>
                         </w:rPr>
-                        <w:t>6</w:t>
+                        <w:t>(</w:t>
                       </w:r>
                       <w:r>
                         <w:rPr>
@@ -4429,7 +4748,59 @@
                           <w:sz w:val="24"/>
                           <w:szCs w:val="24"/>
                         </w:rPr>
+                        <w:t>6</w:t>
+                      </w:r>
+                      <w:r>
+                        <w:rPr>
+                          <w:rFonts w:ascii="Times New Roman" w:hAnsi="Times New Roman" w:cs="Times New Roman"/>
+                          <w:sz w:val="24"/>
+                          <w:szCs w:val="24"/>
+                        </w:rPr>
                         <w:t>)</w:t>
+                      </w:r>
+                      <w:r>
+                        <w:rPr>
+                          <w:rFonts w:ascii="Times New Roman" w:hAnsi="Times New Roman" w:cs="Times New Roman"/>
+                          <w:sz w:val="24"/>
+                          <w:szCs w:val="24"/>
+                        </w:rPr>
+                        <w:t xml:space="preserve"> &amp; </w:t>
+                      </w:r>
+                      <w:proofErr w:type="spellStart"/>
+                      <w:r>
+                        <w:rPr>
+                          <w:rFonts w:ascii="Times New Roman" w:hAnsi="Times New Roman" w:cs="Times New Roman"/>
+                          <w:sz w:val="24"/>
+                          <w:szCs w:val="24"/>
+                        </w:rPr>
+                        <w:t>SingleVar</w:t>
+                      </w:r>
+                      <w:proofErr w:type="spellEnd"/>
+                      <w:r>
+                        <w:rPr>
+                          <w:rFonts w:ascii="Times New Roman" w:hAnsi="Times New Roman" w:cs="Times New Roman"/>
+                          <w:sz w:val="24"/>
+                          <w:szCs w:val="24"/>
+                        </w:rPr>
+                        <w:t xml:space="preserve">() &amp; </w:t>
+                      </w:r>
+                      <w:proofErr w:type="spellStart"/>
+                      <w:r>
+                        <w:rPr>
+                          <w:rFonts w:ascii="Times New Roman" w:hAnsi="Times New Roman" w:cs="Times New Roman"/>
+                          <w:sz w:val="24"/>
+                          <w:szCs w:val="24"/>
+                        </w:rPr>
+                        <w:t>SingleConst</w:t>
+                      </w:r>
+                      <w:proofErr w:type="spellEnd"/>
+                      <w:r>
+                        <w:rPr>
+                          <w:rFonts w:ascii="Times New Roman" w:hAnsi="Times New Roman" w:cs="Times New Roman"/>
+                          <w:sz w:val="24"/>
+                          <w:szCs w:val="24"/>
+                        </w:rPr>
+                        <w:t>()</w:t>
                       </w:r>
                     </w:p>
                     <w:p>
@@ -4506,7 +4877,7 @@
                           <w:sz w:val="24"/>
                           <w:szCs w:val="24"/>
                         </w:rPr>
-                        <w:t>^</w:t>
+                        <w:t>&amp;</w:t>
                       </w:r>
                       <w:r>
                         <w:rPr>
@@ -4556,7 +4927,7 @@
                           <w:sz w:val="24"/>
                           <w:szCs w:val="24"/>
                         </w:rPr>
-                        <w:t>^</w:t>
+                        <w:t>&amp;</w:t>
                       </w:r>
                       <w:r>
                         <w:rPr>
@@ -4599,6 +4970,58 @@
                           <w:szCs w:val="24"/>
                         </w:rPr>
                         <w:t>)</w:t>
+                      </w:r>
+                      <w:r>
+                        <w:rPr>
+                          <w:rFonts w:ascii="Times New Roman" w:hAnsi="Times New Roman" w:cs="Times New Roman"/>
+                          <w:sz w:val="24"/>
+                          <w:szCs w:val="24"/>
+                        </w:rPr>
+                        <w:t xml:space="preserve"> &amp; </w:t>
+                      </w:r>
+                      <w:proofErr w:type="spellStart"/>
+                      <w:r>
+                        <w:rPr>
+                          <w:rFonts w:ascii="Times New Roman" w:hAnsi="Times New Roman" w:cs="Times New Roman"/>
+                          <w:sz w:val="24"/>
+                          <w:szCs w:val="24"/>
+                        </w:rPr>
+                        <w:t>SingleVar</w:t>
+                      </w:r>
+                      <w:proofErr w:type="spellEnd"/>
+                      <w:r>
+                        <w:rPr>
+                          <w:rFonts w:ascii="Times New Roman" w:hAnsi="Times New Roman" w:cs="Times New Roman"/>
+                          <w:sz w:val="24"/>
+                          <w:szCs w:val="24"/>
+                        </w:rPr>
+                        <w:t>()</w:t>
+                      </w:r>
+                      <w:r>
+                        <w:rPr>
+                          <w:rFonts w:ascii="Times New Roman" w:hAnsi="Times New Roman" w:cs="Times New Roman"/>
+                          <w:sz w:val="24"/>
+                          <w:szCs w:val="24"/>
+                        </w:rPr>
+                        <w:t xml:space="preserve"> &amp; </w:t>
+                      </w:r>
+                      <w:proofErr w:type="spellStart"/>
+                      <w:r>
+                        <w:rPr>
+                          <w:rFonts w:ascii="Times New Roman" w:hAnsi="Times New Roman" w:cs="Times New Roman"/>
+                          <w:sz w:val="24"/>
+                          <w:szCs w:val="24"/>
+                        </w:rPr>
+                        <w:t>TwoConsts</w:t>
+                      </w:r>
+                      <w:proofErr w:type="spellEnd"/>
+                      <w:r>
+                        <w:rPr>
+                          <w:rFonts w:ascii="Times New Roman" w:hAnsi="Times New Roman" w:cs="Times New Roman"/>
+                          <w:sz w:val="24"/>
+                          <w:szCs w:val="24"/>
+                        </w:rPr>
+                        <w:t>()</w:t>
                       </w:r>
                     </w:p>
                     <w:p>
@@ -4623,7 +5046,6 @@
                         <w:ind w:firstLine="720"/>
                       </w:pPr>
                       <w:proofErr w:type="spellStart"/>
-                      <w:proofErr w:type="gramStart"/>
                       <w:r>
                         <w:t>ConstLeft</w:t>
                       </w:r>
@@ -4631,7 +5053,6 @@
                       <w:r>
                         <w:t>(</w:t>
                       </w:r>
-                      <w:proofErr w:type="gramEnd"/>
                       <w:r>
                         <w:t>4</w:t>
                       </w:r>
@@ -4695,6 +5116,19 @@
                       <w:r>
                         <w:t>)</w:t>
                       </w:r>
+                      <w:r>
+                        <w:t xml:space="preserve"> &amp; </w:t>
+                      </w:r>
+                      <w:proofErr w:type="spellStart"/>
+                      <w:r>
+                        <w:t>TwoConsts</w:t>
+                      </w:r>
+                      <w:proofErr w:type="spellEnd"/>
+                      <w:r>
+                        <w:t>() &amp; TwoVars()</w:t>
+                      </w:r>
+                      <w:bookmarkStart w:id="1" w:name="_GoBack"/>
+                      <w:bookmarkEnd w:id="1"/>
                     </w:p>
                   </w:txbxContent>
                 </v:textbox>
@@ -4855,44 +5289,13 @@
                       <wps:txbx>
                         <w:txbxContent>
                           <w:p>
-                            <w:proofErr w:type="spellStart"/>
                             <w:proofErr w:type="gramStart"/>
                             <w:r>
-                              <w:t>V</w:t>
-                            </w:r>
-                            <w:r>
-                              <w:t>arLeft</w:t>
-                            </w:r>
-                            <w:proofErr w:type="spellEnd"/>
-                            <w:r>
-                              <w:t>(</w:t>
+                              <w:t>Solved(</w:t>
                             </w:r>
                             <w:proofErr w:type="gramEnd"/>
                             <w:r>
-                              <w:t>1)</w:t>
-                            </w:r>
-                            <w:r>
-                              <w:t xml:space="preserve"> &amp;</w:t>
-                            </w:r>
-                            <w:r>
-                              <w:t xml:space="preserve"> </w:t>
-                            </w:r>
-                            <w:proofErr w:type="spellStart"/>
-                            <w:r>
-                              <w:t>C</w:t>
-                            </w:r>
-                            <w:r>
-                              <w:t>onstRight</w:t>
-                            </w:r>
-                            <w:proofErr w:type="spellEnd"/>
-                            <w:r>
-                              <w:t>(x)</w:t>
-                            </w:r>
-                            <w:r>
-                              <w:t xml:space="preserve"> -- Where x is an intege</w:t>
-                            </w:r>
-                            <w:r>
-                              <w:t>r</w:t>
+                              <w:t>)</w:t>
                             </w:r>
                           </w:p>
                         </w:txbxContent>
@@ -4914,52 +5317,17 @@
           </mc:Choice>
           <mc:Fallback>
             <w:pict>
-              <v:shapetype w14:anchorId="08C0E250" id="_x0000_t202" coordsize="21600,21600" o:spt="202" path="m,l,21600r21600,l21600,xe">
-                <v:stroke joinstyle="miter"/>
-                <v:path gradientshapeok="t" o:connecttype="rect"/>
-              </v:shapetype>
-              <v:shape id="_x0000_s1028" type="#_x0000_t202" style="position:absolute;left:0;text-align:left;margin-left:401.8pt;margin-top:18.95pt;width:453pt;height:49pt;z-index:251663360;visibility:visible;mso-wrap-style:square;mso-width-percent:0;mso-height-percent:0;mso-wrap-distance-left:9pt;mso-wrap-distance-top:3.6pt;mso-wrap-distance-right:9pt;mso-wrap-distance-bottom:3.6pt;mso-position-horizontal:right;mso-position-horizontal-relative:margin;mso-position-vertical:absolute;mso-position-vertical-relative:text;mso-width-percent:0;mso-height-percent:0;mso-width-relative:margin;mso-height-relative:margin;v-text-anchor:top" o:gfxdata="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">
+              <v:shape w14:anchorId="08C0E250" id="_x0000_s1028" type="#_x0000_t202" style="position:absolute;left:0;text-align:left;margin-left:401.8pt;margin-top:18.95pt;width:453pt;height:49pt;z-index:251663360;visibility:visible;mso-wrap-style:square;mso-width-percent:0;mso-height-percent:0;mso-wrap-distance-left:9pt;mso-wrap-distance-top:3.6pt;mso-wrap-distance-right:9pt;mso-wrap-distance-bottom:3.6pt;mso-position-horizontal:right;mso-position-horizontal-relative:margin;mso-position-vertical:absolute;mso-position-vertical-relative:text;mso-width-percent:0;mso-height-percent:0;mso-width-relative:margin;mso-height-relative:margin;v-text-anchor:top" o:gfxdata="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">
                 <v:textbox>
                   <w:txbxContent>
                     <w:p>
-                      <w:proofErr w:type="spellStart"/>
                       <w:proofErr w:type="gramStart"/>
                       <w:r>
-                        <w:t>V</w:t>
-                      </w:r>
-                      <w:r>
-                        <w:t>arLeft</w:t>
-                      </w:r>
-                      <w:proofErr w:type="spellEnd"/>
-                      <w:r>
-                        <w:t>(</w:t>
+                        <w:t>Solved(</w:t>
                       </w:r>
                       <w:proofErr w:type="gramEnd"/>
                       <w:r>
-                        <w:t>1)</w:t>
-                      </w:r>
-                      <w:r>
-                        <w:t xml:space="preserve"> &amp;</w:t>
-                      </w:r>
-                      <w:r>
-                        <w:t xml:space="preserve"> </w:t>
-                      </w:r>
-                      <w:proofErr w:type="spellStart"/>
-                      <w:r>
-                        <w:t>C</w:t>
-                      </w:r>
-                      <w:r>
-                        <w:t>onstRight</w:t>
-                      </w:r>
-                      <w:proofErr w:type="spellEnd"/>
-                      <w:r>
-                        <w:t>(x)</w:t>
-                      </w:r>
-                      <w:r>
-                        <w:t xml:space="preserve"> -- Where x is an intege</w:t>
-                      </w:r>
-                      <w:r>
-                        <w:t>r</w:t>
+                        <w:t>)</w:t>
                       </w:r>
                     </w:p>
                   </w:txbxContent>
@@ -5072,14 +5440,19 @@
                       <wps:txbx>
                         <w:txbxContent>
                           <w:p>
-                            <w:bookmarkStart w:id="0" w:name="_GoBack"/>
                             <w:proofErr w:type="spellStart"/>
                             <w:proofErr w:type="gramStart"/>
                             <w:r>
                               <w:rPr>
                                 <w:b/>
                               </w:rPr>
-                              <w:t>combineLeftConsts</w:t>
+                              <w:t>combineLeft</w:t>
+                            </w:r>
+                            <w:r>
+                              <w:rPr>
+                                <w:b/>
+                              </w:rPr>
+                              <w:t>TwoTerms</w:t>
                             </w:r>
                             <w:proofErr w:type="spellEnd"/>
                             <w:r>
@@ -5134,7 +5507,7 @@
                             <w:r>
                               <w:t xml:space="preserve">: </w:t>
                             </w:r>
-                            <w:bookmarkStart w:id="1" w:name="_Hlk24497890"/>
+                            <w:bookmarkStart w:id="2" w:name="_Hlk24497890"/>
                             <w:proofErr w:type="spellStart"/>
                             <w:r>
                               <w:t>C</w:t>
@@ -5142,7 +5515,7 @@
                             <w:r>
                               <w:t>onstLeft</w:t>
                             </w:r>
-                            <w:bookmarkEnd w:id="1"/>
+                            <w:bookmarkEnd w:id="2"/>
                             <w:proofErr w:type="spellEnd"/>
                             <w:r>
                               <w:t xml:space="preserve">(a) </w:t>
@@ -6194,7 +6567,6 @@
                             <w:r>
                               <w:t>(b)</w:t>
                             </w:r>
-                            <w:bookmarkEnd w:id="0"/>
                           </w:p>
                         </w:txbxContent>
                       </wps:txbx>
@@ -6219,14 +6591,19 @@
                 <v:textbox>
                   <w:txbxContent>
                     <w:p>
-                      <w:bookmarkStart w:id="2" w:name="_GoBack"/>
                       <w:proofErr w:type="spellStart"/>
                       <w:proofErr w:type="gramStart"/>
                       <w:r>
                         <w:rPr>
                           <w:b/>
                         </w:rPr>
-                        <w:t>combineLeftConsts</w:t>
+                        <w:t>combineLeft</w:t>
+                      </w:r>
+                      <w:r>
+                        <w:rPr>
+                          <w:b/>
+                        </w:rPr>
+                        <w:t>TwoTerms</w:t>
                       </w:r>
                       <w:proofErr w:type="spellEnd"/>
                       <w:r>
@@ -7341,7 +7718,6 @@
                       <w:r>
                         <w:t>(b)</w:t>
                       </w:r>
-                      <w:bookmarkEnd w:id="2"/>
                     </w:p>
                   </w:txbxContent>
                 </v:textbox>
@@ -11631,7 +12007,7 @@
 </file>
 
 <file path=customXml/itemProps1.xml><?xml version="1.0" encoding="utf-8"?>
-<ds:datastoreItem xmlns:ds="http://schemas.openxmlformats.org/officeDocument/2006/customXml" ds:itemID="{600D8AEE-A6C7-4FC1-8A8D-7E50B08115FE}">
+<ds:datastoreItem xmlns:ds="http://schemas.openxmlformats.org/officeDocument/2006/customXml" ds:itemID="{2612F800-C2EF-45BD-8C87-E79F0BC64EE5}">
   <ds:schemaRefs>
     <ds:schemaRef ds:uri="http://schemas.openxmlformats.org/officeDocument/2006/bibliography"/>
   </ds:schemaRefs>

</xml_diff>

<commit_message>
Final push with code for all portions and updated document
</commit_message>
<xml_diff>
--- a/CS1571 Introduction to AI - Assignment 2.docx
+++ b/CS1571 Introduction to AI - Assignment 2.docx
@@ -3504,13 +3504,8 @@
                             </w:r>
                           </w:p>
                           <w:p>
-                            <w:proofErr w:type="gramStart"/>
-                            <w:r>
-                              <w:t>Solved(</w:t>
-                            </w:r>
-                            <w:proofErr w:type="gramEnd"/>
-                            <w:r>
-                              <w:t>)</w:t>
+                            <w:r>
+                              <w:t>Solved()</w:t>
                             </w:r>
                           </w:p>
                           <w:p/>
@@ -3671,13 +3666,8 @@
                       </w:r>
                     </w:p>
                     <w:p>
-                      <w:proofErr w:type="gramStart"/>
-                      <w:r>
-                        <w:t>Solved(</w:t>
-                      </w:r>
-                      <w:proofErr w:type="gramEnd"/>
-                      <w:r>
-                        <w:t>)</w:t>
+                      <w:r>
+                        <w:t>Solved()</w:t>
                       </w:r>
                     </w:p>
                     <w:p/>
@@ -3818,7 +3808,6 @@
                               <w:tab/>
                             </w:r>
                             <w:proofErr w:type="spellStart"/>
-                            <w:proofErr w:type="gramStart"/>
                             <w:r>
                               <w:rPr>
                                 <w:rFonts w:ascii="Times New Roman" w:hAnsi="Times New Roman" w:cs="Times New Roman"/>
@@ -3836,7 +3825,6 @@
                               </w:rPr>
                               <w:t>(</w:t>
                             </w:r>
-                            <w:proofErr w:type="gramEnd"/>
                             <w:r>
                               <w:rPr>
                                 <w:rFonts w:ascii="Times New Roman" w:hAnsi="Times New Roman" w:cs="Times New Roman"/>
@@ -3981,7 +3969,6 @@
                               <w:tab/>
                             </w:r>
                             <w:proofErr w:type="spellStart"/>
-                            <w:proofErr w:type="gramStart"/>
                             <w:r>
                               <w:rPr>
                                 <w:rFonts w:ascii="Times New Roman" w:hAnsi="Times New Roman" w:cs="Times New Roman"/>
@@ -3999,7 +3986,6 @@
                               </w:rPr>
                               <w:t>(</w:t>
                             </w:r>
-                            <w:proofErr w:type="gramEnd"/>
                             <w:r>
                               <w:rPr>
                                 <w:rFonts w:ascii="Times New Roman" w:hAnsi="Times New Roman" w:cs="Times New Roman"/>
@@ -4152,7 +4138,6 @@
                               <w:tab/>
                             </w:r>
                             <w:proofErr w:type="spellStart"/>
-                            <w:proofErr w:type="gramStart"/>
                             <w:r>
                               <w:rPr>
                                 <w:rFonts w:ascii="Times New Roman" w:hAnsi="Times New Roman" w:cs="Times New Roman"/>
@@ -4170,7 +4155,6 @@
                               </w:rPr>
                               <w:t>(</w:t>
                             </w:r>
-                            <w:proofErr w:type="gramEnd"/>
                             <w:r>
                               <w:rPr>
                                 <w:rFonts w:ascii="Times New Roman" w:hAnsi="Times New Roman" w:cs="Times New Roman"/>
@@ -4441,10 +4425,16 @@
                             </w:r>
                             <w:proofErr w:type="spellEnd"/>
                             <w:r>
-                              <w:t>() &amp; TwoVars()</w:t>
-                            </w:r>
-                            <w:bookmarkStart w:id="0" w:name="_GoBack"/>
-                            <w:bookmarkEnd w:id="0"/>
+                              <w:t xml:space="preserve">() &amp; </w:t>
+                            </w:r>
+                            <w:proofErr w:type="spellStart"/>
+                            <w:r>
+                              <w:t>TwoVars</w:t>
+                            </w:r>
+                            <w:proofErr w:type="spellEnd"/>
+                            <w:r>
+                              <w:t>()</w:t>
+                            </w:r>
                           </w:p>
                         </w:txbxContent>
                       </wps:txbx>
@@ -4502,7 +4492,6 @@
                         <w:tab/>
                       </w:r>
                       <w:proofErr w:type="spellStart"/>
-                      <w:proofErr w:type="gramStart"/>
                       <w:r>
                         <w:rPr>
                           <w:rFonts w:ascii="Times New Roman" w:hAnsi="Times New Roman" w:cs="Times New Roman"/>
@@ -4520,7 +4509,6 @@
                         </w:rPr>
                         <w:t>(</w:t>
                       </w:r>
-                      <w:proofErr w:type="gramEnd"/>
                       <w:r>
                         <w:rPr>
                           <w:rFonts w:ascii="Times New Roman" w:hAnsi="Times New Roman" w:cs="Times New Roman"/>
@@ -4665,7 +4653,6 @@
                         <w:tab/>
                       </w:r>
                       <w:proofErr w:type="spellStart"/>
-                      <w:proofErr w:type="gramStart"/>
                       <w:r>
                         <w:rPr>
                           <w:rFonts w:ascii="Times New Roman" w:hAnsi="Times New Roman" w:cs="Times New Roman"/>
@@ -4683,7 +4670,6 @@
                         </w:rPr>
                         <w:t>(</w:t>
                       </w:r>
-                      <w:proofErr w:type="gramEnd"/>
                       <w:r>
                         <w:rPr>
                           <w:rFonts w:ascii="Times New Roman" w:hAnsi="Times New Roman" w:cs="Times New Roman"/>
@@ -4836,7 +4822,6 @@
                         <w:tab/>
                       </w:r>
                       <w:proofErr w:type="spellStart"/>
-                      <w:proofErr w:type="gramStart"/>
                       <w:r>
                         <w:rPr>
                           <w:rFonts w:ascii="Times New Roman" w:hAnsi="Times New Roman" w:cs="Times New Roman"/>
@@ -4854,7 +4839,6 @@
                         </w:rPr>
                         <w:t>(</w:t>
                       </w:r>
-                      <w:proofErr w:type="gramEnd"/>
                       <w:r>
                         <w:rPr>
                           <w:rFonts w:ascii="Times New Roman" w:hAnsi="Times New Roman" w:cs="Times New Roman"/>
@@ -5125,10 +5109,16 @@
                       </w:r>
                       <w:proofErr w:type="spellEnd"/>
                       <w:r>
-                        <w:t>() &amp; TwoVars()</w:t>
-                      </w:r>
-                      <w:bookmarkStart w:id="1" w:name="_GoBack"/>
-                      <w:bookmarkEnd w:id="1"/>
+                        <w:t xml:space="preserve">() &amp; </w:t>
+                      </w:r>
+                      <w:proofErr w:type="spellStart"/>
+                      <w:r>
+                        <w:t>TwoVars</w:t>
+                      </w:r>
+                      <w:proofErr w:type="spellEnd"/>
+                      <w:r>
+                        <w:t>()</w:t>
+                      </w:r>
                     </w:p>
                   </w:txbxContent>
                 </v:textbox>
@@ -5289,13 +5279,8 @@
                       <wps:txbx>
                         <w:txbxContent>
                           <w:p>
-                            <w:proofErr w:type="gramStart"/>
-                            <w:r>
-                              <w:t>Solved(</w:t>
-                            </w:r>
-                            <w:proofErr w:type="gramEnd"/>
-                            <w:r>
-                              <w:t>)</w:t>
+                            <w:r>
+                              <w:t>Solved()</w:t>
                             </w:r>
                           </w:p>
                         </w:txbxContent>
@@ -5321,13 +5306,8 @@
                 <v:textbox>
                   <w:txbxContent>
                     <w:p>
-                      <w:proofErr w:type="gramStart"/>
-                      <w:r>
-                        <w:t>Solved(</w:t>
-                      </w:r>
-                      <w:proofErr w:type="gramEnd"/>
-                      <w:r>
-                        <w:t>)</w:t>
+                      <w:r>
+                        <w:t>Solved()</w:t>
                       </w:r>
                     </w:p>
                   </w:txbxContent>
@@ -5396,16 +5376,16 @@
         <mc:AlternateContent>
           <mc:Choice Requires="wps">
             <w:drawing>
-              <wp:anchor distT="45720" distB="45720" distL="114300" distR="114300" simplePos="0" relativeHeight="251665408" behindDoc="0" locked="0" layoutInCell="1" allowOverlap="1" wp14:anchorId="269564E2" wp14:editId="2291ABEB">
+              <wp:anchor distT="45720" distB="45720" distL="114300" distR="114300" simplePos="0" relativeHeight="251665408" behindDoc="0" locked="0" layoutInCell="1" allowOverlap="1" wp14:anchorId="269564E2" wp14:editId="5FA790CB">
                 <wp:simplePos x="0" y="0"/>
                 <wp:positionH relativeFrom="margin">
-                  <wp:align>right</wp:align>
+                  <wp:align>left</wp:align>
                 </wp:positionH>
                 <wp:positionV relativeFrom="paragraph">
-                  <wp:posOffset>525145</wp:posOffset>
+                  <wp:posOffset>521970</wp:posOffset>
                 </wp:positionV>
-                <wp:extent cx="5924550" cy="4419600"/>
-                <wp:effectExtent l="0" t="0" r="19050" b="19050"/>
+                <wp:extent cx="6051550" cy="4895850"/>
+                <wp:effectExtent l="0" t="0" r="25400" b="19050"/>
                 <wp:wrapSquare wrapText="bothSides"/>
                 <wp:docPr id="3" name="Text Box 3"/>
                 <wp:cNvGraphicFramePr>
@@ -5420,7 +5400,7 @@
                       <wps:spPr bwMode="auto">
                         <a:xfrm>
                           <a:off x="0" y="0"/>
-                          <a:ext cx="5924550" cy="4419600"/>
+                          <a:ext cx="6051550" cy="4895850"/>
                         </a:xfrm>
                         <a:prstGeom prst="rect">
                           <a:avLst/>
@@ -5452,7 +5432,7 @@
                               <w:rPr>
                                 <w:b/>
                               </w:rPr>
-                              <w:t>TwoTerms</w:t>
+                              <w:t>Consts</w:t>
                             </w:r>
                             <w:proofErr w:type="spellEnd"/>
                             <w:r>
@@ -5507,7 +5487,7 @@
                             <w:r>
                               <w:t xml:space="preserve">: </w:t>
                             </w:r>
-                            <w:bookmarkStart w:id="2" w:name="_Hlk24497890"/>
+                            <w:bookmarkStart w:id="0" w:name="_Hlk24497890"/>
                             <w:proofErr w:type="spellStart"/>
                             <w:r>
                               <w:t>C</w:t>
@@ -5515,7 +5495,7 @@
                             <w:r>
                               <w:t>onstLeft</w:t>
                             </w:r>
-                            <w:bookmarkEnd w:id="2"/>
+                            <w:bookmarkEnd w:id="0"/>
                             <w:proofErr w:type="spellEnd"/>
                             <w:r>
                               <w:t xml:space="preserve">(a) </w:t>
@@ -5558,23 +5538,17 @@
                               <w:t xml:space="preserve"> </w:t>
                             </w:r>
                             <w:proofErr w:type="spellStart"/>
-                            <w:r>
-                              <w:t>ConstLeft</w:t>
+                            <w:proofErr w:type="gramStart"/>
+                            <w:r>
+                              <w:t>SingleConst</w:t>
                             </w:r>
                             <w:proofErr w:type="spellEnd"/>
                             <w:r>
                               <w:t>(</w:t>
                             </w:r>
-                            <w:proofErr w:type="spellStart"/>
-                            <w:r>
-                              <w:t>a+b</w:t>
-                            </w:r>
-                            <w:proofErr w:type="spellEnd"/>
-                            <w:r>
-                              <w:t>)</w:t>
-                            </w:r>
-                            <w:r>
-                              <w:t xml:space="preserve">, </w:t>
+                            <w:proofErr w:type="gramEnd"/>
+                            <w:r>
+                              <w:t xml:space="preserve">), </w:t>
                             </w:r>
                             <w:r>
                               <w:rPr>
@@ -5615,7 +5589,6 @@
                               </w:rPr>
                             </w:pPr>
                             <w:proofErr w:type="spellStart"/>
-                            <w:proofErr w:type="gramStart"/>
                             <w:r>
                               <w:rPr>
                                 <w:b/>
@@ -5635,7 +5608,6 @@
                               </w:rPr>
                               <w:t>(</w:t>
                             </w:r>
-                            <w:proofErr w:type="gramEnd"/>
                             <w:r>
                               <w:rPr>
                                 <w:b/>
@@ -5736,21 +5708,15 @@
                               <w:t xml:space="preserve"> </w:t>
                             </w:r>
                             <w:proofErr w:type="spellStart"/>
-                            <w:r>
-                              <w:t>C</w:t>
-                            </w:r>
-                            <w:r>
-                              <w:t>onstRight</w:t>
+                            <w:proofErr w:type="gramStart"/>
+                            <w:r>
+                              <w:t>SingleConst</w:t>
                             </w:r>
                             <w:proofErr w:type="spellEnd"/>
                             <w:r>
                               <w:t>(</w:t>
                             </w:r>
-                            <w:proofErr w:type="spellStart"/>
-                            <w:r>
-                              <w:t>a+b</w:t>
-                            </w:r>
-                            <w:proofErr w:type="spellEnd"/>
+                            <w:proofErr w:type="gramEnd"/>
                             <w:r>
                               <w:t>)</w:t>
                             </w:r>
@@ -5796,7 +5762,6 @@
                               </w:rPr>
                             </w:pPr>
                             <w:proofErr w:type="spellStart"/>
-                            <w:proofErr w:type="gramStart"/>
                             <w:r>
                               <w:rPr>
                                 <w:b/>
@@ -5822,7 +5787,6 @@
                               </w:rPr>
                               <w:t>(</w:t>
                             </w:r>
-                            <w:proofErr w:type="gramEnd"/>
                             <w:r>
                               <w:rPr>
                                 <w:b/>
@@ -5926,10 +5890,7 @@
                             <w:proofErr w:type="spellStart"/>
                             <w:proofErr w:type="gramStart"/>
                             <w:r>
-                              <w:t>V</w:t>
-                            </w:r>
-                            <w:r>
-                              <w:t>arLeft</w:t>
+                              <w:t>SingleVar</w:t>
                             </w:r>
                             <w:proofErr w:type="spellEnd"/>
                             <w:r>
@@ -5937,7 +5898,7 @@
                             </w:r>
                             <w:proofErr w:type="gramEnd"/>
                             <w:r>
-                              <w:t>a + b)</w:t>
+                              <w:t>)</w:t>
                             </w:r>
                             <w:r>
                               <w:rPr>
@@ -5984,7 +5945,6 @@
                               </w:rPr>
                             </w:pPr>
                             <w:proofErr w:type="spellStart"/>
-                            <w:proofErr w:type="gramStart"/>
                             <w:r>
                               <w:rPr>
                                 <w:b/>
@@ -5998,7 +5958,6 @@
                               </w:rPr>
                               <w:t>(</w:t>
                             </w:r>
-                            <w:proofErr w:type="gramEnd"/>
                             <w:r>
                               <w:rPr>
                                 <w:b/>
@@ -6094,26 +6053,23 @@
                               <w:t>Add</w:t>
                             </w:r>
                             <w:r>
-                              <w:t xml:space="preserve">: </w:t>
+                              <w:t>:</w:t>
+                            </w:r>
+                            <w:r>
+                              <w:t xml:space="preserve"> </w:t>
                             </w:r>
                             <w:proofErr w:type="spellStart"/>
-                            <w:r>
-                              <w:t>V</w:t>
-                            </w:r>
-                            <w:r>
-                              <w:t>arRight</w:t>
+                            <w:proofErr w:type="gramStart"/>
+                            <w:r>
+                              <w:t>SingleVar</w:t>
                             </w:r>
                             <w:proofErr w:type="spellEnd"/>
                             <w:r>
                               <w:t>(</w:t>
                             </w:r>
-                            <w:proofErr w:type="spellStart"/>
-                            <w:r>
-                              <w:t>a+b</w:t>
-                            </w:r>
-                            <w:proofErr w:type="spellEnd"/>
-                            <w:r>
-                              <w:t>)</w:t>
+                            <w:proofErr w:type="gramEnd"/>
+                            <w:r>
+                              <w:t xml:space="preserve">) </w:t>
                             </w:r>
                             <w:r>
                               <w:t>,</w:t>
@@ -6406,12 +6362,20 @@
                             </w:r>
                           </w:p>
                           <w:p>
+                            <w:proofErr w:type="spellStart"/>
                             <w:r>
                               <w:rPr>
                                 <w:b/>
                               </w:rPr>
                               <w:t>divide</w:t>
                             </w:r>
+                            <w:r>
+                              <w:rPr>
+                                <w:b/>
+                              </w:rPr>
+                              <w:t>NoDup</w:t>
+                            </w:r>
+                            <w:proofErr w:type="spellEnd"/>
                             <w:r>
                               <w:rPr>
                                 <w:b/>
@@ -6485,10 +6449,53 @@
                               <w:t>Add</w:t>
                             </w:r>
                             <w:r>
+                              <w:t>:</w:t>
+                            </w:r>
+                            <w:r>
+                              <w:t xml:space="preserve"> </w:t>
+                            </w:r>
+                            <w:proofErr w:type="gramStart"/>
+                            <w:r>
+                              <w:t>Solved(</w:t>
+                            </w:r>
+                            <w:proofErr w:type="gramEnd"/>
+                            <w:r>
+                              <w:t>)</w:t>
+                            </w:r>
+                            <w:r>
+                              <w:t>,</w:t>
+                            </w:r>
+                            <w:r>
+                              <w:rPr>
+                                <w:i/>
+                              </w:rPr>
+                              <w:t xml:space="preserve"> </w:t>
+                            </w:r>
+                            <w:r>
+                              <w:rPr>
+                                <w:u w:val="single"/>
+                              </w:rPr>
+                              <w:t>Remove</w:t>
+                            </w:r>
+                            <w:r>
                               <w:t xml:space="preserve">: </w:t>
                             </w:r>
                             <w:proofErr w:type="spellStart"/>
                             <w:r>
+                              <w:t>V</w:t>
+                            </w:r>
+                            <w:r>
+                              <w:t>arLeft</w:t>
+                            </w:r>
+                            <w:proofErr w:type="spellEnd"/>
+                            <w:r>
+                              <w:t>(a),</w:t>
+                            </w:r>
+                            <w:r>
+                              <w:t xml:space="preserve"> </w:t>
+                            </w:r>
+                            <w:proofErr w:type="spellStart"/>
+                            <w:r>
                               <w:t>C</w:t>
                             </w:r>
                             <w:r>
@@ -6496,14 +6503,99 @@
                             </w:r>
                             <w:proofErr w:type="spellEnd"/>
                             <w:r>
+                              <w:t>(b)</w:t>
+                            </w:r>
+                          </w:p>
+                          <w:p>
+                            <w:proofErr w:type="spellStart"/>
+                            <w:r>
+                              <w:rPr>
+                                <w:b/>
+                              </w:rPr>
+                              <w:t>divide</w:t>
+                            </w:r>
+                            <w:r>
+                              <w:rPr>
+                                <w:b/>
+                              </w:rPr>
+                              <w:t>Dup</w:t>
+                            </w:r>
+                            <w:proofErr w:type="spellEnd"/>
+                            <w:r>
+                              <w:rPr>
+                                <w:b/>
+                              </w:rPr>
+                              <w:t>:</w:t>
+                            </w:r>
+                            <w:r>
+                              <w:rPr>
+                                <w:b/>
+                              </w:rPr>
+                              <w:tab/>
+                            </w:r>
+                            <w:r>
+                              <w:rPr>
+                                <w:b/>
+                              </w:rPr>
+                              <w:tab/>
+                            </w:r>
+                            <w:r>
+                              <w:rPr>
+                                <w:b/>
+                              </w:rPr>
+                              <w:tab/>
+                            </w:r>
+                            <w:r>
+                              <w:rPr>
+                                <w:i/>
+                              </w:rPr>
+                              <w:t xml:space="preserve">Precondition: </w:t>
+                            </w:r>
+                            <w:proofErr w:type="spellStart"/>
+                            <w:r>
+                              <w:t>V</w:t>
+                            </w:r>
+                            <w:r>
+                              <w:t>arLeft</w:t>
+                            </w:r>
+                            <w:proofErr w:type="spellEnd"/>
+                            <w:r>
+                              <w:t xml:space="preserve">(a) ^ </w:t>
+                            </w:r>
+                            <w:proofErr w:type="spellStart"/>
+                            <w:r>
+                              <w:t>ConstRight</w:t>
+                            </w:r>
+                            <w:proofErr w:type="spellEnd"/>
+                            <w:r>
                               <w:t>(</w:t>
                             </w:r>
                             <w:r>
-                              <w:t>b/a</w:t>
+                              <w:t>a</w:t>
                             </w:r>
                             <w:r>
                               <w:t>)</w:t>
                             </w:r>
+                          </w:p>
+                          <w:p>
+                            <w:pPr>
+                              <w:ind w:left="2880"/>
+                            </w:pPr>
+                            <w:r>
+                              <w:rPr>
+                                <w:i/>
+                              </w:rPr>
+                              <w:t xml:space="preserve">Effect: </w:t>
+                            </w:r>
+                            <w:r>
+                              <w:rPr>
+                                <w:u w:val="single"/>
+                              </w:rPr>
+                              <w:t>Add</w:t>
+                            </w:r>
+                            <w:r>
+                              <w:t>: Solved()</w:t>
+                            </w:r>
                             <w:r>
                               <w:t>,</w:t>
                             </w:r>
@@ -6513,60 +6605,49 @@
                               </w:rPr>
                               <w:t xml:space="preserve"> </w:t>
                             </w:r>
+                            <w:r>
+                              <w:rPr>
+                                <w:u w:val="single"/>
+                              </w:rPr>
+                              <w:t>Remove</w:t>
+                            </w:r>
+                            <w:r>
+                              <w:t xml:space="preserve">: </w:t>
+                            </w:r>
                             <w:proofErr w:type="spellStart"/>
                             <w:r>
-                              <w:t>V</w:t>
-                            </w:r>
-                            <w:r>
-                              <w:t>arLeft</w:t>
+                              <w:t>VarLeft</w:t>
                             </w:r>
                             <w:proofErr w:type="spellEnd"/>
                             <w:r>
-                              <w:t>(a/a)</w:t>
-                            </w:r>
-                            <w:r>
-                              <w:t>,</w:t>
-                            </w:r>
-                            <w:r>
-                              <w:rPr>
-                                <w:i/>
-                              </w:rPr>
-                              <w:t xml:space="preserve"> </w:t>
-                            </w:r>
-                            <w:r>
-                              <w:rPr>
-                                <w:u w:val="single"/>
-                              </w:rPr>
-                              <w:t>Remove</w:t>
-                            </w:r>
-                            <w:r>
-                              <w:t xml:space="preserve">: </w:t>
+                              <w:t xml:space="preserve">(a), </w:t>
                             </w:r>
                             <w:proofErr w:type="spellStart"/>
                             <w:r>
-                              <w:t>V</w:t>
-                            </w:r>
-                            <w:r>
-                              <w:t>arLeft</w:t>
+                              <w:t>ConstRight</w:t>
                             </w:r>
                             <w:proofErr w:type="spellEnd"/>
                             <w:r>
-                              <w:t>(a),</w:t>
-                            </w:r>
-                            <w:r>
-                              <w:t xml:space="preserve"> </w:t>
-                            </w:r>
-                            <w:proofErr w:type="spellStart"/>
-                            <w:r>
-                              <w:t>C</w:t>
-                            </w:r>
-                            <w:r>
-                              <w:t>onstRight</w:t>
-                            </w:r>
-                            <w:proofErr w:type="spellEnd"/>
-                            <w:r>
-                              <w:t>(b)</w:t>
-                            </w:r>
+                              <w:t>(</w:t>
+                            </w:r>
+                            <w:r>
+                              <w:t>a</w:t>
+                            </w:r>
+                            <w:bookmarkStart w:id="1" w:name="_GoBack"/>
+                            <w:bookmarkEnd w:id="1"/>
+                            <w:r>
+                              <w:t>)</w:t>
+                            </w:r>
+                          </w:p>
+                          <w:p>
+                            <w:pPr>
+                              <w:ind w:left="2880"/>
+                            </w:pPr>
+                          </w:p>
+                          <w:p>
+                            <w:pPr>
+                              <w:ind w:left="2880"/>
+                            </w:pPr>
                           </w:p>
                         </w:txbxContent>
                       </wps:txbx>
@@ -6587,7 +6668,7 @@
           </mc:Choice>
           <mc:Fallback>
             <w:pict>
-              <v:shape w14:anchorId="269564E2" id="Text Box 3" o:spid="_x0000_s1029" type="#_x0000_t202" style="position:absolute;left:0;text-align:left;margin-left:415.3pt;margin-top:41.35pt;width:466.5pt;height:348pt;z-index:251665408;visibility:visible;mso-wrap-style:square;mso-width-percent:0;mso-height-percent:0;mso-wrap-distance-left:9pt;mso-wrap-distance-top:3.6pt;mso-wrap-distance-right:9pt;mso-wrap-distance-bottom:3.6pt;mso-position-horizontal:right;mso-position-horizontal-relative:margin;mso-position-vertical:absolute;mso-position-vertical-relative:text;mso-width-percent:0;mso-height-percent:0;mso-width-relative:margin;mso-height-relative:margin;v-text-anchor:top" o:gfxdata="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">
+              <v:shape w14:anchorId="269564E2" id="Text Box 3" o:spid="_x0000_s1029" type="#_x0000_t202" style="position:absolute;left:0;text-align:left;margin-left:0;margin-top:41.1pt;width:476.5pt;height:385.5pt;z-index:251665408;visibility:visible;mso-wrap-style:square;mso-width-percent:0;mso-height-percent:0;mso-wrap-distance-left:9pt;mso-wrap-distance-top:3.6pt;mso-wrap-distance-right:9pt;mso-wrap-distance-bottom:3.6pt;mso-position-horizontal:left;mso-position-horizontal-relative:margin;mso-position-vertical:absolute;mso-position-vertical-relative:text;mso-width-percent:0;mso-height-percent:0;mso-width-relative:margin;mso-height-relative:margin;v-text-anchor:top" o:gfxdata="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">
                 <v:textbox>
                   <w:txbxContent>
                     <w:p>
@@ -6603,7 +6684,7 @@
                         <w:rPr>
                           <w:b/>
                         </w:rPr>
-                        <w:t>TwoTerms</w:t>
+                        <w:t>Consts</w:t>
                       </w:r>
                       <w:proofErr w:type="spellEnd"/>
                       <w:r>
@@ -6658,7 +6739,7 @@
                       <w:r>
                         <w:t xml:space="preserve">: </w:t>
                       </w:r>
-                      <w:bookmarkStart w:id="3" w:name="_Hlk24497890"/>
+                      <w:bookmarkStart w:id="2" w:name="_Hlk24497890"/>
                       <w:proofErr w:type="spellStart"/>
                       <w:r>
                         <w:t>C</w:t>
@@ -6666,7 +6747,7 @@
                       <w:r>
                         <w:t>onstLeft</w:t>
                       </w:r>
-                      <w:bookmarkEnd w:id="3"/>
+                      <w:bookmarkEnd w:id="2"/>
                       <w:proofErr w:type="spellEnd"/>
                       <w:r>
                         <w:t xml:space="preserve">(a) </w:t>
@@ -6709,23 +6790,17 @@
                         <w:t xml:space="preserve"> </w:t>
                       </w:r>
                       <w:proofErr w:type="spellStart"/>
-                      <w:r>
-                        <w:t>ConstLeft</w:t>
+                      <w:proofErr w:type="gramStart"/>
+                      <w:r>
+                        <w:t>SingleConst</w:t>
                       </w:r>
                       <w:proofErr w:type="spellEnd"/>
                       <w:r>
                         <w:t>(</w:t>
                       </w:r>
-                      <w:proofErr w:type="spellStart"/>
-                      <w:r>
-                        <w:t>a+b</w:t>
-                      </w:r>
-                      <w:proofErr w:type="spellEnd"/>
-                      <w:r>
-                        <w:t>)</w:t>
-                      </w:r>
-                      <w:r>
-                        <w:t xml:space="preserve">, </w:t>
+                      <w:proofErr w:type="gramEnd"/>
+                      <w:r>
+                        <w:t xml:space="preserve">), </w:t>
                       </w:r>
                       <w:r>
                         <w:rPr>
@@ -6766,7 +6841,6 @@
                         </w:rPr>
                       </w:pPr>
                       <w:proofErr w:type="spellStart"/>
-                      <w:proofErr w:type="gramStart"/>
                       <w:r>
                         <w:rPr>
                           <w:b/>
@@ -6786,7 +6860,6 @@
                         </w:rPr>
                         <w:t>(</w:t>
                       </w:r>
-                      <w:proofErr w:type="gramEnd"/>
                       <w:r>
                         <w:rPr>
                           <w:b/>
@@ -6887,21 +6960,15 @@
                         <w:t xml:space="preserve"> </w:t>
                       </w:r>
                       <w:proofErr w:type="spellStart"/>
-                      <w:r>
-                        <w:t>C</w:t>
-                      </w:r>
-                      <w:r>
-                        <w:t>onstRight</w:t>
+                      <w:proofErr w:type="gramStart"/>
+                      <w:r>
+                        <w:t>SingleConst</w:t>
                       </w:r>
                       <w:proofErr w:type="spellEnd"/>
                       <w:r>
                         <w:t>(</w:t>
                       </w:r>
-                      <w:proofErr w:type="spellStart"/>
-                      <w:r>
-                        <w:t>a+b</w:t>
-                      </w:r>
-                      <w:proofErr w:type="spellEnd"/>
+                      <w:proofErr w:type="gramEnd"/>
                       <w:r>
                         <w:t>)</w:t>
                       </w:r>
@@ -6947,7 +7014,6 @@
                         </w:rPr>
                       </w:pPr>
                       <w:proofErr w:type="spellStart"/>
-                      <w:proofErr w:type="gramStart"/>
                       <w:r>
                         <w:rPr>
                           <w:b/>
@@ -6973,7 +7039,6 @@
                         </w:rPr>
                         <w:t>(</w:t>
                       </w:r>
-                      <w:proofErr w:type="gramEnd"/>
                       <w:r>
                         <w:rPr>
                           <w:b/>
@@ -7077,10 +7142,7 @@
                       <w:proofErr w:type="spellStart"/>
                       <w:proofErr w:type="gramStart"/>
                       <w:r>
-                        <w:t>V</w:t>
-                      </w:r>
-                      <w:r>
-                        <w:t>arLeft</w:t>
+                        <w:t>SingleVar</w:t>
                       </w:r>
                       <w:proofErr w:type="spellEnd"/>
                       <w:r>
@@ -7088,7 +7150,7 @@
                       </w:r>
                       <w:proofErr w:type="gramEnd"/>
                       <w:r>
-                        <w:t>a + b)</w:t>
+                        <w:t>)</w:t>
                       </w:r>
                       <w:r>
                         <w:rPr>
@@ -7135,7 +7197,6 @@
                         </w:rPr>
                       </w:pPr>
                       <w:proofErr w:type="spellStart"/>
-                      <w:proofErr w:type="gramStart"/>
                       <w:r>
                         <w:rPr>
                           <w:b/>
@@ -7149,7 +7210,6 @@
                         </w:rPr>
                         <w:t>(</w:t>
                       </w:r>
-                      <w:proofErr w:type="gramEnd"/>
                       <w:r>
                         <w:rPr>
                           <w:b/>
@@ -7245,26 +7305,23 @@
                         <w:t>Add</w:t>
                       </w:r>
                       <w:r>
-                        <w:t xml:space="preserve">: </w:t>
+                        <w:t>:</w:t>
+                      </w:r>
+                      <w:r>
+                        <w:t xml:space="preserve"> </w:t>
                       </w:r>
                       <w:proofErr w:type="spellStart"/>
-                      <w:r>
-                        <w:t>V</w:t>
-                      </w:r>
-                      <w:r>
-                        <w:t>arRight</w:t>
+                      <w:proofErr w:type="gramStart"/>
+                      <w:r>
+                        <w:t>SingleVar</w:t>
                       </w:r>
                       <w:proofErr w:type="spellEnd"/>
                       <w:r>
                         <w:t>(</w:t>
                       </w:r>
-                      <w:proofErr w:type="spellStart"/>
-                      <w:r>
-                        <w:t>a+b</w:t>
-                      </w:r>
-                      <w:proofErr w:type="spellEnd"/>
-                      <w:r>
-                        <w:t>)</w:t>
+                      <w:proofErr w:type="gramEnd"/>
+                      <w:r>
+                        <w:t xml:space="preserve">) </w:t>
                       </w:r>
                       <w:r>
                         <w:t>,</w:t>
@@ -7557,12 +7614,20 @@
                       </w:r>
                     </w:p>
                     <w:p>
+                      <w:proofErr w:type="spellStart"/>
                       <w:r>
                         <w:rPr>
                           <w:b/>
                         </w:rPr>
                         <w:t>divide</w:t>
                       </w:r>
+                      <w:r>
+                        <w:rPr>
+                          <w:b/>
+                        </w:rPr>
+                        <w:t>NoDup</w:t>
+                      </w:r>
+                      <w:proofErr w:type="spellEnd"/>
                       <w:r>
                         <w:rPr>
                           <w:b/>
@@ -7636,10 +7701,53 @@
                         <w:t>Add</w:t>
                       </w:r>
                       <w:r>
+                        <w:t>:</w:t>
+                      </w:r>
+                      <w:r>
+                        <w:t xml:space="preserve"> </w:t>
+                      </w:r>
+                      <w:proofErr w:type="gramStart"/>
+                      <w:r>
+                        <w:t>Solved(</w:t>
+                      </w:r>
+                      <w:proofErr w:type="gramEnd"/>
+                      <w:r>
+                        <w:t>)</w:t>
+                      </w:r>
+                      <w:r>
+                        <w:t>,</w:t>
+                      </w:r>
+                      <w:r>
+                        <w:rPr>
+                          <w:i/>
+                        </w:rPr>
+                        <w:t xml:space="preserve"> </w:t>
+                      </w:r>
+                      <w:r>
+                        <w:rPr>
+                          <w:u w:val="single"/>
+                        </w:rPr>
+                        <w:t>Remove</w:t>
+                      </w:r>
+                      <w:r>
                         <w:t xml:space="preserve">: </w:t>
                       </w:r>
                       <w:proofErr w:type="spellStart"/>
                       <w:r>
+                        <w:t>V</w:t>
+                      </w:r>
+                      <w:r>
+                        <w:t>arLeft</w:t>
+                      </w:r>
+                      <w:proofErr w:type="spellEnd"/>
+                      <w:r>
+                        <w:t>(a),</w:t>
+                      </w:r>
+                      <w:r>
+                        <w:t xml:space="preserve"> </w:t>
+                      </w:r>
+                      <w:proofErr w:type="spellStart"/>
+                      <w:r>
                         <w:t>C</w:t>
                       </w:r>
                       <w:r>
@@ -7647,14 +7755,99 @@
                       </w:r>
                       <w:proofErr w:type="spellEnd"/>
                       <w:r>
+                        <w:t>(b)</w:t>
+                      </w:r>
+                    </w:p>
+                    <w:p>
+                      <w:proofErr w:type="spellStart"/>
+                      <w:r>
+                        <w:rPr>
+                          <w:b/>
+                        </w:rPr>
+                        <w:t>divide</w:t>
+                      </w:r>
+                      <w:r>
+                        <w:rPr>
+                          <w:b/>
+                        </w:rPr>
+                        <w:t>Dup</w:t>
+                      </w:r>
+                      <w:proofErr w:type="spellEnd"/>
+                      <w:r>
+                        <w:rPr>
+                          <w:b/>
+                        </w:rPr>
+                        <w:t>:</w:t>
+                      </w:r>
+                      <w:r>
+                        <w:rPr>
+                          <w:b/>
+                        </w:rPr>
+                        <w:tab/>
+                      </w:r>
+                      <w:r>
+                        <w:rPr>
+                          <w:b/>
+                        </w:rPr>
+                        <w:tab/>
+                      </w:r>
+                      <w:r>
+                        <w:rPr>
+                          <w:b/>
+                        </w:rPr>
+                        <w:tab/>
+                      </w:r>
+                      <w:r>
+                        <w:rPr>
+                          <w:i/>
+                        </w:rPr>
+                        <w:t xml:space="preserve">Precondition: </w:t>
+                      </w:r>
+                      <w:proofErr w:type="spellStart"/>
+                      <w:r>
+                        <w:t>V</w:t>
+                      </w:r>
+                      <w:r>
+                        <w:t>arLeft</w:t>
+                      </w:r>
+                      <w:proofErr w:type="spellEnd"/>
+                      <w:r>
+                        <w:t xml:space="preserve">(a) ^ </w:t>
+                      </w:r>
+                      <w:proofErr w:type="spellStart"/>
+                      <w:r>
+                        <w:t>ConstRight</w:t>
+                      </w:r>
+                      <w:proofErr w:type="spellEnd"/>
+                      <w:r>
                         <w:t>(</w:t>
                       </w:r>
                       <w:r>
-                        <w:t>b/a</w:t>
+                        <w:t>a</w:t>
                       </w:r>
                       <w:r>
                         <w:t>)</w:t>
                       </w:r>
+                    </w:p>
+                    <w:p>
+                      <w:pPr>
+                        <w:ind w:left="2880"/>
+                      </w:pPr>
+                      <w:r>
+                        <w:rPr>
+                          <w:i/>
+                        </w:rPr>
+                        <w:t xml:space="preserve">Effect: </w:t>
+                      </w:r>
+                      <w:r>
+                        <w:rPr>
+                          <w:u w:val="single"/>
+                        </w:rPr>
+                        <w:t>Add</w:t>
+                      </w:r>
+                      <w:r>
+                        <w:t>: Solved()</w:t>
+                      </w:r>
                       <w:r>
                         <w:t>,</w:t>
                       </w:r>
@@ -7664,60 +7857,49 @@
                         </w:rPr>
                         <w:t xml:space="preserve"> </w:t>
                       </w:r>
+                      <w:r>
+                        <w:rPr>
+                          <w:u w:val="single"/>
+                        </w:rPr>
+                        <w:t>Remove</w:t>
+                      </w:r>
+                      <w:r>
+                        <w:t xml:space="preserve">: </w:t>
+                      </w:r>
                       <w:proofErr w:type="spellStart"/>
                       <w:r>
-                        <w:t>V</w:t>
-                      </w:r>
-                      <w:r>
-                        <w:t>arLeft</w:t>
+                        <w:t>VarLeft</w:t>
                       </w:r>
                       <w:proofErr w:type="spellEnd"/>
                       <w:r>
-                        <w:t>(a/a)</w:t>
-                      </w:r>
-                      <w:r>
-                        <w:t>,</w:t>
-                      </w:r>
-                      <w:r>
-                        <w:rPr>
-                          <w:i/>
-                        </w:rPr>
-                        <w:t xml:space="preserve"> </w:t>
-                      </w:r>
-                      <w:r>
-                        <w:rPr>
-                          <w:u w:val="single"/>
-                        </w:rPr>
-                        <w:t>Remove</w:t>
-                      </w:r>
-                      <w:r>
-                        <w:t xml:space="preserve">: </w:t>
+                        <w:t xml:space="preserve">(a), </w:t>
                       </w:r>
                       <w:proofErr w:type="spellStart"/>
                       <w:r>
-                        <w:t>V</w:t>
-                      </w:r>
-                      <w:r>
-                        <w:t>arLeft</w:t>
+                        <w:t>ConstRight</w:t>
                       </w:r>
                       <w:proofErr w:type="spellEnd"/>
                       <w:r>
-                        <w:t>(a),</w:t>
-                      </w:r>
-                      <w:r>
-                        <w:t xml:space="preserve"> </w:t>
-                      </w:r>
-                      <w:proofErr w:type="spellStart"/>
-                      <w:r>
-                        <w:t>C</w:t>
-                      </w:r>
-                      <w:r>
-                        <w:t>onstRight</w:t>
-                      </w:r>
-                      <w:proofErr w:type="spellEnd"/>
-                      <w:r>
-                        <w:t>(b)</w:t>
-                      </w:r>
+                        <w:t>(</w:t>
+                      </w:r>
+                      <w:r>
+                        <w:t>a</w:t>
+                      </w:r>
+                      <w:bookmarkStart w:id="3" w:name="_GoBack"/>
+                      <w:bookmarkEnd w:id="3"/>
+                      <w:r>
+                        <w:t>)</w:t>
+                      </w:r>
+                    </w:p>
+                    <w:p>
+                      <w:pPr>
+                        <w:ind w:left="2880"/>
+                      </w:pPr>
+                    </w:p>
+                    <w:p>
+                      <w:pPr>
+                        <w:ind w:left="2880"/>
+                      </w:pPr>
                     </w:p>
                   </w:txbxContent>
                 </v:textbox>
@@ -7782,6 +7964,7 @@
           <w:sz w:val="24"/>
           <w:szCs w:val="24"/>
         </w:rPr>
+        <w:lastRenderedPageBreak/>
         <mc:AlternateContent>
           <mc:Choice Requires="wps">
             <w:drawing>
@@ -7828,7 +8011,54 @@
                       </wps:spPr>
                       <wps:txbx>
                         <w:txbxContent>
-                          <w:p/>
+                          <w:p>
+                            <w:r>
+                              <w:t xml:space="preserve">For my </w:t>
+                            </w:r>
+                            <w:r>
+                              <w:t xml:space="preserve">representation I use functions in order to show the different aspects of the equation that exist in </w:t>
+                            </w:r>
+                            <w:proofErr w:type="gramStart"/>
+                            <w:r>
+                              <w:t>it’s</w:t>
+                            </w:r>
+                            <w:proofErr w:type="gramEnd"/>
+                            <w:r>
+                              <w:t xml:space="preserve"> current state. For example after it has divided the equation by the variable coefficient on the left side, I then use a function ‘</w:t>
+                            </w:r>
+                            <w:proofErr w:type="gramStart"/>
+                            <w:r>
+                              <w:t>Solved(</w:t>
+                            </w:r>
+                            <w:proofErr w:type="gramEnd"/>
+                            <w:r>
+                              <w:t>)’ to signify that the problem has be simplified as much as possible and has the solution. Along with this when combining constants and variables my effect includes the terms “</w:t>
+                            </w:r>
+                            <w:proofErr w:type="spellStart"/>
+                            <w:proofErr w:type="gramStart"/>
+                            <w:r>
+                              <w:t>SingleConstRight</w:t>
+                            </w:r>
+                            <w:proofErr w:type="spellEnd"/>
+                            <w:r>
+                              <w:t>(</w:t>
+                            </w:r>
+                            <w:proofErr w:type="gramEnd"/>
+                            <w:r>
+                              <w:t>)” and “</w:t>
+                            </w:r>
+                            <w:proofErr w:type="spellStart"/>
+                            <w:r>
+                              <w:t>SingleVarLeft</w:t>
+                            </w:r>
+                            <w:proofErr w:type="spellEnd"/>
+                            <w:r>
+                              <w:t>()” which also help to show the state of the equation at that current point in solving.</w:t>
+                            </w:r>
+                            <w:r>
+                              <w:t xml:space="preserve"> These functions help to further simplify the preconditions that I need to create for allowing the Forward Planning to discover the next step that needs to be taken.</w:t>
+                            </w:r>
+                          </w:p>
                         </w:txbxContent>
                       </wps:txbx>
                       <wps:bodyPr rot="0" vert="horz" wrap="square" lIns="91440" tIns="45720" rIns="91440" bIns="45720" anchor="t" anchorCtr="0">
@@ -7851,7 +8081,54 @@
               <v:shape w14:anchorId="2CA45D8E" id="Text Box 4" o:spid="_x0000_s1030" type="#_x0000_t202" style="position:absolute;left:0;text-align:left;margin-left:7pt;margin-top:23.95pt;width:453pt;height:186.5pt;z-index:251667456;visibility:visible;mso-wrap-style:square;mso-width-percent:0;mso-height-percent:0;mso-wrap-distance-left:9pt;mso-wrap-distance-top:3.6pt;mso-wrap-distance-right:9pt;mso-wrap-distance-bottom:3.6pt;mso-position-horizontal:absolute;mso-position-horizontal-relative:margin;mso-position-vertical:absolute;mso-position-vertical-relative:text;mso-width-percent:0;mso-height-percent:0;mso-width-relative:margin;mso-height-relative:margin;v-text-anchor:top" o:gfxdata="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">
                 <v:textbox>
                   <w:txbxContent>
-                    <w:p/>
+                    <w:p>
+                      <w:r>
+                        <w:t xml:space="preserve">For my </w:t>
+                      </w:r>
+                      <w:r>
+                        <w:t xml:space="preserve">representation I use functions in order to show the different aspects of the equation that exist in </w:t>
+                      </w:r>
+                      <w:proofErr w:type="gramStart"/>
+                      <w:r>
+                        <w:t>it’s</w:t>
+                      </w:r>
+                      <w:proofErr w:type="gramEnd"/>
+                      <w:r>
+                        <w:t xml:space="preserve"> current state. For example after it has divided the equation by the variable coefficient on the left side, I then use a function ‘</w:t>
+                      </w:r>
+                      <w:proofErr w:type="gramStart"/>
+                      <w:r>
+                        <w:t>Solved(</w:t>
+                      </w:r>
+                      <w:proofErr w:type="gramEnd"/>
+                      <w:r>
+                        <w:t>)’ to signify that the problem has be simplified as much as possible and has the solution. Along with this when combining constants and variables my effect includes the terms “</w:t>
+                      </w:r>
+                      <w:proofErr w:type="spellStart"/>
+                      <w:proofErr w:type="gramStart"/>
+                      <w:r>
+                        <w:t>SingleConstRight</w:t>
+                      </w:r>
+                      <w:proofErr w:type="spellEnd"/>
+                      <w:r>
+                        <w:t>(</w:t>
+                      </w:r>
+                      <w:proofErr w:type="gramEnd"/>
+                      <w:r>
+                        <w:t>)” and “</w:t>
+                      </w:r>
+                      <w:proofErr w:type="spellStart"/>
+                      <w:r>
+                        <w:t>SingleVarLeft</w:t>
+                      </w:r>
+                      <w:proofErr w:type="spellEnd"/>
+                      <w:r>
+                        <w:t>()” which also help to show the state of the equation at that current point in solving.</w:t>
+                      </w:r>
+                      <w:r>
+                        <w:t xml:space="preserve"> These functions help to further simplify the preconditions that I need to create for allowing the Forward Planning to discover the next step that needs to be taken.</w:t>
+                      </w:r>
+                    </w:p>
                   </w:txbxContent>
                 </v:textbox>
                 <w10:wrap type="square" anchorx="margin"/>
@@ -8573,7 +8850,44 @@
                       </wps:spPr>
                       <wps:txbx>
                         <w:txbxContent>
-                          <w:p/>
+                          <w:p>
+                            <w:r>
+                              <w:t xml:space="preserve">For creating </w:t>
+                            </w:r>
+                            <w:proofErr w:type="spellStart"/>
+                            <w:r>
+                              <w:t>predictSu</w:t>
+                            </w:r>
+                            <w:r>
+                              <w:t>c</w:t>
+                            </w:r>
+                            <w:r>
+                              <w:t>cess</w:t>
+                            </w:r>
+                            <w:proofErr w:type="spellEnd"/>
+                            <w:r>
+                              <w:t xml:space="preserve"> I first added </w:t>
+                            </w:r>
+                            <w:proofErr w:type="gramStart"/>
+                            <w:r>
+                              <w:t>all of</w:t>
+                            </w:r>
+                            <w:proofErr w:type="gramEnd"/>
+                            <w:r>
+                              <w:t xml:space="preserve"> the current skills into a First Order Knowledge Base and then added all of the required skills into another First Order Knowledge Base. From there I then iterated through the </w:t>
+                            </w:r>
+                            <w:r>
+                              <w:t xml:space="preserve">required skills clauses, retracting them from the knowledge base if they matched with any of the clauses from the current skills knowledge base. This then left me with only the skills that were required but did not exist in the current skills. </w:t>
+                            </w:r>
+                            <w:proofErr w:type="gramStart"/>
+                            <w:r>
+                              <w:t>Thus</w:t>
+                            </w:r>
+                            <w:proofErr w:type="gramEnd"/>
+                            <w:r>
+                              <w:t xml:space="preserve"> being able to predict the success in two cases: if no skills were still required then the student would succeed, otherwise they would not.</w:t>
+                            </w:r>
+                          </w:p>
                         </w:txbxContent>
                       </wps:txbx>
                       <wps:bodyPr rot="0" vert="horz" wrap="square" lIns="91440" tIns="45720" rIns="91440" bIns="45720" anchor="t" anchorCtr="0">
@@ -8596,7 +8910,44 @@
               <v:shape w14:anchorId="5803B717" id="Text Box 5" o:spid="_x0000_s1031" type="#_x0000_t202" style="position:absolute;margin-left:0;margin-top:35.85pt;width:453pt;height:272.45pt;z-index:251669504;visibility:visible;mso-wrap-style:square;mso-width-percent:0;mso-height-percent:0;mso-wrap-distance-left:9pt;mso-wrap-distance-top:3.6pt;mso-wrap-distance-right:9pt;mso-wrap-distance-bottom:3.6pt;mso-position-horizontal:left;mso-position-horizontal-relative:margin;mso-position-vertical:absolute;mso-position-vertical-relative:text;mso-width-percent:0;mso-height-percent:0;mso-width-relative:margin;mso-height-relative:margin;v-text-anchor:top" o:gfxdata="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">
                 <v:textbox>
                   <w:txbxContent>
-                    <w:p/>
+                    <w:p>
+                      <w:r>
+                        <w:t xml:space="preserve">For creating </w:t>
+                      </w:r>
+                      <w:proofErr w:type="spellStart"/>
+                      <w:r>
+                        <w:t>predictSu</w:t>
+                      </w:r>
+                      <w:r>
+                        <w:t>c</w:t>
+                      </w:r>
+                      <w:r>
+                        <w:t>cess</w:t>
+                      </w:r>
+                      <w:proofErr w:type="spellEnd"/>
+                      <w:r>
+                        <w:t xml:space="preserve"> I first added </w:t>
+                      </w:r>
+                      <w:proofErr w:type="gramStart"/>
+                      <w:r>
+                        <w:t>all of</w:t>
+                      </w:r>
+                      <w:proofErr w:type="gramEnd"/>
+                      <w:r>
+                        <w:t xml:space="preserve"> the current skills into a First Order Knowledge Base and then added all of the required skills into another First Order Knowledge Base. From there I then iterated through the </w:t>
+                      </w:r>
+                      <w:r>
+                        <w:t xml:space="preserve">required skills clauses, retracting them from the knowledge base if they matched with any of the clauses from the current skills knowledge base. This then left me with only the skills that were required but did not exist in the current skills. </w:t>
+                      </w:r>
+                      <w:proofErr w:type="gramStart"/>
+                      <w:r>
+                        <w:t>Thus</w:t>
+                      </w:r>
+                      <w:proofErr w:type="gramEnd"/>
+                      <w:r>
+                        <w:t xml:space="preserve"> being able to predict the success in two cases: if no skills were still required then the student would succeed, otherwise they would not.</w:t>
+                      </w:r>
+                    </w:p>
                   </w:txbxContent>
                 </v:textbox>
                 <w10:wrap type="square" anchorx="margin"/>
@@ -9118,7 +9469,39 @@
                       </wps:spPr>
                       <wps:txbx>
                         <w:txbxContent>
-                          <w:p/>
+                          <w:p>
+                            <w:r>
+                              <w:t xml:space="preserve">For the most part this implementation could be used in many different domains due to the use of First Order Logic. Because </w:t>
+                            </w:r>
+                            <w:proofErr w:type="spellStart"/>
+                            <w:r>
+                              <w:t>predictSuccess</w:t>
+                            </w:r>
+                            <w:proofErr w:type="spellEnd"/>
+                            <w:r>
+                              <w:t xml:space="preserve"> refers to two different knowledge bases that are generated from doing calculations. That allows for the program to look at any situation where requirements need to be met and identify if they will be just by using that function. Another aspect of the project that allows for it to be used in different domains the modularization of </w:t>
+                            </w:r>
+                            <w:r>
+                              <w:t>each</w:t>
+                            </w:r>
+                            <w:r>
+                              <w:t xml:space="preserve"> component when being brought together in Part D. </w:t>
+                            </w:r>
+                            <w:r>
+                              <w:t xml:space="preserve">By having a domain specific knowledge base and using Forward Planning to solve a problem in Part B. Most situations can be easily recreated </w:t>
+                            </w:r>
+                            <w:proofErr w:type="gramStart"/>
+                            <w:r>
+                              <w:t>as long as</w:t>
+                            </w:r>
+                            <w:proofErr w:type="gramEnd"/>
+                            <w:r>
+                              <w:t xml:space="preserve"> there are simple rules that need to be followed to solve a scenario and variations of output that will be generated based on what the user inputs for their initial response</w:t>
+                            </w:r>
+                            <w:r>
+                              <w:t>.</w:t>
+                            </w:r>
+                          </w:p>
                         </w:txbxContent>
                       </wps:txbx>
                       <wps:bodyPr rot="0" vert="horz" wrap="square" lIns="91440" tIns="45720" rIns="91440" bIns="45720" anchor="t" anchorCtr="0">
@@ -9141,7 +9524,39 @@
               <v:shape w14:anchorId="23E50A25" id="Text Box 6" o:spid="_x0000_s1032" type="#_x0000_t202" style="position:absolute;margin-left:0;margin-top:89.15pt;width:453pt;height:272.45pt;z-index:251671552;visibility:visible;mso-wrap-style:square;mso-width-percent:0;mso-height-percent:0;mso-wrap-distance-left:9pt;mso-wrap-distance-top:3.6pt;mso-wrap-distance-right:9pt;mso-wrap-distance-bottom:3.6pt;mso-position-horizontal:left;mso-position-horizontal-relative:margin;mso-position-vertical:absolute;mso-position-vertical-relative:text;mso-width-percent:0;mso-height-percent:0;mso-width-relative:margin;mso-height-relative:margin;v-text-anchor:top" o:gfxdata="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">
                 <v:textbox>
                   <w:txbxContent>
-                    <w:p/>
+                    <w:p>
+                      <w:r>
+                        <w:t xml:space="preserve">For the most part this implementation could be used in many different domains due to the use of First Order Logic. Because </w:t>
+                      </w:r>
+                      <w:proofErr w:type="spellStart"/>
+                      <w:r>
+                        <w:t>predictSuccess</w:t>
+                      </w:r>
+                      <w:proofErr w:type="spellEnd"/>
+                      <w:r>
+                        <w:t xml:space="preserve"> refers to two different knowledge bases that are generated from doing calculations. That allows for the program to look at any situation where requirements need to be met and identify if they will be just by using that function. Another aspect of the project that allows for it to be used in different domains the modularization of </w:t>
+                      </w:r>
+                      <w:r>
+                        <w:t>each</w:t>
+                      </w:r>
+                      <w:r>
+                        <w:t xml:space="preserve"> component when being brought together in Part D. </w:t>
+                      </w:r>
+                      <w:r>
+                        <w:t xml:space="preserve">By having a domain specific knowledge base and using Forward Planning to solve a problem in Part B. Most situations can be easily recreated </w:t>
+                      </w:r>
+                      <w:proofErr w:type="gramStart"/>
+                      <w:r>
+                        <w:t>as long as</w:t>
+                      </w:r>
+                      <w:proofErr w:type="gramEnd"/>
+                      <w:r>
+                        <w:t xml:space="preserve"> there are simple rules that need to be followed to solve a scenario and variations of output that will be generated based on what the user inputs for their initial response</w:t>
+                      </w:r>
+                      <w:r>
+                        <w:t>.</w:t>
+                      </w:r>
+                    </w:p>
                   </w:txbxContent>
                 </v:textbox>
                 <w10:wrap type="square" anchorx="margin"/>
@@ -9210,7 +9625,10 @@
           <w:szCs w:val="24"/>
         </w:rPr>
       </w:pPr>
-      <w:r>
+    </w:p>
+    <w:p>
+      <w:pPr>
+        <w:spacing w:after="0"/>
         <w:rPr>
           <w:rFonts w:ascii="Times New Roman" w:hAnsi="Times New Roman" w:cs="Times New Roman"/>
           <w:b/>
@@ -9218,12 +9636,70 @@
           <w:sz w:val="24"/>
           <w:szCs w:val="24"/>
         </w:rPr>
-        <w:br w:type="page"/>
+      </w:pPr>
+      <w:r>
+        <w:rPr>
+          <w:rFonts w:ascii="Times New Roman" w:hAnsi="Times New Roman" w:cs="Times New Roman"/>
+          <w:b/>
+          <w:bCs/>
+          <w:sz w:val="24"/>
+          <w:szCs w:val="24"/>
+        </w:rPr>
+        <w:t>Bonus</w:t>
+      </w:r>
+      <w:r>
+        <w:rPr>
+          <w:rFonts w:ascii="Times New Roman" w:hAnsi="Times New Roman" w:cs="Times New Roman"/>
+          <w:b/>
+          <w:bCs/>
+          <w:sz w:val="24"/>
+          <w:szCs w:val="24"/>
+        </w:rPr>
+        <w:t xml:space="preserve"> </w:t>
+      </w:r>
+      <w:r>
+        <w:rPr>
+          <w:rFonts w:ascii="Times New Roman" w:hAnsi="Times New Roman" w:cs="Times New Roman"/>
+          <w:b/>
+          <w:bCs/>
+          <w:sz w:val="24"/>
+          <w:szCs w:val="24"/>
+        </w:rPr>
+        <w:t xml:space="preserve">Points </w:t>
+      </w:r>
+      <w:r>
+        <w:rPr>
+          <w:rFonts w:ascii="Times New Roman" w:hAnsi="Times New Roman" w:cs="Times New Roman"/>
+          <w:b/>
+          <w:bCs/>
+          <w:sz w:val="24"/>
+          <w:szCs w:val="24"/>
+        </w:rPr>
+        <w:t xml:space="preserve">(up to </w:t>
+      </w:r>
+      <w:r>
+        <w:rPr>
+          <w:rFonts w:ascii="Times New Roman" w:hAnsi="Times New Roman" w:cs="Times New Roman"/>
+          <w:b/>
+          <w:bCs/>
+          <w:sz w:val="24"/>
+          <w:szCs w:val="24"/>
+        </w:rPr>
+        <w:t>15</w:t>
+      </w:r>
+      <w:r>
+        <w:rPr>
+          <w:rFonts w:ascii="Times New Roman" w:hAnsi="Times New Roman" w:cs="Times New Roman"/>
+          <w:b/>
+          <w:bCs/>
+          <w:sz w:val="24"/>
+          <w:szCs w:val="24"/>
+        </w:rPr>
+        <w:t xml:space="preserve"> points)</w:t>
       </w:r>
     </w:p>
     <w:p>
       <w:pPr>
-        <w:spacing w:after="0"/>
         <w:rPr>
           <w:rFonts w:ascii="Times New Roman" w:hAnsi="Times New Roman" w:cs="Times New Roman"/>
           <w:b/>
@@ -9235,161 +9711,98 @@
       <w:r>
         <w:rPr>
           <w:rFonts w:ascii="Times New Roman" w:hAnsi="Times New Roman" w:cs="Times New Roman"/>
+          <w:sz w:val="24"/>
+          <w:szCs w:val="24"/>
+        </w:rPr>
+        <w:t>Bonus points will be given if</w:t>
+      </w:r>
+      <w:r>
+        <w:rPr>
+          <w:rFonts w:ascii="Times New Roman" w:hAnsi="Times New Roman" w:cs="Times New Roman"/>
+          <w:sz w:val="24"/>
+          <w:szCs w:val="24"/>
+        </w:rPr>
+        <w:t>, along with the above assignment requirements,</w:t>
+      </w:r>
+      <w:r>
+        <w:rPr>
+          <w:rFonts w:ascii="Times New Roman" w:hAnsi="Times New Roman" w:cs="Times New Roman"/>
+          <w:sz w:val="24"/>
+          <w:szCs w:val="24"/>
+        </w:rPr>
+        <w:t xml:space="preserve"> you make a more sophisticated knowledge model (i.e., one that takes into account forgetting, or increases a confidence level in what students know based on repeated correct performance). If you decide to extend the assignment in this way, name your functions </w:t>
+      </w:r>
+      <w:proofErr w:type="spellStart"/>
+      <w:r>
+        <w:rPr>
+          <w:rFonts w:ascii="Times New Roman" w:hAnsi="Times New Roman" w:cs="Times New Roman"/>
+          <w:sz w:val="24"/>
+          <w:szCs w:val="24"/>
+        </w:rPr>
+        <w:t>predictSuccessBonus</w:t>
+      </w:r>
+      <w:proofErr w:type="spellEnd"/>
+      <w:r>
+        <w:rPr>
+          <w:rFonts w:ascii="Times New Roman" w:hAnsi="Times New Roman" w:cs="Times New Roman"/>
+          <w:sz w:val="24"/>
+          <w:szCs w:val="24"/>
+        </w:rPr>
+        <w:t xml:space="preserve"> and </w:t>
+      </w:r>
+      <w:proofErr w:type="spellStart"/>
+      <w:r>
+        <w:rPr>
+          <w:rFonts w:ascii="Times New Roman" w:hAnsi="Times New Roman" w:cs="Times New Roman"/>
+          <w:sz w:val="24"/>
+          <w:szCs w:val="24"/>
+        </w:rPr>
+        <w:t>stepThroughProblemBonus</w:t>
+      </w:r>
+      <w:proofErr w:type="spellEnd"/>
+      <w:r>
+        <w:rPr>
+          <w:rFonts w:ascii="Times New Roman" w:hAnsi="Times New Roman" w:cs="Times New Roman"/>
+          <w:sz w:val="24"/>
+          <w:szCs w:val="24"/>
+        </w:rPr>
+        <w:t xml:space="preserve">. </w:t>
+      </w:r>
+      <w:r>
+        <w:rPr>
+          <w:rFonts w:ascii="Times New Roman" w:hAnsi="Times New Roman" w:cs="Times New Roman"/>
           <w:b/>
           <w:bCs/>
           <w:sz w:val="24"/>
           <w:szCs w:val="24"/>
         </w:rPr>
-        <w:lastRenderedPageBreak/>
-        <w:t>Bonus</w:t>
-      </w:r>
-      <w:r>
-        <w:rPr>
-          <w:rFonts w:ascii="Times New Roman" w:hAnsi="Times New Roman" w:cs="Times New Roman"/>
-          <w:b/>
-          <w:bCs/>
-          <w:sz w:val="24"/>
-          <w:szCs w:val="24"/>
-        </w:rPr>
         <w:t xml:space="preserve"> </w:t>
-      </w:r>
-      <w:r>
-        <w:rPr>
-          <w:rFonts w:ascii="Times New Roman" w:hAnsi="Times New Roman" w:cs="Times New Roman"/>
-          <w:b/>
-          <w:bCs/>
-          <w:sz w:val="24"/>
-          <w:szCs w:val="24"/>
-        </w:rPr>
-        <w:t xml:space="preserve">Points </w:t>
-      </w:r>
-      <w:r>
-        <w:rPr>
-          <w:rFonts w:ascii="Times New Roman" w:hAnsi="Times New Roman" w:cs="Times New Roman"/>
-          <w:b/>
-          <w:bCs/>
-          <w:sz w:val="24"/>
-          <w:szCs w:val="24"/>
-        </w:rPr>
-        <w:t xml:space="preserve">(up to </w:t>
-      </w:r>
-      <w:r>
-        <w:rPr>
-          <w:rFonts w:ascii="Times New Roman" w:hAnsi="Times New Roman" w:cs="Times New Roman"/>
-          <w:b/>
-          <w:bCs/>
-          <w:sz w:val="24"/>
-          <w:szCs w:val="24"/>
-        </w:rPr>
-        <w:t>15</w:t>
-      </w:r>
-      <w:r>
-        <w:rPr>
-          <w:rFonts w:ascii="Times New Roman" w:hAnsi="Times New Roman" w:cs="Times New Roman"/>
-          <w:b/>
-          <w:bCs/>
-          <w:sz w:val="24"/>
-          <w:szCs w:val="24"/>
-        </w:rPr>
-        <w:t xml:space="preserve"> points)</w:t>
       </w:r>
     </w:p>
     <w:p>
       <w:pPr>
         <w:rPr>
           <w:rFonts w:ascii="Times New Roman" w:hAnsi="Times New Roman" w:cs="Times New Roman"/>
+          <w:sz w:val="24"/>
+          <w:szCs w:val="24"/>
+        </w:rPr>
+      </w:pPr>
+      <w:r>
+        <w:rPr>
+          <w:rFonts w:ascii="Times New Roman" w:hAnsi="Times New Roman" w:cs="Times New Roman"/>
+          <w:sz w:val="24"/>
+          <w:szCs w:val="24"/>
+        </w:rPr>
+        <w:t xml:space="preserve">Are you submitting bonus functions: Yes / </w:t>
+      </w:r>
+      <w:r>
+        <w:rPr>
+          <w:rFonts w:ascii="Times New Roman" w:hAnsi="Times New Roman" w:cs="Times New Roman"/>
           <w:b/>
-          <w:bCs/>
-          <w:sz w:val="24"/>
-          <w:szCs w:val="24"/>
-        </w:rPr>
-      </w:pPr>
-      <w:r>
-        <w:rPr>
-          <w:rFonts w:ascii="Times New Roman" w:hAnsi="Times New Roman" w:cs="Times New Roman"/>
-          <w:sz w:val="24"/>
-          <w:szCs w:val="24"/>
-        </w:rPr>
-        <w:t>Bonus points will be given if</w:t>
-      </w:r>
-      <w:r>
-        <w:rPr>
-          <w:rFonts w:ascii="Times New Roman" w:hAnsi="Times New Roman" w:cs="Times New Roman"/>
-          <w:sz w:val="24"/>
-          <w:szCs w:val="24"/>
-        </w:rPr>
-        <w:t>, along with the above assignment requirements,</w:t>
-      </w:r>
-      <w:r>
-        <w:rPr>
-          <w:rFonts w:ascii="Times New Roman" w:hAnsi="Times New Roman" w:cs="Times New Roman"/>
-          <w:sz w:val="24"/>
-          <w:szCs w:val="24"/>
-        </w:rPr>
-        <w:t xml:space="preserve"> you make a more sophisticated knowledge model (i.e., one that takes into account forgetting, or increases a confidence level in what students know based on repeated correct performance). If you decide to extend the assignment in this way, name your functions </w:t>
-      </w:r>
-      <w:proofErr w:type="spellStart"/>
-      <w:r>
-        <w:rPr>
-          <w:rFonts w:ascii="Times New Roman" w:hAnsi="Times New Roman" w:cs="Times New Roman"/>
-          <w:sz w:val="24"/>
-          <w:szCs w:val="24"/>
-        </w:rPr>
-        <w:t>predictSuccessBonus</w:t>
-      </w:r>
-      <w:proofErr w:type="spellEnd"/>
-      <w:r>
-        <w:rPr>
-          <w:rFonts w:ascii="Times New Roman" w:hAnsi="Times New Roman" w:cs="Times New Roman"/>
-          <w:sz w:val="24"/>
-          <w:szCs w:val="24"/>
-        </w:rPr>
-        <w:t xml:space="preserve"> and </w:t>
-      </w:r>
-      <w:proofErr w:type="spellStart"/>
-      <w:r>
-        <w:rPr>
-          <w:rFonts w:ascii="Times New Roman" w:hAnsi="Times New Roman" w:cs="Times New Roman"/>
-          <w:sz w:val="24"/>
-          <w:szCs w:val="24"/>
-        </w:rPr>
-        <w:t>stepThroughProblemBonus</w:t>
-      </w:r>
-      <w:proofErr w:type="spellEnd"/>
-      <w:r>
-        <w:rPr>
-          <w:rFonts w:ascii="Times New Roman" w:hAnsi="Times New Roman" w:cs="Times New Roman"/>
-          <w:sz w:val="24"/>
-          <w:szCs w:val="24"/>
-        </w:rPr>
-        <w:t xml:space="preserve">. </w:t>
-      </w:r>
-      <w:r>
-        <w:rPr>
-          <w:rFonts w:ascii="Times New Roman" w:hAnsi="Times New Roman" w:cs="Times New Roman"/>
-          <w:b/>
-          <w:bCs/>
-          <w:sz w:val="24"/>
-          <w:szCs w:val="24"/>
-        </w:rPr>
-        <w:t xml:space="preserve"> </w:t>
-      </w:r>
-    </w:p>
-    <w:p>
-      <w:pPr>
-        <w:rPr>
-          <w:rFonts w:ascii="Times New Roman" w:hAnsi="Times New Roman" w:cs="Times New Roman"/>
-          <w:sz w:val="24"/>
-          <w:szCs w:val="24"/>
-        </w:rPr>
-      </w:pPr>
-      <w:r>
-        <w:rPr>
-          <w:rFonts w:ascii="Times New Roman" w:hAnsi="Times New Roman" w:cs="Times New Roman"/>
-          <w:sz w:val="24"/>
-          <w:szCs w:val="24"/>
-        </w:rPr>
-        <w:t>Are you submitting bonus functions: Yes / No</w:t>
+          <w:sz w:val="24"/>
+          <w:szCs w:val="24"/>
+        </w:rPr>
+        <w:t>No</w:t>
       </w:r>
     </w:p>
     <w:sectPr>
@@ -12007,7 +12420,7 @@
 </file>
 
 <file path=customXml/itemProps1.xml><?xml version="1.0" encoding="utf-8"?>
-<ds:datastoreItem xmlns:ds="http://schemas.openxmlformats.org/officeDocument/2006/customXml" ds:itemID="{2612F800-C2EF-45BD-8C87-E79F0BC64EE5}">
+<ds:datastoreItem xmlns:ds="http://schemas.openxmlformats.org/officeDocument/2006/customXml" ds:itemID="{9FAEF095-33BF-4A20-A13D-8829614D42A7}">
   <ds:schemaRefs>
     <ds:schemaRef ds:uri="http://schemas.openxmlformats.org/officeDocument/2006/bibliography"/>
   </ds:schemaRefs>

</xml_diff>